<commit_message>
more low-hanging fruit to fill in the GDD
</commit_message>
<xml_diff>
--- a/Docs/Renegadeware_MS_ESS2D1_GDD.docx
+++ b/Docs/Renegadeware_MS_ESS2D1_GDD.docx
@@ -101,14 +101,12 @@
           <w:rFonts w:ascii="Roboto" w:eastAsia="Roboto" w:hAnsi="Roboto" w:cs="Roboto"/>
         </w:rPr>
       </w:pPr>
-      <w:proofErr w:type="spellStart"/>
       <w:r>
         <w:rPr>
           <w:rFonts w:ascii="Roboto" w:eastAsia="Roboto" w:hAnsi="Roboto" w:cs="Roboto"/>
         </w:rPr>
         <w:t>Renegadeware</w:t>
       </w:r>
-      <w:proofErr w:type="spellEnd"/>
     </w:p>
     <w:p>
       <w:pPr>
@@ -1184,6 +1182,9 @@
         </w:numPr>
       </w:pPr>
       <w:r>
+        <w:t xml:space="preserve">Earth </w:t>
+      </w:r>
+      <w:r>
         <w:t xml:space="preserve">Map Overlays – </w:t>
       </w:r>
       <w:r>
@@ -1253,7 +1254,7 @@
         </w:numPr>
       </w:pPr>
       <w:r>
-        <w:t>Structures – Each structure will have a symbol on them to indicate their functionality: energy, water, house population.</w:t>
+        <w:t>Structures – Each structure will have a symbol on them to indicate their functionality: energy, water, house.</w:t>
       </w:r>
       <w:r>
         <w:t xml:space="preserve"> Along with the symbol, any form of state/vitality will also be shown (e.g., water amount, population count).</w:t>
@@ -2323,23 +2324,7 @@
                 <w:sz w:val="20"/>
                 <w:szCs w:val="20"/>
               </w:rPr>
-              <w:t xml:space="preserve">Game does not include material that is inappropriate for school. This includes, but is not limited to: violence, firearms, bombs, knives, daggers, blood, gore, smoking, vaping, drug use, any mind-altering substances, alcohol, harm to human-looking characters, harm to animals, insinuating killing or death, </w:t>
-            </w:r>
-            <w:proofErr w:type="gramStart"/>
-            <w:r>
-              <w:rPr>
-                <w:sz w:val="20"/>
-                <w:szCs w:val="20"/>
-              </w:rPr>
-              <w:t>ideally</w:t>
-            </w:r>
-            <w:proofErr w:type="gramEnd"/>
-            <w:r>
-              <w:rPr>
-                <w:sz w:val="20"/>
-                <w:szCs w:val="20"/>
-              </w:rPr>
-              <w:t xml:space="preserve"> they’re always chased away rather than eliminated. If there is conflict with an enemy in game, they are chased away rather than eliminated or killed. (There can be death if it is in the context of the learning objective – ex. The food chain) If you have any questions about this policy and your game, please ask us. </w:t>
+              <w:t xml:space="preserve">Game does not include material that is inappropriate for school. This includes, but is not limited to: violence, firearms, bombs, knives, daggers, blood, gore, smoking, vaping, drug use, any mind-altering substances, alcohol, harm to human-looking characters, harm to animals, insinuating killing or death, ideally they’re always chased away rather than eliminated. If there is conflict with an enemy in game, they are chased away rather than eliminated or killed. (There can be death if it is in the context of the learning objective – ex. The food chain) If you have any questions about this policy and your game, please ask us. </w:t>
             </w:r>
           </w:p>
         </w:tc>
@@ -2666,23 +2651,7 @@
                 <w:sz w:val="20"/>
                 <w:szCs w:val="20"/>
               </w:rPr>
-              <w:t xml:space="preserve">Gameplay mechanic reinforces the academic material, rather than being completely separate from instruction. </w:t>
-            </w:r>
-            <w:proofErr w:type="spellStart"/>
-            <w:r>
-              <w:rPr>
-                <w:sz w:val="20"/>
-                <w:szCs w:val="20"/>
-              </w:rPr>
-              <w:t>I.e</w:t>
-            </w:r>
-            <w:proofErr w:type="spellEnd"/>
-            <w:r>
-              <w:rPr>
-                <w:sz w:val="20"/>
-                <w:szCs w:val="20"/>
-              </w:rPr>
-              <w:t>, there is a focus on academic reasoning rather than concept / question repetition.</w:t>
+              <w:t>Gameplay mechanic reinforces the academic material, rather than being completely separate from instruction. I.e, there is a focus on academic reasoning rather than concept / question repetition.</w:t>
             </w:r>
           </w:p>
         </w:tc>
@@ -3070,91 +3039,11 @@
           <w:ilvl w:val="0"/>
           <w:numId w:val="2"/>
         </w:numPr>
-      </w:pPr>
-      <w:r>
-        <w:t>Describe the characteristics and appearance of the characters in the game.</w:t>
-      </w:r>
-    </w:p>
-    <w:p>
-      <w:pPr>
-        <w:numPr>
-          <w:ilvl w:val="0"/>
-          <w:numId w:val="2"/>
-        </w:numPr>
-      </w:pPr>
-      <w:r>
-        <w:t>If the characters are human-like, are students/players able to customize?</w:t>
-      </w:r>
-    </w:p>
-    <w:p>
-      <w:pPr>
-        <w:numPr>
-          <w:ilvl w:val="1"/>
-          <w:numId w:val="2"/>
-        </w:numPr>
         <w:shd w:val="clear" w:color="auto" w:fill="FFFFFF"/>
-      </w:pPr>
-      <w:r>
-        <w:t>NOTE FOR DEV: If using human characters in the game experience (not representing the player), please make sure:</w:t>
-      </w:r>
-    </w:p>
-    <w:p>
-      <w:pPr>
-        <w:numPr>
-          <w:ilvl w:val="2"/>
-          <w:numId w:val="2"/>
-        </w:numPr>
-      </w:pPr>
-      <w:r>
-        <w:t>Characters are diverse in gender, race, culture, and ability.</w:t>
-      </w:r>
-    </w:p>
-    <w:p>
-      <w:pPr>
-        <w:numPr>
-          <w:ilvl w:val="2"/>
-          <w:numId w:val="2"/>
-        </w:numPr>
-      </w:pPr>
-      <w:r>
-        <w:t>Stereotypes are avoided.</w:t>
-      </w:r>
-    </w:p>
-    <w:p>
-      <w:pPr>
-        <w:numPr>
-          <w:ilvl w:val="2"/>
-          <w:numId w:val="2"/>
-        </w:numPr>
-        <w:shd w:val="clear" w:color="auto" w:fill="FFFFFF"/>
-      </w:pPr>
-      <w:r>
-        <w:t>If you have any questions about this policy and how it might impact your game submission, please email us and we can help.</w:t>
-      </w:r>
-    </w:p>
-    <w:p>
-      <w:pPr>
-        <w:numPr>
-          <w:ilvl w:val="0"/>
-          <w:numId w:val="2"/>
-        </w:numPr>
-        <w:shd w:val="clear" w:color="auto" w:fill="FFFFFF"/>
-      </w:pPr>
-      <w:r>
-        <w:lastRenderedPageBreak/>
-        <w:t>Show mockups.</w:t>
-      </w:r>
-    </w:p>
-    <w:p>
-      <w:pPr>
-        <w:numPr>
-          <w:ilvl w:val="0"/>
-          <w:numId w:val="2"/>
-        </w:numPr>
-        <w:shd w:val="clear" w:color="auto" w:fill="FFFFFF"/>
-      </w:pPr>
-      <w:r>
-        <w:t>[OPTIONAL] What are the characters’ relevance to the story?</w:t>
+        <w:spacing w:after="200"/>
+      </w:pPr>
+      <w:r>
+        <w:t>Frogs – The frogs will come with various colors to indicate their preferred climate. This is merely used as a way to ascertain where to bring these frogs on Earth.</w:t>
       </w:r>
     </w:p>
     <w:p>
@@ -3167,7 +3056,7 @@
         <w:spacing w:after="200"/>
       </w:pPr>
       <w:r>
-        <w:t>[OPTIONAL] What are the personalities of the characters?</w:t>
+        <w:t>The ever-reassuring robot will be wearing a frog headdress to fit in with the rest of the cast.</w:t>
       </w:r>
     </w:p>
     <w:p>
@@ -3191,6 +3080,7 @@
         <w:rPr>
           <w:color w:val="0000FF"/>
         </w:rPr>
+        <w:lastRenderedPageBreak/>
         <w:t>Technical</w:t>
       </w:r>
     </w:p>
@@ -3214,7 +3104,7 @@
         </w:numPr>
       </w:pPr>
       <w:r>
-        <w:t>Simple bullet point summary</w:t>
+        <w:t>All development will be done in Windows 10.</w:t>
       </w:r>
     </w:p>
     <w:p>
@@ -3225,7 +3115,29 @@
         </w:numPr>
       </w:pPr>
       <w:r>
-        <w:t>What is the game engine used?</w:t>
+        <w:t>iPad 6 for tablet testing.</w:t>
+      </w:r>
+    </w:p>
+    <w:p>
+      <w:pPr>
+        <w:numPr>
+          <w:ilvl w:val="0"/>
+          <w:numId w:val="8"/>
+        </w:numPr>
+      </w:pPr>
+      <w:r>
+        <w:t>Browsers: Firefox, Edge, Chrome, and Safari (via iPad 6)</w:t>
+      </w:r>
+    </w:p>
+    <w:p>
+      <w:pPr>
+        <w:numPr>
+          <w:ilvl w:val="0"/>
+          <w:numId w:val="8"/>
+        </w:numPr>
+      </w:pPr>
+      <w:r>
+        <w:t>Game Engine: Unity 2020.4.40f1+</w:t>
       </w:r>
     </w:p>
     <w:p/>
@@ -3236,7 +3148,7 @@
       <w:bookmarkStart w:id="37" w:name="_b34pcjhox752" w:colFirst="0" w:colLast="0"/>
       <w:bookmarkEnd w:id="37"/>
       <w:r>
-        <w:t>Asset Summary [OPTIONAL]</w:t>
+        <w:t>Asset Summary</w:t>
       </w:r>
     </w:p>
     <w:p>
@@ -3247,7 +3159,13 @@
         </w:numPr>
       </w:pPr>
       <w:r>
-        <w:t>Simple bullet point list</w:t>
+        <w:t xml:space="preserve">Earth map – derive from a satellite image, simplify to reduce the noise and add clarity. Each overlay will use a specific sample from </w:t>
+      </w:r>
+      <w:r>
+        <w:t>a</w:t>
+      </w:r>
+      <w:r>
+        <w:t xml:space="preserve"> real-world data (also simplified for clarity).</w:t>
       </w:r>
     </w:p>
     <w:p>
@@ -3258,7 +3176,7 @@
         </w:numPr>
       </w:pPr>
       <w:r>
-        <w:t>Differentiate if WebGL only, mobile only, or both</w:t>
+        <w:t>Some of the assets will be generated within Unity (via model editor or sprite shape) to minimize the project’s file size.</w:t>
       </w:r>
     </w:p>
     <w:p>
@@ -3269,7 +3187,7 @@
         </w:numPr>
       </w:pPr>
       <w:r>
-        <w:t>You may link to an exterior spreadsheet if it is easier to categorize / show in that format.</w:t>
+        <w:t>The game will be delivered via WebGL (targeting desktops and touchpads).</w:t>
       </w:r>
     </w:p>
     <w:p>
@@ -3279,7 +3197,7 @@
       <w:bookmarkStart w:id="38" w:name="_7xcl4emkqa1o" w:colFirst="0" w:colLast="0"/>
       <w:bookmarkEnd w:id="38"/>
       <w:r>
-        <w:t>Music and Sounds [OPTIONAL]</w:t>
+        <w:t>Music and Sounds</w:t>
       </w:r>
     </w:p>
     <w:p>
@@ -3290,7 +3208,26 @@
         </w:numPr>
       </w:pPr>
       <w:r>
-        <w:t>Simple bullet point summary [No sample needed]</w:t>
+        <w:t xml:space="preserve">Branching out to another source of public domain music: </w:t>
+      </w:r>
+      <w:hyperlink r:id="rId7" w:history="1">
+        <w:r>
+          <w:rPr>
+            <w:rStyle w:val="Hyperlink"/>
+          </w:rPr>
+          <w:t>Dova-Syndrome</w:t>
+        </w:r>
+      </w:hyperlink>
+    </w:p>
+    <w:p>
+      <w:pPr>
+        <w:numPr>
+          <w:ilvl w:val="0"/>
+          <w:numId w:val="10"/>
+        </w:numPr>
+      </w:pPr>
+      <w:r>
+        <w:t>All sound effects will be acquired via our collection which is comprised of various licenses: purchased or public.</w:t>
       </w:r>
     </w:p>
     <w:p/>
@@ -3387,7 +3324,7 @@
         <w:rPr>
           <w:color w:val="0000FF"/>
         </w:rPr>
-        <w:t>[OPTIONAL] Story / Narrative</w:t>
+        <w:t>Story / Narrative</w:t>
       </w:r>
     </w:p>
     <w:p/>
@@ -3400,6 +3337,22 @@
       <w:r>
         <w:lastRenderedPageBreak/>
         <w:t>Back Story</w:t>
+      </w:r>
+    </w:p>
+    <w:p>
+      <w:r>
+        <w:t>Space frogs exiled from a far away galaxy, looking for a new home.</w:t>
+      </w:r>
+    </w:p>
+    <w:p/>
+    <w:p>
+      <w:pPr>
+        <w:pStyle w:val="Heading3"/>
+      </w:pPr>
+      <w:bookmarkStart w:id="44" w:name="_d2mj3wwpm8" w:colFirst="0" w:colLast="0"/>
+      <w:bookmarkEnd w:id="44"/>
+      <w:r>
+        <w:t>Plot Elements</w:t>
       </w:r>
     </w:p>
     <w:p>
@@ -3410,29 +3363,7 @@
         </w:numPr>
       </w:pPr>
       <w:r>
-        <w:t>If you would like to share this, present in any format you like</w:t>
-      </w:r>
-    </w:p>
-    <w:p/>
-    <w:p>
-      <w:pPr>
-        <w:pStyle w:val="Heading3"/>
-      </w:pPr>
-      <w:bookmarkStart w:id="44" w:name="_d2mj3wwpm8" w:colFirst="0" w:colLast="0"/>
-      <w:bookmarkEnd w:id="44"/>
-      <w:r>
-        <w:t>Plot Elements</w:t>
-      </w:r>
-    </w:p>
-    <w:p>
-      <w:pPr>
-        <w:numPr>
-          <w:ilvl w:val="0"/>
-          <w:numId w:val="18"/>
-        </w:numPr>
-      </w:pPr>
-      <w:r>
-        <w:t>If you would like to share this, present in any format you like</w:t>
+        <w:t>Blah</w:t>
       </w:r>
     </w:p>
     <w:p/>

</xml_diff>

<commit_message>
overworld gameplay summary, some changes
</commit_message>
<xml_diff>
--- a/Docs/Renegadeware_MS_ESS2D1_GDD.docx
+++ b/Docs/Renegadeware_MS_ESS2D1_GDD.docx
@@ -101,12 +101,14 @@
           <w:rFonts w:ascii="Roboto" w:eastAsia="Roboto" w:hAnsi="Roboto" w:cs="Roboto"/>
         </w:rPr>
       </w:pPr>
+      <w:proofErr w:type="spellStart"/>
       <w:r>
         <w:rPr>
           <w:rFonts w:ascii="Roboto" w:eastAsia="Roboto" w:hAnsi="Roboto" w:cs="Roboto"/>
         </w:rPr>
         <w:t>Renegadeware</w:t>
       </w:r>
+      <w:proofErr w:type="spellEnd"/>
     </w:p>
     <w:p>
       <w:pPr>
@@ -976,35 +978,12 @@
           <w:numId w:val="5"/>
         </w:numPr>
       </w:pPr>
-      <w:r>
-        <w:t>MS-ESS2.D-1</w:t>
-      </w:r>
-    </w:p>
-    <w:p>
-      <w:pPr>
-        <w:numPr>
-          <w:ilvl w:val="0"/>
-          <w:numId w:val="5"/>
-        </w:numPr>
-      </w:pPr>
       <w:hyperlink r:id="rId5" w:history="1">
         <w:r>
           <w:rPr>
             <w:rStyle w:val="Hyperlink"/>
           </w:rPr>
-          <w:t>MS-ESS2.D-1 Concept Do</w:t>
-        </w:r>
-        <w:r>
-          <w:rPr>
-            <w:rStyle w:val="Hyperlink"/>
-          </w:rPr>
-          <w:t>c</w:t>
-        </w:r>
-        <w:r>
-          <w:rPr>
-            <w:rStyle w:val="Hyperlink"/>
-          </w:rPr>
-          <w:t>ument</w:t>
+          <w:t xml:space="preserve">MS-ESS2.D-1 </w:t>
         </w:r>
       </w:hyperlink>
     </w:p>
@@ -1049,10 +1028,10 @@
         </w:numPr>
       </w:pPr>
       <w:r>
-        <w:t xml:space="preserve">Village </w:t>
-      </w:r>
-      <w:r>
-        <w:t xml:space="preserve">Management </w:t>
+        <w:t>Colony</w:t>
+      </w:r>
+      <w:r>
+        <w:t xml:space="preserve"> </w:t>
       </w:r>
       <w:r>
         <w:t xml:space="preserve">Sim – The player is tasked to maintain a healthy environment </w:t>
@@ -1061,7 +1040,25 @@
         <w:t>for</w:t>
       </w:r>
       <w:r>
-        <w:t xml:space="preserve"> a few frogs within an area.</w:t>
+        <w:t xml:space="preserve"> </w:t>
+      </w:r>
+      <w:r>
+        <w:t>a number of</w:t>
+      </w:r>
+      <w:r>
+        <w:t xml:space="preserve"> frogs within </w:t>
+      </w:r>
+      <w:r>
+        <w:t>a</w:t>
+      </w:r>
+      <w:r>
+        <w:t xml:space="preserve"> </w:t>
+      </w:r>
+      <w:r>
+        <w:t>region</w:t>
+      </w:r>
+      <w:r>
+        <w:t>.</w:t>
       </w:r>
     </w:p>
     <w:p>
@@ -1101,43 +1098,135 @@
       </w:r>
     </w:p>
     <w:p>
-      <w:pPr>
-        <w:numPr>
-          <w:ilvl w:val="0"/>
-          <w:numId w:val="6"/>
-        </w:numPr>
-      </w:pPr>
-      <w:r>
-        <w:t>Summarize with bullet points the gameplay, flow, and goals for the game</w:t>
-      </w:r>
-    </w:p>
-    <w:p>
-      <w:pPr>
-        <w:numPr>
-          <w:ilvl w:val="0"/>
-          <w:numId w:val="6"/>
-        </w:numPr>
-      </w:pPr>
-      <w:r>
-        <w:t>Indicate the gameplay mechanic</w:t>
-      </w:r>
-    </w:p>
-    <w:p>
-      <w:pPr>
-        <w:numPr>
-          <w:ilvl w:val="0"/>
-          <w:numId w:val="6"/>
-        </w:numPr>
-      </w:pPr>
+      <w:r>
+        <w:t xml:space="preserve">The game consists of two parts: Overworld and Colony Sim. The Overworld will consist of finding a suitable place for the frogs to inhabit. Once a suitable place is found, the colony ship will land, and the Colony Sim gameplay begins. The Colony Sim will last for a fixed duration. </w:t>
+      </w:r>
       <w:r>
         <w:lastRenderedPageBreak/>
-        <w:t xml:space="preserve">Please also summarize how the </w:t>
-      </w:r>
-      <w:r>
-        <w:rPr>
-          <w:b/>
-        </w:rPr>
-        <w:t>learning ties into the gameplay itself</w:t>
+        <w:t>Afterwards, the game will continue with another colony ship to find a place to land, but with a different climate preference than before. Once all colony ships have landed, and the regions populated, the game ends.</w:t>
+      </w:r>
+    </w:p>
+    <w:p>
+      <w:pPr>
+        <w:pStyle w:val="Heading4"/>
+      </w:pPr>
+      <w:r>
+        <w:t>Overworld</w:t>
+      </w:r>
+    </w:p>
+    <w:p>
+      <w:r>
+        <w:t>In the Overworld gameplay, the player is tasked to find a suitable region on Earth for a colony of frogs to inhabit. These frogs will be arriving via a colony ship.</w:t>
+      </w:r>
+    </w:p>
+    <w:p/>
+    <w:p>
+      <w:r>
+        <w:t>Each colony of frogs will have a set of climate preferences for them to be able to inhabit. These preferences can be: temperature range, humidity range, wind strength, etc. Along with these preferences, their pigment color can also help summarize this at a glance (e.g., green frogs prefer temperate or tropic).</w:t>
+      </w:r>
+    </w:p>
+    <w:p/>
+    <w:p>
+      <w:r>
+        <w:t>On the Earth’s map, there will be 4 hotspots the player can choose</w:t>
+      </w:r>
+      <w:r>
+        <w:t xml:space="preserve"> from</w:t>
+      </w:r>
+      <w:r>
+        <w:t xml:space="preserve">. Information about the climate preference will also be shown to help as a </w:t>
+      </w:r>
+      <w:r>
+        <w:t xml:space="preserve">general </w:t>
+      </w:r>
+      <w:r>
+        <w:t>guide. Overlay toggles are available to show the Earth’s attributes: temperature, wind, humidity, ocean flow.</w:t>
+      </w:r>
+    </w:p>
+    <w:p/>
+    <w:p>
+      <w:r>
+        <w:t>When the player clicks on one of the hotspots, a more elaborate detail will be displayed for the region. From here, the player can adjust two things: landing area and timeframe.</w:t>
+      </w:r>
+    </w:p>
+    <w:p/>
+    <w:p>
+      <w:r>
+        <w:t xml:space="preserve">The landing area adjustment is essentially where the player chooses the altitude of area (can also factor in biomes). Adjusting this will update the general </w:t>
+      </w:r>
+      <w:r>
+        <w:t>atmospheric</w:t>
+      </w:r>
+      <w:r>
+        <w:t xml:space="preserve"> </w:t>
+      </w:r>
+      <w:r>
+        <w:t xml:space="preserve">attributes of the hotspot, demonstrating how certain areas (altitude) can change the </w:t>
+      </w:r>
+      <w:r>
+        <w:t>atmospheric attributes</w:t>
+      </w:r>
+      <w:r>
+        <w:t>.</w:t>
+      </w:r>
+    </w:p>
+    <w:p/>
+    <w:p>
+      <w:r>
+        <w:t xml:space="preserve">The timeframe adjustment determines the Colony Sim gameplay’s starting and ending time. The player is presented with the weather forecast in that region during that entire period. This helps the players understand how the </w:t>
+      </w:r>
+      <w:r>
+        <w:t xml:space="preserve">atmospheric </w:t>
+      </w:r>
+      <w:r>
+        <w:t xml:space="preserve">attributes </w:t>
+      </w:r>
+      <w:r>
+        <w:t>changes day-to-day</w:t>
+      </w:r>
+      <w:r>
+        <w:t>.</w:t>
+      </w:r>
+    </w:p>
+    <w:p/>
+    <w:p>
+      <w:r>
+        <w:t>As the player is adjusting the landing area and timeframe, 5 frogs are displayed depicting their mood based on the decision: happy, neutral, sad. This determines if the time and place is ideal. The player must at least have 3 happy frogs. A hint system will give advice as to what the ideal adjusts should be (and also if the player should pick another hotspot).</w:t>
+      </w:r>
+    </w:p>
+    <w:p/>
+    <w:p>
+      <w:r>
+        <w:t>If all conditions are met (</w:t>
+      </w:r>
+      <w:r>
+        <w:t xml:space="preserve">at least </w:t>
+      </w:r>
+      <w:r>
+        <w:t>3 happy frogs), the player can click on “Launch” and commence the Colony Sim gameplay.</w:t>
+      </w:r>
+    </w:p>
+    <w:p/>
+    <w:p>
+      <w:pPr>
+        <w:pStyle w:val="Heading4"/>
+      </w:pPr>
+      <w:r>
+        <w:t>Colony Sim</w:t>
+      </w:r>
+    </w:p>
+    <w:p>
+      <w:r>
+        <w:t xml:space="preserve">In the Colony Sim gameplay, the player is tasked to maintain the </w:t>
+      </w:r>
+      <w:r>
+        <w:t>frogs’</w:t>
+      </w:r>
+      <w:r>
+        <w:t xml:space="preserve"> </w:t>
+      </w:r>
+      <w:r>
+        <w:t>ideal condition: temperature, moisture, happiness.</w:t>
       </w:r>
     </w:p>
     <w:p>
@@ -1182,6 +1271,7 @@
         </w:numPr>
       </w:pPr>
       <w:r>
+        <w:lastRenderedPageBreak/>
         <w:t xml:space="preserve">Earth </w:t>
       </w:r>
       <w:r>
@@ -1420,7 +1510,6 @@
         <w:rPr>
           <w:rFonts w:ascii="Roboto" w:eastAsia="Roboto" w:hAnsi="Roboto" w:cs="Roboto"/>
         </w:rPr>
-        <w:lastRenderedPageBreak/>
         <w:t>How will students/players be held accountable for understanding the academic content?</w:t>
       </w:r>
     </w:p>
@@ -1455,6 +1544,7 @@
       <w:bookmarkStart w:id="17" w:name="_nh90sk5jeis7" w:colFirst="0" w:colLast="0"/>
       <w:bookmarkEnd w:id="17"/>
       <w:r>
+        <w:lastRenderedPageBreak/>
         <w:t>Mechanics</w:t>
       </w:r>
     </w:p>
@@ -1635,7 +1725,6 @@
       <w:bookmarkStart w:id="25" w:name="_pqo6edtik4df" w:colFirst="0" w:colLast="0"/>
       <w:bookmarkEnd w:id="25"/>
       <w:r>
-        <w:lastRenderedPageBreak/>
         <w:t>Mockups</w:t>
       </w:r>
     </w:p>
@@ -1647,6 +1736,7 @@
       <w:bookmarkStart w:id="26" w:name="_7719zk617dur" w:colFirst="0" w:colLast="0"/>
       <w:bookmarkEnd w:id="26"/>
       <w:r>
+        <w:lastRenderedPageBreak/>
         <w:t>Part 3 - [Name of this Portion of the Game]</w:t>
       </w:r>
     </w:p>
@@ -1699,61 +1789,1720 @@
         <w:t>Academic Concepts</w:t>
       </w:r>
     </w:p>
-    <w:p>
-      <w:pPr>
-        <w:numPr>
-          <w:ilvl w:val="0"/>
-          <w:numId w:val="7"/>
-        </w:numPr>
-      </w:pPr>
-      <w:r>
-        <w:t>List the concepts from the LO Concept Document that will be addressed in this game.</w:t>
-      </w:r>
-    </w:p>
-    <w:p>
-      <w:pPr>
-        <w:numPr>
-          <w:ilvl w:val="1"/>
-          <w:numId w:val="7"/>
-        </w:numPr>
-      </w:pPr>
-      <w:r>
-        <w:t>Ask yourself, will the game adequately teach the student this concept? Will the student leave the game with a better understanding of this concept?</w:t>
-      </w:r>
-    </w:p>
-    <w:p>
-      <w:pPr>
-        <w:numPr>
-          <w:ilvl w:val="1"/>
-          <w:numId w:val="7"/>
-        </w:numPr>
-      </w:pPr>
-      <w:r>
-        <w:t xml:space="preserve">NOTE: games MUST include at least 5 or ⅔ of the total concepts, whichever is higher. If there are 6 concepts, the game must include 5. If there are 4 concepts, the game must include all 4. If there are 14 concepts, the game must include at least 9. </w:t>
-      </w:r>
-    </w:p>
-    <w:p>
-      <w:pPr>
-        <w:numPr>
-          <w:ilvl w:val="1"/>
-          <w:numId w:val="7"/>
-        </w:numPr>
-      </w:pPr>
-      <w:r>
-        <w:t>You can just copy and paste the concepts directly from the LO Concept Document</w:t>
-      </w:r>
-    </w:p>
-    <w:p>
-      <w:pPr>
-        <w:numPr>
-          <w:ilvl w:val="1"/>
-          <w:numId w:val="7"/>
-        </w:numPr>
-      </w:pPr>
-      <w:r>
-        <w:t>Highlight the ones you believe you are covering.</w:t>
-      </w:r>
-    </w:p>
+    <w:tbl>
+      <w:tblPr>
+        <w:tblW w:w="9360" w:type="dxa"/>
+        <w:tblBorders>
+          <w:top w:val="single" w:sz="8" w:space="0" w:color="000000"/>
+          <w:left w:val="single" w:sz="8" w:space="0" w:color="000000"/>
+          <w:bottom w:val="single" w:sz="8" w:space="0" w:color="000000"/>
+          <w:right w:val="single" w:sz="8" w:space="0" w:color="000000"/>
+          <w:insideH w:val="single" w:sz="8" w:space="0" w:color="000000"/>
+          <w:insideV w:val="single" w:sz="8" w:space="0" w:color="000000"/>
+        </w:tblBorders>
+        <w:tblLayout w:type="fixed"/>
+        <w:tblLook w:val="0600" w:firstRow="0" w:lastRow="0" w:firstColumn="0" w:lastColumn="0" w:noHBand="1" w:noVBand="1"/>
+      </w:tblPr>
+      <w:tblGrid>
+        <w:gridCol w:w="4680"/>
+        <w:gridCol w:w="4680"/>
+      </w:tblGrid>
+      <w:tr>
+        <w:tc>
+          <w:tcPr>
+            <w:tcW w:w="4680" w:type="dxa"/>
+            <w:tcBorders>
+              <w:top w:val="single" w:sz="6" w:space="0" w:color="CCCCCC"/>
+              <w:left w:val="single" w:sz="6" w:space="0" w:color="CCCCCC"/>
+              <w:bottom w:val="single" w:sz="6" w:space="0" w:color="CCCCCC"/>
+              <w:right w:val="single" w:sz="6" w:space="0" w:color="CCCCCC"/>
+            </w:tcBorders>
+            <w:tcMar>
+              <w:top w:w="40" w:type="dxa"/>
+              <w:left w:w="40" w:type="dxa"/>
+              <w:bottom w:w="40" w:type="dxa"/>
+              <w:right w:w="40" w:type="dxa"/>
+            </w:tcMar>
+            <w:vAlign w:val="bottom"/>
+          </w:tcPr>
+          <w:p>
+            <w:pPr>
+              <w:rPr>
+                <w:sz w:val="21"/>
+                <w:szCs w:val="21"/>
+              </w:rPr>
+            </w:pPr>
+            <w:r>
+              <w:rPr>
+                <w:b/>
+                <w:sz w:val="21"/>
+                <w:szCs w:val="21"/>
+              </w:rPr>
+              <w:t>concept</w:t>
+            </w:r>
+          </w:p>
+        </w:tc>
+        <w:tc>
+          <w:tcPr>
+            <w:tcW w:w="4680" w:type="dxa"/>
+            <w:tcBorders>
+              <w:top w:val="single" w:sz="6" w:space="0" w:color="CCCCCC"/>
+              <w:left w:val="single" w:sz="6" w:space="0" w:color="CCCCCC"/>
+              <w:bottom w:val="single" w:sz="6" w:space="0" w:color="CCCCCC"/>
+              <w:right w:val="single" w:sz="6" w:space="0" w:color="CCCCCC"/>
+            </w:tcBorders>
+            <w:tcMar>
+              <w:top w:w="40" w:type="dxa"/>
+              <w:left w:w="40" w:type="dxa"/>
+              <w:bottom w:w="40" w:type="dxa"/>
+              <w:right w:w="40" w:type="dxa"/>
+            </w:tcMar>
+            <w:vAlign w:val="bottom"/>
+          </w:tcPr>
+          <w:p>
+            <w:pPr>
+              <w:rPr>
+                <w:sz w:val="21"/>
+                <w:szCs w:val="21"/>
+              </w:rPr>
+            </w:pPr>
+            <w:r>
+              <w:rPr>
+                <w:b/>
+                <w:sz w:val="21"/>
+                <w:szCs w:val="21"/>
+              </w:rPr>
+              <w:t>weight</w:t>
+            </w:r>
+          </w:p>
+        </w:tc>
+      </w:tr>
+      <w:tr>
+        <w:tc>
+          <w:tcPr>
+            <w:tcW w:w="4680" w:type="dxa"/>
+            <w:tcBorders>
+              <w:top w:val="single" w:sz="6" w:space="0" w:color="CCCCCC"/>
+              <w:left w:val="single" w:sz="6" w:space="0" w:color="CCCCCC"/>
+              <w:bottom w:val="single" w:sz="6" w:space="0" w:color="CCCCCC"/>
+              <w:right w:val="single" w:sz="6" w:space="0" w:color="CCCCCC"/>
+            </w:tcBorders>
+            <w:tcMar>
+              <w:top w:w="40" w:type="dxa"/>
+              <w:left w:w="40" w:type="dxa"/>
+              <w:bottom w:w="40" w:type="dxa"/>
+              <w:right w:w="40" w:type="dxa"/>
+            </w:tcMar>
+            <w:vAlign w:val="bottom"/>
+          </w:tcPr>
+          <w:p>
+            <w:pPr>
+              <w:rPr>
+                <w:sz w:val="21"/>
+                <w:szCs w:val="21"/>
+                <w:highlight w:val="yellow"/>
+              </w:rPr>
+            </w:pPr>
+            <w:r>
+              <w:rPr>
+                <w:sz w:val="21"/>
+                <w:szCs w:val="21"/>
+                <w:highlight w:val="yellow"/>
+              </w:rPr>
+              <w:t>Weather is defined as the conditions of the atmosphere at a particular place and time.</w:t>
+            </w:r>
+          </w:p>
+        </w:tc>
+        <w:tc>
+          <w:tcPr>
+            <w:tcW w:w="4680" w:type="dxa"/>
+            <w:tcBorders>
+              <w:top w:val="single" w:sz="6" w:space="0" w:color="CCCCCC"/>
+              <w:left w:val="single" w:sz="6" w:space="0" w:color="CCCCCC"/>
+              <w:bottom w:val="single" w:sz="6" w:space="0" w:color="CCCCCC"/>
+              <w:right w:val="single" w:sz="6" w:space="0" w:color="CCCCCC"/>
+            </w:tcBorders>
+            <w:tcMar>
+              <w:top w:w="40" w:type="dxa"/>
+              <w:left w:w="40" w:type="dxa"/>
+              <w:bottom w:w="40" w:type="dxa"/>
+              <w:right w:w="40" w:type="dxa"/>
+            </w:tcMar>
+            <w:vAlign w:val="bottom"/>
+          </w:tcPr>
+          <w:p>
+            <w:pPr>
+              <w:jc w:val="right"/>
+              <w:rPr>
+                <w:sz w:val="21"/>
+                <w:szCs w:val="21"/>
+                <w:highlight w:val="yellow"/>
+              </w:rPr>
+            </w:pPr>
+            <w:sdt>
+              <w:sdtPr>
+                <w:rPr>
+                  <w:highlight w:val="yellow"/>
+                </w:rPr>
+                <w:tag w:val="goog_rdk_1"/>
+                <w:id w:val="-766384279"/>
+              </w:sdtPr>
+              <w:sdtContent>
+                <w:ins w:id="30" w:author="Andrea Goddard" w:date="2023-05-24T17:06:00Z">
+                  <w:r>
+                    <w:rPr>
+                      <w:b/>
+                      <w:highlight w:val="yellow"/>
+                    </w:rPr>
+                    <w:t>Peripheral</w:t>
+                  </w:r>
+                </w:ins>
+              </w:sdtContent>
+            </w:sdt>
+            <w:sdt>
+              <w:sdtPr>
+                <w:rPr>
+                  <w:highlight w:val="yellow"/>
+                </w:rPr>
+                <w:tag w:val="goog_rdk_2"/>
+                <w:id w:val="321628593"/>
+              </w:sdtPr>
+              <w:sdtContent>
+                <w:del w:id="31" w:author="Andrea Goddard" w:date="2023-05-24T17:06:00Z">
+                  <w:r>
+                    <w:rPr>
+                      <w:sz w:val="21"/>
+                      <w:szCs w:val="21"/>
+                      <w:highlight w:val="yellow"/>
+                    </w:rPr>
+                    <w:delText>Core</w:delText>
+                  </w:r>
+                </w:del>
+              </w:sdtContent>
+            </w:sdt>
+          </w:p>
+        </w:tc>
+      </w:tr>
+      <w:tr>
+        <w:tc>
+          <w:tcPr>
+            <w:tcW w:w="4680" w:type="dxa"/>
+            <w:tcBorders>
+              <w:top w:val="single" w:sz="6" w:space="0" w:color="CCCCCC"/>
+              <w:left w:val="single" w:sz="6" w:space="0" w:color="CCCCCC"/>
+              <w:bottom w:val="single" w:sz="6" w:space="0" w:color="CCCCCC"/>
+              <w:right w:val="single" w:sz="6" w:space="0" w:color="CCCCCC"/>
+            </w:tcBorders>
+            <w:tcMar>
+              <w:top w:w="40" w:type="dxa"/>
+              <w:left w:w="40" w:type="dxa"/>
+              <w:bottom w:w="40" w:type="dxa"/>
+              <w:right w:w="40" w:type="dxa"/>
+            </w:tcMar>
+            <w:vAlign w:val="bottom"/>
+          </w:tcPr>
+          <w:p>
+            <w:pPr>
+              <w:rPr>
+                <w:sz w:val="21"/>
+                <w:szCs w:val="21"/>
+                <w:highlight w:val="yellow"/>
+              </w:rPr>
+            </w:pPr>
+            <w:r>
+              <w:rPr>
+                <w:sz w:val="21"/>
+                <w:szCs w:val="21"/>
+                <w:highlight w:val="yellow"/>
+              </w:rPr>
+              <w:t>Climate is defined as the average weather over decades in a particular region.</w:t>
+            </w:r>
+          </w:p>
+        </w:tc>
+        <w:tc>
+          <w:tcPr>
+            <w:tcW w:w="4680" w:type="dxa"/>
+            <w:tcBorders>
+              <w:top w:val="single" w:sz="6" w:space="0" w:color="CCCCCC"/>
+              <w:left w:val="single" w:sz="6" w:space="0" w:color="CCCCCC"/>
+              <w:bottom w:val="single" w:sz="6" w:space="0" w:color="CCCCCC"/>
+              <w:right w:val="single" w:sz="6" w:space="0" w:color="CCCCCC"/>
+            </w:tcBorders>
+            <w:tcMar>
+              <w:top w:w="40" w:type="dxa"/>
+              <w:left w:w="40" w:type="dxa"/>
+              <w:bottom w:w="40" w:type="dxa"/>
+              <w:right w:w="40" w:type="dxa"/>
+            </w:tcMar>
+            <w:vAlign w:val="bottom"/>
+          </w:tcPr>
+          <w:p>
+            <w:pPr>
+              <w:jc w:val="right"/>
+              <w:rPr>
+                <w:sz w:val="21"/>
+                <w:szCs w:val="21"/>
+                <w:highlight w:val="yellow"/>
+              </w:rPr>
+            </w:pPr>
+            <w:sdt>
+              <w:sdtPr>
+                <w:rPr>
+                  <w:highlight w:val="yellow"/>
+                </w:rPr>
+                <w:tag w:val="goog_rdk_4"/>
+                <w:id w:val="1122582285"/>
+              </w:sdtPr>
+              <w:sdtContent>
+                <w:ins w:id="32" w:author="Andrea Goddard" w:date="2023-05-24T17:07:00Z">
+                  <w:r>
+                    <w:rPr>
+                      <w:b/>
+                      <w:highlight w:val="yellow"/>
+                    </w:rPr>
+                    <w:t>Peripheral</w:t>
+                  </w:r>
+                </w:ins>
+              </w:sdtContent>
+            </w:sdt>
+            <w:sdt>
+              <w:sdtPr>
+                <w:rPr>
+                  <w:highlight w:val="yellow"/>
+                </w:rPr>
+                <w:tag w:val="goog_rdk_5"/>
+                <w:id w:val="683946335"/>
+              </w:sdtPr>
+              <w:sdtContent>
+                <w:del w:id="33" w:author="Andrea Goddard" w:date="2023-05-24T17:07:00Z">
+                  <w:r>
+                    <w:rPr>
+                      <w:sz w:val="21"/>
+                      <w:szCs w:val="21"/>
+                      <w:highlight w:val="yellow"/>
+                    </w:rPr>
+                    <w:delText>Core</w:delText>
+                  </w:r>
+                </w:del>
+              </w:sdtContent>
+            </w:sdt>
+          </w:p>
+        </w:tc>
+      </w:tr>
+      <w:tr>
+        <w:tc>
+          <w:tcPr>
+            <w:tcW w:w="4680" w:type="dxa"/>
+            <w:tcBorders>
+              <w:top w:val="single" w:sz="6" w:space="0" w:color="CCCCCC"/>
+              <w:left w:val="single" w:sz="6" w:space="0" w:color="CCCCCC"/>
+              <w:bottom w:val="single" w:sz="6" w:space="0" w:color="CCCCCC"/>
+              <w:right w:val="single" w:sz="6" w:space="0" w:color="CCCCCC"/>
+            </w:tcBorders>
+            <w:tcMar>
+              <w:top w:w="40" w:type="dxa"/>
+              <w:left w:w="40" w:type="dxa"/>
+              <w:bottom w:w="40" w:type="dxa"/>
+              <w:right w:w="40" w:type="dxa"/>
+            </w:tcMar>
+            <w:vAlign w:val="bottom"/>
+          </w:tcPr>
+          <w:p>
+            <w:pPr>
+              <w:rPr>
+                <w:sz w:val="21"/>
+                <w:szCs w:val="21"/>
+              </w:rPr>
+            </w:pPr>
+            <w:r>
+              <w:rPr>
+                <w:sz w:val="21"/>
+                <w:szCs w:val="21"/>
+              </w:rPr>
+              <w:t>The water cycle is dependent upon the flow of energy from the Sun.</w:t>
+            </w:r>
+          </w:p>
+        </w:tc>
+        <w:tc>
+          <w:tcPr>
+            <w:tcW w:w="4680" w:type="dxa"/>
+            <w:tcBorders>
+              <w:top w:val="single" w:sz="6" w:space="0" w:color="CCCCCC"/>
+              <w:left w:val="single" w:sz="6" w:space="0" w:color="CCCCCC"/>
+              <w:bottom w:val="single" w:sz="6" w:space="0" w:color="CCCCCC"/>
+              <w:right w:val="single" w:sz="6" w:space="0" w:color="CCCCCC"/>
+            </w:tcBorders>
+            <w:tcMar>
+              <w:top w:w="40" w:type="dxa"/>
+              <w:left w:w="40" w:type="dxa"/>
+              <w:bottom w:w="40" w:type="dxa"/>
+              <w:right w:w="40" w:type="dxa"/>
+            </w:tcMar>
+            <w:vAlign w:val="bottom"/>
+          </w:tcPr>
+          <w:p>
+            <w:pPr>
+              <w:jc w:val="right"/>
+              <w:rPr>
+                <w:sz w:val="21"/>
+                <w:szCs w:val="21"/>
+              </w:rPr>
+            </w:pPr>
+            <w:sdt>
+              <w:sdtPr>
+                <w:tag w:val="goog_rdk_7"/>
+                <w:id w:val="1500770827"/>
+              </w:sdtPr>
+              <w:sdtContent>
+                <w:ins w:id="34" w:author="Andrea Goddard" w:date="2023-05-24T17:07:00Z">
+                  <w:r>
+                    <w:rPr>
+                      <w:b/>
+                    </w:rPr>
+                    <w:t>Peripheral</w:t>
+                  </w:r>
+                </w:ins>
+              </w:sdtContent>
+            </w:sdt>
+            <w:sdt>
+              <w:sdtPr>
+                <w:tag w:val="goog_rdk_8"/>
+                <w:id w:val="-134416610"/>
+              </w:sdtPr>
+              <w:sdtContent>
+                <w:del w:id="35" w:author="Andrea Goddard" w:date="2023-05-24T17:07:00Z">
+                  <w:r>
+                    <w:rPr>
+                      <w:sz w:val="21"/>
+                      <w:szCs w:val="21"/>
+                    </w:rPr>
+                    <w:delText>Core</w:delText>
+                  </w:r>
+                </w:del>
+              </w:sdtContent>
+            </w:sdt>
+          </w:p>
+        </w:tc>
+      </w:tr>
+      <w:tr>
+        <w:tc>
+          <w:tcPr>
+            <w:tcW w:w="4680" w:type="dxa"/>
+            <w:tcBorders>
+              <w:top w:val="single" w:sz="6" w:space="0" w:color="CCCCCC"/>
+              <w:left w:val="single" w:sz="6" w:space="0" w:color="CCCCCC"/>
+              <w:bottom w:val="single" w:sz="6" w:space="0" w:color="CCCCCC"/>
+              <w:right w:val="single" w:sz="6" w:space="0" w:color="CCCCCC"/>
+            </w:tcBorders>
+            <w:tcMar>
+              <w:top w:w="40" w:type="dxa"/>
+              <w:left w:w="40" w:type="dxa"/>
+              <w:bottom w:w="40" w:type="dxa"/>
+              <w:right w:w="40" w:type="dxa"/>
+            </w:tcMar>
+            <w:vAlign w:val="bottom"/>
+          </w:tcPr>
+          <w:p>
+            <w:pPr>
+              <w:rPr>
+                <w:sz w:val="21"/>
+                <w:szCs w:val="21"/>
+                <w:highlight w:val="yellow"/>
+              </w:rPr>
+            </w:pPr>
+            <w:r>
+              <w:rPr>
+                <w:sz w:val="21"/>
+                <w:szCs w:val="21"/>
+                <w:highlight w:val="yellow"/>
+              </w:rPr>
+              <w:t>The Coriolis effect deflects atmospheric and oceanic currents, which affects regional climates.</w:t>
+            </w:r>
+          </w:p>
+        </w:tc>
+        <w:tc>
+          <w:tcPr>
+            <w:tcW w:w="4680" w:type="dxa"/>
+            <w:tcBorders>
+              <w:top w:val="single" w:sz="6" w:space="0" w:color="CCCCCC"/>
+              <w:left w:val="single" w:sz="6" w:space="0" w:color="CCCCCC"/>
+              <w:bottom w:val="single" w:sz="6" w:space="0" w:color="CCCCCC"/>
+              <w:right w:val="single" w:sz="6" w:space="0" w:color="CCCCCC"/>
+            </w:tcBorders>
+            <w:tcMar>
+              <w:top w:w="40" w:type="dxa"/>
+              <w:left w:w="40" w:type="dxa"/>
+              <w:bottom w:w="40" w:type="dxa"/>
+              <w:right w:w="40" w:type="dxa"/>
+            </w:tcMar>
+            <w:vAlign w:val="bottom"/>
+          </w:tcPr>
+          <w:p>
+            <w:pPr>
+              <w:jc w:val="right"/>
+              <w:rPr>
+                <w:sz w:val="21"/>
+                <w:szCs w:val="21"/>
+                <w:highlight w:val="yellow"/>
+              </w:rPr>
+            </w:pPr>
+            <w:r>
+              <w:rPr>
+                <w:sz w:val="21"/>
+                <w:szCs w:val="21"/>
+                <w:highlight w:val="yellow"/>
+              </w:rPr>
+              <w:t>Core</w:t>
+            </w:r>
+          </w:p>
+        </w:tc>
+      </w:tr>
+      <w:tr>
+        <w:tc>
+          <w:tcPr>
+            <w:tcW w:w="4680" w:type="dxa"/>
+            <w:tcBorders>
+              <w:top w:val="single" w:sz="6" w:space="0" w:color="CCCCCC"/>
+              <w:left w:val="single" w:sz="6" w:space="0" w:color="CCCCCC"/>
+              <w:bottom w:val="single" w:sz="6" w:space="0" w:color="CCCCCC"/>
+              <w:right w:val="single" w:sz="6" w:space="0" w:color="CCCCCC"/>
+            </w:tcBorders>
+            <w:tcMar>
+              <w:top w:w="40" w:type="dxa"/>
+              <w:left w:w="40" w:type="dxa"/>
+              <w:bottom w:w="40" w:type="dxa"/>
+              <w:right w:w="40" w:type="dxa"/>
+            </w:tcMar>
+            <w:vAlign w:val="bottom"/>
+          </w:tcPr>
+          <w:p>
+            <w:pPr>
+              <w:rPr>
+                <w:sz w:val="21"/>
+                <w:szCs w:val="21"/>
+                <w:highlight w:val="yellow"/>
+              </w:rPr>
+            </w:pPr>
+            <w:r>
+              <w:rPr>
+                <w:sz w:val="21"/>
+                <w:szCs w:val="21"/>
+                <w:highlight w:val="yellow"/>
+              </w:rPr>
+              <w:t>Because of differential heating from the Sun, climate is warmer at equatorial regions and cooler at higher latitudes.</w:t>
+            </w:r>
+          </w:p>
+        </w:tc>
+        <w:tc>
+          <w:tcPr>
+            <w:tcW w:w="4680" w:type="dxa"/>
+            <w:tcBorders>
+              <w:top w:val="single" w:sz="6" w:space="0" w:color="CCCCCC"/>
+              <w:left w:val="single" w:sz="6" w:space="0" w:color="CCCCCC"/>
+              <w:bottom w:val="single" w:sz="6" w:space="0" w:color="CCCCCC"/>
+              <w:right w:val="single" w:sz="6" w:space="0" w:color="CCCCCC"/>
+            </w:tcBorders>
+            <w:tcMar>
+              <w:top w:w="40" w:type="dxa"/>
+              <w:left w:w="40" w:type="dxa"/>
+              <w:bottom w:w="40" w:type="dxa"/>
+              <w:right w:w="40" w:type="dxa"/>
+            </w:tcMar>
+            <w:vAlign w:val="bottom"/>
+          </w:tcPr>
+          <w:p>
+            <w:pPr>
+              <w:jc w:val="right"/>
+              <w:rPr>
+                <w:sz w:val="21"/>
+                <w:szCs w:val="21"/>
+                <w:highlight w:val="yellow"/>
+              </w:rPr>
+            </w:pPr>
+            <w:r>
+              <w:rPr>
+                <w:sz w:val="21"/>
+                <w:szCs w:val="21"/>
+                <w:highlight w:val="yellow"/>
+              </w:rPr>
+              <w:t>Core</w:t>
+            </w:r>
+          </w:p>
+        </w:tc>
+      </w:tr>
+      <w:tr>
+        <w:tc>
+          <w:tcPr>
+            <w:tcW w:w="4680" w:type="dxa"/>
+            <w:tcBorders>
+              <w:top w:val="single" w:sz="6" w:space="0" w:color="CCCCCC"/>
+              <w:left w:val="single" w:sz="6" w:space="0" w:color="CCCCCC"/>
+              <w:bottom w:val="single" w:sz="6" w:space="0" w:color="CCCCCC"/>
+              <w:right w:val="single" w:sz="6" w:space="0" w:color="CCCCCC"/>
+            </w:tcBorders>
+            <w:tcMar>
+              <w:top w:w="40" w:type="dxa"/>
+              <w:left w:w="40" w:type="dxa"/>
+              <w:bottom w:w="40" w:type="dxa"/>
+              <w:right w:w="40" w:type="dxa"/>
+            </w:tcMar>
+            <w:vAlign w:val="bottom"/>
+          </w:tcPr>
+          <w:p>
+            <w:pPr>
+              <w:rPr>
+                <w:sz w:val="21"/>
+                <w:szCs w:val="21"/>
+                <w:highlight w:val="yellow"/>
+              </w:rPr>
+            </w:pPr>
+            <w:r>
+              <w:rPr>
+                <w:sz w:val="21"/>
+                <w:szCs w:val="21"/>
+                <w:highlight w:val="yellow"/>
+              </w:rPr>
+              <w:t>Ocean water heats and cools more slowly than land, causing temperate climates in regions near the ocean.</w:t>
+            </w:r>
+          </w:p>
+        </w:tc>
+        <w:tc>
+          <w:tcPr>
+            <w:tcW w:w="4680" w:type="dxa"/>
+            <w:tcBorders>
+              <w:top w:val="single" w:sz="6" w:space="0" w:color="CCCCCC"/>
+              <w:left w:val="single" w:sz="6" w:space="0" w:color="CCCCCC"/>
+              <w:bottom w:val="single" w:sz="6" w:space="0" w:color="CCCCCC"/>
+              <w:right w:val="single" w:sz="6" w:space="0" w:color="CCCCCC"/>
+            </w:tcBorders>
+            <w:tcMar>
+              <w:top w:w="40" w:type="dxa"/>
+              <w:left w:w="40" w:type="dxa"/>
+              <w:bottom w:w="40" w:type="dxa"/>
+              <w:right w:w="40" w:type="dxa"/>
+            </w:tcMar>
+            <w:vAlign w:val="bottom"/>
+          </w:tcPr>
+          <w:p>
+            <w:pPr>
+              <w:jc w:val="right"/>
+              <w:rPr>
+                <w:sz w:val="21"/>
+                <w:szCs w:val="21"/>
+                <w:highlight w:val="yellow"/>
+              </w:rPr>
+            </w:pPr>
+            <w:r>
+              <w:rPr>
+                <w:sz w:val="21"/>
+                <w:szCs w:val="21"/>
+                <w:highlight w:val="yellow"/>
+              </w:rPr>
+              <w:t>Core</w:t>
+            </w:r>
+          </w:p>
+        </w:tc>
+      </w:tr>
+      <w:tr>
+        <w:tc>
+          <w:tcPr>
+            <w:tcW w:w="4680" w:type="dxa"/>
+            <w:tcBorders>
+              <w:top w:val="single" w:sz="6" w:space="0" w:color="CCCCCC"/>
+              <w:left w:val="single" w:sz="6" w:space="0" w:color="CCCCCC"/>
+              <w:bottom w:val="single" w:sz="6" w:space="0" w:color="CCCCCC"/>
+              <w:right w:val="single" w:sz="6" w:space="0" w:color="CCCCCC"/>
+            </w:tcBorders>
+            <w:tcMar>
+              <w:top w:w="40" w:type="dxa"/>
+              <w:left w:w="40" w:type="dxa"/>
+              <w:bottom w:w="40" w:type="dxa"/>
+              <w:right w:w="40" w:type="dxa"/>
+            </w:tcMar>
+            <w:vAlign w:val="bottom"/>
+          </w:tcPr>
+          <w:p>
+            <w:pPr>
+              <w:rPr>
+                <w:sz w:val="21"/>
+                <w:szCs w:val="21"/>
+                <w:highlight w:val="yellow"/>
+              </w:rPr>
+            </w:pPr>
+            <w:r>
+              <w:rPr>
+                <w:sz w:val="21"/>
+                <w:szCs w:val="21"/>
+                <w:highlight w:val="yellow"/>
+              </w:rPr>
+              <w:t>The angle at which the sun strikes different latitudes on Earth causes unequal heating across the globe.</w:t>
+            </w:r>
+          </w:p>
+        </w:tc>
+        <w:tc>
+          <w:tcPr>
+            <w:tcW w:w="4680" w:type="dxa"/>
+            <w:tcBorders>
+              <w:top w:val="single" w:sz="6" w:space="0" w:color="CCCCCC"/>
+              <w:left w:val="single" w:sz="6" w:space="0" w:color="CCCCCC"/>
+              <w:bottom w:val="single" w:sz="6" w:space="0" w:color="CCCCCC"/>
+              <w:right w:val="single" w:sz="6" w:space="0" w:color="CCCCCC"/>
+            </w:tcBorders>
+            <w:tcMar>
+              <w:top w:w="40" w:type="dxa"/>
+              <w:left w:w="40" w:type="dxa"/>
+              <w:bottom w:w="40" w:type="dxa"/>
+              <w:right w:w="40" w:type="dxa"/>
+            </w:tcMar>
+            <w:vAlign w:val="bottom"/>
+          </w:tcPr>
+          <w:p>
+            <w:pPr>
+              <w:jc w:val="right"/>
+              <w:rPr>
+                <w:sz w:val="21"/>
+                <w:szCs w:val="21"/>
+                <w:highlight w:val="yellow"/>
+              </w:rPr>
+            </w:pPr>
+            <w:r>
+              <w:rPr>
+                <w:sz w:val="21"/>
+                <w:szCs w:val="21"/>
+                <w:highlight w:val="yellow"/>
+              </w:rPr>
+              <w:t>Core</w:t>
+            </w:r>
+          </w:p>
+        </w:tc>
+      </w:tr>
+      <w:tr>
+        <w:tc>
+          <w:tcPr>
+            <w:tcW w:w="4680" w:type="dxa"/>
+            <w:tcBorders>
+              <w:top w:val="single" w:sz="6" w:space="0" w:color="CCCCCC"/>
+              <w:left w:val="single" w:sz="6" w:space="0" w:color="CCCCCC"/>
+              <w:bottom w:val="single" w:sz="6" w:space="0" w:color="CCCCCC"/>
+              <w:right w:val="single" w:sz="6" w:space="0" w:color="CCCCCC"/>
+            </w:tcBorders>
+            <w:tcMar>
+              <w:top w:w="40" w:type="dxa"/>
+              <w:left w:w="40" w:type="dxa"/>
+              <w:bottom w:w="40" w:type="dxa"/>
+              <w:right w:w="40" w:type="dxa"/>
+            </w:tcMar>
+            <w:vAlign w:val="bottom"/>
+          </w:tcPr>
+          <w:p>
+            <w:pPr>
+              <w:rPr>
+                <w:sz w:val="21"/>
+                <w:szCs w:val="21"/>
+                <w:highlight w:val="yellow"/>
+              </w:rPr>
+            </w:pPr>
+            <w:r>
+              <w:rPr>
+                <w:sz w:val="21"/>
+                <w:szCs w:val="21"/>
+                <w:highlight w:val="yellow"/>
+              </w:rPr>
+              <w:t>Air pressure and temperature drop with elevation, causing changes in climate.</w:t>
+            </w:r>
+          </w:p>
+        </w:tc>
+        <w:tc>
+          <w:tcPr>
+            <w:tcW w:w="4680" w:type="dxa"/>
+            <w:tcBorders>
+              <w:top w:val="single" w:sz="6" w:space="0" w:color="CCCCCC"/>
+              <w:left w:val="single" w:sz="6" w:space="0" w:color="CCCCCC"/>
+              <w:bottom w:val="single" w:sz="6" w:space="0" w:color="CCCCCC"/>
+              <w:right w:val="single" w:sz="6" w:space="0" w:color="CCCCCC"/>
+            </w:tcBorders>
+            <w:tcMar>
+              <w:top w:w="40" w:type="dxa"/>
+              <w:left w:w="40" w:type="dxa"/>
+              <w:bottom w:w="40" w:type="dxa"/>
+              <w:right w:w="40" w:type="dxa"/>
+            </w:tcMar>
+            <w:vAlign w:val="bottom"/>
+          </w:tcPr>
+          <w:p>
+            <w:pPr>
+              <w:jc w:val="right"/>
+              <w:rPr>
+                <w:sz w:val="21"/>
+                <w:szCs w:val="21"/>
+                <w:highlight w:val="yellow"/>
+              </w:rPr>
+            </w:pPr>
+            <w:r>
+              <w:rPr>
+                <w:sz w:val="21"/>
+                <w:szCs w:val="21"/>
+                <w:highlight w:val="yellow"/>
+              </w:rPr>
+              <w:t>Core</w:t>
+            </w:r>
+          </w:p>
+        </w:tc>
+      </w:tr>
+      <w:tr>
+        <w:tc>
+          <w:tcPr>
+            <w:tcW w:w="4680" w:type="dxa"/>
+            <w:tcBorders>
+              <w:top w:val="single" w:sz="6" w:space="0" w:color="CCCCCC"/>
+              <w:left w:val="single" w:sz="6" w:space="0" w:color="CCCCCC"/>
+              <w:bottom w:val="single" w:sz="6" w:space="0" w:color="CCCCCC"/>
+              <w:right w:val="single" w:sz="6" w:space="0" w:color="CCCCCC"/>
+            </w:tcBorders>
+            <w:tcMar>
+              <w:top w:w="40" w:type="dxa"/>
+              <w:left w:w="40" w:type="dxa"/>
+              <w:bottom w:w="40" w:type="dxa"/>
+              <w:right w:w="40" w:type="dxa"/>
+            </w:tcMar>
+            <w:vAlign w:val="bottom"/>
+          </w:tcPr>
+          <w:p>
+            <w:pPr>
+              <w:rPr>
+                <w:sz w:val="21"/>
+                <w:szCs w:val="21"/>
+                <w:highlight w:val="yellow"/>
+              </w:rPr>
+            </w:pPr>
+            <w:r>
+              <w:rPr>
+                <w:sz w:val="21"/>
+                <w:szCs w:val="21"/>
+                <w:highlight w:val="yellow"/>
+              </w:rPr>
+              <w:t>The cycling of matter and energy between living things and the atmosphere affects climate.</w:t>
+            </w:r>
+          </w:p>
+        </w:tc>
+        <w:tc>
+          <w:tcPr>
+            <w:tcW w:w="4680" w:type="dxa"/>
+            <w:tcBorders>
+              <w:top w:val="single" w:sz="6" w:space="0" w:color="CCCCCC"/>
+              <w:left w:val="single" w:sz="6" w:space="0" w:color="CCCCCC"/>
+              <w:bottom w:val="single" w:sz="6" w:space="0" w:color="CCCCCC"/>
+              <w:right w:val="single" w:sz="6" w:space="0" w:color="CCCCCC"/>
+            </w:tcBorders>
+            <w:tcMar>
+              <w:top w:w="40" w:type="dxa"/>
+              <w:left w:w="40" w:type="dxa"/>
+              <w:bottom w:w="40" w:type="dxa"/>
+              <w:right w:w="40" w:type="dxa"/>
+            </w:tcMar>
+            <w:vAlign w:val="bottom"/>
+          </w:tcPr>
+          <w:p>
+            <w:pPr>
+              <w:jc w:val="right"/>
+              <w:rPr>
+                <w:sz w:val="21"/>
+                <w:szCs w:val="21"/>
+                <w:highlight w:val="yellow"/>
+              </w:rPr>
+            </w:pPr>
+            <w:r>
+              <w:rPr>
+                <w:sz w:val="21"/>
+                <w:szCs w:val="21"/>
+                <w:highlight w:val="yellow"/>
+              </w:rPr>
+              <w:t>Core</w:t>
+            </w:r>
+          </w:p>
+        </w:tc>
+      </w:tr>
+      <w:tr>
+        <w:tc>
+          <w:tcPr>
+            <w:tcW w:w="4680" w:type="dxa"/>
+            <w:tcBorders>
+              <w:top w:val="single" w:sz="6" w:space="0" w:color="CCCCCC"/>
+              <w:left w:val="single" w:sz="6" w:space="0" w:color="CCCCCC"/>
+              <w:bottom w:val="single" w:sz="6" w:space="0" w:color="CCCCCC"/>
+              <w:right w:val="single" w:sz="6" w:space="0" w:color="CCCCCC"/>
+            </w:tcBorders>
+            <w:tcMar>
+              <w:top w:w="40" w:type="dxa"/>
+              <w:left w:w="40" w:type="dxa"/>
+              <w:bottom w:w="40" w:type="dxa"/>
+              <w:right w:w="40" w:type="dxa"/>
+            </w:tcMar>
+            <w:vAlign w:val="bottom"/>
+          </w:tcPr>
+          <w:p>
+            <w:pPr>
+              <w:rPr>
+                <w:sz w:val="21"/>
+                <w:szCs w:val="21"/>
+              </w:rPr>
+            </w:pPr>
+            <w:r>
+              <w:rPr>
+                <w:sz w:val="21"/>
+                <w:szCs w:val="21"/>
+              </w:rPr>
+              <w:t>The flow of air as wind on Earth is related to heating from the Sun.</w:t>
+            </w:r>
+          </w:p>
+        </w:tc>
+        <w:tc>
+          <w:tcPr>
+            <w:tcW w:w="4680" w:type="dxa"/>
+            <w:tcBorders>
+              <w:top w:val="single" w:sz="6" w:space="0" w:color="CCCCCC"/>
+              <w:left w:val="single" w:sz="6" w:space="0" w:color="CCCCCC"/>
+              <w:bottom w:val="single" w:sz="6" w:space="0" w:color="CCCCCC"/>
+              <w:right w:val="single" w:sz="6" w:space="0" w:color="CCCCCC"/>
+            </w:tcBorders>
+            <w:tcMar>
+              <w:top w:w="40" w:type="dxa"/>
+              <w:left w:w="40" w:type="dxa"/>
+              <w:bottom w:w="40" w:type="dxa"/>
+              <w:right w:w="40" w:type="dxa"/>
+            </w:tcMar>
+            <w:vAlign w:val="bottom"/>
+          </w:tcPr>
+          <w:p>
+            <w:pPr>
+              <w:jc w:val="right"/>
+              <w:rPr>
+                <w:sz w:val="21"/>
+                <w:szCs w:val="21"/>
+              </w:rPr>
+            </w:pPr>
+            <w:sdt>
+              <w:sdtPr>
+                <w:tag w:val="goog_rdk_10"/>
+                <w:id w:val="-1257504717"/>
+              </w:sdtPr>
+              <w:sdtContent>
+                <w:ins w:id="36" w:author="Andrea Goddard" w:date="2023-05-24T17:09:00Z">
+                  <w:r>
+                    <w:rPr>
+                      <w:b/>
+                    </w:rPr>
+                    <w:t>Peripheral</w:t>
+                  </w:r>
+                </w:ins>
+              </w:sdtContent>
+            </w:sdt>
+            <w:sdt>
+              <w:sdtPr>
+                <w:tag w:val="goog_rdk_11"/>
+                <w:id w:val="-111905499"/>
+              </w:sdtPr>
+              <w:sdtContent>
+                <w:del w:id="37" w:author="Andrea Goddard" w:date="2023-05-24T17:09:00Z">
+                  <w:r>
+                    <w:rPr>
+                      <w:sz w:val="21"/>
+                      <w:szCs w:val="21"/>
+                    </w:rPr>
+                    <w:delText>Core</w:delText>
+                  </w:r>
+                </w:del>
+              </w:sdtContent>
+            </w:sdt>
+          </w:p>
+        </w:tc>
+      </w:tr>
+      <w:tr>
+        <w:tc>
+          <w:tcPr>
+            <w:tcW w:w="4680" w:type="dxa"/>
+            <w:tcBorders>
+              <w:top w:val="single" w:sz="6" w:space="0" w:color="CCCCCC"/>
+              <w:left w:val="single" w:sz="6" w:space="0" w:color="CCCCCC"/>
+              <w:bottom w:val="single" w:sz="6" w:space="0" w:color="CCCCCC"/>
+              <w:right w:val="single" w:sz="6" w:space="0" w:color="CCCCCC"/>
+            </w:tcBorders>
+            <w:tcMar>
+              <w:top w:w="40" w:type="dxa"/>
+              <w:left w:w="40" w:type="dxa"/>
+              <w:bottom w:w="40" w:type="dxa"/>
+              <w:right w:w="40" w:type="dxa"/>
+            </w:tcMar>
+            <w:vAlign w:val="bottom"/>
+          </w:tcPr>
+          <w:p>
+            <w:pPr>
+              <w:rPr>
+                <w:sz w:val="21"/>
+                <w:szCs w:val="21"/>
+                <w:highlight w:val="yellow"/>
+              </w:rPr>
+            </w:pPr>
+            <w:r>
+              <w:rPr>
+                <w:sz w:val="21"/>
+                <w:szCs w:val="21"/>
+                <w:highlight w:val="yellow"/>
+              </w:rPr>
+              <w:lastRenderedPageBreak/>
+              <w:t>When warm water evaporates from the ocean, it can condense to form storm clouds or intense tropical storm systems, such as hurricanes and tsunamis.</w:t>
+            </w:r>
+          </w:p>
+        </w:tc>
+        <w:tc>
+          <w:tcPr>
+            <w:tcW w:w="4680" w:type="dxa"/>
+            <w:tcBorders>
+              <w:top w:val="single" w:sz="6" w:space="0" w:color="CCCCCC"/>
+              <w:left w:val="single" w:sz="6" w:space="0" w:color="CCCCCC"/>
+              <w:bottom w:val="single" w:sz="6" w:space="0" w:color="CCCCCC"/>
+              <w:right w:val="single" w:sz="6" w:space="0" w:color="CCCCCC"/>
+            </w:tcBorders>
+            <w:tcMar>
+              <w:top w:w="40" w:type="dxa"/>
+              <w:left w:w="40" w:type="dxa"/>
+              <w:bottom w:w="40" w:type="dxa"/>
+              <w:right w:w="40" w:type="dxa"/>
+            </w:tcMar>
+            <w:vAlign w:val="bottom"/>
+          </w:tcPr>
+          <w:p>
+            <w:pPr>
+              <w:jc w:val="right"/>
+              <w:rPr>
+                <w:sz w:val="21"/>
+                <w:szCs w:val="21"/>
+                <w:highlight w:val="yellow"/>
+              </w:rPr>
+            </w:pPr>
+            <w:sdt>
+              <w:sdtPr>
+                <w:rPr>
+                  <w:highlight w:val="yellow"/>
+                </w:rPr>
+                <w:tag w:val="goog_rdk_13"/>
+                <w:id w:val="1476956520"/>
+              </w:sdtPr>
+              <w:sdtContent>
+                <w:ins w:id="38" w:author="Andrea Goddard" w:date="2023-05-24T17:09:00Z">
+                  <w:r>
+                    <w:rPr>
+                      <w:b/>
+                      <w:highlight w:val="yellow"/>
+                    </w:rPr>
+                    <w:t>Peripheral</w:t>
+                  </w:r>
+                </w:ins>
+              </w:sdtContent>
+            </w:sdt>
+            <w:sdt>
+              <w:sdtPr>
+                <w:rPr>
+                  <w:highlight w:val="yellow"/>
+                </w:rPr>
+                <w:tag w:val="goog_rdk_14"/>
+                <w:id w:val="-1399433845"/>
+              </w:sdtPr>
+              <w:sdtContent>
+                <w:del w:id="39" w:author="Andrea Goddard" w:date="2023-05-24T17:09:00Z">
+                  <w:r>
+                    <w:rPr>
+                      <w:sz w:val="21"/>
+                      <w:szCs w:val="21"/>
+                      <w:highlight w:val="yellow"/>
+                    </w:rPr>
+                    <w:delText>Core</w:delText>
+                  </w:r>
+                </w:del>
+              </w:sdtContent>
+            </w:sdt>
+          </w:p>
+        </w:tc>
+      </w:tr>
+      <w:tr>
+        <w:tc>
+          <w:tcPr>
+            <w:tcW w:w="4680" w:type="dxa"/>
+            <w:tcBorders>
+              <w:top w:val="single" w:sz="6" w:space="0" w:color="CCCCCC"/>
+              <w:left w:val="single" w:sz="6" w:space="0" w:color="CCCCCC"/>
+              <w:bottom w:val="single" w:sz="6" w:space="0" w:color="CCCCCC"/>
+              <w:right w:val="single" w:sz="6" w:space="0" w:color="CCCCCC"/>
+            </w:tcBorders>
+            <w:tcMar>
+              <w:top w:w="40" w:type="dxa"/>
+              <w:left w:w="40" w:type="dxa"/>
+              <w:bottom w:w="40" w:type="dxa"/>
+              <w:right w:w="40" w:type="dxa"/>
+            </w:tcMar>
+            <w:vAlign w:val="bottom"/>
+          </w:tcPr>
+          <w:p>
+            <w:pPr>
+              <w:rPr>
+                <w:sz w:val="21"/>
+                <w:szCs w:val="21"/>
+                <w:highlight w:val="yellow"/>
+              </w:rPr>
+            </w:pPr>
+            <w:r>
+              <w:rPr>
+                <w:sz w:val="21"/>
+                <w:szCs w:val="21"/>
+                <w:highlight w:val="yellow"/>
+              </w:rPr>
+              <w:t>Weather characteristics include: temperature, air pressure, humidity, precipitation, wind speed and direction.</w:t>
+            </w:r>
+          </w:p>
+        </w:tc>
+        <w:tc>
+          <w:tcPr>
+            <w:tcW w:w="4680" w:type="dxa"/>
+            <w:tcBorders>
+              <w:top w:val="single" w:sz="6" w:space="0" w:color="CCCCCC"/>
+              <w:left w:val="single" w:sz="6" w:space="0" w:color="CCCCCC"/>
+              <w:bottom w:val="single" w:sz="6" w:space="0" w:color="CCCCCC"/>
+              <w:right w:val="single" w:sz="6" w:space="0" w:color="CCCCCC"/>
+            </w:tcBorders>
+            <w:tcMar>
+              <w:top w:w="40" w:type="dxa"/>
+              <w:left w:w="40" w:type="dxa"/>
+              <w:bottom w:w="40" w:type="dxa"/>
+              <w:right w:w="40" w:type="dxa"/>
+            </w:tcMar>
+            <w:vAlign w:val="bottom"/>
+          </w:tcPr>
+          <w:p>
+            <w:pPr>
+              <w:jc w:val="right"/>
+              <w:rPr>
+                <w:sz w:val="21"/>
+                <w:szCs w:val="21"/>
+                <w:highlight w:val="yellow"/>
+              </w:rPr>
+            </w:pPr>
+            <w:sdt>
+              <w:sdtPr>
+                <w:rPr>
+                  <w:highlight w:val="yellow"/>
+                </w:rPr>
+                <w:tag w:val="goog_rdk_16"/>
+                <w:id w:val="49892518"/>
+              </w:sdtPr>
+              <w:sdtContent>
+                <w:ins w:id="40" w:author="Andrea Goddard" w:date="2023-05-24T17:09:00Z">
+                  <w:r>
+                    <w:rPr>
+                      <w:b/>
+                      <w:highlight w:val="yellow"/>
+                    </w:rPr>
+                    <w:t>Peripheral</w:t>
+                  </w:r>
+                </w:ins>
+              </w:sdtContent>
+            </w:sdt>
+            <w:sdt>
+              <w:sdtPr>
+                <w:rPr>
+                  <w:highlight w:val="yellow"/>
+                </w:rPr>
+                <w:tag w:val="goog_rdk_17"/>
+                <w:id w:val="-1092092221"/>
+              </w:sdtPr>
+              <w:sdtContent>
+                <w:del w:id="41" w:author="Andrea Goddard" w:date="2023-05-24T17:09:00Z">
+                  <w:r>
+                    <w:rPr>
+                      <w:sz w:val="21"/>
+                      <w:szCs w:val="21"/>
+                      <w:highlight w:val="yellow"/>
+                    </w:rPr>
+                    <w:delText>Core</w:delText>
+                  </w:r>
+                </w:del>
+              </w:sdtContent>
+            </w:sdt>
+          </w:p>
+        </w:tc>
+      </w:tr>
+      <w:tr>
+        <w:tc>
+          <w:tcPr>
+            <w:tcW w:w="4680" w:type="dxa"/>
+            <w:tcBorders>
+              <w:top w:val="single" w:sz="6" w:space="0" w:color="CCCCCC"/>
+              <w:left w:val="single" w:sz="6" w:space="0" w:color="CCCCCC"/>
+              <w:bottom w:val="single" w:sz="6" w:space="0" w:color="CCCCCC"/>
+              <w:right w:val="single" w:sz="6" w:space="0" w:color="CCCCCC"/>
+            </w:tcBorders>
+            <w:tcMar>
+              <w:top w:w="40" w:type="dxa"/>
+              <w:left w:w="40" w:type="dxa"/>
+              <w:bottom w:w="40" w:type="dxa"/>
+              <w:right w:w="40" w:type="dxa"/>
+            </w:tcMar>
+            <w:vAlign w:val="bottom"/>
+          </w:tcPr>
+          <w:p>
+            <w:pPr>
+              <w:rPr>
+                <w:sz w:val="21"/>
+                <w:szCs w:val="21"/>
+                <w:highlight w:val="yellow"/>
+              </w:rPr>
+            </w:pPr>
+            <w:r>
+              <w:rPr>
+                <w:sz w:val="21"/>
+                <w:szCs w:val="21"/>
+                <w:highlight w:val="yellow"/>
+              </w:rPr>
+              <w:t xml:space="preserve">Atmospheric composition, including the </w:t>
+            </w:r>
+            <w:proofErr w:type="gramStart"/>
+            <w:r>
+              <w:rPr>
+                <w:sz w:val="21"/>
+                <w:szCs w:val="21"/>
+                <w:highlight w:val="yellow"/>
+              </w:rPr>
+              <w:t>amount</w:t>
+            </w:r>
+            <w:proofErr w:type="gramEnd"/>
+            <w:r>
+              <w:rPr>
+                <w:sz w:val="21"/>
+                <w:szCs w:val="21"/>
+                <w:highlight w:val="yellow"/>
+              </w:rPr>
+              <w:t xml:space="preserve"> of pollutants or greenhouse gases in the air, affects climate.</w:t>
+            </w:r>
+          </w:p>
+        </w:tc>
+        <w:tc>
+          <w:tcPr>
+            <w:tcW w:w="4680" w:type="dxa"/>
+            <w:tcBorders>
+              <w:top w:val="single" w:sz="6" w:space="0" w:color="CCCCCC"/>
+              <w:left w:val="single" w:sz="6" w:space="0" w:color="CCCCCC"/>
+              <w:bottom w:val="single" w:sz="6" w:space="0" w:color="CCCCCC"/>
+              <w:right w:val="single" w:sz="6" w:space="0" w:color="CCCCCC"/>
+            </w:tcBorders>
+            <w:tcMar>
+              <w:top w:w="40" w:type="dxa"/>
+              <w:left w:w="40" w:type="dxa"/>
+              <w:bottom w:w="40" w:type="dxa"/>
+              <w:right w:w="40" w:type="dxa"/>
+            </w:tcMar>
+            <w:vAlign w:val="bottom"/>
+          </w:tcPr>
+          <w:p>
+            <w:pPr>
+              <w:jc w:val="right"/>
+              <w:rPr>
+                <w:sz w:val="21"/>
+                <w:szCs w:val="21"/>
+                <w:highlight w:val="yellow"/>
+              </w:rPr>
+            </w:pPr>
+            <w:sdt>
+              <w:sdtPr>
+                <w:rPr>
+                  <w:highlight w:val="yellow"/>
+                </w:rPr>
+                <w:tag w:val="goog_rdk_19"/>
+                <w:id w:val="-163085658"/>
+              </w:sdtPr>
+              <w:sdtContent>
+                <w:ins w:id="42" w:author="Andrea Goddard" w:date="2023-05-24T17:09:00Z">
+                  <w:r>
+                    <w:rPr>
+                      <w:b/>
+                      <w:highlight w:val="yellow"/>
+                    </w:rPr>
+                    <w:t>Peripheral</w:t>
+                  </w:r>
+                </w:ins>
+              </w:sdtContent>
+            </w:sdt>
+            <w:sdt>
+              <w:sdtPr>
+                <w:rPr>
+                  <w:highlight w:val="yellow"/>
+                </w:rPr>
+                <w:tag w:val="goog_rdk_20"/>
+                <w:id w:val="2067144786"/>
+              </w:sdtPr>
+              <w:sdtContent>
+                <w:del w:id="43" w:author="Andrea Goddard" w:date="2023-05-24T17:09:00Z">
+                  <w:r>
+                    <w:rPr>
+                      <w:sz w:val="21"/>
+                      <w:szCs w:val="21"/>
+                      <w:highlight w:val="yellow"/>
+                    </w:rPr>
+                    <w:delText>Core</w:delText>
+                  </w:r>
+                </w:del>
+              </w:sdtContent>
+            </w:sdt>
+          </w:p>
+        </w:tc>
+      </w:tr>
+      <w:tr>
+        <w:tc>
+          <w:tcPr>
+            <w:tcW w:w="4680" w:type="dxa"/>
+            <w:tcBorders>
+              <w:top w:val="single" w:sz="6" w:space="0" w:color="CCCCCC"/>
+              <w:left w:val="single" w:sz="6" w:space="0" w:color="CCCCCC"/>
+              <w:bottom w:val="single" w:sz="6" w:space="0" w:color="CCCCCC"/>
+              <w:right w:val="single" w:sz="6" w:space="0" w:color="CCCCCC"/>
+            </w:tcBorders>
+            <w:tcMar>
+              <w:top w:w="40" w:type="dxa"/>
+              <w:left w:w="40" w:type="dxa"/>
+              <w:bottom w:w="40" w:type="dxa"/>
+              <w:right w:w="40" w:type="dxa"/>
+            </w:tcMar>
+            <w:vAlign w:val="bottom"/>
+          </w:tcPr>
+          <w:p>
+            <w:pPr>
+              <w:rPr>
+                <w:sz w:val="21"/>
+                <w:szCs w:val="21"/>
+                <w:highlight w:val="yellow"/>
+              </w:rPr>
+            </w:pPr>
+            <w:r>
+              <w:rPr>
+                <w:sz w:val="21"/>
+                <w:szCs w:val="21"/>
+                <w:highlight w:val="yellow"/>
+              </w:rPr>
+              <w:t>The interactions affecting weather and climate vary with latitude, altitude, proximity to the ocean, topography, and surface characteristics.</w:t>
+            </w:r>
+          </w:p>
+        </w:tc>
+        <w:tc>
+          <w:tcPr>
+            <w:tcW w:w="4680" w:type="dxa"/>
+            <w:tcBorders>
+              <w:top w:val="single" w:sz="6" w:space="0" w:color="CCCCCC"/>
+              <w:left w:val="single" w:sz="6" w:space="0" w:color="CCCCCC"/>
+              <w:bottom w:val="single" w:sz="6" w:space="0" w:color="CCCCCC"/>
+              <w:right w:val="single" w:sz="6" w:space="0" w:color="CCCCCC"/>
+            </w:tcBorders>
+            <w:tcMar>
+              <w:top w:w="40" w:type="dxa"/>
+              <w:left w:w="40" w:type="dxa"/>
+              <w:bottom w:w="40" w:type="dxa"/>
+              <w:right w:w="40" w:type="dxa"/>
+            </w:tcMar>
+            <w:vAlign w:val="bottom"/>
+          </w:tcPr>
+          <w:p>
+            <w:pPr>
+              <w:jc w:val="right"/>
+              <w:rPr>
+                <w:sz w:val="21"/>
+                <w:szCs w:val="21"/>
+                <w:highlight w:val="yellow"/>
+              </w:rPr>
+            </w:pPr>
+            <w:r>
+              <w:rPr>
+                <w:sz w:val="21"/>
+                <w:szCs w:val="21"/>
+                <w:highlight w:val="yellow"/>
+              </w:rPr>
+              <w:t>Core</w:t>
+            </w:r>
+          </w:p>
+        </w:tc>
+      </w:tr>
+      <w:tr>
+        <w:tc>
+          <w:tcPr>
+            <w:tcW w:w="4680" w:type="dxa"/>
+            <w:tcBorders>
+              <w:top w:val="single" w:sz="6" w:space="0" w:color="CCCCCC"/>
+              <w:left w:val="single" w:sz="6" w:space="0" w:color="CCCCCC"/>
+              <w:bottom w:val="single" w:sz="6" w:space="0" w:color="CCCCCC"/>
+              <w:right w:val="single" w:sz="6" w:space="0" w:color="CCCCCC"/>
+            </w:tcBorders>
+            <w:tcMar>
+              <w:top w:w="40" w:type="dxa"/>
+              <w:left w:w="40" w:type="dxa"/>
+              <w:bottom w:w="40" w:type="dxa"/>
+              <w:right w:w="40" w:type="dxa"/>
+            </w:tcMar>
+            <w:vAlign w:val="bottom"/>
+          </w:tcPr>
+          <w:p>
+            <w:pPr>
+              <w:rPr>
+                <w:sz w:val="21"/>
+                <w:szCs w:val="21"/>
+              </w:rPr>
+            </w:pPr>
+            <w:r>
+              <w:rPr>
+                <w:sz w:val="21"/>
+                <w:szCs w:val="21"/>
+              </w:rPr>
+              <w:t>Ocean currents transfer thermal energy between the equator and polar regions of the globe.</w:t>
+            </w:r>
+          </w:p>
+        </w:tc>
+        <w:tc>
+          <w:tcPr>
+            <w:tcW w:w="4680" w:type="dxa"/>
+            <w:tcBorders>
+              <w:top w:val="single" w:sz="6" w:space="0" w:color="CCCCCC"/>
+              <w:left w:val="single" w:sz="6" w:space="0" w:color="CCCCCC"/>
+              <w:bottom w:val="single" w:sz="6" w:space="0" w:color="CCCCCC"/>
+              <w:right w:val="single" w:sz="6" w:space="0" w:color="CCCCCC"/>
+            </w:tcBorders>
+            <w:tcMar>
+              <w:top w:w="40" w:type="dxa"/>
+              <w:left w:w="40" w:type="dxa"/>
+              <w:bottom w:w="40" w:type="dxa"/>
+              <w:right w:w="40" w:type="dxa"/>
+            </w:tcMar>
+            <w:vAlign w:val="bottom"/>
+          </w:tcPr>
+          <w:p>
+            <w:pPr>
+              <w:jc w:val="right"/>
+              <w:rPr>
+                <w:sz w:val="21"/>
+                <w:szCs w:val="21"/>
+              </w:rPr>
+            </w:pPr>
+            <w:sdt>
+              <w:sdtPr>
+                <w:tag w:val="goog_rdk_22"/>
+                <w:id w:val="642772137"/>
+              </w:sdtPr>
+              <w:sdtContent>
+                <w:ins w:id="44" w:author="Andrea Goddard" w:date="2023-05-24T17:09:00Z">
+                  <w:r>
+                    <w:rPr>
+                      <w:b/>
+                    </w:rPr>
+                    <w:t>Peripheral</w:t>
+                  </w:r>
+                </w:ins>
+              </w:sdtContent>
+            </w:sdt>
+            <w:sdt>
+              <w:sdtPr>
+                <w:tag w:val="goog_rdk_23"/>
+                <w:id w:val="1881510008"/>
+              </w:sdtPr>
+              <w:sdtContent>
+                <w:del w:id="45" w:author="Andrea Goddard" w:date="2023-05-24T17:09:00Z">
+                  <w:r>
+                    <w:rPr>
+                      <w:sz w:val="21"/>
+                      <w:szCs w:val="21"/>
+                    </w:rPr>
+                    <w:delText>Core</w:delText>
+                  </w:r>
+                </w:del>
+              </w:sdtContent>
+            </w:sdt>
+          </w:p>
+        </w:tc>
+      </w:tr>
+      <w:tr>
+        <w:tc>
+          <w:tcPr>
+            <w:tcW w:w="4680" w:type="dxa"/>
+            <w:tcBorders>
+              <w:top w:val="single" w:sz="6" w:space="0" w:color="CCCCCC"/>
+              <w:left w:val="single" w:sz="6" w:space="0" w:color="CCCCCC"/>
+              <w:bottom w:val="single" w:sz="6" w:space="0" w:color="CCCCCC"/>
+              <w:right w:val="single" w:sz="6" w:space="0" w:color="CCCCCC"/>
+            </w:tcBorders>
+            <w:tcMar>
+              <w:top w:w="40" w:type="dxa"/>
+              <w:left w:w="40" w:type="dxa"/>
+              <w:bottom w:w="40" w:type="dxa"/>
+              <w:right w:w="40" w:type="dxa"/>
+            </w:tcMar>
+            <w:vAlign w:val="bottom"/>
+          </w:tcPr>
+          <w:p>
+            <w:pPr>
+              <w:rPr>
+                <w:sz w:val="21"/>
+                <w:szCs w:val="21"/>
+              </w:rPr>
+            </w:pPr>
+            <w:r>
+              <w:rPr>
+                <w:sz w:val="21"/>
+                <w:szCs w:val="21"/>
+              </w:rPr>
+              <w:t>Gravity pulls denser air masses downwards, causing less dense air masses to rise.</w:t>
+            </w:r>
+          </w:p>
+        </w:tc>
+        <w:tc>
+          <w:tcPr>
+            <w:tcW w:w="4680" w:type="dxa"/>
+            <w:tcBorders>
+              <w:top w:val="single" w:sz="6" w:space="0" w:color="CCCCCC"/>
+              <w:left w:val="single" w:sz="6" w:space="0" w:color="CCCCCC"/>
+              <w:bottom w:val="single" w:sz="6" w:space="0" w:color="CCCCCC"/>
+              <w:right w:val="single" w:sz="6" w:space="0" w:color="CCCCCC"/>
+            </w:tcBorders>
+            <w:tcMar>
+              <w:top w:w="40" w:type="dxa"/>
+              <w:left w:w="40" w:type="dxa"/>
+              <w:bottom w:w="40" w:type="dxa"/>
+              <w:right w:w="40" w:type="dxa"/>
+            </w:tcMar>
+            <w:vAlign w:val="bottom"/>
+          </w:tcPr>
+          <w:p>
+            <w:pPr>
+              <w:jc w:val="right"/>
+              <w:rPr>
+                <w:sz w:val="21"/>
+                <w:szCs w:val="21"/>
+              </w:rPr>
+            </w:pPr>
+            <w:r>
+              <w:rPr>
+                <w:sz w:val="21"/>
+                <w:szCs w:val="21"/>
+              </w:rPr>
+              <w:t>Peripheral</w:t>
+            </w:r>
+          </w:p>
+        </w:tc>
+      </w:tr>
+      <w:tr>
+        <w:tc>
+          <w:tcPr>
+            <w:tcW w:w="4680" w:type="dxa"/>
+            <w:tcBorders>
+              <w:top w:val="single" w:sz="6" w:space="0" w:color="CCCCCC"/>
+              <w:left w:val="single" w:sz="6" w:space="0" w:color="CCCCCC"/>
+              <w:bottom w:val="single" w:sz="6" w:space="0" w:color="CCCCCC"/>
+              <w:right w:val="single" w:sz="6" w:space="0" w:color="CCCCCC"/>
+            </w:tcBorders>
+            <w:tcMar>
+              <w:top w:w="40" w:type="dxa"/>
+              <w:left w:w="40" w:type="dxa"/>
+              <w:bottom w:w="40" w:type="dxa"/>
+              <w:right w:w="40" w:type="dxa"/>
+            </w:tcMar>
+            <w:vAlign w:val="bottom"/>
+          </w:tcPr>
+          <w:p>
+            <w:pPr>
+              <w:rPr>
+                <w:sz w:val="21"/>
+                <w:szCs w:val="21"/>
+              </w:rPr>
+            </w:pPr>
+            <w:r>
+              <w:rPr>
+                <w:sz w:val="21"/>
+                <w:szCs w:val="21"/>
+              </w:rPr>
+              <w:t>Dense air masses are cool and dry, while less dense air masses are warm and humid.</w:t>
+            </w:r>
+          </w:p>
+        </w:tc>
+        <w:tc>
+          <w:tcPr>
+            <w:tcW w:w="4680" w:type="dxa"/>
+            <w:tcBorders>
+              <w:top w:val="single" w:sz="6" w:space="0" w:color="CCCCCC"/>
+              <w:left w:val="single" w:sz="6" w:space="0" w:color="CCCCCC"/>
+              <w:bottom w:val="single" w:sz="6" w:space="0" w:color="CCCCCC"/>
+              <w:right w:val="single" w:sz="6" w:space="0" w:color="CCCCCC"/>
+            </w:tcBorders>
+            <w:tcMar>
+              <w:top w:w="40" w:type="dxa"/>
+              <w:left w:w="40" w:type="dxa"/>
+              <w:bottom w:w="40" w:type="dxa"/>
+              <w:right w:w="40" w:type="dxa"/>
+            </w:tcMar>
+            <w:vAlign w:val="bottom"/>
+          </w:tcPr>
+          <w:p>
+            <w:pPr>
+              <w:jc w:val="right"/>
+              <w:rPr>
+                <w:sz w:val="21"/>
+                <w:szCs w:val="21"/>
+              </w:rPr>
+            </w:pPr>
+            <w:r>
+              <w:rPr>
+                <w:sz w:val="21"/>
+                <w:szCs w:val="21"/>
+              </w:rPr>
+              <w:t>Peripheral</w:t>
+            </w:r>
+          </w:p>
+        </w:tc>
+      </w:tr>
+      <w:tr>
+        <w:tc>
+          <w:tcPr>
+            <w:tcW w:w="4680" w:type="dxa"/>
+            <w:tcBorders>
+              <w:top w:val="single" w:sz="6" w:space="0" w:color="CCCCCC"/>
+              <w:left w:val="single" w:sz="6" w:space="0" w:color="CCCCCC"/>
+              <w:bottom w:val="single" w:sz="6" w:space="0" w:color="CCCCCC"/>
+              <w:right w:val="single" w:sz="6" w:space="0" w:color="CCCCCC"/>
+            </w:tcBorders>
+            <w:tcMar>
+              <w:top w:w="40" w:type="dxa"/>
+              <w:left w:w="40" w:type="dxa"/>
+              <w:bottom w:w="40" w:type="dxa"/>
+              <w:right w:w="40" w:type="dxa"/>
+            </w:tcMar>
+            <w:vAlign w:val="bottom"/>
+          </w:tcPr>
+          <w:p>
+            <w:pPr>
+              <w:rPr>
+                <w:sz w:val="21"/>
+                <w:szCs w:val="21"/>
+                <w:highlight w:val="yellow"/>
+              </w:rPr>
+            </w:pPr>
+            <w:r>
+              <w:rPr>
+                <w:sz w:val="21"/>
+                <w:szCs w:val="21"/>
+                <w:highlight w:val="yellow"/>
+              </w:rPr>
+              <w:t>Earth's hydrosphere includes all of the water existing in the atmosphere, bodies of water, and ground.</w:t>
+            </w:r>
+          </w:p>
+        </w:tc>
+        <w:tc>
+          <w:tcPr>
+            <w:tcW w:w="4680" w:type="dxa"/>
+            <w:tcBorders>
+              <w:top w:val="single" w:sz="6" w:space="0" w:color="CCCCCC"/>
+              <w:left w:val="single" w:sz="6" w:space="0" w:color="CCCCCC"/>
+              <w:bottom w:val="single" w:sz="6" w:space="0" w:color="CCCCCC"/>
+              <w:right w:val="single" w:sz="6" w:space="0" w:color="CCCCCC"/>
+            </w:tcBorders>
+            <w:tcMar>
+              <w:top w:w="40" w:type="dxa"/>
+              <w:left w:w="40" w:type="dxa"/>
+              <w:bottom w:w="40" w:type="dxa"/>
+              <w:right w:w="40" w:type="dxa"/>
+            </w:tcMar>
+            <w:vAlign w:val="bottom"/>
+          </w:tcPr>
+          <w:p>
+            <w:pPr>
+              <w:jc w:val="right"/>
+              <w:rPr>
+                <w:sz w:val="21"/>
+                <w:szCs w:val="21"/>
+                <w:highlight w:val="yellow"/>
+              </w:rPr>
+            </w:pPr>
+            <w:r>
+              <w:rPr>
+                <w:sz w:val="21"/>
+                <w:szCs w:val="21"/>
+                <w:highlight w:val="yellow"/>
+              </w:rPr>
+              <w:t>Peripheral</w:t>
+            </w:r>
+          </w:p>
+        </w:tc>
+      </w:tr>
+      <w:tr>
+        <w:tc>
+          <w:tcPr>
+            <w:tcW w:w="4680" w:type="dxa"/>
+            <w:tcBorders>
+              <w:top w:val="single" w:sz="6" w:space="0" w:color="CCCCCC"/>
+              <w:left w:val="single" w:sz="6" w:space="0" w:color="CCCCCC"/>
+              <w:bottom w:val="single" w:sz="6" w:space="0" w:color="CCCCCC"/>
+              <w:right w:val="single" w:sz="6" w:space="0" w:color="CCCCCC"/>
+            </w:tcBorders>
+            <w:tcMar>
+              <w:top w:w="40" w:type="dxa"/>
+              <w:left w:w="40" w:type="dxa"/>
+              <w:bottom w:w="40" w:type="dxa"/>
+              <w:right w:w="40" w:type="dxa"/>
+            </w:tcMar>
+            <w:vAlign w:val="bottom"/>
+          </w:tcPr>
+          <w:p>
+            <w:pPr>
+              <w:rPr>
+                <w:sz w:val="21"/>
+                <w:szCs w:val="21"/>
+              </w:rPr>
+            </w:pPr>
+            <w:r>
+              <w:rPr>
+                <w:sz w:val="21"/>
+                <w:szCs w:val="21"/>
+              </w:rPr>
+              <w:t>Albedo is the measure of how much light a surface reflects, which affects the climate in different regions.</w:t>
+            </w:r>
+          </w:p>
+        </w:tc>
+        <w:tc>
+          <w:tcPr>
+            <w:tcW w:w="4680" w:type="dxa"/>
+            <w:tcBorders>
+              <w:top w:val="single" w:sz="6" w:space="0" w:color="CCCCCC"/>
+              <w:left w:val="single" w:sz="6" w:space="0" w:color="CCCCCC"/>
+              <w:bottom w:val="single" w:sz="6" w:space="0" w:color="CCCCCC"/>
+              <w:right w:val="single" w:sz="6" w:space="0" w:color="CCCCCC"/>
+            </w:tcBorders>
+            <w:tcMar>
+              <w:top w:w="40" w:type="dxa"/>
+              <w:left w:w="40" w:type="dxa"/>
+              <w:bottom w:w="40" w:type="dxa"/>
+              <w:right w:w="40" w:type="dxa"/>
+            </w:tcMar>
+            <w:vAlign w:val="bottom"/>
+          </w:tcPr>
+          <w:p>
+            <w:pPr>
+              <w:jc w:val="right"/>
+              <w:rPr>
+                <w:sz w:val="21"/>
+                <w:szCs w:val="21"/>
+              </w:rPr>
+            </w:pPr>
+            <w:r>
+              <w:rPr>
+                <w:sz w:val="21"/>
+                <w:szCs w:val="21"/>
+              </w:rPr>
+              <w:t>Peripheral</w:t>
+            </w:r>
+          </w:p>
+        </w:tc>
+      </w:tr>
+    </w:tbl>
     <w:p/>
     <w:p>
       <w:pPr>
@@ -1762,8 +3511,8 @@
           <w:color w:val="0000FF"/>
         </w:rPr>
       </w:pPr>
-      <w:bookmarkStart w:id="30" w:name="_htsps0f46zva" w:colFirst="0" w:colLast="0"/>
-      <w:bookmarkEnd w:id="30"/>
+      <w:bookmarkStart w:id="46" w:name="_htsps0f46zva" w:colFirst="0" w:colLast="0"/>
+      <w:bookmarkEnd w:id="46"/>
       <w:r>
         <w:rPr>
           <w:color w:val="0000FF"/>
@@ -1776,8 +3525,8 @@
       <w:pPr>
         <w:pStyle w:val="Heading3"/>
       </w:pPr>
-      <w:bookmarkStart w:id="31" w:name="_f51r4b8ioo7a" w:colFirst="0" w:colLast="0"/>
-      <w:bookmarkEnd w:id="31"/>
+      <w:bookmarkStart w:id="47" w:name="_f51r4b8ioo7a" w:colFirst="0" w:colLast="0"/>
+      <w:bookmarkEnd w:id="47"/>
       <w:r>
         <w:t>Checklist Overview</w:t>
       </w:r>
@@ -1920,15 +3669,7 @@
                 <w:sz w:val="20"/>
                 <w:szCs w:val="20"/>
               </w:rPr>
-              <w:t xml:space="preserve">Players should learn and be held accountable through gameplay-based problem solving and </w:t>
-            </w:r>
-            <w:r>
-              <w:rPr>
-                <w:sz w:val="20"/>
-                <w:szCs w:val="20"/>
-              </w:rPr>
-              <w:lastRenderedPageBreak/>
-              <w:t>experience. Players should not be learning primarily through text-based instruction or assessment items.</w:t>
+              <w:t>Players should learn and be held accountable through gameplay-based problem solving and experience. Players should not be learning primarily through text-based instruction or assessment items.</w:t>
             </w:r>
           </w:p>
         </w:tc>
@@ -2061,6 +3802,7 @@
                 <w:sz w:val="20"/>
                 <w:szCs w:val="20"/>
               </w:rPr>
+              <w:lastRenderedPageBreak/>
               <w:t>All instruction is scientifically and mathematically correct.</w:t>
             </w:r>
           </w:p>
@@ -2324,7 +4066,23 @@
                 <w:sz w:val="20"/>
                 <w:szCs w:val="20"/>
               </w:rPr>
-              <w:t xml:space="preserve">Game does not include material that is inappropriate for school. This includes, but is not limited to: violence, firearms, bombs, knives, daggers, blood, gore, smoking, vaping, drug use, any mind-altering substances, alcohol, harm to human-looking characters, harm to animals, insinuating killing or death, ideally they’re always chased away rather than eliminated. If there is conflict with an enemy in game, they are chased away rather than eliminated or killed. (There can be death if it is in the context of the learning objective – ex. The food chain) If you have any questions about this policy and your game, please ask us. </w:t>
+              <w:t xml:space="preserve">Game does not include material that is inappropriate for school. This includes, but is not limited to: violence, firearms, bombs, knives, daggers, blood, gore, smoking, vaping, drug use, any mind-altering substances, alcohol, harm to human-looking characters, harm to animals, insinuating killing or death, </w:t>
+            </w:r>
+            <w:proofErr w:type="gramStart"/>
+            <w:r>
+              <w:rPr>
+                <w:sz w:val="20"/>
+                <w:szCs w:val="20"/>
+              </w:rPr>
+              <w:t>ideally</w:t>
+            </w:r>
+            <w:proofErr w:type="gramEnd"/>
+            <w:r>
+              <w:rPr>
+                <w:sz w:val="20"/>
+                <w:szCs w:val="20"/>
+              </w:rPr>
+              <w:t xml:space="preserve"> they’re always chased away rather than eliminated. If there is conflict with an enemy in game, they are chased away rather than eliminated or killed. (There can be death if it is in the context of the learning objective – ex. The food chain) If you have any questions about this policy and your game, please ask us. </w:t>
             </w:r>
           </w:p>
         </w:tc>
@@ -2585,7 +4343,6 @@
                 <w:sz w:val="20"/>
                 <w:szCs w:val="20"/>
               </w:rPr>
-              <w:lastRenderedPageBreak/>
               <w:t>Academic problems are not consistently repeated. Players are presented with different problems to solve.</w:t>
             </w:r>
           </w:p>
@@ -2651,7 +4408,31 @@
                 <w:sz w:val="20"/>
                 <w:szCs w:val="20"/>
               </w:rPr>
-              <w:t>Gameplay mechanic reinforces the academic material, rather than being completely separate from instruction. I.e, there is a focus on academic reasoning rather than concept / question repetition.</w:t>
+              <w:t xml:space="preserve">Gameplay mechanic reinforces the academic material, rather than being completely separate </w:t>
+            </w:r>
+            <w:r>
+              <w:rPr>
+                <w:sz w:val="20"/>
+                <w:szCs w:val="20"/>
+              </w:rPr>
+              <w:lastRenderedPageBreak/>
+              <w:t xml:space="preserve">from instruction. </w:t>
+            </w:r>
+            <w:proofErr w:type="spellStart"/>
+            <w:r>
+              <w:rPr>
+                <w:sz w:val="20"/>
+                <w:szCs w:val="20"/>
+              </w:rPr>
+              <w:t>I.e</w:t>
+            </w:r>
+            <w:proofErr w:type="spellEnd"/>
+            <w:r>
+              <w:rPr>
+                <w:sz w:val="20"/>
+                <w:szCs w:val="20"/>
+              </w:rPr>
+              <w:t>, there is a focus on academic reasoning rather than concept / question repetition.</w:t>
             </w:r>
           </w:p>
         </w:tc>
@@ -2948,8 +4729,8 @@
       <w:pPr>
         <w:pStyle w:val="Heading3"/>
       </w:pPr>
-      <w:bookmarkStart w:id="32" w:name="_8j8qo2nti00o" w:colFirst="0" w:colLast="0"/>
-      <w:bookmarkEnd w:id="32"/>
+      <w:bookmarkStart w:id="48" w:name="_8j8qo2nti00o" w:colFirst="0" w:colLast="0"/>
+      <w:bookmarkEnd w:id="48"/>
       <w:r>
         <w:t>Connection Between Gameplay and Learning</w:t>
       </w:r>
@@ -2990,8 +4771,8 @@
       <w:pPr>
         <w:pStyle w:val="Heading3"/>
       </w:pPr>
-      <w:bookmarkStart w:id="33" w:name="_woe6ankxv3c1" w:colFirst="0" w:colLast="0"/>
-      <w:bookmarkEnd w:id="33"/>
+      <w:bookmarkStart w:id="49" w:name="_woe6ankxv3c1" w:colFirst="0" w:colLast="0"/>
+      <w:bookmarkEnd w:id="49"/>
       <w:r>
         <w:t>Role of Text in Learning</w:t>
       </w:r>
@@ -3027,8 +4808,8 @@
       <w:pPr>
         <w:pStyle w:val="Heading3"/>
       </w:pPr>
-      <w:bookmarkStart w:id="34" w:name="_lt79bqy4gldx" w:colFirst="0" w:colLast="0"/>
-      <w:bookmarkEnd w:id="34"/>
+      <w:bookmarkStart w:id="50" w:name="_lt79bqy4gldx" w:colFirst="0" w:colLast="0"/>
+      <w:bookmarkEnd w:id="50"/>
       <w:r>
         <w:t>Characters - Diversity</w:t>
       </w:r>
@@ -3074,13 +4855,12 @@
           <w:color w:val="0000FF"/>
         </w:rPr>
       </w:pPr>
-      <w:bookmarkStart w:id="35" w:name="_oftwb572cwpn" w:colFirst="0" w:colLast="0"/>
-      <w:bookmarkEnd w:id="35"/>
+      <w:bookmarkStart w:id="51" w:name="_oftwb572cwpn" w:colFirst="0" w:colLast="0"/>
+      <w:bookmarkEnd w:id="51"/>
       <w:r>
         <w:rPr>
           <w:color w:val="0000FF"/>
         </w:rPr>
-        <w:lastRenderedPageBreak/>
         <w:t>Technical</w:t>
       </w:r>
     </w:p>
@@ -3090,8 +4870,8 @@
         <w:shd w:val="clear" w:color="auto" w:fill="FFFFFF"/>
         <w:spacing w:before="200" w:after="200"/>
       </w:pPr>
-      <w:bookmarkStart w:id="36" w:name="_ileqj0wqbx92" w:colFirst="0" w:colLast="0"/>
-      <w:bookmarkEnd w:id="36"/>
+      <w:bookmarkStart w:id="52" w:name="_ileqj0wqbx92" w:colFirst="0" w:colLast="0"/>
+      <w:bookmarkEnd w:id="52"/>
       <w:r>
         <w:t>Development Hardware/Software</w:t>
       </w:r>
@@ -3126,6 +4906,7 @@
         </w:numPr>
       </w:pPr>
       <w:r>
+        <w:lastRenderedPageBreak/>
         <w:t>Browsers: Firefox, Edge, Chrome, and Safari (via iPad 6)</w:t>
       </w:r>
     </w:p>
@@ -3145,8 +4926,8 @@
       <w:pPr>
         <w:pStyle w:val="Heading3"/>
       </w:pPr>
-      <w:bookmarkStart w:id="37" w:name="_b34pcjhox752" w:colFirst="0" w:colLast="0"/>
-      <w:bookmarkEnd w:id="37"/>
+      <w:bookmarkStart w:id="53" w:name="_b34pcjhox752" w:colFirst="0" w:colLast="0"/>
+      <w:bookmarkEnd w:id="53"/>
       <w:r>
         <w:t>Asset Summary</w:t>
       </w:r>
@@ -3194,8 +4975,8 @@
       <w:pPr>
         <w:pStyle w:val="Heading3"/>
       </w:pPr>
-      <w:bookmarkStart w:id="38" w:name="_7xcl4emkqa1o" w:colFirst="0" w:colLast="0"/>
-      <w:bookmarkEnd w:id="38"/>
+      <w:bookmarkStart w:id="54" w:name="_7xcl4emkqa1o" w:colFirst="0" w:colLast="0"/>
+      <w:bookmarkEnd w:id="54"/>
       <w:r>
         <w:t>Music and Sounds</w:t>
       </w:r>
@@ -3208,14 +4989,28 @@
         </w:numPr>
       </w:pPr>
       <w:r>
-        <w:t xml:space="preserve">Branching out to another source of public domain music: </w:t>
+        <w:t xml:space="preserve">Branching out to </w:t>
+      </w:r>
+      <w:r>
+        <w:t>other</w:t>
+      </w:r>
+      <w:r>
+        <w:t xml:space="preserve"> source of public domain music: </w:t>
       </w:r>
       <w:hyperlink r:id="rId7" w:history="1">
+        <w:proofErr w:type="spellStart"/>
         <w:r>
           <w:rPr>
             <w:rStyle w:val="Hyperlink"/>
           </w:rPr>
-          <w:t>Dova-Syndrome</w:t>
+          <w:t>Dova</w:t>
+        </w:r>
+        <w:proofErr w:type="spellEnd"/>
+        <w:r>
+          <w:rPr>
+            <w:rStyle w:val="Hyperlink"/>
+          </w:rPr>
+          <w:t>-Syndrome</w:t>
         </w:r>
       </w:hyperlink>
     </w:p>
@@ -3239,8 +5034,8 @@
           <w:color w:val="0000FF"/>
         </w:rPr>
       </w:pPr>
-      <w:bookmarkStart w:id="39" w:name="_uicrcm7meylh" w:colFirst="0" w:colLast="0"/>
-      <w:bookmarkEnd w:id="39"/>
+      <w:bookmarkStart w:id="55" w:name="_uicrcm7meylh" w:colFirst="0" w:colLast="0"/>
+      <w:bookmarkEnd w:id="55"/>
       <w:r>
         <w:rPr>
           <w:color w:val="0000FF"/>
@@ -3253,8 +5048,8 @@
       <w:pPr>
         <w:pStyle w:val="Heading3"/>
       </w:pPr>
-      <w:bookmarkStart w:id="40" w:name="_9defhc2f3dbt" w:colFirst="0" w:colLast="0"/>
-      <w:bookmarkEnd w:id="40"/>
+      <w:bookmarkStart w:id="56" w:name="_9defhc2f3dbt" w:colFirst="0" w:colLast="0"/>
+      <w:bookmarkEnd w:id="56"/>
       <w:r>
         <w:t>Mockups</w:t>
       </w:r>
@@ -3278,8 +5073,8 @@
           <w:color w:val="0000FF"/>
         </w:rPr>
       </w:pPr>
-      <w:bookmarkStart w:id="41" w:name="_5aez51ch4gc0" w:colFirst="0" w:colLast="0"/>
-      <w:bookmarkEnd w:id="41"/>
+      <w:bookmarkStart w:id="57" w:name="_5aez51ch4gc0" w:colFirst="0" w:colLast="0"/>
+      <w:bookmarkEnd w:id="57"/>
       <w:r>
         <w:rPr>
           <w:color w:val="0000FF"/>
@@ -3318,8 +5113,8 @@
           <w:color w:val="0000FF"/>
         </w:rPr>
       </w:pPr>
-      <w:bookmarkStart w:id="42" w:name="_3s5s7z0qgif" w:colFirst="0" w:colLast="0"/>
-      <w:bookmarkEnd w:id="42"/>
+      <w:bookmarkStart w:id="58" w:name="_3s5s7z0qgif" w:colFirst="0" w:colLast="0"/>
+      <w:bookmarkEnd w:id="58"/>
       <w:r>
         <w:rPr>
           <w:color w:val="0000FF"/>
@@ -3332,26 +5127,32 @@
       <w:pPr>
         <w:pStyle w:val="Heading3"/>
       </w:pPr>
-      <w:bookmarkStart w:id="43" w:name="_2cxaegn1vq3j" w:colFirst="0" w:colLast="0"/>
-      <w:bookmarkEnd w:id="43"/>
+      <w:bookmarkStart w:id="59" w:name="_2cxaegn1vq3j" w:colFirst="0" w:colLast="0"/>
+      <w:bookmarkEnd w:id="59"/>
+      <w:r>
+        <w:t>Back Story</w:t>
+      </w:r>
+    </w:p>
+    <w:p>
+      <w:r>
+        <w:t xml:space="preserve">Space frogs exiled from a </w:t>
+      </w:r>
+      <w:r>
+        <w:t>faraway</w:t>
+      </w:r>
+      <w:r>
+        <w:t xml:space="preserve"> galaxy, looking for a new home.</w:t>
+      </w:r>
+    </w:p>
+    <w:p/>
+    <w:p>
+      <w:pPr>
+        <w:pStyle w:val="Heading3"/>
+      </w:pPr>
+      <w:bookmarkStart w:id="60" w:name="_d2mj3wwpm8" w:colFirst="0" w:colLast="0"/>
+      <w:bookmarkEnd w:id="60"/>
       <w:r>
         <w:lastRenderedPageBreak/>
-        <w:t>Back Story</w:t>
-      </w:r>
-    </w:p>
-    <w:p>
-      <w:r>
-        <w:t>Space frogs exiled from a far away galaxy, looking for a new home.</w:t>
-      </w:r>
-    </w:p>
-    <w:p/>
-    <w:p>
-      <w:pPr>
-        <w:pStyle w:val="Heading3"/>
-      </w:pPr>
-      <w:bookmarkStart w:id="44" w:name="_d2mj3wwpm8" w:colFirst="0" w:colLast="0"/>
-      <w:bookmarkEnd w:id="44"/>
-      <w:r>
         <w:t>Plot Elements</w:t>
       </w:r>
     </w:p>
@@ -6397,7 +8198,6 @@
     <w:basedOn w:val="Normal"/>
     <w:next w:val="Normal"/>
     <w:uiPriority w:val="9"/>
-    <w:semiHidden/>
     <w:unhideWhenUsed/>
     <w:qFormat/>
     <w:pPr>

</xml_diff>

<commit_message>
colony sim gameplay summary (a tad bit long, could be good or bad, we'll see)
</commit_message>
<xml_diff>
--- a/Docs/Renegadeware_MS_ESS2D1_GDD.docx
+++ b/Docs/Renegadeware_MS_ESS2D1_GDD.docx
@@ -1155,34 +1155,130 @@
         <w:t xml:space="preserve">The landing area adjustment is essentially where the player chooses the altitude of area (can also factor in biomes). Adjusting this will update the general </w:t>
       </w:r>
       <w:r>
-        <w:t>atmospheric</w:t>
+        <w:t xml:space="preserve">atmospheric </w:t>
+      </w:r>
+      <w:r>
+        <w:t xml:space="preserve">attributes of the hotspot, demonstrating how certain areas (altitude) can change the </w:t>
+      </w:r>
+      <w:r>
+        <w:t>atmospheric attributes</w:t>
+      </w:r>
+      <w:r>
+        <w:t>.</w:t>
+      </w:r>
+    </w:p>
+    <w:p/>
+    <w:p>
+      <w:r>
+        <w:t xml:space="preserve">The timeframe adjustment determines the Colony Sim gameplay’s starting and ending time. The player is presented with the weather forecast in that region during that entire period. This helps the players understand how the </w:t>
+      </w:r>
+      <w:r>
+        <w:t xml:space="preserve">atmospheric </w:t>
+      </w:r>
+      <w:r>
+        <w:t xml:space="preserve">attributes </w:t>
+      </w:r>
+      <w:r>
+        <w:t>changes day-to-day</w:t>
+      </w:r>
+      <w:r>
+        <w:t>.</w:t>
+      </w:r>
+    </w:p>
+    <w:p/>
+    <w:p>
+      <w:r>
+        <w:t>As the player is adjusting the landing area and timeframe, 5 frogs are displayed depicting their mood based on the decision: happy, neutral, sad. This determines if the time and place is ideal. The player must at least have 3 happy frogs. A hint system will give advice as to what the ideal adjusts should be (and also if the player should pick another hotspot).</w:t>
+      </w:r>
+    </w:p>
+    <w:p/>
+    <w:p>
+      <w:r>
+        <w:t>If all conditions are met (</w:t>
+      </w:r>
+      <w:r>
+        <w:t xml:space="preserve">at least </w:t>
+      </w:r>
+      <w:r>
+        <w:t>3 happy frogs), the player can click on “Launch” and commence the Colony Sim gameplay.</w:t>
+      </w:r>
+    </w:p>
+    <w:p/>
+    <w:p>
+      <w:pPr>
+        <w:pStyle w:val="Heading4"/>
+      </w:pPr>
+      <w:r>
+        <w:t>Colony Sim</w:t>
+      </w:r>
+    </w:p>
+    <w:p>
+      <w:r>
+        <w:t xml:space="preserve">In the Colony Sim gameplay, the player is tasked to maintain the </w:t>
+      </w:r>
+      <w:r>
+        <w:t>frogs’</w:t>
       </w:r>
       <w:r>
         <w:t xml:space="preserve"> </w:t>
       </w:r>
       <w:r>
-        <w:t xml:space="preserve">attributes of the hotspot, demonstrating how certain areas (altitude) can change the </w:t>
-      </w:r>
-      <w:r>
-        <w:t>atmospheric attributes</w:t>
+        <w:t>ideal condition</w:t>
+      </w:r>
+      <w:r>
+        <w:t>s</w:t>
+      </w:r>
+      <w:r>
+        <w:t xml:space="preserve">: temperature, moisture, </w:t>
+      </w:r>
+      <w:r>
+        <w:t>food</w:t>
       </w:r>
       <w:r>
         <w:t>.</w:t>
       </w:r>
+      <w:r>
+        <w:t xml:space="preserve"> Maintaining these conditions will allow the population to increase, and vice-versa. After the gameplay ends, the player’s performance is dictated by the amount of population they were able to obtain.</w:t>
+      </w:r>
     </w:p>
     <w:p/>
     <w:p>
       <w:r>
-        <w:t xml:space="preserve">The timeframe adjustment determines the Colony Sim gameplay’s starting and ending time. The player is presented with the weather forecast in that region during that entire period. This helps the players understand how the </w:t>
-      </w:r>
-      <w:r>
-        <w:t xml:space="preserve">atmospheric </w:t>
-      </w:r>
-      <w:r>
-        <w:t xml:space="preserve">attributes </w:t>
-      </w:r>
-      <w:r>
-        <w:t>changes day-to-day</w:t>
+        <w:t>In order to maintain these 3 attributes, the player can build structures to help compensate for any obstructions that decrease them.</w:t>
+      </w:r>
+      <w:r>
+        <w:t xml:space="preserve"> Each structure will however require certain resource, </w:t>
+      </w:r>
+      <w:r>
+        <w:lastRenderedPageBreak/>
+        <w:t>along with maintenance in order for them to function (e.g., agricultural structures require fresh water source, such as a well). Some of these resources can also be found naturally.</w:t>
+      </w:r>
+    </w:p>
+    <w:p/>
+    <w:p>
+      <w:r>
+        <w:t>Along with structures, the player must assign roles to the special frogs to help build, maintain, and manipulate the environment (e.g., structures can only be built/maintained if there is at least one engineer). These frogs can be reassigned any roles as needed.</w:t>
+      </w:r>
+    </w:p>
+    <w:p/>
+    <w:p>
+      <w:r>
+        <w:t>The first structure the player must place is a house, which will start populati</w:t>
+      </w:r>
+      <w:r>
+        <w:t>ng to at least one</w:t>
+      </w:r>
+      <w:r>
+        <w:t>. Each house has a capacity of 5. Afterwards, the player can build structures around to help increase the population</w:t>
+      </w:r>
+      <w:r>
+        <w:t>s</w:t>
+      </w:r>
+      <w:r>
+        <w:t xml:space="preserve">. The game will </w:t>
+      </w:r>
+      <w:r>
+        <w:t>give hints throughout the cycle</w:t>
       </w:r>
       <w:r>
         <w:t>.</w:t>
@@ -1191,51 +1287,25 @@
     <w:p/>
     <w:p>
       <w:r>
-        <w:t>As the player is adjusting the landing area and timeframe, 5 frogs are displayed depicting their mood based on the decision: happy, neutral, sad. This determines if the time and place is ideal. The player must at least have 3 happy frogs. A hint system will give advice as to what the ideal adjusts should be (and also if the player should pick another hotspot).</w:t>
+        <w:t>Certain weather event</w:t>
+      </w:r>
+      <w:r>
+        <w:t>s</w:t>
+      </w:r>
+      <w:r>
+        <w:t xml:space="preserve"> can cause damages to the structures (e.g., hurricane, high-tide, sandstorm). This can be mitigated by building certain structures, or simply allow engineers to repair them after the catastrophic event. Both cases have its pros/cons (e.g., structures waste spaces and resources).</w:t>
       </w:r>
     </w:p>
     <w:p/>
     <w:p>
       <w:r>
-        <w:t>If all conditions are met (</w:t>
-      </w:r>
-      <w:r>
-        <w:t xml:space="preserve">at least </w:t>
-      </w:r>
-      <w:r>
-        <w:t>3 happy frogs), the player can click on “Launch” and commence the Colony Sim gameplay.</w:t>
+        <w:t xml:space="preserve">Along with weather events, there are also wild inhabitants to deal with. These are for the most part </w:t>
+      </w:r>
+      <w:r>
+        <w:t>can be handled by an assigned specialist frog.</w:t>
       </w:r>
     </w:p>
     <w:p/>
-    <w:p>
-      <w:pPr>
-        <w:pStyle w:val="Heading4"/>
-      </w:pPr>
-      <w:r>
-        <w:t>Colony Sim</w:t>
-      </w:r>
-    </w:p>
-    <w:p>
-      <w:r>
-        <w:t xml:space="preserve">In the Colony Sim gameplay, the player is tasked to maintain the </w:t>
-      </w:r>
-      <w:r>
-        <w:t>frogs’</w:t>
-      </w:r>
-      <w:r>
-        <w:t xml:space="preserve"> </w:t>
-      </w:r>
-      <w:r>
-        <w:t>ideal condition: temperature, moisture, happiness.</w:t>
-      </w:r>
-    </w:p>
-    <w:p>
-      <w:pPr>
-        <w:rPr>
-          <w:b/>
-        </w:rPr>
-      </w:pPr>
-    </w:p>
     <w:p>
       <w:pPr>
         <w:pStyle w:val="Heading3"/>
@@ -1260,7 +1330,13 @@
         <w:t>E</w:t>
       </w:r>
       <w:r>
-        <w:t>mphasis on land outlines, ocean currents, and mountain heights.</w:t>
+        <w:t xml:space="preserve">mphasis on land outlines, ocean currents, and </w:t>
+      </w:r>
+      <w:r>
+        <w:t>terrain</w:t>
+      </w:r>
+      <w:r>
+        <w:t xml:space="preserve"> heights.</w:t>
       </w:r>
     </w:p>
     <w:p>
@@ -1271,7 +1347,6 @@
         </w:numPr>
       </w:pPr>
       <w:r>
-        <w:lastRenderedPageBreak/>
         <w:t xml:space="preserve">Earth </w:t>
       </w:r>
       <w:r>
@@ -1415,6 +1490,7 @@
         <w:rPr>
           <w:color w:val="0000FF"/>
         </w:rPr>
+        <w:lastRenderedPageBreak/>
         <w:t>Game Flow</w:t>
       </w:r>
     </w:p>
@@ -1544,7 +1620,6 @@
       <w:bookmarkStart w:id="17" w:name="_nh90sk5jeis7" w:colFirst="0" w:colLast="0"/>
       <w:bookmarkEnd w:id="17"/>
       <w:r>
-        <w:lastRenderedPageBreak/>
         <w:t>Mechanics</w:t>
       </w:r>
     </w:p>
@@ -1670,6 +1745,7 @@
       <w:bookmarkStart w:id="20" w:name="_hcjn0t11npa8" w:colFirst="0" w:colLast="0"/>
       <w:bookmarkEnd w:id="20"/>
       <w:r>
+        <w:lastRenderedPageBreak/>
         <w:t>Part 2 - [Name of this Portion of the Game]</w:t>
       </w:r>
     </w:p>
@@ -1736,7 +1812,6 @@
       <w:bookmarkStart w:id="26" w:name="_7719zk617dur" w:colFirst="0" w:colLast="0"/>
       <w:bookmarkEnd w:id="26"/>
       <w:r>
-        <w:lastRenderedPageBreak/>
         <w:t>Part 3 - [Name of this Portion of the Game]</w:t>
       </w:r>
     </w:p>
@@ -2119,6 +2194,7 @@
                 <w:sz w:val="21"/>
                 <w:szCs w:val="21"/>
               </w:rPr>
+              <w:lastRenderedPageBreak/>
               <w:t>The water cycle is dependent upon the flow of energy from the Sun.</w:t>
             </w:r>
           </w:p>
@@ -2749,7 +2825,6 @@
                 <w:szCs w:val="21"/>
                 <w:highlight w:val="yellow"/>
               </w:rPr>
-              <w:lastRenderedPageBreak/>
               <w:t>When warm water evaporates from the ocean, it can condense to form storm clouds or intense tropical storm systems, such as hurricanes and tsunamis.</w:t>
             </w:r>
           </w:p>
@@ -2962,25 +3037,7 @@
                 <w:szCs w:val="21"/>
                 <w:highlight w:val="yellow"/>
               </w:rPr>
-              <w:t xml:space="preserve">Atmospheric composition, including the </w:t>
-            </w:r>
-            <w:proofErr w:type="gramStart"/>
-            <w:r>
-              <w:rPr>
-                <w:sz w:val="21"/>
-                <w:szCs w:val="21"/>
-                <w:highlight w:val="yellow"/>
-              </w:rPr>
-              <w:t>amount</w:t>
-            </w:r>
-            <w:proofErr w:type="gramEnd"/>
-            <w:r>
-              <w:rPr>
-                <w:sz w:val="21"/>
-                <w:szCs w:val="21"/>
-                <w:highlight w:val="yellow"/>
-              </w:rPr>
-              <w:t xml:space="preserve"> of pollutants or greenhouse gases in the air, affects climate.</w:t>
+              <w:t>Atmospheric composition, including the amount of pollutants or greenhouse gases in the air, affects climate.</w:t>
             </w:r>
           </w:p>
         </w:tc>
@@ -3463,6 +3520,7 @@
                 <w:sz w:val="21"/>
                 <w:szCs w:val="21"/>
               </w:rPr>
+              <w:lastRenderedPageBreak/>
               <w:t>Albedo is the measure of how much light a surface reflects, which affects the climate in different regions.</w:t>
             </w:r>
           </w:p>
@@ -3802,7 +3860,6 @@
                 <w:sz w:val="20"/>
                 <w:szCs w:val="20"/>
               </w:rPr>
-              <w:lastRenderedPageBreak/>
               <w:t>All instruction is scientifically and mathematically correct.</w:t>
             </w:r>
           </w:p>
@@ -4066,23 +4123,15 @@
                 <w:sz w:val="20"/>
                 <w:szCs w:val="20"/>
               </w:rPr>
-              <w:t xml:space="preserve">Game does not include material that is inappropriate for school. This includes, but is not limited to: violence, firearms, bombs, knives, daggers, blood, gore, smoking, vaping, drug use, any mind-altering substances, alcohol, harm to human-looking characters, harm to animals, insinuating killing or death, </w:t>
-            </w:r>
-            <w:proofErr w:type="gramStart"/>
+              <w:t xml:space="preserve">Game does not include material that is inappropriate for school. This includes, but is not limited to: violence, firearms, bombs, knives, daggers, blood, gore, smoking, vaping, drug use, any mind-altering substances, alcohol, harm to human-looking characters, harm to animals, insinuating killing or death, ideally they’re always chased away rather than eliminated. If there is conflict with an enemy in game, they are chased away rather than eliminated or killed. (There can be </w:t>
+            </w:r>
             <w:r>
               <w:rPr>
                 <w:sz w:val="20"/>
                 <w:szCs w:val="20"/>
               </w:rPr>
-              <w:t>ideally</w:t>
-            </w:r>
-            <w:proofErr w:type="gramEnd"/>
-            <w:r>
-              <w:rPr>
-                <w:sz w:val="20"/>
-                <w:szCs w:val="20"/>
-              </w:rPr>
-              <w:t xml:space="preserve"> they’re always chased away rather than eliminated. If there is conflict with an enemy in game, they are chased away rather than eliminated or killed. (There can be death if it is in the context of the learning objective – ex. The food chain) If you have any questions about this policy and your game, please ask us. </w:t>
+              <w:lastRenderedPageBreak/>
+              <w:t xml:space="preserve">death if it is in the context of the learning objective – ex. The food chain) If you have any questions about this policy and your game, please ask us. </w:t>
             </w:r>
           </w:p>
         </w:tc>
@@ -4408,15 +4457,7 @@
                 <w:sz w:val="20"/>
                 <w:szCs w:val="20"/>
               </w:rPr>
-              <w:t xml:space="preserve">Gameplay mechanic reinforces the academic material, rather than being completely separate </w:t>
-            </w:r>
-            <w:r>
-              <w:rPr>
-                <w:sz w:val="20"/>
-                <w:szCs w:val="20"/>
-              </w:rPr>
-              <w:lastRenderedPageBreak/>
-              <w:t xml:space="preserve">from instruction. </w:t>
+              <w:t xml:space="preserve">Gameplay mechanic reinforces the academic material, rather than being completely separate from instruction. </w:t>
             </w:r>
             <w:proofErr w:type="spellStart"/>
             <w:r>
@@ -4774,6 +4815,7 @@
       <w:bookmarkStart w:id="49" w:name="_woe6ankxv3c1" w:colFirst="0" w:colLast="0"/>
       <w:bookmarkEnd w:id="49"/>
       <w:r>
+        <w:lastRenderedPageBreak/>
         <w:t>Role of Text in Learning</w:t>
       </w:r>
     </w:p>
@@ -4906,7 +4948,6 @@
         </w:numPr>
       </w:pPr>
       <w:r>
-        <w:lastRenderedPageBreak/>
         <w:t>Browsers: Firefox, Edge, Chrome, and Safari (via iPad 6)</w:t>
       </w:r>
     </w:p>
@@ -5051,6 +5092,7 @@
       <w:bookmarkStart w:id="56" w:name="_9defhc2f3dbt" w:colFirst="0" w:colLast="0"/>
       <w:bookmarkEnd w:id="56"/>
       <w:r>
+        <w:lastRenderedPageBreak/>
         <w:t>Mockups</w:t>
       </w:r>
     </w:p>
@@ -5152,7 +5194,6 @@
       <w:bookmarkStart w:id="60" w:name="_d2mj3wwpm8" w:colFirst="0" w:colLast="0"/>
       <w:bookmarkEnd w:id="60"/>
       <w:r>
-        <w:lastRenderedPageBreak/>
         <w:t>Plot Elements</w:t>
       </w:r>
     </w:p>

</xml_diff>

<commit_message>
more stuff filled in
</commit_message>
<xml_diff>
--- a/Docs/Renegadeware_MS_ESS2D1_GDD.docx
+++ b/Docs/Renegadeware_MS_ESS2D1_GDD.docx
@@ -3037,7 +3037,25 @@
                 <w:szCs w:val="21"/>
                 <w:highlight w:val="yellow"/>
               </w:rPr>
-              <w:t>Atmospheric composition, including the amount of pollutants or greenhouse gases in the air, affects climate.</w:t>
+              <w:t xml:space="preserve">Atmospheric composition, including the </w:t>
+            </w:r>
+            <w:proofErr w:type="gramStart"/>
+            <w:r>
+              <w:rPr>
+                <w:sz w:val="21"/>
+                <w:szCs w:val="21"/>
+                <w:highlight w:val="yellow"/>
+              </w:rPr>
+              <w:t>amount</w:t>
+            </w:r>
+            <w:proofErr w:type="gramEnd"/>
+            <w:r>
+              <w:rPr>
+                <w:sz w:val="21"/>
+                <w:szCs w:val="21"/>
+                <w:highlight w:val="yellow"/>
+              </w:rPr>
+              <w:t xml:space="preserve"> of pollutants or greenhouse gases in the air, affects climate.</w:t>
             </w:r>
           </w:p>
         </w:tc>
@@ -4123,7 +4141,23 @@
                 <w:sz w:val="20"/>
                 <w:szCs w:val="20"/>
               </w:rPr>
-              <w:t xml:space="preserve">Game does not include material that is inappropriate for school. This includes, but is not limited to: violence, firearms, bombs, knives, daggers, blood, gore, smoking, vaping, drug use, any mind-altering substances, alcohol, harm to human-looking characters, harm to animals, insinuating killing or death, ideally they’re always chased away rather than eliminated. If there is conflict with an enemy in game, they are chased away rather than eliminated or killed. (There can be </w:t>
+              <w:t xml:space="preserve">Game does not include material that is inappropriate for school. This includes, but is not limited to: violence, firearms, bombs, knives, daggers, blood, gore, smoking, vaping, drug use, any mind-altering substances, alcohol, harm to human-looking characters, harm to animals, insinuating killing or death, </w:t>
+            </w:r>
+            <w:proofErr w:type="gramStart"/>
+            <w:r>
+              <w:rPr>
+                <w:sz w:val="20"/>
+                <w:szCs w:val="20"/>
+              </w:rPr>
+              <w:t>ideally</w:t>
+            </w:r>
+            <w:proofErr w:type="gramEnd"/>
+            <w:r>
+              <w:rPr>
+                <w:sz w:val="20"/>
+                <w:szCs w:val="20"/>
+              </w:rPr>
+              <w:t xml:space="preserve"> they’re always chased away rather than eliminated. If there is conflict with an enemy in game, they are chased away rather than eliminated or killed. (There can be </w:t>
             </w:r>
             <w:r>
               <w:rPr>
@@ -4784,16 +4818,17 @@
         </w:numPr>
       </w:pPr>
       <w:r>
-        <w:t xml:space="preserve">Expand on how the concepts are learned </w:t>
-      </w:r>
-      <w:r>
-        <w:rPr>
-          <w:i/>
-        </w:rPr>
-        <w:t>as part of the gameplay mechanic.</w:t>
-      </w:r>
-      <w:r>
-        <w:t xml:space="preserve"> </w:t>
+        <w:t xml:space="preserve">During the Overworld gameplay, the student is presented with various </w:t>
+      </w:r>
+      <w:r>
+        <w:t>atmospheric measurement</w:t>
+      </w:r>
+      <w:r>
+        <w:t xml:space="preserve"> of Earth. From here, they can intuitively see how the systems work via animation that simulates how they would work in the real world. Each Overworld level will of course gradually explain these systems in a more scientific way (along with more </w:t>
+      </w:r>
+      <w:r>
+        <w:lastRenderedPageBreak/>
+        <w:t>in-depth animated illustrations). Seeing these systems work in a simplified representation of Earth will also make the players feel familiar with how it ties with their existing geographical knowledge.</w:t>
       </w:r>
     </w:p>
     <w:p>
@@ -4804,10 +4839,29 @@
         </w:numPr>
       </w:pPr>
       <w:r>
-        <w:t xml:space="preserve">Show mockups. </w:t>
-      </w:r>
-    </w:p>
-    <w:p/>
+        <w:t xml:space="preserve">Along with displaying the </w:t>
+      </w:r>
+      <w:r>
+        <w:t>atmospheric measurement</w:t>
+      </w:r>
+      <w:r>
+        <w:t xml:space="preserve"> of Earth during Overworld gameplay, the student must also assess where and when to land the frogs’ colony ship. They will see how these systems further work based on altitude and season.</w:t>
+      </w:r>
+    </w:p>
+    <w:p>
+      <w:pPr>
+        <w:numPr>
+          <w:ilvl w:val="0"/>
+          <w:numId w:val="4"/>
+        </w:numPr>
+      </w:pPr>
+      <w:r>
+        <w:t xml:space="preserve">In the Colony Simulation gameplay, the player will further learn how </w:t>
+      </w:r>
+      <w:r>
+        <w:t>the environment can be manipulated to change the local climate to allow for a suitable habitation. These are more implicit, and the game will make some quick explanations of these through the tutorial.</w:t>
+      </w:r>
+    </w:p>
     <w:p>
       <w:pPr>
         <w:pStyle w:val="Heading3"/>
@@ -4815,7 +4869,6 @@
       <w:bookmarkStart w:id="49" w:name="_woe6ankxv3c1" w:colFirst="0" w:colLast="0"/>
       <w:bookmarkEnd w:id="49"/>
       <w:r>
-        <w:lastRenderedPageBreak/>
         <w:t>Role of Text in Learning</w:t>
       </w:r>
     </w:p>
@@ -4827,24 +4880,19 @@
         </w:numPr>
       </w:pPr>
       <w:r>
-        <w:t>Describe the role of text in learning the academic material</w:t>
+        <w:t>The game will mostly use text to describe the visual simulation of the atmospheric measurement during Overworld gameplay. Most of these explanations will be accompanied with an in-depth animation of the systems.</w:t>
       </w:r>
     </w:p>
     <w:p>
       <w:pPr>
         <w:numPr>
-          <w:ilvl w:val="1"/>
+          <w:ilvl w:val="0"/>
           <w:numId w:val="16"/>
         </w:numPr>
       </w:pPr>
       <w:r>
-        <w:t>NOTE FOR DEV: Stop yourself and rethink gameplay if the answer is that text is the primary mode the student absorbs information about the academic material.</w:t>
-      </w:r>
-    </w:p>
-    <w:p>
-      <w:pPr>
-        <w:ind w:left="720"/>
-      </w:pPr>
+        <w:t>Text will also be used to teach the player the objective of the game, and will further support the LOs that these tie into.</w:t>
+      </w:r>
     </w:p>
     <w:p>
       <w:pPr>
@@ -5019,6 +5067,7 @@
       <w:bookmarkStart w:id="54" w:name="_7xcl4emkqa1o" w:colFirst="0" w:colLast="0"/>
       <w:bookmarkEnd w:id="54"/>
       <w:r>
+        <w:lastRenderedPageBreak/>
         <w:t>Music and Sounds</w:t>
       </w:r>
     </w:p>
@@ -5092,7 +5141,6 @@
       <w:bookmarkStart w:id="56" w:name="_9defhc2f3dbt" w:colFirst="0" w:colLast="0"/>
       <w:bookmarkEnd w:id="56"/>
       <w:r>
-        <w:lastRenderedPageBreak/>
         <w:t>Mockups</w:t>
       </w:r>
     </w:p>

</xml_diff>

<commit_message>
initial Overworld gameflow (hotspot selection), mockups for hotspot selection, added some ref images.
</commit_message>
<xml_diff>
--- a/Docs/Renegadeware_MS_ESS2D1_GDD.docx
+++ b/Docs/Renegadeware_MS_ESS2D1_GDD.docx
@@ -101,14 +101,12 @@
           <w:rFonts w:ascii="Roboto" w:eastAsia="Roboto" w:hAnsi="Roboto" w:cs="Roboto"/>
         </w:rPr>
       </w:pPr>
-      <w:proofErr w:type="spellStart"/>
       <w:r>
         <w:rPr>
           <w:rFonts w:ascii="Roboto" w:eastAsia="Roboto" w:hAnsi="Roboto" w:cs="Roboto"/>
         </w:rPr>
         <w:t>Renegadeware</w:t>
       </w:r>
-      <w:proofErr w:type="spellEnd"/>
     </w:p>
     <w:p>
       <w:pPr>
@@ -1501,6 +1499,206 @@
       <w:bookmarkStart w:id="14" w:name="_vzqju6qz195s" w:colFirst="0" w:colLast="0"/>
       <w:bookmarkEnd w:id="14"/>
       <w:r>
+        <w:t>Overworld</w:t>
+      </w:r>
+    </w:p>
+    <w:p>
+      <w:pPr>
+        <w:pStyle w:val="Heading3"/>
+      </w:pPr>
+      <w:r>
+        <w:t>Summary</w:t>
+      </w:r>
+    </w:p>
+    <w:p>
+      <w:pPr>
+        <w:pStyle w:val="Heading4"/>
+      </w:pPr>
+      <w:r>
+        <w:t>Hotspot Selection</w:t>
+      </w:r>
+    </w:p>
+    <w:p>
+      <w:pPr>
+        <w:pStyle w:val="ListParagraph"/>
+        <w:numPr>
+          <w:ilvl w:val="0"/>
+          <w:numId w:val="24"/>
+        </w:numPr>
+      </w:pPr>
+      <w:r>
+        <w:t>A display of criteria is shown to determine what the frog colony is looking for to inhabit. There is at most 3 criteria to satisfy:</w:t>
+      </w:r>
+    </w:p>
+    <w:p>
+      <w:pPr>
+        <w:pStyle w:val="ListParagraph"/>
+        <w:numPr>
+          <w:ilvl w:val="1"/>
+          <w:numId w:val="24"/>
+        </w:numPr>
+      </w:pPr>
+      <w:r>
+        <w:t>Temperature range</w:t>
+      </w:r>
+    </w:p>
+    <w:p>
+      <w:pPr>
+        <w:pStyle w:val="ListParagraph"/>
+        <w:numPr>
+          <w:ilvl w:val="1"/>
+          <w:numId w:val="24"/>
+        </w:numPr>
+      </w:pPr>
+      <w:r>
+        <w:t>Humidity range</w:t>
+      </w:r>
+    </w:p>
+    <w:p>
+      <w:pPr>
+        <w:pStyle w:val="ListParagraph"/>
+        <w:numPr>
+          <w:ilvl w:val="1"/>
+          <w:numId w:val="24"/>
+        </w:numPr>
+      </w:pPr>
+      <w:r>
+        <w:t>Wind strength range</w:t>
+      </w:r>
+    </w:p>
+    <w:p>
+      <w:pPr>
+        <w:pStyle w:val="ListParagraph"/>
+        <w:numPr>
+          <w:ilvl w:val="1"/>
+          <w:numId w:val="24"/>
+        </w:numPr>
+      </w:pPr>
+      <w:r>
+        <w:t>Altitude range</w:t>
+      </w:r>
+    </w:p>
+    <w:p>
+      <w:pPr>
+        <w:pStyle w:val="ListParagraph"/>
+        <w:numPr>
+          <w:ilvl w:val="0"/>
+          <w:numId w:val="24"/>
+        </w:numPr>
+      </w:pPr>
+      <w:r>
+        <w:t>T</w:t>
+      </w:r>
+      <w:r>
+        <w:t xml:space="preserve">o help the player evaluate these criteria, there are overlay toggles that show </w:t>
+      </w:r>
+      <w:r>
+        <w:t>the Earth’s atmospheric attribute:</w:t>
+      </w:r>
+    </w:p>
+    <w:p>
+      <w:pPr>
+        <w:pStyle w:val="ListParagraph"/>
+        <w:numPr>
+          <w:ilvl w:val="1"/>
+          <w:numId w:val="24"/>
+        </w:numPr>
+      </w:pPr>
+      <w:r>
+        <w:t>Temperature</w:t>
+      </w:r>
+    </w:p>
+    <w:p>
+      <w:pPr>
+        <w:pStyle w:val="ListParagraph"/>
+        <w:numPr>
+          <w:ilvl w:val="1"/>
+          <w:numId w:val="24"/>
+        </w:numPr>
+      </w:pPr>
+      <w:r>
+        <w:t>Humidity</w:t>
+      </w:r>
+    </w:p>
+    <w:p>
+      <w:pPr>
+        <w:pStyle w:val="ListParagraph"/>
+        <w:numPr>
+          <w:ilvl w:val="1"/>
+          <w:numId w:val="24"/>
+        </w:numPr>
+      </w:pPr>
+      <w:r>
+        <w:t>Wind Strength</w:t>
+      </w:r>
+    </w:p>
+    <w:p>
+      <w:pPr>
+        <w:pStyle w:val="ListParagraph"/>
+        <w:numPr>
+          <w:ilvl w:val="0"/>
+          <w:numId w:val="24"/>
+        </w:numPr>
+      </w:pPr>
+      <w:r>
+        <w:t>A wind particle animation is also displayed on the map to show how these atmospheric attributes are influenced.</w:t>
+      </w:r>
+    </w:p>
+    <w:p>
+      <w:pPr>
+        <w:pStyle w:val="ListParagraph"/>
+        <w:numPr>
+          <w:ilvl w:val="0"/>
+          <w:numId w:val="24"/>
+        </w:numPr>
+      </w:pPr>
+      <w:r>
+        <w:t>The player is presented with 4 hotspots to choose from.</w:t>
+      </w:r>
+      <w:r>
+        <w:t xml:space="preserve"> Selecting one will zoom the map to the location for further investigatio</w:t>
+      </w:r>
+      <w:r>
+        <w:t>n</w:t>
+      </w:r>
+      <w:r>
+        <w:t>.</w:t>
+      </w:r>
+    </w:p>
+    <w:p/>
+    <w:p>
+      <w:r>
+        <w:t>(Insert Mockup)</w:t>
+      </w:r>
+    </w:p>
+    <w:p/>
+    <w:p>
+      <w:pPr>
+        <w:pStyle w:val="Heading4"/>
+      </w:pPr>
+      <w:r>
+        <w:t>Hotspot Investigation</w:t>
+      </w:r>
+    </w:p>
+    <w:p>
+      <w:pPr>
+        <w:pStyle w:val="ListParagraph"/>
+        <w:numPr>
+          <w:ilvl w:val="0"/>
+          <w:numId w:val="24"/>
+        </w:numPr>
+      </w:pPr>
+    </w:p>
+    <w:p>
+      <w:pPr>
+        <w:pStyle w:val="Heading2"/>
+      </w:pPr>
+    </w:p>
+    <w:p>
+      <w:pPr>
+        <w:pStyle w:val="Heading2"/>
+      </w:pPr>
+      <w:r>
         <w:t>Part 1 - [Name of this Portion of the Game]</w:t>
       </w:r>
     </w:p>
@@ -1572,6 +1770,7 @@
         </w:numPr>
       </w:pPr>
       <w:r>
+        <w:lastRenderedPageBreak/>
         <w:t>What is the flow of the academic content?</w:t>
       </w:r>
     </w:p>
@@ -1745,7 +1944,6 @@
       <w:bookmarkStart w:id="20" w:name="_hcjn0t11npa8" w:colFirst="0" w:colLast="0"/>
       <w:bookmarkEnd w:id="20"/>
       <w:r>
-        <w:lastRenderedPageBreak/>
         <w:t>Part 2 - [Name of this Portion of the Game]</w:t>
       </w:r>
     </w:p>
@@ -1790,6 +1988,7 @@
       <w:bookmarkStart w:id="24" w:name="_135fy35r9e58" w:colFirst="0" w:colLast="0"/>
       <w:bookmarkEnd w:id="24"/>
       <w:r>
+        <w:lastRenderedPageBreak/>
         <w:t>Losing Gameplay / Incorrect Concept Understanding</w:t>
       </w:r>
     </w:p>
@@ -2194,7 +2393,6 @@
                 <w:sz w:val="21"/>
                 <w:szCs w:val="21"/>
               </w:rPr>
-              <w:lastRenderedPageBreak/>
               <w:t>The water cycle is dependent upon the flow of energy from the Sun.</w:t>
             </w:r>
           </w:p>
@@ -2584,6 +2782,7 @@
                 <w:szCs w:val="21"/>
                 <w:highlight w:val="yellow"/>
               </w:rPr>
+              <w:lastRenderedPageBreak/>
               <w:t>Air pressure and temperature drop with elevation, causing changes in climate.</w:t>
             </w:r>
           </w:p>
@@ -3037,25 +3236,7 @@
                 <w:szCs w:val="21"/>
                 <w:highlight w:val="yellow"/>
               </w:rPr>
-              <w:t xml:space="preserve">Atmospheric composition, including the </w:t>
-            </w:r>
-            <w:proofErr w:type="gramStart"/>
-            <w:r>
-              <w:rPr>
-                <w:sz w:val="21"/>
-                <w:szCs w:val="21"/>
-                <w:highlight w:val="yellow"/>
-              </w:rPr>
-              <w:t>amount</w:t>
-            </w:r>
-            <w:proofErr w:type="gramEnd"/>
-            <w:r>
-              <w:rPr>
-                <w:sz w:val="21"/>
-                <w:szCs w:val="21"/>
-                <w:highlight w:val="yellow"/>
-              </w:rPr>
-              <w:t xml:space="preserve"> of pollutants or greenhouse gases in the air, affects climate.</w:t>
+              <w:t>Atmospheric composition, including the amount of pollutants or greenhouse gases in the air, affects climate.</w:t>
             </w:r>
           </w:p>
         </w:tc>
@@ -3538,7 +3719,6 @@
                 <w:sz w:val="21"/>
                 <w:szCs w:val="21"/>
               </w:rPr>
-              <w:lastRenderedPageBreak/>
               <w:t>Albedo is the measure of how much light a surface reflects, which affects the climate in different regions.</w:t>
             </w:r>
           </w:p>
@@ -3745,6 +3925,7 @@
                 <w:sz w:val="20"/>
                 <w:szCs w:val="20"/>
               </w:rPr>
+              <w:lastRenderedPageBreak/>
               <w:t>Players should learn and be held accountable through gameplay-based problem solving and experience. Players should not be learning primarily through text-based instruction or assessment items.</w:t>
             </w:r>
           </w:p>
@@ -4141,31 +4322,7 @@
                 <w:sz w:val="20"/>
                 <w:szCs w:val="20"/>
               </w:rPr>
-              <w:t xml:space="preserve">Game does not include material that is inappropriate for school. This includes, but is not limited to: violence, firearms, bombs, knives, daggers, blood, gore, smoking, vaping, drug use, any mind-altering substances, alcohol, harm to human-looking characters, harm to animals, insinuating killing or death, </w:t>
-            </w:r>
-            <w:proofErr w:type="gramStart"/>
-            <w:r>
-              <w:rPr>
-                <w:sz w:val="20"/>
-                <w:szCs w:val="20"/>
-              </w:rPr>
-              <w:t>ideally</w:t>
-            </w:r>
-            <w:proofErr w:type="gramEnd"/>
-            <w:r>
-              <w:rPr>
-                <w:sz w:val="20"/>
-                <w:szCs w:val="20"/>
-              </w:rPr>
-              <w:t xml:space="preserve"> they’re always chased away rather than eliminated. If there is conflict with an enemy in game, they are chased away rather than eliminated or killed. (There can be </w:t>
-            </w:r>
-            <w:r>
-              <w:rPr>
-                <w:sz w:val="20"/>
-                <w:szCs w:val="20"/>
-              </w:rPr>
-              <w:lastRenderedPageBreak/>
-              <w:t xml:space="preserve">death if it is in the context of the learning objective – ex. The food chain) If you have any questions about this policy and your game, please ask us. </w:t>
+              <w:t xml:space="preserve">Game does not include material that is inappropriate for school. This includes, but is not limited to: violence, firearms, bombs, knives, daggers, blood, gore, smoking, vaping, drug use, any mind-altering substances, alcohol, harm to human-looking characters, harm to animals, insinuating killing or death, ideally they’re always chased away rather than eliminated. If there is conflict with an enemy in game, they are chased away rather than eliminated or killed. (There can be death if it is in the context of the learning objective – ex. The food chain) If you have any questions about this policy and your game, please ask us. </w:t>
             </w:r>
           </w:p>
         </w:tc>
@@ -4361,7 +4518,15 @@
                 <w:sz w:val="20"/>
                 <w:szCs w:val="20"/>
               </w:rPr>
-              <w:t xml:space="preserve">Players cannot simply click through and complete the game without learning. Players should be prompted to re-learn and re-do portions of the game where they had poor results due to less understanding of the academic material. Avoid the word “FAIL” if the student incorrectly understands academic material. </w:t>
+              <w:t xml:space="preserve">Players cannot simply click through and complete the game without learning. Players should be prompted to re-learn and re-do portions of the game where they had poor results due to less understanding of the academic material. Avoid the word “FAIL” if the student incorrectly understands </w:t>
+            </w:r>
+            <w:r>
+              <w:rPr>
+                <w:sz w:val="20"/>
+                <w:szCs w:val="20"/>
+              </w:rPr>
+              <w:lastRenderedPageBreak/>
+              <w:t xml:space="preserve">academic material. </w:t>
             </w:r>
           </w:p>
         </w:tc>
@@ -4491,23 +4656,7 @@
                 <w:sz w:val="20"/>
                 <w:szCs w:val="20"/>
               </w:rPr>
-              <w:t xml:space="preserve">Gameplay mechanic reinforces the academic material, rather than being completely separate from instruction. </w:t>
-            </w:r>
-            <w:proofErr w:type="spellStart"/>
-            <w:r>
-              <w:rPr>
-                <w:sz w:val="20"/>
-                <w:szCs w:val="20"/>
-              </w:rPr>
-              <w:t>I.e</w:t>
-            </w:r>
-            <w:proofErr w:type="spellEnd"/>
-            <w:r>
-              <w:rPr>
-                <w:sz w:val="20"/>
-                <w:szCs w:val="20"/>
-              </w:rPr>
-              <w:t>, there is a focus on academic reasoning rather than concept / question repetition.</w:t>
+              <w:t>Gameplay mechanic reinforces the academic material, rather than being completely separate from instruction. I.e, there is a focus on academic reasoning rather than concept / question repetition.</w:t>
             </w:r>
           </w:p>
         </w:tc>
@@ -4824,11 +4973,7 @@
         <w:t>atmospheric measurement</w:t>
       </w:r>
       <w:r>
-        <w:t xml:space="preserve"> of Earth. From here, they can intuitively see how the systems work via animation that simulates how they would work in the real world. Each Overworld level will of course gradually explain these systems in a more scientific way (along with more </w:t>
-      </w:r>
-      <w:r>
-        <w:lastRenderedPageBreak/>
-        <w:t>in-depth animated illustrations). Seeing these systems work in a simplified representation of Earth will also make the players feel familiar with how it ties with their existing geographical knowledge.</w:t>
+        <w:t xml:space="preserve"> of Earth. From here, they can intuitively see how the systems work via animation that simulates how they would work in the real world. Each Overworld level will of course gradually explain these systems in a more scientific way (along with more in-depth animated illustrations). Seeing these systems work in a simplified representation of Earth will also make the players feel familiar with how it ties with their existing geographical knowledge.</w:t>
       </w:r>
     </w:p>
     <w:p>
@@ -4869,6 +5014,7 @@
       <w:bookmarkStart w:id="49" w:name="_woe6ankxv3c1" w:colFirst="0" w:colLast="0"/>
       <w:bookmarkEnd w:id="49"/>
       <w:r>
+        <w:lastRenderedPageBreak/>
         <w:t>Role of Text in Learning</w:t>
       </w:r>
     </w:p>
@@ -5067,7 +5213,6 @@
       <w:bookmarkStart w:id="54" w:name="_7xcl4emkqa1o" w:colFirst="0" w:colLast="0"/>
       <w:bookmarkEnd w:id="54"/>
       <w:r>
-        <w:lastRenderedPageBreak/>
         <w:t>Music and Sounds</w:t>
       </w:r>
     </w:p>
@@ -5088,19 +5233,11 @@
         <w:t xml:space="preserve"> source of public domain music: </w:t>
       </w:r>
       <w:hyperlink r:id="rId7" w:history="1">
-        <w:proofErr w:type="spellStart"/>
         <w:r>
           <w:rPr>
             <w:rStyle w:val="Hyperlink"/>
           </w:rPr>
-          <w:t>Dova</w:t>
-        </w:r>
-        <w:proofErr w:type="spellEnd"/>
-        <w:r>
-          <w:rPr>
-            <w:rStyle w:val="Hyperlink"/>
-          </w:rPr>
-          <w:t>-Syndrome</w:t>
+          <w:t>Dova-Syndrome</w:t>
         </w:r>
       </w:hyperlink>
     </w:p>
@@ -5141,6 +5278,7 @@
       <w:bookmarkStart w:id="56" w:name="_9defhc2f3dbt" w:colFirst="0" w:colLast="0"/>
       <w:bookmarkEnd w:id="56"/>
       <w:r>
+        <w:lastRenderedPageBreak/>
         <w:t>Mockups</w:t>
       </w:r>
     </w:p>
@@ -6965,6 +7103,118 @@
     </w:lvl>
   </w:abstractNum>
   <w:abstractNum w:abstractNumId="15" w15:restartNumberingAfterBreak="0">
+    <w:nsid w:val="58770740"/>
+    <w:multiLevelType w:val="hybridMultilevel"/>
+    <w:tmpl w:val="0CEE4814"/>
+    <w:lvl w:ilvl="0" w:tplc="DBCE15F0">
+      <w:numFmt w:val="bullet"/>
+      <w:lvlText w:val=""/>
+      <w:lvlJc w:val="left"/>
+      <w:pPr>
+        <w:ind w:left="720" w:hanging="360"/>
+      </w:pPr>
+      <w:rPr>
+        <w:rFonts w:ascii="Symbol" w:eastAsia="Arial" w:hAnsi="Symbol" w:cs="Arial" w:hint="default"/>
+      </w:rPr>
+    </w:lvl>
+    <w:lvl w:ilvl="1" w:tplc="04090003" w:tentative="1">
+      <w:start w:val="1"/>
+      <w:numFmt w:val="bullet"/>
+      <w:lvlText w:val="o"/>
+      <w:lvlJc w:val="left"/>
+      <w:pPr>
+        <w:ind w:left="1440" w:hanging="360"/>
+      </w:pPr>
+      <w:rPr>
+        <w:rFonts w:ascii="Courier New" w:hAnsi="Courier New" w:cs="Courier New" w:hint="default"/>
+      </w:rPr>
+    </w:lvl>
+    <w:lvl w:ilvl="2" w:tplc="04090005" w:tentative="1">
+      <w:start w:val="1"/>
+      <w:numFmt w:val="bullet"/>
+      <w:lvlText w:val=""/>
+      <w:lvlJc w:val="left"/>
+      <w:pPr>
+        <w:ind w:left="2160" w:hanging="360"/>
+      </w:pPr>
+      <w:rPr>
+        <w:rFonts w:ascii="Wingdings" w:hAnsi="Wingdings" w:hint="default"/>
+      </w:rPr>
+    </w:lvl>
+    <w:lvl w:ilvl="3" w:tplc="04090001" w:tentative="1">
+      <w:start w:val="1"/>
+      <w:numFmt w:val="bullet"/>
+      <w:lvlText w:val=""/>
+      <w:lvlJc w:val="left"/>
+      <w:pPr>
+        <w:ind w:left="2880" w:hanging="360"/>
+      </w:pPr>
+      <w:rPr>
+        <w:rFonts w:ascii="Symbol" w:hAnsi="Symbol" w:hint="default"/>
+      </w:rPr>
+    </w:lvl>
+    <w:lvl w:ilvl="4" w:tplc="04090003" w:tentative="1">
+      <w:start w:val="1"/>
+      <w:numFmt w:val="bullet"/>
+      <w:lvlText w:val="o"/>
+      <w:lvlJc w:val="left"/>
+      <w:pPr>
+        <w:ind w:left="3600" w:hanging="360"/>
+      </w:pPr>
+      <w:rPr>
+        <w:rFonts w:ascii="Courier New" w:hAnsi="Courier New" w:cs="Courier New" w:hint="default"/>
+      </w:rPr>
+    </w:lvl>
+    <w:lvl w:ilvl="5" w:tplc="04090005" w:tentative="1">
+      <w:start w:val="1"/>
+      <w:numFmt w:val="bullet"/>
+      <w:lvlText w:val=""/>
+      <w:lvlJc w:val="left"/>
+      <w:pPr>
+        <w:ind w:left="4320" w:hanging="360"/>
+      </w:pPr>
+      <w:rPr>
+        <w:rFonts w:ascii="Wingdings" w:hAnsi="Wingdings" w:hint="default"/>
+      </w:rPr>
+    </w:lvl>
+    <w:lvl w:ilvl="6" w:tplc="04090001" w:tentative="1">
+      <w:start w:val="1"/>
+      <w:numFmt w:val="bullet"/>
+      <w:lvlText w:val=""/>
+      <w:lvlJc w:val="left"/>
+      <w:pPr>
+        <w:ind w:left="5040" w:hanging="360"/>
+      </w:pPr>
+      <w:rPr>
+        <w:rFonts w:ascii="Symbol" w:hAnsi="Symbol" w:hint="default"/>
+      </w:rPr>
+    </w:lvl>
+    <w:lvl w:ilvl="7" w:tplc="04090003" w:tentative="1">
+      <w:start w:val="1"/>
+      <w:numFmt w:val="bullet"/>
+      <w:lvlText w:val="o"/>
+      <w:lvlJc w:val="left"/>
+      <w:pPr>
+        <w:ind w:left="5760" w:hanging="360"/>
+      </w:pPr>
+      <w:rPr>
+        <w:rFonts w:ascii="Courier New" w:hAnsi="Courier New" w:cs="Courier New" w:hint="default"/>
+      </w:rPr>
+    </w:lvl>
+    <w:lvl w:ilvl="8" w:tplc="04090005" w:tentative="1">
+      <w:start w:val="1"/>
+      <w:numFmt w:val="bullet"/>
+      <w:lvlText w:val=""/>
+      <w:lvlJc w:val="left"/>
+      <w:pPr>
+        <w:ind w:left="6480" w:hanging="360"/>
+      </w:pPr>
+      <w:rPr>
+        <w:rFonts w:ascii="Wingdings" w:hAnsi="Wingdings" w:hint="default"/>
+      </w:rPr>
+    </w:lvl>
+  </w:abstractNum>
+  <w:abstractNum w:abstractNumId="16" w15:restartNumberingAfterBreak="0">
     <w:nsid w:val="62052F1F"/>
     <w:multiLevelType w:val="multilevel"/>
     <w:tmpl w:val="DD905EE2"/>
@@ -7077,7 +7327,7 @@
       </w:rPr>
     </w:lvl>
   </w:abstractNum>
-  <w:abstractNum w:abstractNumId="16" w15:restartNumberingAfterBreak="0">
+  <w:abstractNum w:abstractNumId="17" w15:restartNumberingAfterBreak="0">
     <w:nsid w:val="710402D6"/>
     <w:multiLevelType w:val="multilevel"/>
     <w:tmpl w:val="0EBA5222"/>
@@ -7190,7 +7440,7 @@
       </w:rPr>
     </w:lvl>
   </w:abstractNum>
-  <w:abstractNum w:abstractNumId="17" w15:restartNumberingAfterBreak="0">
+  <w:abstractNum w:abstractNumId="18" w15:restartNumberingAfterBreak="0">
     <w:nsid w:val="73C173B5"/>
     <w:multiLevelType w:val="multilevel"/>
     <w:tmpl w:val="925A2536"/>
@@ -7303,7 +7553,7 @@
       </w:rPr>
     </w:lvl>
   </w:abstractNum>
-  <w:abstractNum w:abstractNumId="18" w15:restartNumberingAfterBreak="0">
+  <w:abstractNum w:abstractNumId="19" w15:restartNumberingAfterBreak="0">
     <w:nsid w:val="763C322E"/>
     <w:multiLevelType w:val="multilevel"/>
     <w:tmpl w:val="A08499CA"/>
@@ -7416,7 +7666,7 @@
       </w:rPr>
     </w:lvl>
   </w:abstractNum>
-  <w:abstractNum w:abstractNumId="19" w15:restartNumberingAfterBreak="0">
+  <w:abstractNum w:abstractNumId="20" w15:restartNumberingAfterBreak="0">
     <w:nsid w:val="77E5605A"/>
     <w:multiLevelType w:val="multilevel"/>
     <w:tmpl w:val="43883EBC"/>
@@ -7529,7 +7779,7 @@
       </w:rPr>
     </w:lvl>
   </w:abstractNum>
-  <w:abstractNum w:abstractNumId="20" w15:restartNumberingAfterBreak="0">
+  <w:abstractNum w:abstractNumId="21" w15:restartNumberingAfterBreak="0">
     <w:nsid w:val="7DFC703E"/>
     <w:multiLevelType w:val="multilevel"/>
     <w:tmpl w:val="AE7E9E92"/>
@@ -7642,7 +7892,119 @@
       </w:rPr>
     </w:lvl>
   </w:abstractNum>
-  <w:abstractNum w:abstractNumId="21" w15:restartNumberingAfterBreak="0">
+  <w:abstractNum w:abstractNumId="22" w15:restartNumberingAfterBreak="0">
+    <w:nsid w:val="7E5F551C"/>
+    <w:multiLevelType w:val="hybridMultilevel"/>
+    <w:tmpl w:val="C7F46A3A"/>
+    <w:lvl w:ilvl="0" w:tplc="7BCEFCFA">
+      <w:numFmt w:val="bullet"/>
+      <w:lvlText w:val=""/>
+      <w:lvlJc w:val="left"/>
+      <w:pPr>
+        <w:ind w:left="720" w:hanging="360"/>
+      </w:pPr>
+      <w:rPr>
+        <w:rFonts w:ascii="Symbol" w:eastAsia="Arial" w:hAnsi="Symbol" w:cs="Arial" w:hint="default"/>
+      </w:rPr>
+    </w:lvl>
+    <w:lvl w:ilvl="1" w:tplc="04090003">
+      <w:start w:val="1"/>
+      <w:numFmt w:val="bullet"/>
+      <w:lvlText w:val="o"/>
+      <w:lvlJc w:val="left"/>
+      <w:pPr>
+        <w:ind w:left="1440" w:hanging="360"/>
+      </w:pPr>
+      <w:rPr>
+        <w:rFonts w:ascii="Courier New" w:hAnsi="Courier New" w:cs="Courier New" w:hint="default"/>
+      </w:rPr>
+    </w:lvl>
+    <w:lvl w:ilvl="2" w:tplc="04090005" w:tentative="1">
+      <w:start w:val="1"/>
+      <w:numFmt w:val="bullet"/>
+      <w:lvlText w:val=""/>
+      <w:lvlJc w:val="left"/>
+      <w:pPr>
+        <w:ind w:left="2160" w:hanging="360"/>
+      </w:pPr>
+      <w:rPr>
+        <w:rFonts w:ascii="Wingdings" w:hAnsi="Wingdings" w:hint="default"/>
+      </w:rPr>
+    </w:lvl>
+    <w:lvl w:ilvl="3" w:tplc="04090001" w:tentative="1">
+      <w:start w:val="1"/>
+      <w:numFmt w:val="bullet"/>
+      <w:lvlText w:val=""/>
+      <w:lvlJc w:val="left"/>
+      <w:pPr>
+        <w:ind w:left="2880" w:hanging="360"/>
+      </w:pPr>
+      <w:rPr>
+        <w:rFonts w:ascii="Symbol" w:hAnsi="Symbol" w:hint="default"/>
+      </w:rPr>
+    </w:lvl>
+    <w:lvl w:ilvl="4" w:tplc="04090003" w:tentative="1">
+      <w:start w:val="1"/>
+      <w:numFmt w:val="bullet"/>
+      <w:lvlText w:val="o"/>
+      <w:lvlJc w:val="left"/>
+      <w:pPr>
+        <w:ind w:left="3600" w:hanging="360"/>
+      </w:pPr>
+      <w:rPr>
+        <w:rFonts w:ascii="Courier New" w:hAnsi="Courier New" w:cs="Courier New" w:hint="default"/>
+      </w:rPr>
+    </w:lvl>
+    <w:lvl w:ilvl="5" w:tplc="04090005" w:tentative="1">
+      <w:start w:val="1"/>
+      <w:numFmt w:val="bullet"/>
+      <w:lvlText w:val=""/>
+      <w:lvlJc w:val="left"/>
+      <w:pPr>
+        <w:ind w:left="4320" w:hanging="360"/>
+      </w:pPr>
+      <w:rPr>
+        <w:rFonts w:ascii="Wingdings" w:hAnsi="Wingdings" w:hint="default"/>
+      </w:rPr>
+    </w:lvl>
+    <w:lvl w:ilvl="6" w:tplc="04090001" w:tentative="1">
+      <w:start w:val="1"/>
+      <w:numFmt w:val="bullet"/>
+      <w:lvlText w:val=""/>
+      <w:lvlJc w:val="left"/>
+      <w:pPr>
+        <w:ind w:left="5040" w:hanging="360"/>
+      </w:pPr>
+      <w:rPr>
+        <w:rFonts w:ascii="Symbol" w:hAnsi="Symbol" w:hint="default"/>
+      </w:rPr>
+    </w:lvl>
+    <w:lvl w:ilvl="7" w:tplc="04090003" w:tentative="1">
+      <w:start w:val="1"/>
+      <w:numFmt w:val="bullet"/>
+      <w:lvlText w:val="o"/>
+      <w:lvlJc w:val="left"/>
+      <w:pPr>
+        <w:ind w:left="5760" w:hanging="360"/>
+      </w:pPr>
+      <w:rPr>
+        <w:rFonts w:ascii="Courier New" w:hAnsi="Courier New" w:cs="Courier New" w:hint="default"/>
+      </w:rPr>
+    </w:lvl>
+    <w:lvl w:ilvl="8" w:tplc="04090005" w:tentative="1">
+      <w:start w:val="1"/>
+      <w:numFmt w:val="bullet"/>
+      <w:lvlText w:val=""/>
+      <w:lvlJc w:val="left"/>
+      <w:pPr>
+        <w:ind w:left="6480" w:hanging="360"/>
+      </w:pPr>
+      <w:rPr>
+        <w:rFonts w:ascii="Wingdings" w:hAnsi="Wingdings" w:hint="default"/>
+      </w:rPr>
+    </w:lvl>
+  </w:abstractNum>
+  <w:abstractNum w:abstractNumId="23" w15:restartNumberingAfterBreak="0">
     <w:nsid w:val="7F3A2E05"/>
     <w:multiLevelType w:val="multilevel"/>
     <w:tmpl w:val="7F7C203C"/>
@@ -7756,7 +8118,7 @@
     </w:lvl>
   </w:abstractNum>
   <w:num w:numId="1" w16cid:durableId="424303122">
-    <w:abstractNumId w:val="17"/>
+    <w:abstractNumId w:val="18"/>
   </w:num>
   <w:num w:numId="2" w16cid:durableId="1673025035">
     <w:abstractNumId w:val="8"/>
@@ -7771,7 +8133,7 @@
     <w:abstractNumId w:val="0"/>
   </w:num>
   <w:num w:numId="6" w16cid:durableId="1994094960">
-    <w:abstractNumId w:val="16"/>
+    <w:abstractNumId w:val="17"/>
   </w:num>
   <w:num w:numId="7" w16cid:durableId="1014650389">
     <w:abstractNumId w:val="4"/>
@@ -7780,7 +8142,7 @@
     <w:abstractNumId w:val="10"/>
   </w:num>
   <w:num w:numId="9" w16cid:durableId="117379417">
-    <w:abstractNumId w:val="15"/>
+    <w:abstractNumId w:val="16"/>
   </w:num>
   <w:num w:numId="10" w16cid:durableId="1028526405">
     <w:abstractNumId w:val="2"/>
@@ -7789,7 +8151,7 @@
     <w:abstractNumId w:val="5"/>
   </w:num>
   <w:num w:numId="12" w16cid:durableId="1726292071">
-    <w:abstractNumId w:val="18"/>
+    <w:abstractNumId w:val="19"/>
   </w:num>
   <w:num w:numId="13" w16cid:durableId="1991446455">
     <w:abstractNumId w:val="7"/>
@@ -7804,7 +8166,7 @@
     <w:abstractNumId w:val="9"/>
   </w:num>
   <w:num w:numId="17" w16cid:durableId="347491697">
-    <w:abstractNumId w:val="20"/>
+    <w:abstractNumId w:val="21"/>
   </w:num>
   <w:num w:numId="18" w16cid:durableId="1068698132">
     <w:abstractNumId w:val="3"/>
@@ -7813,13 +8175,19 @@
     <w:abstractNumId w:val="14"/>
   </w:num>
   <w:num w:numId="20" w16cid:durableId="1028680579">
-    <w:abstractNumId w:val="21"/>
+    <w:abstractNumId w:val="23"/>
   </w:num>
   <w:num w:numId="21" w16cid:durableId="1765220256">
     <w:abstractNumId w:val="12"/>
   </w:num>
   <w:num w:numId="22" w16cid:durableId="754130867">
-    <w:abstractNumId w:val="19"/>
+    <w:abstractNumId w:val="20"/>
+  </w:num>
+  <w:num w:numId="23" w16cid:durableId="618266826">
+    <w:abstractNumId w:val="15"/>
+  </w:num>
+  <w:num w:numId="24" w16cid:durableId="1944220684">
+    <w:abstractNumId w:val="22"/>
   </w:num>
 </w:numbering>
 </file>
@@ -8451,6 +8819,17 @@
       <w:u w:val="single"/>
     </w:rPr>
   </w:style>
+  <w:style w:type="paragraph" w:styleId="ListParagraph">
+    <w:name w:val="List Paragraph"/>
+    <w:basedOn w:val="Normal"/>
+    <w:uiPriority w:val="34"/>
+    <w:qFormat/>
+    <w:rsid w:val="00E7179B"/>
+    <w:pPr>
+      <w:ind w:left="720"/>
+      <w:contextualSpacing/>
+    </w:pPr>
+  </w:style>
 </w:styles>
 </file>
 

</xml_diff>

<commit_message>
overworld hotspot investigation summary and mockup
</commit_message>
<xml_diff>
--- a/Docs/Renegadeware_MS_ESS2D1_GDD.docx
+++ b/Docs/Renegadeware_MS_ESS2D1_GDD.docx
@@ -101,12 +101,14 @@
           <w:rFonts w:ascii="Roboto" w:eastAsia="Roboto" w:hAnsi="Roboto" w:cs="Roboto"/>
         </w:rPr>
       </w:pPr>
+      <w:proofErr w:type="spellStart"/>
       <w:r>
         <w:rPr>
           <w:rFonts w:ascii="Roboto" w:eastAsia="Roboto" w:hAnsi="Roboto" w:cs="Roboto"/>
         </w:rPr>
         <w:t>Renegadeware</w:t>
       </w:r>
+      <w:proofErr w:type="spellEnd"/>
     </w:p>
     <w:p>
       <w:pPr>
@@ -1688,12 +1690,252 @@
           <w:numId w:val="24"/>
         </w:numPr>
       </w:pPr>
-    </w:p>
+      <w:r>
+        <w:t>Upon selecting a hotspot, zoom into the general area of the hotspot.</w:t>
+      </w:r>
+    </w:p>
+    <w:p>
+      <w:pPr>
+        <w:pStyle w:val="ListParagraph"/>
+        <w:numPr>
+          <w:ilvl w:val="0"/>
+          <w:numId w:val="24"/>
+        </w:numPr>
+      </w:pPr>
+      <w:r>
+        <w:t>From here, information regarding the region’s atmospheric attributes is displayed:</w:t>
+      </w:r>
+    </w:p>
+    <w:p>
+      <w:pPr>
+        <w:pStyle w:val="ListParagraph"/>
+        <w:numPr>
+          <w:ilvl w:val="1"/>
+          <w:numId w:val="24"/>
+        </w:numPr>
+      </w:pPr>
+      <w:r>
+        <w:t>Temperature range.</w:t>
+      </w:r>
+    </w:p>
+    <w:p>
+      <w:pPr>
+        <w:pStyle w:val="ListParagraph"/>
+        <w:numPr>
+          <w:ilvl w:val="1"/>
+          <w:numId w:val="24"/>
+        </w:numPr>
+      </w:pPr>
+      <w:r>
+        <w:t>Humidity range.</w:t>
+      </w:r>
+    </w:p>
+    <w:p>
+      <w:pPr>
+        <w:pStyle w:val="ListParagraph"/>
+        <w:numPr>
+          <w:ilvl w:val="1"/>
+          <w:numId w:val="24"/>
+        </w:numPr>
+      </w:pPr>
+      <w:r>
+        <w:t>Wind strength.</w:t>
+      </w:r>
+    </w:p>
+    <w:p>
+      <w:pPr>
+        <w:pStyle w:val="ListParagraph"/>
+        <w:numPr>
+          <w:ilvl w:val="1"/>
+          <w:numId w:val="24"/>
+        </w:numPr>
+      </w:pPr>
+      <w:r>
+        <w:t>Precipitation chance (possibly)</w:t>
+      </w:r>
+    </w:p>
+    <w:p>
+      <w:pPr>
+        <w:pStyle w:val="ListParagraph"/>
+        <w:numPr>
+          <w:ilvl w:val="1"/>
+          <w:numId w:val="24"/>
+        </w:numPr>
+      </w:pPr>
+      <w:r>
+        <w:t>Hazard warning (possibly)</w:t>
+      </w:r>
+    </w:p>
+    <w:p>
+      <w:pPr>
+        <w:pStyle w:val="ListParagraph"/>
+        <w:numPr>
+          <w:ilvl w:val="0"/>
+          <w:numId w:val="24"/>
+        </w:numPr>
+      </w:pPr>
+      <w:r>
+        <w:t>The player can adjust the location of the landing site via the region slider. This will affect the atmospheric attributes. Altitude is also displayed to show its relation to how the atmosphere is changed. Other than the altitude, the biosphere of the location can also affect the atmosphere.</w:t>
+      </w:r>
+    </w:p>
+    <w:p>
+      <w:pPr>
+        <w:pStyle w:val="ListParagraph"/>
+        <w:numPr>
+          <w:ilvl w:val="0"/>
+          <w:numId w:val="24"/>
+        </w:numPr>
+      </w:pPr>
+      <w:r>
+        <w:t>The time range can also be adjusted which is depicted by seasons.</w:t>
+      </w:r>
+      <w:r>
+        <w:t xml:space="preserve"> (Note: </w:t>
+      </w:r>
+      <w:r>
+        <w:t>Will</w:t>
+      </w:r>
+      <w:r>
+        <w:t xml:space="preserve"> need to describe seasons </w:t>
+      </w:r>
+      <w:r>
+        <w:t>based on the Earth’s position within the</w:t>
+      </w:r>
+      <w:r>
+        <w:t xml:space="preserve"> equinox and solstice. Also, the difference between meteorological vs. astronomical). This will also update the atmospheric attribute (also the landing site preview, if possible).</w:t>
+      </w:r>
+    </w:p>
+    <w:p>
+      <w:pPr>
+        <w:pStyle w:val="ListParagraph"/>
+        <w:numPr>
+          <w:ilvl w:val="0"/>
+          <w:numId w:val="24"/>
+        </w:numPr>
+      </w:pPr>
+      <w:r>
+        <w:lastRenderedPageBreak/>
+        <w:t>As the player adjusts the landing site, and the time range, frogs will display their approval: happy, neutral, sad.</w:t>
+      </w:r>
+    </w:p>
+    <w:p>
+      <w:pPr>
+        <w:pStyle w:val="ListParagraph"/>
+        <w:numPr>
+          <w:ilvl w:val="1"/>
+          <w:numId w:val="24"/>
+        </w:numPr>
+      </w:pPr>
+      <w:r>
+        <w:t>The player must have at least 3 happy and no sad to launch the expedition.</w:t>
+      </w:r>
+    </w:p>
+    <w:p>
+      <w:pPr>
+        <w:pStyle w:val="ListParagraph"/>
+        <w:numPr>
+          <w:ilvl w:val="0"/>
+          <w:numId w:val="24"/>
+        </w:numPr>
+      </w:pPr>
+      <w:r>
+        <w:t>Player can back out at anytime if none of the adjustments are satisfactory.</w:t>
+      </w:r>
+    </w:p>
+    <w:p>
+      <w:pPr>
+        <w:pStyle w:val="ListParagraph"/>
+        <w:numPr>
+          <w:ilvl w:val="0"/>
+          <w:numId w:val="24"/>
+        </w:numPr>
+      </w:pPr>
+      <w:r>
+        <w:t>Once the player has most approvals, they can launch the expedition. Attempting to launch will simply activate the hint system.</w:t>
+      </w:r>
+    </w:p>
+    <w:p>
+      <w:pPr>
+        <w:pStyle w:val="ListParagraph"/>
+        <w:numPr>
+          <w:ilvl w:val="0"/>
+          <w:numId w:val="24"/>
+        </w:numPr>
+      </w:pPr>
+      <w:r>
+        <w:t>The hint system will suggest to the player what the sad frogs are looking for (e.g., low temperature, etc.).</w:t>
+      </w:r>
+    </w:p>
+    <w:p/>
+    <w:p>
+      <w:r>
+        <w:t>(Insert mockup)</w:t>
+      </w:r>
+    </w:p>
+    <w:p/>
+    <w:p>
+      <w:pPr>
+        <w:pStyle w:val="Heading3"/>
+      </w:pPr>
+      <w:r>
+        <w:t>Mechanics</w:t>
+      </w:r>
+    </w:p>
+    <w:p>
+      <w:pPr>
+        <w:pStyle w:val="ListParagraph"/>
+        <w:numPr>
+          <w:ilvl w:val="0"/>
+          <w:numId w:val="24"/>
+        </w:numPr>
+      </w:pPr>
+      <w:r>
+        <w:t>Mouse control</w:t>
+      </w:r>
+    </w:p>
+    <w:p/>
+    <w:p>
+      <w:pPr>
+        <w:pStyle w:val="Heading3"/>
+      </w:pPr>
+      <w:r>
+        <w:t>Losing Gameplay / Incorrect Concept Understanding</w:t>
+      </w:r>
+    </w:p>
+    <w:p>
+      <w:pPr>
+        <w:pStyle w:val="ListParagraph"/>
+        <w:numPr>
+          <w:ilvl w:val="0"/>
+          <w:numId w:val="24"/>
+        </w:numPr>
+      </w:pPr>
+      <w:r>
+        <w:t>Via frogs’ approval/disapproval.</w:t>
+      </w:r>
+    </w:p>
+    <w:p>
+      <w:pPr>
+        <w:pStyle w:val="ListParagraph"/>
+        <w:numPr>
+          <w:ilvl w:val="0"/>
+          <w:numId w:val="24"/>
+        </w:numPr>
+      </w:pPr>
+      <w:r>
+        <w:t>Hint system.</w:t>
+      </w:r>
+    </w:p>
+    <w:p/>
     <w:p>
       <w:pPr>
         <w:pStyle w:val="Heading2"/>
       </w:pPr>
-    </w:p>
+      <w:r>
+        <w:t>Colony Sim</w:t>
+      </w:r>
+    </w:p>
+    <w:p/>
     <w:p>
       <w:pPr>
         <w:pStyle w:val="Heading2"/>
@@ -1770,7 +2012,6 @@
         </w:numPr>
       </w:pPr>
       <w:r>
-        <w:lastRenderedPageBreak/>
         <w:t>What is the flow of the academic content?</w:t>
       </w:r>
     </w:p>
@@ -1819,6 +2060,7 @@
       <w:bookmarkStart w:id="17" w:name="_nh90sk5jeis7" w:colFirst="0" w:colLast="0"/>
       <w:bookmarkEnd w:id="17"/>
       <w:r>
+        <w:lastRenderedPageBreak/>
         <w:t>Mechanics</w:t>
       </w:r>
     </w:p>
@@ -1988,7 +2230,6 @@
       <w:bookmarkStart w:id="24" w:name="_135fy35r9e58" w:colFirst="0" w:colLast="0"/>
       <w:bookmarkEnd w:id="24"/>
       <w:r>
-        <w:lastRenderedPageBreak/>
         <w:t>Losing Gameplay / Incorrect Concept Understanding</w:t>
       </w:r>
     </w:p>
@@ -2011,6 +2252,7 @@
       <w:bookmarkStart w:id="26" w:name="_7719zk617dur" w:colFirst="0" w:colLast="0"/>
       <w:bookmarkEnd w:id="26"/>
       <w:r>
+        <w:lastRenderedPageBreak/>
         <w:t>Part 3 - [Name of this Portion of the Game]</w:t>
       </w:r>
     </w:p>
@@ -2782,7 +3024,6 @@
                 <w:szCs w:val="21"/>
                 <w:highlight w:val="yellow"/>
               </w:rPr>
-              <w:lastRenderedPageBreak/>
               <w:t>Air pressure and temperature drop with elevation, causing changes in climate.</w:t>
             </w:r>
           </w:p>
@@ -3024,6 +3265,7 @@
                 <w:szCs w:val="21"/>
                 <w:highlight w:val="yellow"/>
               </w:rPr>
+              <w:lastRenderedPageBreak/>
               <w:t>When warm water evaporates from the ocean, it can condense to form storm clouds or intense tropical storm systems, such as hurricanes and tsunamis.</w:t>
             </w:r>
           </w:p>
@@ -3236,7 +3478,25 @@
                 <w:szCs w:val="21"/>
                 <w:highlight w:val="yellow"/>
               </w:rPr>
-              <w:t>Atmospheric composition, including the amount of pollutants or greenhouse gases in the air, affects climate.</w:t>
+              <w:t xml:space="preserve">Atmospheric composition, including the </w:t>
+            </w:r>
+            <w:proofErr w:type="gramStart"/>
+            <w:r>
+              <w:rPr>
+                <w:sz w:val="21"/>
+                <w:szCs w:val="21"/>
+                <w:highlight w:val="yellow"/>
+              </w:rPr>
+              <w:t>amount</w:t>
+            </w:r>
+            <w:proofErr w:type="gramEnd"/>
+            <w:r>
+              <w:rPr>
+                <w:sz w:val="21"/>
+                <w:szCs w:val="21"/>
+                <w:highlight w:val="yellow"/>
+              </w:rPr>
+              <w:t xml:space="preserve"> of pollutants or greenhouse gases in the air, affects climate.</w:t>
             </w:r>
           </w:p>
         </w:tc>
@@ -3925,7 +4185,6 @@
                 <w:sz w:val="20"/>
                 <w:szCs w:val="20"/>
               </w:rPr>
-              <w:lastRenderedPageBreak/>
               <w:t>Players should learn and be held accountable through gameplay-based problem solving and experience. Players should not be learning primarily through text-based instruction or assessment items.</w:t>
             </w:r>
           </w:p>
@@ -4059,6 +4318,7 @@
                 <w:sz w:val="20"/>
                 <w:szCs w:val="20"/>
               </w:rPr>
+              <w:lastRenderedPageBreak/>
               <w:t>All instruction is scientifically and mathematically correct.</w:t>
             </w:r>
           </w:p>
@@ -4322,7 +4582,23 @@
                 <w:sz w:val="20"/>
                 <w:szCs w:val="20"/>
               </w:rPr>
-              <w:t xml:space="preserve">Game does not include material that is inappropriate for school. This includes, but is not limited to: violence, firearms, bombs, knives, daggers, blood, gore, smoking, vaping, drug use, any mind-altering substances, alcohol, harm to human-looking characters, harm to animals, insinuating killing or death, ideally they’re always chased away rather than eliminated. If there is conflict with an enemy in game, they are chased away rather than eliminated or killed. (There can be death if it is in the context of the learning objective – ex. The food chain) If you have any questions about this policy and your game, please ask us. </w:t>
+              <w:t xml:space="preserve">Game does not include material that is inappropriate for school. This includes, but is not limited to: violence, firearms, bombs, knives, daggers, blood, gore, smoking, vaping, drug use, any mind-altering substances, alcohol, harm to human-looking characters, harm to animals, insinuating killing or death, </w:t>
+            </w:r>
+            <w:proofErr w:type="gramStart"/>
+            <w:r>
+              <w:rPr>
+                <w:sz w:val="20"/>
+                <w:szCs w:val="20"/>
+              </w:rPr>
+              <w:t>ideally</w:t>
+            </w:r>
+            <w:proofErr w:type="gramEnd"/>
+            <w:r>
+              <w:rPr>
+                <w:sz w:val="20"/>
+                <w:szCs w:val="20"/>
+              </w:rPr>
+              <w:t xml:space="preserve"> they’re always chased away rather than eliminated. If there is conflict with an enemy in game, they are chased away rather than eliminated or killed. (There can be death if it is in the context of the learning objective – ex. The food chain) If you have any questions about this policy and your game, please ask us. </w:t>
             </w:r>
           </w:p>
         </w:tc>
@@ -4518,15 +4794,7 @@
                 <w:sz w:val="20"/>
                 <w:szCs w:val="20"/>
               </w:rPr>
-              <w:t xml:space="preserve">Players cannot simply click through and complete the game without learning. Players should be prompted to re-learn and re-do portions of the game where they had poor results due to less understanding of the academic material. Avoid the word “FAIL” if the student incorrectly understands </w:t>
-            </w:r>
-            <w:r>
-              <w:rPr>
-                <w:sz w:val="20"/>
-                <w:szCs w:val="20"/>
-              </w:rPr>
-              <w:lastRenderedPageBreak/>
-              <w:t xml:space="preserve">academic material. </w:t>
+              <w:t xml:space="preserve">Players cannot simply click through and complete the game without learning. Players should be prompted to re-learn and re-do portions of the game where they had poor results due to less understanding of the academic material. Avoid the word “FAIL” if the student incorrectly understands academic material. </w:t>
             </w:r>
           </w:p>
         </w:tc>
@@ -4656,7 +4924,31 @@
                 <w:sz w:val="20"/>
                 <w:szCs w:val="20"/>
               </w:rPr>
-              <w:t>Gameplay mechanic reinforces the academic material, rather than being completely separate from instruction. I.e, there is a focus on academic reasoning rather than concept / question repetition.</w:t>
+              <w:t xml:space="preserve">Gameplay mechanic reinforces the academic material, rather than being completely separate </w:t>
+            </w:r>
+            <w:r>
+              <w:rPr>
+                <w:sz w:val="20"/>
+                <w:szCs w:val="20"/>
+              </w:rPr>
+              <w:lastRenderedPageBreak/>
+              <w:t xml:space="preserve">from instruction. </w:t>
+            </w:r>
+            <w:proofErr w:type="spellStart"/>
+            <w:r>
+              <w:rPr>
+                <w:sz w:val="20"/>
+                <w:szCs w:val="20"/>
+              </w:rPr>
+              <w:t>I.e</w:t>
+            </w:r>
+            <w:proofErr w:type="spellEnd"/>
+            <w:r>
+              <w:rPr>
+                <w:sz w:val="20"/>
+                <w:szCs w:val="20"/>
+              </w:rPr>
+              <w:t>, there is a focus on academic reasoning rather than concept / question repetition.</w:t>
             </w:r>
           </w:p>
         </w:tc>
@@ -5014,7 +5306,6 @@
       <w:bookmarkStart w:id="49" w:name="_woe6ankxv3c1" w:colFirst="0" w:colLast="0"/>
       <w:bookmarkEnd w:id="49"/>
       <w:r>
-        <w:lastRenderedPageBreak/>
         <w:t>Role of Text in Learning</w:t>
       </w:r>
     </w:p>
@@ -5073,6 +5364,7 @@
         <w:spacing w:after="200"/>
       </w:pPr>
       <w:r>
+        <w:lastRenderedPageBreak/>
         <w:t>The ever-reassuring robot will be wearing a frog headdress to fit in with the rest of the cast.</w:t>
       </w:r>
     </w:p>
@@ -5233,11 +5525,19 @@
         <w:t xml:space="preserve"> source of public domain music: </w:t>
       </w:r>
       <w:hyperlink r:id="rId7" w:history="1">
+        <w:proofErr w:type="spellStart"/>
         <w:r>
           <w:rPr>
             <w:rStyle w:val="Hyperlink"/>
           </w:rPr>
-          <w:t>Dova-Syndrome</w:t>
+          <w:t>Dova</w:t>
+        </w:r>
+        <w:proofErr w:type="spellEnd"/>
+        <w:r>
+          <w:rPr>
+            <w:rStyle w:val="Hyperlink"/>
+          </w:rPr>
+          <w:t>-Syndrome</w:t>
         </w:r>
       </w:hyperlink>
     </w:p>
@@ -5278,7 +5578,6 @@
       <w:bookmarkStart w:id="56" w:name="_9defhc2f3dbt" w:colFirst="0" w:colLast="0"/>
       <w:bookmarkEnd w:id="56"/>
       <w:r>
-        <w:lastRenderedPageBreak/>
         <w:t>Mockups</w:t>
       </w:r>
     </w:p>

</xml_diff>

<commit_message>
gdd prep for colony sim summary, half of colony sim mockup
</commit_message>
<xml_diff>
--- a/Docs/Renegadeware_MS_ESS2D1_GDD.docx
+++ b/Docs/Renegadeware_MS_ESS2D1_GDD.docx
@@ -101,14 +101,12 @@
           <w:rFonts w:ascii="Roboto" w:eastAsia="Roboto" w:hAnsi="Roboto" w:cs="Roboto"/>
         </w:rPr>
       </w:pPr>
-      <w:proofErr w:type="spellStart"/>
       <w:r>
         <w:rPr>
           <w:rFonts w:ascii="Roboto" w:eastAsia="Roboto" w:hAnsi="Roboto" w:cs="Roboto"/>
         </w:rPr>
         <w:t>Renegadeware</w:t>
       </w:r>
-      <w:proofErr w:type="spellEnd"/>
     </w:p>
     <w:p>
       <w:pPr>
@@ -1935,6 +1933,69 @@
         <w:t>Colony Sim</w:t>
       </w:r>
     </w:p>
+    <w:p>
+      <w:pPr>
+        <w:pStyle w:val="Heading3"/>
+      </w:pPr>
+      <w:r>
+        <w:t>Summary</w:t>
+      </w:r>
+    </w:p>
+    <w:p>
+      <w:pPr>
+        <w:pStyle w:val="ListParagraph"/>
+        <w:numPr>
+          <w:ilvl w:val="0"/>
+          <w:numId w:val="24"/>
+        </w:numPr>
+      </w:pPr>
+      <w:r>
+        <w:t>Bah</w:t>
+      </w:r>
+    </w:p>
+    <w:p/>
+    <w:p>
+      <w:pPr>
+        <w:pStyle w:val="Heading3"/>
+      </w:pPr>
+      <w:r>
+        <w:t>Mechanics</w:t>
+      </w:r>
+    </w:p>
+    <w:p>
+      <w:pPr>
+        <w:pStyle w:val="ListParagraph"/>
+        <w:numPr>
+          <w:ilvl w:val="0"/>
+          <w:numId w:val="24"/>
+        </w:numPr>
+      </w:pPr>
+      <w:r>
+        <w:t>Mouse control</w:t>
+      </w:r>
+    </w:p>
+    <w:p/>
+    <w:p>
+      <w:pPr>
+        <w:pStyle w:val="Heading3"/>
+      </w:pPr>
+      <w:r>
+        <w:t>Losing Gameplay / Incorrect Concept Understanding</w:t>
+      </w:r>
+    </w:p>
+    <w:p>
+      <w:pPr>
+        <w:pStyle w:val="ListParagraph"/>
+        <w:numPr>
+          <w:ilvl w:val="0"/>
+          <w:numId w:val="24"/>
+        </w:numPr>
+      </w:pPr>
+      <w:r>
+        <w:t>Blah</w:t>
+      </w:r>
+    </w:p>
+    <w:p/>
     <w:p/>
     <w:p>
       <w:pPr>
@@ -1974,6 +2035,7 @@
       <w:bookmarkStart w:id="16" w:name="_w93n9hjgibra" w:colFirst="0" w:colLast="0"/>
       <w:bookmarkEnd w:id="16"/>
       <w:r>
+        <w:lastRenderedPageBreak/>
         <w:t>Summary</w:t>
       </w:r>
     </w:p>
@@ -2060,7 +2122,6 @@
       <w:bookmarkStart w:id="17" w:name="_nh90sk5jeis7" w:colFirst="0" w:colLast="0"/>
       <w:bookmarkEnd w:id="17"/>
       <w:r>
-        <w:lastRenderedPageBreak/>
         <w:t>Mechanics</w:t>
       </w:r>
     </w:p>
@@ -2219,6 +2280,7 @@
       <w:bookmarkStart w:id="23" w:name="_2c8dov7re2rs" w:colFirst="0" w:colLast="0"/>
       <w:bookmarkEnd w:id="23"/>
       <w:r>
+        <w:lastRenderedPageBreak/>
         <w:t>Mechanics</w:t>
       </w:r>
     </w:p>
@@ -2252,7 +2314,6 @@
       <w:bookmarkStart w:id="26" w:name="_7719zk617dur" w:colFirst="0" w:colLast="0"/>
       <w:bookmarkEnd w:id="26"/>
       <w:r>
-        <w:lastRenderedPageBreak/>
         <w:t>Part 3 - [Name of this Portion of the Game]</w:t>
       </w:r>
     </w:p>
@@ -2951,6 +3012,7 @@
                 <w:szCs w:val="21"/>
                 <w:highlight w:val="yellow"/>
               </w:rPr>
+              <w:lastRenderedPageBreak/>
               <w:t>The angle at which the sun strikes different latitudes on Earth causes unequal heating across the globe.</w:t>
             </w:r>
           </w:p>
@@ -3265,7 +3327,6 @@
                 <w:szCs w:val="21"/>
                 <w:highlight w:val="yellow"/>
               </w:rPr>
-              <w:lastRenderedPageBreak/>
               <w:t>When warm water evaporates from the ocean, it can condense to form storm clouds or intense tropical storm systems, such as hurricanes and tsunamis.</w:t>
             </w:r>
           </w:p>
@@ -3478,25 +3539,7 @@
                 <w:szCs w:val="21"/>
                 <w:highlight w:val="yellow"/>
               </w:rPr>
-              <w:t xml:space="preserve">Atmospheric composition, including the </w:t>
-            </w:r>
-            <w:proofErr w:type="gramStart"/>
-            <w:r>
-              <w:rPr>
-                <w:sz w:val="21"/>
-                <w:szCs w:val="21"/>
-                <w:highlight w:val="yellow"/>
-              </w:rPr>
-              <w:t>amount</w:t>
-            </w:r>
-            <w:proofErr w:type="gramEnd"/>
-            <w:r>
-              <w:rPr>
-                <w:sz w:val="21"/>
-                <w:szCs w:val="21"/>
-                <w:highlight w:val="yellow"/>
-              </w:rPr>
-              <w:t xml:space="preserve"> of pollutants or greenhouse gases in the air, affects climate.</w:t>
+              <w:t>Atmospheric composition, including the amount of pollutants or greenhouse gases in the air, affects climate.</w:t>
             </w:r>
           </w:p>
         </w:tc>
@@ -4318,7 +4361,6 @@
                 <w:sz w:val="20"/>
                 <w:szCs w:val="20"/>
               </w:rPr>
-              <w:lastRenderedPageBreak/>
               <w:t>All instruction is scientifically and mathematically correct.</w:t>
             </w:r>
           </w:p>
@@ -4582,23 +4624,7 @@
                 <w:sz w:val="20"/>
                 <w:szCs w:val="20"/>
               </w:rPr>
-              <w:t xml:space="preserve">Game does not include material that is inappropriate for school. This includes, but is not limited to: violence, firearms, bombs, knives, daggers, blood, gore, smoking, vaping, drug use, any mind-altering substances, alcohol, harm to human-looking characters, harm to animals, insinuating killing or death, </w:t>
-            </w:r>
-            <w:proofErr w:type="gramStart"/>
-            <w:r>
-              <w:rPr>
-                <w:sz w:val="20"/>
-                <w:szCs w:val="20"/>
-              </w:rPr>
-              <w:t>ideally</w:t>
-            </w:r>
-            <w:proofErr w:type="gramEnd"/>
-            <w:r>
-              <w:rPr>
-                <w:sz w:val="20"/>
-                <w:szCs w:val="20"/>
-              </w:rPr>
-              <w:t xml:space="preserve"> they’re always chased away rather than eliminated. If there is conflict with an enemy in game, they are chased away rather than eliminated or killed. (There can be death if it is in the context of the learning objective – ex. The food chain) If you have any questions about this policy and your game, please ask us. </w:t>
+              <w:t xml:space="preserve">Game does not include material that is inappropriate for school. This includes, but is not limited to: violence, firearms, bombs, knives, daggers, blood, gore, smoking, vaping, drug use, any mind-altering substances, alcohol, harm to human-looking characters, harm to animals, insinuating killing or death, ideally they’re always chased away rather than eliminated. If there is conflict with an enemy in game, they are chased away rather than eliminated or killed. (There can be death if it is in the context of the learning objective – ex. The food chain) If you have any questions about this policy and your game, please ask us. </w:t>
             </w:r>
           </w:p>
         </w:tc>
@@ -4794,7 +4820,15 @@
                 <w:sz w:val="20"/>
                 <w:szCs w:val="20"/>
               </w:rPr>
-              <w:t xml:space="preserve">Players cannot simply click through and complete the game without learning. Players should be prompted to re-learn and re-do portions of the game where they had poor results due to less understanding of the academic material. Avoid the word “FAIL” if the student incorrectly understands academic material. </w:t>
+              <w:t xml:space="preserve">Players cannot simply click through and complete the game without learning. Players should be prompted to re-learn and re-do portions of the </w:t>
+            </w:r>
+            <w:r>
+              <w:rPr>
+                <w:sz w:val="20"/>
+                <w:szCs w:val="20"/>
+              </w:rPr>
+              <w:lastRenderedPageBreak/>
+              <w:t xml:space="preserve">game where they had poor results due to less understanding of the academic material. Avoid the word “FAIL” if the student incorrectly understands academic material. </w:t>
             </w:r>
           </w:p>
         </w:tc>
@@ -4924,31 +4958,7 @@
                 <w:sz w:val="20"/>
                 <w:szCs w:val="20"/>
               </w:rPr>
-              <w:t xml:space="preserve">Gameplay mechanic reinforces the academic material, rather than being completely separate </w:t>
-            </w:r>
-            <w:r>
-              <w:rPr>
-                <w:sz w:val="20"/>
-                <w:szCs w:val="20"/>
-              </w:rPr>
-              <w:lastRenderedPageBreak/>
-              <w:t xml:space="preserve">from instruction. </w:t>
-            </w:r>
-            <w:proofErr w:type="spellStart"/>
-            <w:r>
-              <w:rPr>
-                <w:sz w:val="20"/>
-                <w:szCs w:val="20"/>
-              </w:rPr>
-              <w:t>I.e</w:t>
-            </w:r>
-            <w:proofErr w:type="spellEnd"/>
-            <w:r>
-              <w:rPr>
-                <w:sz w:val="20"/>
-                <w:szCs w:val="20"/>
-              </w:rPr>
-              <w:t>, there is a focus on academic reasoning rather than concept / question repetition.</w:t>
+              <w:t>Gameplay mechanic reinforces the academic material, rather than being completely separate from instruction. I.e, there is a focus on academic reasoning rather than concept / question repetition.</w:t>
             </w:r>
           </w:p>
         </w:tc>
@@ -5306,6 +5316,7 @@
       <w:bookmarkStart w:id="49" w:name="_woe6ankxv3c1" w:colFirst="0" w:colLast="0"/>
       <w:bookmarkEnd w:id="49"/>
       <w:r>
+        <w:lastRenderedPageBreak/>
         <w:t>Role of Text in Learning</w:t>
       </w:r>
     </w:p>
@@ -5364,7 +5375,6 @@
         <w:spacing w:after="200"/>
       </w:pPr>
       <w:r>
-        <w:lastRenderedPageBreak/>
         <w:t>The ever-reassuring robot will be wearing a frog headdress to fit in with the rest of the cast.</w:t>
       </w:r>
     </w:p>
@@ -5525,19 +5535,11 @@
         <w:t xml:space="preserve"> source of public domain music: </w:t>
       </w:r>
       <w:hyperlink r:id="rId7" w:history="1">
-        <w:proofErr w:type="spellStart"/>
         <w:r>
           <w:rPr>
             <w:rStyle w:val="Hyperlink"/>
           </w:rPr>
-          <w:t>Dova</w:t>
-        </w:r>
-        <w:proofErr w:type="spellEnd"/>
-        <w:r>
-          <w:rPr>
-            <w:rStyle w:val="Hyperlink"/>
-          </w:rPr>
-          <w:t>-Syndrome</w:t>
+          <w:t>Dova-Syndrome</w:t>
         </w:r>
       </w:hyperlink>
     </w:p>
@@ -5578,6 +5580,7 @@
       <w:bookmarkStart w:id="56" w:name="_9defhc2f3dbt" w:colFirst="0" w:colLast="0"/>
       <w:bookmarkEnd w:id="56"/>
       <w:r>
+        <w:lastRenderedPageBreak/>
         <w:t>Mockups</w:t>
       </w:r>
     </w:p>

</xml_diff>

<commit_message>
more colony sim mockup stuff, most of colony sim gameplay summary.
</commit_message>
<xml_diff>
--- a/Docs/Renegadeware_MS_ESS2D1_GDD.docx
+++ b/Docs/Renegadeware_MS_ESS2D1_GDD.docx
@@ -101,12 +101,14 @@
           <w:rFonts w:ascii="Roboto" w:eastAsia="Roboto" w:hAnsi="Roboto" w:cs="Roboto"/>
         </w:rPr>
       </w:pPr>
+      <w:proofErr w:type="spellStart"/>
       <w:r>
         <w:rPr>
           <w:rFonts w:ascii="Roboto" w:eastAsia="Roboto" w:hAnsi="Roboto" w:cs="Roboto"/>
         </w:rPr>
         <w:t>Renegadeware</w:t>
       </w:r>
+      <w:proofErr w:type="spellEnd"/>
     </w:p>
     <w:p>
       <w:pPr>
@@ -1761,7 +1763,7 @@
         </w:numPr>
       </w:pPr>
       <w:r>
-        <w:t>Hazard warning (possibly)</w:t>
+        <w:t>Hazard warning</w:t>
       </w:r>
     </w:p>
     <w:p>
@@ -1837,7 +1839,13 @@
         </w:numPr>
       </w:pPr>
       <w:r>
-        <w:t>Player can back out at anytime if none of the adjustments are satisfactory.</w:t>
+        <w:t xml:space="preserve">Player can back out at </w:t>
+      </w:r>
+      <w:r>
+        <w:t>any time</w:t>
+      </w:r>
+      <w:r>
+        <w:t xml:space="preserve"> if none of the adjustments are satisfactory.</w:t>
       </w:r>
     </w:p>
     <w:p>
@@ -1950,16 +1958,10 @@
         </w:numPr>
       </w:pPr>
       <w:r>
-        <w:t>Bah</w:t>
-      </w:r>
-    </w:p>
-    <w:p/>
-    <w:p>
-      <w:pPr>
-        <w:pStyle w:val="Heading3"/>
-      </w:pPr>
-      <w:r>
-        <w:t>Mechanics</w:t>
+        <w:t xml:space="preserve">Colony ship lands, and the weather forecast is displayed. The player can examine each weather type closely from here. Once they are ready, they can </w:t>
+      </w:r>
+      <w:r>
+        <w:t>click on “OK” to start the game.</w:t>
       </w:r>
     </w:p>
     <w:p>
@@ -1971,16 +1973,7 @@
         </w:numPr>
       </w:pPr>
       <w:r>
-        <w:t>Mouse control</w:t>
-      </w:r>
-    </w:p>
-    <w:p/>
-    <w:p>
-      <w:pPr>
-        <w:pStyle w:val="Heading3"/>
-      </w:pPr>
-      <w:r>
-        <w:t>Losing Gameplay / Incorrect Concept Understanding</w:t>
+        <w:t>As time moves forward, weather will change as forecasted. The background will have a visual representation of the current weather.</w:t>
       </w:r>
     </w:p>
     <w:p>
@@ -1992,6 +1985,636 @@
         </w:numPr>
       </w:pPr>
       <w:r>
+        <w:t>Each “day” is considered a cycle. The game will have ~7 days</w:t>
+      </w:r>
+      <w:r>
+        <w:t>/cycles</w:t>
+      </w:r>
+      <w:r>
+        <w:t xml:space="preserve"> for the entire duration (~2 minutes). These can be adjusted </w:t>
+      </w:r>
+      <w:r>
+        <w:t>when tweaking the game.</w:t>
+      </w:r>
+    </w:p>
+    <w:p>
+      <w:pPr>
+        <w:pStyle w:val="ListParagraph"/>
+        <w:numPr>
+          <w:ilvl w:val="0"/>
+          <w:numId w:val="24"/>
+        </w:numPr>
+      </w:pPr>
+      <w:r>
+        <w:t>The atmospheric measurements can be seen at all times at the corner of the screen. When an incoming hazard is about to happen (1-2 cycles away), an indicator will be displayed. Clicking on it will give further description of the hazard in question, along with a suggestion on what to do.</w:t>
+      </w:r>
+    </w:p>
+    <w:p>
+      <w:pPr>
+        <w:pStyle w:val="ListParagraph"/>
+        <w:numPr>
+          <w:ilvl w:val="0"/>
+          <w:numId w:val="24"/>
+        </w:numPr>
+      </w:pPr>
+      <w:r>
+        <w:t>The player is tasked to populate the region as much as possible. To do this, they first need to build a house. Each house will have a maximum capacity of 5 frogs (note: can be adjust when tweaking the game).</w:t>
+      </w:r>
+      <w:r>
+        <w:t xml:space="preserve"> There is a maximum amount of houses the player can place (adjust as needed).</w:t>
+      </w:r>
+    </w:p>
+    <w:p>
+      <w:pPr>
+        <w:pStyle w:val="ListParagraph"/>
+        <w:numPr>
+          <w:ilvl w:val="0"/>
+          <w:numId w:val="24"/>
+        </w:numPr>
+      </w:pPr>
+      <w:r>
+        <w:t>A house requires certain things to increase its population:</w:t>
+      </w:r>
+    </w:p>
+    <w:p>
+      <w:pPr>
+        <w:pStyle w:val="ListParagraph"/>
+        <w:numPr>
+          <w:ilvl w:val="1"/>
+          <w:numId w:val="24"/>
+        </w:numPr>
+      </w:pPr>
+      <w:r>
+        <w:t>Temperature</w:t>
+      </w:r>
+    </w:p>
+    <w:p>
+      <w:pPr>
+        <w:pStyle w:val="ListParagraph"/>
+        <w:numPr>
+          <w:ilvl w:val="1"/>
+          <w:numId w:val="24"/>
+        </w:numPr>
+      </w:pPr>
+      <w:r>
+        <w:t>Humidity</w:t>
+      </w:r>
+    </w:p>
+    <w:p>
+      <w:pPr>
+        <w:pStyle w:val="ListParagraph"/>
+        <w:numPr>
+          <w:ilvl w:val="1"/>
+          <w:numId w:val="24"/>
+        </w:numPr>
+      </w:pPr>
+      <w:r>
+        <w:lastRenderedPageBreak/>
+        <w:t>Food</w:t>
+      </w:r>
+    </w:p>
+    <w:p>
+      <w:pPr>
+        <w:pStyle w:val="ListParagraph"/>
+        <w:numPr>
+          <w:ilvl w:val="1"/>
+          <w:numId w:val="24"/>
+        </w:numPr>
+      </w:pPr>
+      <w:r>
+        <w:t>Water</w:t>
+      </w:r>
+    </w:p>
+    <w:p>
+      <w:pPr>
+        <w:pStyle w:val="ListParagraph"/>
+        <w:numPr>
+          <w:ilvl w:val="0"/>
+          <w:numId w:val="24"/>
+        </w:numPr>
+      </w:pPr>
+      <w:r>
+        <w:t>When a requirement is not met, a popup with an icon that represents what is lacking will show on the top of the house.</w:t>
+      </w:r>
+    </w:p>
+    <w:p>
+      <w:pPr>
+        <w:pStyle w:val="ListParagraph"/>
+        <w:numPr>
+          <w:ilvl w:val="0"/>
+          <w:numId w:val="24"/>
+        </w:numPr>
+      </w:pPr>
+      <w:r>
+        <w:t>Population increases/decreases each cycle. If all requirements are met, the population of a house will increase. If 2 requirements are not met, it will decrease (note: can be adjusted as needed).</w:t>
+      </w:r>
+    </w:p>
+    <w:p>
+      <w:pPr>
+        <w:pStyle w:val="ListParagraph"/>
+        <w:numPr>
+          <w:ilvl w:val="0"/>
+          <w:numId w:val="24"/>
+        </w:numPr>
+      </w:pPr>
+      <w:r>
+        <w:t xml:space="preserve">To help </w:t>
+      </w:r>
+      <w:r>
+        <w:t>with</w:t>
+      </w:r>
+      <w:r>
+        <w:t xml:space="preserve"> the requirements, the player can build structures to manipulate the environment.</w:t>
+      </w:r>
+      <w:r>
+        <w:t xml:space="preserve"> Some of these structures, however, will require energy. A balance must be made.</w:t>
+      </w:r>
+    </w:p>
+    <w:p>
+      <w:pPr>
+        <w:pStyle w:val="ListParagraph"/>
+        <w:numPr>
+          <w:ilvl w:val="0"/>
+          <w:numId w:val="24"/>
+        </w:numPr>
+      </w:pPr>
+      <w:r>
+        <w:t xml:space="preserve">Certain structures will be different based on the region (or based on the colony ship). Some structures will also only </w:t>
+      </w:r>
+      <w:r>
+        <w:t xml:space="preserve">be </w:t>
+      </w:r>
+      <w:r>
+        <w:t>available in some regions.</w:t>
+      </w:r>
+    </w:p>
+    <w:p>
+      <w:pPr>
+        <w:pStyle w:val="ListParagraph"/>
+        <w:numPr>
+          <w:ilvl w:val="0"/>
+          <w:numId w:val="24"/>
+        </w:numPr>
+      </w:pPr>
+      <w:r>
+        <w:t>The following are the structures available for construction (rough idea):</w:t>
+      </w:r>
+    </w:p>
+    <w:p>
+      <w:pPr>
+        <w:pStyle w:val="ListParagraph"/>
+        <w:numPr>
+          <w:ilvl w:val="1"/>
+          <w:numId w:val="24"/>
+        </w:numPr>
+      </w:pPr>
+      <w:r>
+        <w:t>Power: wind turbine, solar panel, hydropower, coal power station.</w:t>
+      </w:r>
+      <w:r>
+        <w:t xml:space="preserve"> Each power has a capacity and charging rate. Any structures that require power will reduce the charge rate (can be negative).</w:t>
+      </w:r>
+      <w:r>
+        <w:t xml:space="preserve"> Some power structure will require certain environment condition: strong wind, sunny, etc.</w:t>
+      </w:r>
+    </w:p>
+    <w:p>
+      <w:pPr>
+        <w:pStyle w:val="ListParagraph"/>
+        <w:numPr>
+          <w:ilvl w:val="1"/>
+          <w:numId w:val="24"/>
+        </w:numPr>
+      </w:pPr>
+      <w:r>
+        <w:t>Water: well, water tank, saltwater converter.</w:t>
+      </w:r>
+      <w:r>
+        <w:t xml:space="preserve"> Just like power, water has a charge rate, and this charge rate is consumed by each house. And just like power structures, some will require certain environment condition: rain, ocean tide level.</w:t>
+      </w:r>
+    </w:p>
+    <w:p>
+      <w:pPr>
+        <w:pStyle w:val="ListParagraph"/>
+        <w:numPr>
+          <w:ilvl w:val="1"/>
+          <w:numId w:val="24"/>
+        </w:numPr>
+      </w:pPr>
+      <w:r>
+        <w:t>Heat Generator – place next to/near house.</w:t>
+      </w:r>
+    </w:p>
+    <w:p>
+      <w:pPr>
+        <w:pStyle w:val="ListParagraph"/>
+        <w:numPr>
+          <w:ilvl w:val="1"/>
+          <w:numId w:val="24"/>
+        </w:numPr>
+      </w:pPr>
+      <w:r>
+        <w:t>A/C Unit – place next to/near house.</w:t>
+      </w:r>
+    </w:p>
+    <w:p>
+      <w:pPr>
+        <w:pStyle w:val="ListParagraph"/>
+        <w:numPr>
+          <w:ilvl w:val="1"/>
+          <w:numId w:val="24"/>
+        </w:numPr>
+      </w:pPr>
+      <w:r>
+        <w:t>Bunker – for hazardous weather.</w:t>
+      </w:r>
+      <w:r>
+        <w:t xml:space="preserve"> Each bunker can hold 10 frogs (adjust as needed).</w:t>
+      </w:r>
+    </w:p>
+    <w:p>
+      <w:pPr>
+        <w:pStyle w:val="ListParagraph"/>
+        <w:numPr>
+          <w:ilvl w:val="0"/>
+          <w:numId w:val="24"/>
+        </w:numPr>
+      </w:pPr>
+      <w:r>
+        <w:t>To place a structure, the player clicks on the “structure” tab at the bottom, then click on the icon that represents the structure they want (e.g., thunder = power, a label will also be shown). Once a structure is selected, a ghost preview of the structure is shown on the landscape. The player can hover the mouse around to determine its placement. If it’s valid, the ghost tint will be green, otherwise it will be red. Clicking on a valid spot will give the player a confirmation by a pop-up. Once confirmed, the structure is placed it as “under construction”. Cancelling will stop the entire placement process (player needs to click on the structure again to place). At least one engineer must be available to build the structure. More engineers will build it faster.</w:t>
+      </w:r>
+    </w:p>
+    <w:p>
+      <w:pPr>
+        <w:pStyle w:val="ListParagraph"/>
+        <w:numPr>
+          <w:ilvl w:val="0"/>
+          <w:numId w:val="24"/>
+        </w:numPr>
+      </w:pPr>
+      <w:r>
+        <w:t>If the player wants to move the structure, or demolish it, they can click on the structure, and an action context will popup. Moving the structure will be similar to placing it, clicking on an invalid spot will cancel the move action. Just like placement, a confirmation is shown. Once confirmed, a construction queue will be placed for: deconstruct</w:t>
+      </w:r>
+      <w:r>
+        <w:t xml:space="preserve"> previous structure, construct same structure to a new location. Clicking on demolish will simply </w:t>
+      </w:r>
+      <w:r>
+        <w:t>queue the building for demolish</w:t>
+      </w:r>
+      <w:r>
+        <w:t xml:space="preserve"> after a confirmation.</w:t>
+      </w:r>
+    </w:p>
+    <w:p>
+      <w:pPr>
+        <w:pStyle w:val="ListParagraph"/>
+        <w:numPr>
+          <w:ilvl w:val="0"/>
+          <w:numId w:val="24"/>
+        </w:numPr>
+      </w:pPr>
+      <w:r>
+        <w:t xml:space="preserve">Along with structures, the player can choose roles for a number of specialist frogs. The capacity for specialists starts with 1, </w:t>
+      </w:r>
+      <w:r>
+        <w:t>increased by 1 per house</w:t>
+      </w:r>
+      <w:r>
+        <w:t>.</w:t>
+      </w:r>
+    </w:p>
+    <w:p>
+      <w:pPr>
+        <w:pStyle w:val="ListParagraph"/>
+        <w:numPr>
+          <w:ilvl w:val="0"/>
+          <w:numId w:val="24"/>
+        </w:numPr>
+      </w:pPr>
+      <w:r>
+        <w:t>The following are the roles the frogs can be assigned to</w:t>
+      </w:r>
+      <w:r>
+        <w:t>. And just like structures, some of them will only be available in certain regions</w:t>
+      </w:r>
+      <w:r>
+        <w:t xml:space="preserve"> (rough idea)</w:t>
+      </w:r>
+      <w:r>
+        <w:t>:</w:t>
+      </w:r>
+    </w:p>
+    <w:p>
+      <w:pPr>
+        <w:pStyle w:val="ListParagraph"/>
+        <w:numPr>
+          <w:ilvl w:val="1"/>
+          <w:numId w:val="24"/>
+        </w:numPr>
+      </w:pPr>
+      <w:r>
+        <w:lastRenderedPageBreak/>
+        <w:t>Engineer – the game starts with one frog assigned to this. They are responsible for: building, demolishing, repair of structures.</w:t>
+      </w:r>
+    </w:p>
+    <w:p>
+      <w:pPr>
+        <w:pStyle w:val="ListParagraph"/>
+        <w:numPr>
+          <w:ilvl w:val="1"/>
+          <w:numId w:val="24"/>
+        </w:numPr>
+      </w:pPr>
+      <w:r>
+        <w:t>Farmer – they grow a “sunflower” near each house. There is a limit of one “sunflower” per household.</w:t>
+      </w:r>
+    </w:p>
+    <w:p>
+      <w:pPr>
+        <w:pStyle w:val="ListParagraph"/>
+        <w:numPr>
+          <w:ilvl w:val="1"/>
+          <w:numId w:val="24"/>
+        </w:numPr>
+      </w:pPr>
+      <w:r>
+        <w:t>Forester – they grow trees behind the structures. These trees help with increasing humidity of the region. The more assigned to this, the more trees are planted. They will need a source of water to plant trees. They will have an icon of a water if they lack it.</w:t>
+      </w:r>
+    </w:p>
+    <w:p>
+      <w:pPr>
+        <w:pStyle w:val="ListParagraph"/>
+        <w:numPr>
+          <w:ilvl w:val="1"/>
+          <w:numId w:val="24"/>
+        </w:numPr>
+      </w:pPr>
+      <w:r>
+        <w:t>Medic – tend to wounded frogs. Frogs are wounded if they are attacked by pests, harmed by weeds/mushrooms, or by hazardous weather.</w:t>
+      </w:r>
+    </w:p>
+    <w:p>
+      <w:pPr>
+        <w:pStyle w:val="ListParagraph"/>
+        <w:numPr>
+          <w:ilvl w:val="1"/>
+          <w:numId w:val="24"/>
+        </w:numPr>
+      </w:pPr>
+      <w:r>
+        <w:t>Pest Control – attacks pests, weeds, mushrooms, etc.</w:t>
+      </w:r>
+    </w:p>
+    <w:p>
+      <w:pPr>
+        <w:pStyle w:val="ListParagraph"/>
+        <w:numPr>
+          <w:ilvl w:val="0"/>
+          <w:numId w:val="24"/>
+        </w:numPr>
+      </w:pPr>
+      <w:r>
+        <w:t>Specialist frogs reside in the colony ship, and as they are assigned/reassigned, they will emerge from it.</w:t>
+      </w:r>
+    </w:p>
+    <w:p>
+      <w:pPr>
+        <w:pStyle w:val="ListParagraph"/>
+        <w:numPr>
+          <w:ilvl w:val="0"/>
+          <w:numId w:val="24"/>
+        </w:numPr>
+      </w:pPr>
+      <w:r>
+        <w:t>To deploy specialist frogs, the player clicks on the “frogs” tab at the bottom, then click on an existing frog slot or empty slot. From there, a popup will display a list of specialists. The player can then click on one of the specialists to reassign/assign the role. The player can click outside the list to cancel this process.</w:t>
+      </w:r>
+    </w:p>
+    <w:p>
+      <w:pPr>
+        <w:pStyle w:val="ListParagraph"/>
+        <w:numPr>
+          <w:ilvl w:val="0"/>
+          <w:numId w:val="24"/>
+        </w:numPr>
+      </w:pPr>
+      <w:r>
+        <w:t>Harmful entities in the region will come in different forms</w:t>
+      </w:r>
+      <w:r>
+        <w:t>:</w:t>
+      </w:r>
+    </w:p>
+    <w:p>
+      <w:pPr>
+        <w:pStyle w:val="ListParagraph"/>
+        <w:numPr>
+          <w:ilvl w:val="1"/>
+          <w:numId w:val="24"/>
+        </w:numPr>
+      </w:pPr>
+      <w:r>
+        <w:t>Pests</w:t>
+      </w:r>
+    </w:p>
+    <w:p>
+      <w:pPr>
+        <w:pStyle w:val="ListParagraph"/>
+        <w:numPr>
+          <w:ilvl w:val="2"/>
+          <w:numId w:val="24"/>
+        </w:numPr>
+      </w:pPr>
+      <w:r>
+        <w:t>Fly – flies around menacingly. Can get caught in a wind turbine, causing damage. They also eat “sunflowers”.</w:t>
+      </w:r>
+    </w:p>
+    <w:p>
+      <w:pPr>
+        <w:pStyle w:val="ListParagraph"/>
+        <w:numPr>
+          <w:ilvl w:val="2"/>
+          <w:numId w:val="24"/>
+        </w:numPr>
+      </w:pPr>
+      <w:r>
+        <w:t>Hopper – hops around, injuring any frogs it touches.</w:t>
+      </w:r>
+    </w:p>
+    <w:p>
+      <w:pPr>
+        <w:pStyle w:val="ListParagraph"/>
+        <w:numPr>
+          <w:ilvl w:val="2"/>
+          <w:numId w:val="24"/>
+        </w:numPr>
+      </w:pPr>
+      <w:r>
+        <w:t>Underground Critter – damages structures in its path as it moves across the landscape.</w:t>
+      </w:r>
+    </w:p>
+    <w:p>
+      <w:pPr>
+        <w:pStyle w:val="ListParagraph"/>
+        <w:numPr>
+          <w:ilvl w:val="1"/>
+          <w:numId w:val="24"/>
+        </w:numPr>
+      </w:pPr>
+      <w:r>
+        <w:t>Flora</w:t>
+      </w:r>
+    </w:p>
+    <w:p>
+      <w:pPr>
+        <w:pStyle w:val="ListParagraph"/>
+        <w:numPr>
+          <w:ilvl w:val="2"/>
+          <w:numId w:val="24"/>
+        </w:numPr>
+      </w:pPr>
+      <w:r>
+        <w:t>Weed – grows on “sunflowers”, and eats it away.</w:t>
+      </w:r>
+    </w:p>
+    <w:p>
+      <w:pPr>
+        <w:pStyle w:val="ListParagraph"/>
+        <w:numPr>
+          <w:ilvl w:val="2"/>
+          <w:numId w:val="24"/>
+        </w:numPr>
+      </w:pPr>
+      <w:r>
+        <w:t>Mushroom – grows randomly around the landscape, destroying “sunflowers” and injuring frogs in contact.</w:t>
+      </w:r>
+    </w:p>
+    <w:p>
+      <w:pPr>
+        <w:pStyle w:val="ListParagraph"/>
+        <w:numPr>
+          <w:ilvl w:val="2"/>
+          <w:numId w:val="24"/>
+        </w:numPr>
+      </w:pPr>
+      <w:r>
+        <w:t xml:space="preserve">Vine </w:t>
+      </w:r>
+      <w:r>
+        <w:t>– gradually grows on structures, eventually damaging it.</w:t>
+      </w:r>
+    </w:p>
+    <w:p>
+      <w:pPr>
+        <w:pStyle w:val="ListParagraph"/>
+        <w:numPr>
+          <w:ilvl w:val="0"/>
+          <w:numId w:val="24"/>
+        </w:numPr>
+      </w:pPr>
+      <w:r>
+        <w:t>During hazard weather, the frogs will take shelter.</w:t>
+      </w:r>
+      <w:r>
+        <w:t xml:space="preserve"> Hazards will cause damages to some structures as it progresses. Some frogs that took shelter in houses will get injured.</w:t>
+      </w:r>
+    </w:p>
+    <w:p>
+      <w:pPr>
+        <w:pStyle w:val="ListParagraph"/>
+        <w:numPr>
+          <w:ilvl w:val="0"/>
+          <w:numId w:val="24"/>
+        </w:numPr>
+      </w:pPr>
+      <w:r>
+        <w:t>Injured frogs will disappear after a certain duration if they are not healed by a medic in time.</w:t>
+      </w:r>
+      <w:r>
+        <w:t xml:space="preserve"> In the case of specialists, they will be removed from their assignment.</w:t>
+      </w:r>
+    </w:p>
+    <w:p>
+      <w:pPr>
+        <w:pStyle w:val="ListParagraph"/>
+        <w:numPr>
+          <w:ilvl w:val="0"/>
+          <w:numId w:val="24"/>
+        </w:numPr>
+      </w:pPr>
+      <w:r>
+        <w:t xml:space="preserve">Frogs will come out of the house from time to time to wander around. This is simply an aesthetic to signify a thriving population (though they can </w:t>
+      </w:r>
+      <w:r>
+        <w:t>be injured</w:t>
+      </w:r>
+      <w:r>
+        <w:t xml:space="preserve"> harmful entities).</w:t>
+      </w:r>
+    </w:p>
+    <w:p>
+      <w:pPr>
+        <w:pStyle w:val="ListParagraph"/>
+        <w:numPr>
+          <w:ilvl w:val="0"/>
+          <w:numId w:val="24"/>
+        </w:numPr>
+      </w:pPr>
+      <w:r>
+        <w:t>Hint System</w:t>
+      </w:r>
+    </w:p>
+    <w:p>
+      <w:pPr>
+        <w:pStyle w:val="ListParagraph"/>
+        <w:numPr>
+          <w:ilvl w:val="0"/>
+          <w:numId w:val="24"/>
+        </w:numPr>
+      </w:pPr>
+      <w:r>
+        <w:t>End</w:t>
+      </w:r>
+    </w:p>
+    <w:p/>
+    <w:p>
+      <w:pPr>
+        <w:pStyle w:val="Heading3"/>
+      </w:pPr>
+      <w:r>
+        <w:t>Mechanics</w:t>
+      </w:r>
+    </w:p>
+    <w:p>
+      <w:pPr>
+        <w:pStyle w:val="ListParagraph"/>
+        <w:numPr>
+          <w:ilvl w:val="0"/>
+          <w:numId w:val="24"/>
+        </w:numPr>
+      </w:pPr>
+      <w:r>
+        <w:t>Mouse control</w:t>
+      </w:r>
+    </w:p>
+    <w:p/>
+    <w:p>
+      <w:pPr>
+        <w:pStyle w:val="Heading3"/>
+      </w:pPr>
+      <w:r>
+        <w:lastRenderedPageBreak/>
+        <w:t>Losing Gameplay / Incorrect Concept Understanding</w:t>
+      </w:r>
+    </w:p>
+    <w:p>
+      <w:pPr>
+        <w:pStyle w:val="ListParagraph"/>
+        <w:numPr>
+          <w:ilvl w:val="0"/>
+          <w:numId w:val="24"/>
+        </w:numPr>
+      </w:pPr>
+      <w:r>
         <w:t>Blah</w:t>
       </w:r>
     </w:p>
@@ -2035,7 +2658,6 @@
       <w:bookmarkStart w:id="16" w:name="_w93n9hjgibra" w:colFirst="0" w:colLast="0"/>
       <w:bookmarkEnd w:id="16"/>
       <w:r>
-        <w:lastRenderedPageBreak/>
         <w:t>Summary</w:t>
       </w:r>
     </w:p>
@@ -2224,6 +2846,7 @@
       <w:bookmarkStart w:id="19" w:name="_t28n5k8jjlvp" w:colFirst="0" w:colLast="0"/>
       <w:bookmarkEnd w:id="19"/>
       <w:r>
+        <w:lastRenderedPageBreak/>
         <w:t>Mockups</w:t>
       </w:r>
     </w:p>
@@ -2280,7 +2903,6 @@
       <w:bookmarkStart w:id="23" w:name="_2c8dov7re2rs" w:colFirst="0" w:colLast="0"/>
       <w:bookmarkEnd w:id="23"/>
       <w:r>
-        <w:lastRenderedPageBreak/>
         <w:t>Mechanics</w:t>
       </w:r>
     </w:p>
@@ -2363,6 +2985,7 @@
       <w:bookmarkStart w:id="29" w:name="_jub7y4l2tdxk" w:colFirst="0" w:colLast="0"/>
       <w:bookmarkEnd w:id="29"/>
       <w:r>
+        <w:lastRenderedPageBreak/>
         <w:t>Academic Concepts</w:t>
       </w:r>
     </w:p>
@@ -3012,7 +3635,6 @@
                 <w:szCs w:val="21"/>
                 <w:highlight w:val="yellow"/>
               </w:rPr>
-              <w:lastRenderedPageBreak/>
               <w:t>The angle at which the sun strikes different latitudes on Earth causes unequal heating across the globe.</w:t>
             </w:r>
           </w:p>
@@ -3539,7 +4161,25 @@
                 <w:szCs w:val="21"/>
                 <w:highlight w:val="yellow"/>
               </w:rPr>
-              <w:t>Atmospheric composition, including the amount of pollutants or greenhouse gases in the air, affects climate.</w:t>
+              <w:t xml:space="preserve">Atmospheric composition, including the </w:t>
+            </w:r>
+            <w:proofErr w:type="gramStart"/>
+            <w:r>
+              <w:rPr>
+                <w:sz w:val="21"/>
+                <w:szCs w:val="21"/>
+                <w:highlight w:val="yellow"/>
+              </w:rPr>
+              <w:t>amount</w:t>
+            </w:r>
+            <w:proofErr w:type="gramEnd"/>
+            <w:r>
+              <w:rPr>
+                <w:sz w:val="21"/>
+                <w:szCs w:val="21"/>
+                <w:highlight w:val="yellow"/>
+              </w:rPr>
+              <w:t xml:space="preserve"> of pollutants or greenhouse gases in the air, affects climate.</w:t>
             </w:r>
           </w:p>
         </w:tc>
@@ -3811,6 +4451,7 @@
                 <w:sz w:val="21"/>
                 <w:szCs w:val="21"/>
               </w:rPr>
+              <w:lastRenderedPageBreak/>
               <w:t>Gravity pulls denser air masses downwards, causing less dense air masses to rise.</w:t>
             </w:r>
           </w:p>
@@ -4624,7 +5265,31 @@
                 <w:sz w:val="20"/>
                 <w:szCs w:val="20"/>
               </w:rPr>
-              <w:t xml:space="preserve">Game does not include material that is inappropriate for school. This includes, but is not limited to: violence, firearms, bombs, knives, daggers, blood, gore, smoking, vaping, drug use, any mind-altering substances, alcohol, harm to human-looking characters, harm to animals, insinuating killing or death, ideally they’re always chased away rather than eliminated. If there is conflict with an enemy in game, they are chased away rather than eliminated or killed. (There can be death if it is in the context of the learning objective – ex. The food chain) If you have any questions about this policy and your game, please ask us. </w:t>
+              <w:t xml:space="preserve">Game does not include material that is inappropriate for school. This includes, but is not </w:t>
+            </w:r>
+            <w:r>
+              <w:rPr>
+                <w:sz w:val="20"/>
+                <w:szCs w:val="20"/>
+              </w:rPr>
+              <w:lastRenderedPageBreak/>
+              <w:t xml:space="preserve">limited to: violence, firearms, bombs, knives, daggers, blood, gore, smoking, vaping, drug use, any mind-altering substances, alcohol, harm to human-looking characters, harm to animals, insinuating killing or death, </w:t>
+            </w:r>
+            <w:proofErr w:type="gramStart"/>
+            <w:r>
+              <w:rPr>
+                <w:sz w:val="20"/>
+                <w:szCs w:val="20"/>
+              </w:rPr>
+              <w:t>ideally</w:t>
+            </w:r>
+            <w:proofErr w:type="gramEnd"/>
+            <w:r>
+              <w:rPr>
+                <w:sz w:val="20"/>
+                <w:szCs w:val="20"/>
+              </w:rPr>
+              <w:t xml:space="preserve"> they’re always chased away rather than eliminated. If there is conflict with an enemy in game, they are chased away rather than eliminated or killed. (There can be death if it is in the context of the learning objective – ex. The food chain) If you have any questions about this policy and your game, please ask us. </w:t>
             </w:r>
           </w:p>
         </w:tc>
@@ -4820,15 +5485,7 @@
                 <w:sz w:val="20"/>
                 <w:szCs w:val="20"/>
               </w:rPr>
-              <w:t xml:space="preserve">Players cannot simply click through and complete the game without learning. Players should be prompted to re-learn and re-do portions of the </w:t>
-            </w:r>
-            <w:r>
-              <w:rPr>
-                <w:sz w:val="20"/>
-                <w:szCs w:val="20"/>
-              </w:rPr>
-              <w:lastRenderedPageBreak/>
-              <w:t xml:space="preserve">game where they had poor results due to less understanding of the academic material. Avoid the word “FAIL” if the student incorrectly understands academic material. </w:t>
+              <w:t xml:space="preserve">Players cannot simply click through and complete the game without learning. Players should be prompted to re-learn and re-do portions of the game where they had poor results due to less understanding of the academic material. Avoid the word “FAIL” if the student incorrectly understands academic material. </w:t>
             </w:r>
           </w:p>
         </w:tc>
@@ -4958,7 +5615,23 @@
                 <w:sz w:val="20"/>
                 <w:szCs w:val="20"/>
               </w:rPr>
-              <w:t>Gameplay mechanic reinforces the academic material, rather than being completely separate from instruction. I.e, there is a focus on academic reasoning rather than concept / question repetition.</w:t>
+              <w:t xml:space="preserve">Gameplay mechanic reinforces the academic material, rather than being completely separate from instruction. </w:t>
+            </w:r>
+            <w:proofErr w:type="spellStart"/>
+            <w:r>
+              <w:rPr>
+                <w:sz w:val="20"/>
+                <w:szCs w:val="20"/>
+              </w:rPr>
+              <w:t>I.e</w:t>
+            </w:r>
+            <w:proofErr w:type="spellEnd"/>
+            <w:r>
+              <w:rPr>
+                <w:sz w:val="20"/>
+                <w:szCs w:val="20"/>
+              </w:rPr>
+              <w:t>, there is a focus on academic reasoning rather than concept / question repetition.</w:t>
             </w:r>
           </w:p>
         </w:tc>
@@ -5316,7 +5989,6 @@
       <w:bookmarkStart w:id="49" w:name="_woe6ankxv3c1" w:colFirst="0" w:colLast="0"/>
       <w:bookmarkEnd w:id="49"/>
       <w:r>
-        <w:lastRenderedPageBreak/>
         <w:t>Role of Text in Learning</w:t>
       </w:r>
     </w:p>
@@ -5466,6 +6138,7 @@
       <w:bookmarkStart w:id="53" w:name="_b34pcjhox752" w:colFirst="0" w:colLast="0"/>
       <w:bookmarkEnd w:id="53"/>
       <w:r>
+        <w:lastRenderedPageBreak/>
         <w:t>Asset Summary</w:t>
       </w:r>
     </w:p>
@@ -5535,11 +6208,19 @@
         <w:t xml:space="preserve"> source of public domain music: </w:t>
       </w:r>
       <w:hyperlink r:id="rId7" w:history="1">
+        <w:proofErr w:type="spellStart"/>
         <w:r>
           <w:rPr>
             <w:rStyle w:val="Hyperlink"/>
           </w:rPr>
-          <w:t>Dova-Syndrome</w:t>
+          <w:t>Dova</w:t>
+        </w:r>
+        <w:proofErr w:type="spellEnd"/>
+        <w:r>
+          <w:rPr>
+            <w:rStyle w:val="Hyperlink"/>
+          </w:rPr>
+          <w:t>-Syndrome</w:t>
         </w:r>
       </w:hyperlink>
     </w:p>
@@ -5580,7 +6261,6 @@
       <w:bookmarkStart w:id="56" w:name="_9defhc2f3dbt" w:colFirst="0" w:colLast="0"/>
       <w:bookmarkEnd w:id="56"/>
       <w:r>
-        <w:lastRenderedPageBreak/>
         <w:t>Mockups</w:t>
       </w:r>
     </w:p>
@@ -8221,7 +8901,7 @@
         <w:rFonts w:ascii="Courier New" w:hAnsi="Courier New" w:cs="Courier New" w:hint="default"/>
       </w:rPr>
     </w:lvl>
-    <w:lvl w:ilvl="2" w:tplc="04090005" w:tentative="1">
+    <w:lvl w:ilvl="2" w:tplc="04090005">
       <w:start w:val="1"/>
       <w:numFmt w:val="bullet"/>
       <w:lvlText w:val=""/>

</xml_diff>

<commit_message>
added mockups for overworld gameplay, more gdd stuff for overworld
</commit_message>
<xml_diff>
--- a/Docs/Renegadeware_MS_ESS2D1_GDD.docx
+++ b/Docs/Renegadeware_MS_ESS2D1_GDD.docx
@@ -1669,8 +1669,315 @@
     </w:p>
     <w:p/>
     <w:p>
-      <w:r>
-        <w:t>(Insert Mockup)</w:t>
+      <w:pPr>
+        <w:pStyle w:val="Heading5"/>
+      </w:pPr>
+      <w:r>
+        <w:t>Hotspot Selection</w:t>
+      </w:r>
+      <w:r>
+        <w:t xml:space="preserve"> Mockup</w:t>
+      </w:r>
+    </w:p>
+    <w:p>
+      <w:r>
+        <w:rPr>
+          <w:noProof/>
+        </w:rPr>
+        <w:drawing>
+          <wp:inline distT="0" distB="0" distL="0" distR="0" wp14:anchorId="1C166538" wp14:editId="55AC8590">
+            <wp:extent cx="5943600" cy="3343275"/>
+            <wp:effectExtent l="0" t="0" r="0" b="9525"/>
+            <wp:docPr id="1161154265" name="Picture 2"/>
+            <wp:cNvGraphicFramePr>
+              <a:graphicFrameLocks xmlns:a="http://schemas.openxmlformats.org/drawingml/2006/main" noChangeAspect="1"/>
+            </wp:cNvGraphicFramePr>
+            <a:graphic xmlns:a="http://schemas.openxmlformats.org/drawingml/2006/main">
+              <a:graphicData uri="http://schemas.openxmlformats.org/drawingml/2006/picture">
+                <pic:pic xmlns:pic="http://schemas.openxmlformats.org/drawingml/2006/picture">
+                  <pic:nvPicPr>
+                    <pic:cNvPr id="1161154265" name="Picture 1161154265"/>
+                    <pic:cNvPicPr/>
+                  </pic:nvPicPr>
+                  <pic:blipFill>
+                    <a:blip r:embed="rId6">
+                      <a:extLst>
+                        <a:ext uri="{28A0092B-C50C-407E-A947-70E740481C1C}">
+                          <a14:useLocalDpi xmlns:a14="http://schemas.microsoft.com/office/drawing/2010/main" val="0"/>
+                        </a:ext>
+                      </a:extLst>
+                    </a:blip>
+                    <a:stretch>
+                      <a:fillRect/>
+                    </a:stretch>
+                  </pic:blipFill>
+                  <pic:spPr>
+                    <a:xfrm>
+                      <a:off x="0" y="0"/>
+                      <a:ext cx="5943600" cy="3343275"/>
+                    </a:xfrm>
+                    <a:prstGeom prst="rect">
+                      <a:avLst/>
+                    </a:prstGeom>
+                  </pic:spPr>
+                </pic:pic>
+              </a:graphicData>
+            </a:graphic>
+          </wp:inline>
+        </w:drawing>
+      </w:r>
+    </w:p>
+    <w:tbl>
+      <w:tblPr>
+        <w:tblStyle w:val="TableGrid"/>
+        <w:tblW w:w="0" w:type="auto"/>
+        <w:tblLook w:val="04A0" w:firstRow="1" w:lastRow="0" w:firstColumn="1" w:lastColumn="0" w:noHBand="0" w:noVBand="1"/>
+      </w:tblPr>
+      <w:tblGrid>
+        <w:gridCol w:w="4675"/>
+        <w:gridCol w:w="4675"/>
+      </w:tblGrid>
+      <w:tr>
+        <w:tc>
+          <w:tcPr>
+            <w:tcW w:w="4675" w:type="dxa"/>
+          </w:tcPr>
+          <w:p>
+            <w:r>
+              <w:lastRenderedPageBreak/>
+              <w:t>1 - Hotspot</w:t>
+            </w:r>
+          </w:p>
+        </w:tc>
+        <w:tc>
+          <w:tcPr>
+            <w:tcW w:w="4675" w:type="dxa"/>
+          </w:tcPr>
+          <w:p>
+            <w:r>
+              <w:t>2 – Criteria</w:t>
+            </w:r>
+          </w:p>
+        </w:tc>
+      </w:tr>
+      <w:tr>
+        <w:tc>
+          <w:tcPr>
+            <w:tcW w:w="4675" w:type="dxa"/>
+          </w:tcPr>
+          <w:p>
+            <w:r>
+              <w:t>3 – Overlay Control</w:t>
+            </w:r>
+          </w:p>
+        </w:tc>
+        <w:tc>
+          <w:tcPr>
+            <w:tcW w:w="4675" w:type="dxa"/>
+          </w:tcPr>
+          <w:p/>
+        </w:tc>
+      </w:tr>
+    </w:tbl>
+    <w:p>
+      <w:pPr>
+        <w:pStyle w:val="Heading5"/>
+      </w:pPr>
+    </w:p>
+    <w:p>
+      <w:pPr>
+        <w:pStyle w:val="Heading5"/>
+      </w:pPr>
+      <w:r>
+        <w:t>Temperature Overlay</w:t>
+      </w:r>
+      <w:r>
+        <w:t xml:space="preserve"> </w:t>
+      </w:r>
+      <w:r>
+        <w:t>Mockup</w:t>
+      </w:r>
+    </w:p>
+    <w:p>
+      <w:r>
+        <w:rPr>
+          <w:noProof/>
+        </w:rPr>
+        <w:drawing>
+          <wp:inline distT="0" distB="0" distL="0" distR="0" wp14:anchorId="30587AFD" wp14:editId="0816E5EC">
+            <wp:extent cx="5943600" cy="3343275"/>
+            <wp:effectExtent l="0" t="0" r="0" b="9525"/>
+            <wp:docPr id="1831268153" name="Picture 3"/>
+            <wp:cNvGraphicFramePr>
+              <a:graphicFrameLocks xmlns:a="http://schemas.openxmlformats.org/drawingml/2006/main" noChangeAspect="1"/>
+            </wp:cNvGraphicFramePr>
+            <a:graphic xmlns:a="http://schemas.openxmlformats.org/drawingml/2006/main">
+              <a:graphicData uri="http://schemas.openxmlformats.org/drawingml/2006/picture">
+                <pic:pic xmlns:pic="http://schemas.openxmlformats.org/drawingml/2006/picture">
+                  <pic:nvPicPr>
+                    <pic:cNvPr id="1831268153" name="Picture 1831268153"/>
+                    <pic:cNvPicPr/>
+                  </pic:nvPicPr>
+                  <pic:blipFill>
+                    <a:blip r:embed="rId7">
+                      <a:extLst>
+                        <a:ext uri="{28A0092B-C50C-407E-A947-70E740481C1C}">
+                          <a14:useLocalDpi xmlns:a14="http://schemas.microsoft.com/office/drawing/2010/main" val="0"/>
+                        </a:ext>
+                      </a:extLst>
+                    </a:blip>
+                    <a:stretch>
+                      <a:fillRect/>
+                    </a:stretch>
+                  </pic:blipFill>
+                  <pic:spPr>
+                    <a:xfrm>
+                      <a:off x="0" y="0"/>
+                      <a:ext cx="5943600" cy="3343275"/>
+                    </a:xfrm>
+                    <a:prstGeom prst="rect">
+                      <a:avLst/>
+                    </a:prstGeom>
+                  </pic:spPr>
+                </pic:pic>
+              </a:graphicData>
+            </a:graphic>
+          </wp:inline>
+        </w:drawing>
+      </w:r>
+    </w:p>
+    <w:p>
+      <w:pPr>
+        <w:pStyle w:val="Heading5"/>
+      </w:pPr>
+    </w:p>
+    <w:p>
+      <w:pPr>
+        <w:pStyle w:val="Heading5"/>
+      </w:pPr>
+      <w:r>
+        <w:t>Humidity Overlay</w:t>
+      </w:r>
+      <w:r>
+        <w:t xml:space="preserve"> </w:t>
+      </w:r>
+      <w:r>
+        <w:t>Mockup</w:t>
+      </w:r>
+    </w:p>
+    <w:p>
+      <w:r>
+        <w:rPr>
+          <w:noProof/>
+        </w:rPr>
+        <w:drawing>
+          <wp:inline distT="0" distB="0" distL="0" distR="0" wp14:anchorId="77FEB22C" wp14:editId="43929904">
+            <wp:extent cx="5943600" cy="3343275"/>
+            <wp:effectExtent l="0" t="0" r="0" b="9525"/>
+            <wp:docPr id="987350775" name="Picture 4"/>
+            <wp:cNvGraphicFramePr>
+              <a:graphicFrameLocks xmlns:a="http://schemas.openxmlformats.org/drawingml/2006/main" noChangeAspect="1"/>
+            </wp:cNvGraphicFramePr>
+            <a:graphic xmlns:a="http://schemas.openxmlformats.org/drawingml/2006/main">
+              <a:graphicData uri="http://schemas.openxmlformats.org/drawingml/2006/picture">
+                <pic:pic xmlns:pic="http://schemas.openxmlformats.org/drawingml/2006/picture">
+                  <pic:nvPicPr>
+                    <pic:cNvPr id="987350775" name="Picture 987350775"/>
+                    <pic:cNvPicPr/>
+                  </pic:nvPicPr>
+                  <pic:blipFill>
+                    <a:blip r:embed="rId8">
+                      <a:extLst>
+                        <a:ext uri="{28A0092B-C50C-407E-A947-70E740481C1C}">
+                          <a14:useLocalDpi xmlns:a14="http://schemas.microsoft.com/office/drawing/2010/main" val="0"/>
+                        </a:ext>
+                      </a:extLst>
+                    </a:blip>
+                    <a:stretch>
+                      <a:fillRect/>
+                    </a:stretch>
+                  </pic:blipFill>
+                  <pic:spPr>
+                    <a:xfrm>
+                      <a:off x="0" y="0"/>
+                      <a:ext cx="5943600" cy="3343275"/>
+                    </a:xfrm>
+                    <a:prstGeom prst="rect">
+                      <a:avLst/>
+                    </a:prstGeom>
+                  </pic:spPr>
+                </pic:pic>
+              </a:graphicData>
+            </a:graphic>
+          </wp:inline>
+        </w:drawing>
+      </w:r>
+    </w:p>
+    <w:p>
+      <w:pPr>
+        <w:pStyle w:val="Heading5"/>
+      </w:pPr>
+    </w:p>
+    <w:p>
+      <w:pPr>
+        <w:pStyle w:val="Heading5"/>
+      </w:pPr>
+      <w:r>
+        <w:t>Wind Strength Overlay</w:t>
+      </w:r>
+      <w:r>
+        <w:t xml:space="preserve"> </w:t>
+      </w:r>
+      <w:r>
+        <w:t>Mockup</w:t>
+      </w:r>
+    </w:p>
+    <w:p>
+      <w:r>
+        <w:rPr>
+          <w:noProof/>
+        </w:rPr>
+        <w:drawing>
+          <wp:inline distT="0" distB="0" distL="0" distR="0" wp14:anchorId="69C46A13" wp14:editId="756BD9A2">
+            <wp:extent cx="5943600" cy="3343275"/>
+            <wp:effectExtent l="0" t="0" r="0" b="9525"/>
+            <wp:docPr id="501952733" name="Picture 5"/>
+            <wp:cNvGraphicFramePr>
+              <a:graphicFrameLocks xmlns:a="http://schemas.openxmlformats.org/drawingml/2006/main" noChangeAspect="1"/>
+            </wp:cNvGraphicFramePr>
+            <a:graphic xmlns:a="http://schemas.openxmlformats.org/drawingml/2006/main">
+              <a:graphicData uri="http://schemas.openxmlformats.org/drawingml/2006/picture">
+                <pic:pic xmlns:pic="http://schemas.openxmlformats.org/drawingml/2006/picture">
+                  <pic:nvPicPr>
+                    <pic:cNvPr id="501952733" name="Picture 501952733"/>
+                    <pic:cNvPicPr/>
+                  </pic:nvPicPr>
+                  <pic:blipFill>
+                    <a:blip r:embed="rId9">
+                      <a:extLst>
+                        <a:ext uri="{28A0092B-C50C-407E-A947-70E740481C1C}">
+                          <a14:useLocalDpi xmlns:a14="http://schemas.microsoft.com/office/drawing/2010/main" val="0"/>
+                        </a:ext>
+                      </a:extLst>
+                    </a:blip>
+                    <a:stretch>
+                      <a:fillRect/>
+                    </a:stretch>
+                  </pic:blipFill>
+                  <pic:spPr>
+                    <a:xfrm>
+                      <a:off x="0" y="0"/>
+                      <a:ext cx="5943600" cy="3343275"/>
+                    </a:xfrm>
+                    <a:prstGeom prst="rect">
+                      <a:avLst/>
+                    </a:prstGeom>
+                  </pic:spPr>
+                </pic:pic>
+              </a:graphicData>
+            </a:graphic>
+          </wp:inline>
+        </w:drawing>
       </w:r>
     </w:p>
     <w:p/>
@@ -1814,7 +2121,6 @@
         </w:numPr>
       </w:pPr>
       <w:r>
-        <w:lastRenderedPageBreak/>
         <w:t>As the player adjusts the landing site, and the time range, frogs will display their approval: happy, neutral, sad.</w:t>
       </w:r>
     </w:p>
@@ -1857,6 +2163,7 @@
         </w:numPr>
       </w:pPr>
       <w:r>
+        <w:lastRenderedPageBreak/>
         <w:t>Once the player has most approvals, they can launch the expedition. Attempting to launch will simply activate the hint system.</w:t>
       </w:r>
     </w:p>
@@ -1874,10 +2181,161 @@
     </w:p>
     <w:p/>
     <w:p>
-      <w:r>
-        <w:t>(Insert mockup)</w:t>
-      </w:r>
-    </w:p>
+      <w:pPr>
+        <w:pStyle w:val="Heading5"/>
+      </w:pPr>
+      <w:r>
+        <w:t>Hotspot Investigation Mockup</w:t>
+      </w:r>
+    </w:p>
+    <w:p>
+      <w:r>
+        <w:rPr>
+          <w:noProof/>
+        </w:rPr>
+        <w:drawing>
+          <wp:inline distT="0" distB="0" distL="0" distR="0" wp14:anchorId="39DB064D" wp14:editId="02FD8533">
+            <wp:extent cx="5943600" cy="3343275"/>
+            <wp:effectExtent l="0" t="0" r="0" b="9525"/>
+            <wp:docPr id="629724638" name="Picture 6"/>
+            <wp:cNvGraphicFramePr>
+              <a:graphicFrameLocks xmlns:a="http://schemas.openxmlformats.org/drawingml/2006/main" noChangeAspect="1"/>
+            </wp:cNvGraphicFramePr>
+            <a:graphic xmlns:a="http://schemas.openxmlformats.org/drawingml/2006/main">
+              <a:graphicData uri="http://schemas.openxmlformats.org/drawingml/2006/picture">
+                <pic:pic xmlns:pic="http://schemas.openxmlformats.org/drawingml/2006/picture">
+                  <pic:nvPicPr>
+                    <pic:cNvPr id="629724638" name="Picture 629724638"/>
+                    <pic:cNvPicPr/>
+                  </pic:nvPicPr>
+                  <pic:blipFill>
+                    <a:blip r:embed="rId10">
+                      <a:extLst>
+                        <a:ext uri="{28A0092B-C50C-407E-A947-70E740481C1C}">
+                          <a14:useLocalDpi xmlns:a14="http://schemas.microsoft.com/office/drawing/2010/main" val="0"/>
+                        </a:ext>
+                      </a:extLst>
+                    </a:blip>
+                    <a:stretch>
+                      <a:fillRect/>
+                    </a:stretch>
+                  </pic:blipFill>
+                  <pic:spPr>
+                    <a:xfrm>
+                      <a:off x="0" y="0"/>
+                      <a:ext cx="5943600" cy="3343275"/>
+                    </a:xfrm>
+                    <a:prstGeom prst="rect">
+                      <a:avLst/>
+                    </a:prstGeom>
+                  </pic:spPr>
+                </pic:pic>
+              </a:graphicData>
+            </a:graphic>
+          </wp:inline>
+        </w:drawing>
+      </w:r>
+    </w:p>
+    <w:tbl>
+      <w:tblPr>
+        <w:tblStyle w:val="TableGrid"/>
+        <w:tblW w:w="0" w:type="auto"/>
+        <w:tblLook w:val="04A0" w:firstRow="1" w:lastRow="0" w:firstColumn="1" w:lastColumn="0" w:noHBand="0" w:noVBand="1"/>
+      </w:tblPr>
+      <w:tblGrid>
+        <w:gridCol w:w="4675"/>
+        <w:gridCol w:w="4675"/>
+      </w:tblGrid>
+      <w:tr>
+        <w:tc>
+          <w:tcPr>
+            <w:tcW w:w="4675" w:type="dxa"/>
+          </w:tcPr>
+          <w:p>
+            <w:r>
+              <w:t>1 – Region Details</w:t>
+            </w:r>
+          </w:p>
+        </w:tc>
+        <w:tc>
+          <w:tcPr>
+            <w:tcW w:w="4675" w:type="dxa"/>
+          </w:tcPr>
+          <w:p>
+            <w:r>
+              <w:t>2 – Atmospheric Attributes</w:t>
+            </w:r>
+          </w:p>
+        </w:tc>
+      </w:tr>
+      <w:tr>
+        <w:tc>
+          <w:tcPr>
+            <w:tcW w:w="4675" w:type="dxa"/>
+          </w:tcPr>
+          <w:p>
+            <w:r>
+              <w:t>3 – Landing Site Slider</w:t>
+            </w:r>
+          </w:p>
+        </w:tc>
+        <w:tc>
+          <w:tcPr>
+            <w:tcW w:w="4675" w:type="dxa"/>
+          </w:tcPr>
+          <w:p>
+            <w:r>
+              <w:t>4 – Timeline Selector</w:t>
+            </w:r>
+          </w:p>
+        </w:tc>
+      </w:tr>
+      <w:tr>
+        <w:tc>
+          <w:tcPr>
+            <w:tcW w:w="4675" w:type="dxa"/>
+          </w:tcPr>
+          <w:p>
+            <w:r>
+              <w:t>5 – Hint System</w:t>
+            </w:r>
+          </w:p>
+        </w:tc>
+        <w:tc>
+          <w:tcPr>
+            <w:tcW w:w="4675" w:type="dxa"/>
+          </w:tcPr>
+          <w:p>
+            <w:r>
+              <w:t>6 – Frog Approvals</w:t>
+            </w:r>
+          </w:p>
+        </w:tc>
+      </w:tr>
+      <w:tr>
+        <w:tc>
+          <w:tcPr>
+            <w:tcW w:w="4675" w:type="dxa"/>
+          </w:tcPr>
+          <w:p>
+            <w:r>
+              <w:t>7 – Return to Hotspot selection</w:t>
+            </w:r>
+          </w:p>
+        </w:tc>
+        <w:tc>
+          <w:tcPr>
+            <w:tcW w:w="4675" w:type="dxa"/>
+          </w:tcPr>
+          <w:p>
+            <w:r>
+              <w:t>8 – Start Colony Sim</w:t>
+            </w:r>
+          </w:p>
+        </w:tc>
+      </w:tr>
+    </w:tbl>
+    <w:p/>
     <w:p/>
     <w:p>
       <w:pPr>
@@ -1896,16 +2354,7 @@
         </w:numPr>
       </w:pPr>
       <w:r>
-        <w:t>Mouse control</w:t>
-      </w:r>
-    </w:p>
-    <w:p/>
-    <w:p>
-      <w:pPr>
-        <w:pStyle w:val="Heading3"/>
-      </w:pPr>
-      <w:r>
-        <w:t>Losing Gameplay / Incorrect Concept Understanding</w:t>
+        <w:t>The game will be fully controlled via mouse or touch.</w:t>
       </w:r>
     </w:p>
     <w:p>
@@ -1917,7 +2366,7 @@
         </w:numPr>
       </w:pPr>
       <w:r>
-        <w:t>Via frogs’ approval/disapproval.</w:t>
+        <w:t>All inputs are done by simply clicking on the widgets. A highlight for these widgets will appear on mouse hover, or if they are selected.</w:t>
       </w:r>
     </w:p>
     <w:p>
@@ -1929,24 +2378,16 @@
         </w:numPr>
       </w:pPr>
       <w:r>
-        <w:t>Hint system.</w:t>
+        <w:t>Dragging is done when adjusting the Landing Site location via a slider.</w:t>
       </w:r>
     </w:p>
     <w:p/>
     <w:p>
       <w:pPr>
-        <w:pStyle w:val="Heading2"/>
-      </w:pPr>
-      <w:r>
-        <w:t>Colony Sim</w:t>
-      </w:r>
-    </w:p>
-    <w:p>
-      <w:pPr>
         <w:pStyle w:val="Heading3"/>
       </w:pPr>
       <w:r>
-        <w:t>Summary</w:t>
+        <w:t>Losing Gameplay / Incorrect Concept Understanding</w:t>
       </w:r>
     </w:p>
     <w:p>
@@ -1958,10 +2399,7 @@
         </w:numPr>
       </w:pPr>
       <w:r>
-        <w:t xml:space="preserve">Colony ship lands, and the weather forecast is displayed. The player can examine each weather type closely from here. Once they are ready, they can </w:t>
-      </w:r>
-      <w:r>
-        <w:t>click on “OK” to start the game.</w:t>
+        <w:t>There is no losing per-se during this part, only a restriction for launching the colony ship.</w:t>
       </w:r>
     </w:p>
     <w:p>
@@ -1973,7 +2411,7 @@
         </w:numPr>
       </w:pPr>
       <w:r>
-        <w:t>As time moves forward, weather will change as forecasted. The background will have a visual representation of the current weather.</w:t>
+        <w:t>The frog approvals will help the player understand what the requirements are. This allows investigation of how location/time affects the atmospheric attributes.</w:t>
       </w:r>
     </w:p>
     <w:p>
@@ -1985,16 +2423,25 @@
         </w:numPr>
       </w:pPr>
       <w:r>
-        <w:t>Each “day” is considered a cycle. The game will have ~7 days</w:t>
-      </w:r>
-      <w:r>
-        <w:t>/cycles</w:t>
-      </w:r>
-      <w:r>
-        <w:t xml:space="preserve"> for the entire duration (~2 minutes). These can be adjusted </w:t>
-      </w:r>
-      <w:r>
-        <w:t>when tweaking the game.</w:t>
+        <w:lastRenderedPageBreak/>
+        <w:t>Along with the frog approvals, the hint system can be accessed to give hints on what to look for by understanding the atmospheric attributes (e.g., “Look for an area with trees to increase humidity).</w:t>
+      </w:r>
+    </w:p>
+    <w:p/>
+    <w:p>
+      <w:pPr>
+        <w:pStyle w:val="Heading2"/>
+      </w:pPr>
+      <w:r>
+        <w:t>Colony Sim</w:t>
+      </w:r>
+    </w:p>
+    <w:p>
+      <w:pPr>
+        <w:pStyle w:val="Heading3"/>
+      </w:pPr>
+      <w:r>
+        <w:t>Summary</w:t>
       </w:r>
     </w:p>
     <w:p>
@@ -2006,7 +2453,10 @@
         </w:numPr>
       </w:pPr>
       <w:r>
-        <w:t>The atmospheric measurements can be seen at all times at the corner of the screen. When an incoming hazard is about to happen (1-2 cycles away), an indicator will be displayed. Clicking on it will give further description of the hazard in question, along with a suggestion on what to do.</w:t>
+        <w:t xml:space="preserve">Colony ship lands, and the weather forecast is displayed. The player can examine each weather type closely from here. Once they are ready, they can </w:t>
+      </w:r>
+      <w:r>
+        <w:t>click on “OK” to start the game.</w:t>
       </w:r>
     </w:p>
     <w:p>
@@ -2018,10 +2468,7 @@
         </w:numPr>
       </w:pPr>
       <w:r>
-        <w:t>The player is tasked to populate the region as much as possible. To do this, they first need to build a house. Each house will have a maximum capacity of 5 frogs (note: can be adjust when tweaking the game).</w:t>
-      </w:r>
-      <w:r>
-        <w:t xml:space="preserve"> There is a maximum amount of houses the player can place (adjust as needed).</w:t>
+        <w:t>As time moves forward, weather will change as forecasted. The background will have a visual representation of the current weather.</w:t>
       </w:r>
     </w:p>
     <w:p>
@@ -2033,6 +2480,54 @@
         </w:numPr>
       </w:pPr>
       <w:r>
+        <w:t>Each “day” is considered a cycle. The game will have ~7 days</w:t>
+      </w:r>
+      <w:r>
+        <w:t>/cycles</w:t>
+      </w:r>
+      <w:r>
+        <w:t xml:space="preserve"> for the entire duration (~2 minutes). These can be adjusted </w:t>
+      </w:r>
+      <w:r>
+        <w:t>when tweaking the game.</w:t>
+      </w:r>
+    </w:p>
+    <w:p>
+      <w:pPr>
+        <w:pStyle w:val="ListParagraph"/>
+        <w:numPr>
+          <w:ilvl w:val="0"/>
+          <w:numId w:val="24"/>
+        </w:numPr>
+      </w:pPr>
+      <w:r>
+        <w:t>The atmospheric measurements can be seen at all times at the corner of the screen. When an incoming hazard is about to happen (1-2 cycles away), an indicator will be displayed. Clicking on it will give further description of the hazard in question, along with a suggestion on what to do.</w:t>
+      </w:r>
+    </w:p>
+    <w:p>
+      <w:pPr>
+        <w:pStyle w:val="ListParagraph"/>
+        <w:numPr>
+          <w:ilvl w:val="0"/>
+          <w:numId w:val="24"/>
+        </w:numPr>
+      </w:pPr>
+      <w:r>
+        <w:t>The player is tasked to populate the region as much as possible. To do this, they first need to build a house. Each house will have a maximum capacity of 5 frogs (note: can be adjust when tweaking the game).</w:t>
+      </w:r>
+      <w:r>
+        <w:t xml:space="preserve"> There is a maximum amount of houses the player can place (adjust as needed).</w:t>
+      </w:r>
+    </w:p>
+    <w:p>
+      <w:pPr>
+        <w:pStyle w:val="ListParagraph"/>
+        <w:numPr>
+          <w:ilvl w:val="0"/>
+          <w:numId w:val="24"/>
+        </w:numPr>
+      </w:pPr>
+      <w:r>
         <w:t>A house requires certain things to increase its population:</w:t>
       </w:r>
     </w:p>
@@ -2069,7 +2564,6 @@
         </w:numPr>
       </w:pPr>
       <w:r>
-        <w:lastRenderedPageBreak/>
         <w:t>Food</w:t>
       </w:r>
     </w:p>
@@ -2187,6 +2681,7 @@
         </w:numPr>
       </w:pPr>
       <w:r>
+        <w:lastRenderedPageBreak/>
         <w:t>Water: well, water tank, saltwater converter.</w:t>
       </w:r>
       <w:r>
@@ -2313,7 +2808,6 @@
         </w:numPr>
       </w:pPr>
       <w:r>
-        <w:lastRenderedPageBreak/>
         <w:t>Engineer – the game starts with one frog assigned to this. They are responsible for: building, demolishing, repair of structures.</w:t>
       </w:r>
     </w:p>
@@ -2413,6 +2907,7 @@
         </w:numPr>
       </w:pPr>
       <w:r>
+        <w:lastRenderedPageBreak/>
         <w:t>Pests</w:t>
       </w:r>
     </w:p>
@@ -2548,7 +3043,13 @@
         <w:t>be injured</w:t>
       </w:r>
       <w:r>
-        <w:t xml:space="preserve"> harmful entities).</w:t>
+        <w:t xml:space="preserve"> </w:t>
+      </w:r>
+      <w:r>
+        <w:t xml:space="preserve">by </w:t>
+      </w:r>
+      <w:r>
+        <w:t>harmful entities).</w:t>
       </w:r>
     </w:p>
     <w:p>
@@ -2562,6 +3063,9 @@
       <w:r>
         <w:t>Hint System</w:t>
       </w:r>
+      <w:r>
+        <w:t xml:space="preserve"> – the hint system is accessed through an icon at the side of the screen, it’ll show up whenever there’s something the player ought to know or do (e.g., houses lacking food, water, power, etc.). This is also congruent with the pop-up icon that shows on structures that lack resources.</w:t>
+      </w:r>
     </w:p>
     <w:p>
       <w:pPr>
@@ -2572,16 +3076,7 @@
         </w:numPr>
       </w:pPr>
       <w:r>
-        <w:t>End</w:t>
-      </w:r>
-    </w:p>
-    <w:p/>
-    <w:p>
-      <w:pPr>
-        <w:pStyle w:val="Heading3"/>
-      </w:pPr>
-      <w:r>
-        <w:t>Mechanics</w:t>
+        <w:t>Fast Forward – if needed/possible, we can add a fast forward feature. Will of course be disabled when there’s a hazard weather event, or certain actions need to take place.</w:t>
       </w:r>
     </w:p>
     <w:p>
@@ -2593,17 +3088,30 @@
         </w:numPr>
       </w:pPr>
       <w:r>
-        <w:t>Mouse control</w:t>
+        <w:t>Once all the cycles have ended, it would be perfectly noon, where the sun is at its summit. All the frogs will gather around the colony ship to celebrate. Rays of sunshine, and special FX will play to emphasize this victory.</w:t>
       </w:r>
     </w:p>
     <w:p/>
     <w:p>
+      <w:r>
+        <w:t>(</w:t>
+      </w:r>
+      <w:proofErr w:type="gramStart"/>
+      <w:r>
+        <w:t>mock</w:t>
+      </w:r>
+      <w:proofErr w:type="gramEnd"/>
+      <w:r>
+        <w:t xml:space="preserve"> ups)</w:t>
+      </w:r>
+    </w:p>
+    <w:p/>
+    <w:p>
       <w:pPr>
         <w:pStyle w:val="Heading3"/>
       </w:pPr>
       <w:r>
-        <w:lastRenderedPageBreak/>
-        <w:t>Losing Gameplay / Incorrect Concept Understanding</w:t>
+        <w:t>Mechanics</w:t>
       </w:r>
     </w:p>
     <w:p>
@@ -2615,6 +3123,27 @@
         </w:numPr>
       </w:pPr>
       <w:r>
+        <w:t>Mouse control</w:t>
+      </w:r>
+    </w:p>
+    <w:p/>
+    <w:p>
+      <w:pPr>
+        <w:pStyle w:val="Heading3"/>
+      </w:pPr>
+      <w:r>
+        <w:t>Losing Gameplay / Incorrect Concept Understanding</w:t>
+      </w:r>
+    </w:p>
+    <w:p>
+      <w:pPr>
+        <w:pStyle w:val="ListParagraph"/>
+        <w:numPr>
+          <w:ilvl w:val="0"/>
+          <w:numId w:val="24"/>
+        </w:numPr>
+      </w:pPr>
+      <w:r>
         <w:t>Blah</w:t>
       </w:r>
     </w:p>
@@ -2636,6 +3165,7 @@
       <w:bookmarkStart w:id="15" w:name="_7rj3x13wsu21" w:colFirst="0" w:colLast="0"/>
       <w:bookmarkEnd w:id="15"/>
       <w:r>
+        <w:lastRenderedPageBreak/>
         <w:t>L.O. Concept(s) Covered</w:t>
       </w:r>
     </w:p>
@@ -2846,7 +3376,6 @@
       <w:bookmarkStart w:id="19" w:name="_t28n5k8jjlvp" w:colFirst="0" w:colLast="0"/>
       <w:bookmarkEnd w:id="19"/>
       <w:r>
-        <w:lastRenderedPageBreak/>
         <w:t>Mockups</w:t>
       </w:r>
     </w:p>
@@ -2892,6 +3421,7 @@
       <w:bookmarkStart w:id="22" w:name="_sfw8yv2xgnrn" w:colFirst="0" w:colLast="0"/>
       <w:bookmarkEnd w:id="22"/>
       <w:r>
+        <w:lastRenderedPageBreak/>
         <w:t>Summary</w:t>
       </w:r>
     </w:p>
@@ -2985,7 +3515,6 @@
       <w:bookmarkStart w:id="29" w:name="_jub7y4l2tdxk" w:colFirst="0" w:colLast="0"/>
       <w:bookmarkEnd w:id="29"/>
       <w:r>
-        <w:lastRenderedPageBreak/>
         <w:t>Academic Concepts</w:t>
       </w:r>
     </w:p>
@@ -3562,6 +4091,7 @@
                 <w:szCs w:val="21"/>
                 <w:highlight w:val="yellow"/>
               </w:rPr>
+              <w:lastRenderedPageBreak/>
               <w:t>Ocean water heats and cools more slowly than land, causing temperate climates in regions near the ocean.</w:t>
             </w:r>
           </w:p>
@@ -4451,7 +4981,6 @@
                 <w:sz w:val="21"/>
                 <w:szCs w:val="21"/>
               </w:rPr>
-              <w:lastRenderedPageBreak/>
               <w:t>Gravity pulls denser air masses downwards, causing less dense air masses to rise.</w:t>
             </w:r>
           </w:p>
@@ -4728,11 +5257,12 @@
       <w:bookmarkStart w:id="47" w:name="_f51r4b8ioo7a" w:colFirst="0" w:colLast="0"/>
       <w:bookmarkEnd w:id="47"/>
       <w:r>
+        <w:lastRenderedPageBreak/>
         <w:t>Checklist Overview</w:t>
       </w:r>
     </w:p>
     <w:p>
-      <w:hyperlink r:id="rId6">
+      <w:hyperlink r:id="rId11">
         <w:r>
           <w:rPr>
             <w:color w:val="1155CC"/>
@@ -5265,15 +5795,7 @@
                 <w:sz w:val="20"/>
                 <w:szCs w:val="20"/>
               </w:rPr>
-              <w:t xml:space="preserve">Game does not include material that is inappropriate for school. This includes, but is not </w:t>
-            </w:r>
-            <w:r>
-              <w:rPr>
-                <w:sz w:val="20"/>
-                <w:szCs w:val="20"/>
-              </w:rPr>
-              <w:lastRenderedPageBreak/>
-              <w:t xml:space="preserve">limited to: violence, firearms, bombs, knives, daggers, blood, gore, smoking, vaping, drug use, any mind-altering substances, alcohol, harm to human-looking characters, harm to animals, insinuating killing or death, </w:t>
+              <w:t xml:space="preserve">Game does not include material that is inappropriate for school. This includes, but is not limited to: violence, firearms, bombs, knives, daggers, blood, gore, smoking, vaping, drug use, any mind-altering substances, alcohol, harm to human-looking characters, harm to animals, insinuating killing or death, </w:t>
             </w:r>
             <w:proofErr w:type="gramStart"/>
             <w:r>
@@ -5485,6 +6007,7 @@
                 <w:sz w:val="20"/>
                 <w:szCs w:val="20"/>
               </w:rPr>
+              <w:lastRenderedPageBreak/>
               <w:t xml:space="preserve">Players cannot simply click through and complete the game without learning. Players should be prompted to re-learn and re-do portions of the game where they had poor results due to less understanding of the academic material. Avoid the word “FAIL” if the student incorrectly understands academic material. </w:t>
             </w:r>
           </w:p>
@@ -5979,7 +6502,11 @@
         <w:t xml:space="preserve">In the Colony Simulation gameplay, the player will further learn how </w:t>
       </w:r>
       <w:r>
-        <w:t>the environment can be manipulated to change the local climate to allow for a suitable habitation. These are more implicit, and the game will make some quick explanations of these through the tutorial.</w:t>
+        <w:t xml:space="preserve">the environment can be manipulated to change the local climate to allow for a suitable habitation. These are </w:t>
+      </w:r>
+      <w:r>
+        <w:lastRenderedPageBreak/>
+        <w:t>more implicit, and the game will make some quick explanations of these through the tutorial.</w:t>
       </w:r>
     </w:p>
     <w:p>
@@ -6138,7 +6665,6 @@
       <w:bookmarkStart w:id="53" w:name="_b34pcjhox752" w:colFirst="0" w:colLast="0"/>
       <w:bookmarkEnd w:id="53"/>
       <w:r>
-        <w:lastRenderedPageBreak/>
         <w:t>Asset Summary</w:t>
       </w:r>
     </w:p>
@@ -6207,7 +6733,7 @@
       <w:r>
         <w:t xml:space="preserve"> source of public domain music: </w:t>
       </w:r>
-      <w:hyperlink r:id="rId7" w:history="1">
+      <w:hyperlink r:id="rId12" w:history="1">
         <w:proofErr w:type="spellStart"/>
         <w:r>
           <w:rPr>
@@ -6250,6 +6776,7 @@
         <w:rPr>
           <w:color w:val="0000FF"/>
         </w:rPr>
+        <w:lastRenderedPageBreak/>
         <w:t>Art Style</w:t>
       </w:r>
     </w:p>
@@ -9657,7 +10184,6 @@
     <w:basedOn w:val="Normal"/>
     <w:next w:val="Normal"/>
     <w:uiPriority w:val="9"/>
-    <w:semiHidden/>
     <w:unhideWhenUsed/>
     <w:qFormat/>
     <w:pPr>
@@ -9811,6 +10337,25 @@
       <w:ind w:left="720"/>
       <w:contextualSpacing/>
     </w:pPr>
+  </w:style>
+  <w:style w:type="table" w:styleId="TableGrid">
+    <w:name w:val="Table Grid"/>
+    <w:basedOn w:val="TableNormal"/>
+    <w:uiPriority w:val="39"/>
+    <w:rsid w:val="00CB7D47"/>
+    <w:pPr>
+      <w:spacing w:line="240" w:lineRule="auto"/>
+    </w:pPr>
+    <w:tblPr>
+      <w:tblBorders>
+        <w:top w:val="single" w:sz="4" w:space="0" w:color="auto"/>
+        <w:left w:val="single" w:sz="4" w:space="0" w:color="auto"/>
+        <w:bottom w:val="single" w:sz="4" w:space="0" w:color="auto"/>
+        <w:right w:val="single" w:sz="4" w:space="0" w:color="auto"/>
+        <w:insideH w:val="single" w:sz="4" w:space="0" w:color="auto"/>
+        <w:insideV w:val="single" w:sz="4" w:space="0" w:color="auto"/>
+      </w:tblBorders>
+    </w:tblPr>
   </w:style>
 </w:styles>
 </file>

</xml_diff>

<commit_message>
added colony sim mockups to gdd, added more colony sim gdd stuff
</commit_message>
<xml_diff>
--- a/Docs/Renegadeware_MS_ESS2D1_GDD.docx
+++ b/Docs/Renegadeware_MS_ESS2D1_GDD.docx
@@ -101,14 +101,12 @@
           <w:rFonts w:ascii="Roboto" w:eastAsia="Roboto" w:hAnsi="Roboto" w:cs="Roboto"/>
         </w:rPr>
       </w:pPr>
-      <w:proofErr w:type="spellStart"/>
       <w:r>
         <w:rPr>
           <w:rFonts w:ascii="Roboto" w:eastAsia="Roboto" w:hAnsi="Roboto" w:cs="Roboto"/>
         </w:rPr>
         <w:t>Renegadeware</w:t>
       </w:r>
-      <w:proofErr w:type="spellEnd"/>
     </w:p>
     <w:p>
       <w:pPr>
@@ -1792,10 +1790,7 @@
         <w:t>Temperature Overlay</w:t>
       </w:r>
       <w:r>
-        <w:t xml:space="preserve"> </w:t>
-      </w:r>
-      <w:r>
-        <w:t>Mockup</w:t>
+        <w:t xml:space="preserve"> Mockup</w:t>
       </w:r>
     </w:p>
     <w:p>
@@ -1859,10 +1854,7 @@
         <w:t>Humidity Overlay</w:t>
       </w:r>
       <w:r>
-        <w:t xml:space="preserve"> </w:t>
-      </w:r>
-      <w:r>
-        <w:t>Mockup</w:t>
+        <w:t xml:space="preserve"> Mockup</w:t>
       </w:r>
     </w:p>
     <w:p>
@@ -1926,10 +1918,7 @@
         <w:t>Wind Strength Overlay</w:t>
       </w:r>
       <w:r>
-        <w:t xml:space="preserve"> </w:t>
-      </w:r>
-      <w:r>
-        <w:t>Mockup</w:t>
+        <w:t xml:space="preserve"> Mockup</w:t>
       </w:r>
     </w:p>
     <w:p>
@@ -3091,18 +3080,187 @@
         <w:t>Once all the cycles have ended, it would be perfectly noon, where the sun is at its summit. All the frogs will gather around the colony ship to celebrate. Rays of sunshine, and special FX will play to emphasize this victory.</w:t>
       </w:r>
     </w:p>
+    <w:p>
+      <w:pPr>
+        <w:pStyle w:val="Heading5"/>
+      </w:pPr>
+      <w:r>
+        <w:lastRenderedPageBreak/>
+        <w:t>Colony Sims Mockups</w:t>
+      </w:r>
+    </w:p>
+    <w:p>
+      <w:r>
+        <w:rPr>
+          <w:noProof/>
+        </w:rPr>
+        <w:drawing>
+          <wp:inline distT="0" distB="0" distL="0" distR="0" wp14:anchorId="4DA11970" wp14:editId="060E075A">
+            <wp:extent cx="5943600" cy="3343275"/>
+            <wp:effectExtent l="0" t="0" r="0" b="9525"/>
+            <wp:docPr id="1456613612" name="Picture 1"/>
+            <wp:cNvGraphicFramePr>
+              <a:graphicFrameLocks xmlns:a="http://schemas.openxmlformats.org/drawingml/2006/main" noChangeAspect="1"/>
+            </wp:cNvGraphicFramePr>
+            <a:graphic xmlns:a="http://schemas.openxmlformats.org/drawingml/2006/main">
+              <a:graphicData uri="http://schemas.openxmlformats.org/drawingml/2006/picture">
+                <pic:pic xmlns:pic="http://schemas.openxmlformats.org/drawingml/2006/picture">
+                  <pic:nvPicPr>
+                    <pic:cNvPr id="1456613612" name="Picture 1456613612"/>
+                    <pic:cNvPicPr/>
+                  </pic:nvPicPr>
+                  <pic:blipFill>
+                    <a:blip r:embed="rId11">
+                      <a:extLst>
+                        <a:ext uri="{28A0092B-C50C-407E-A947-70E740481C1C}">
+                          <a14:useLocalDpi xmlns:a14="http://schemas.microsoft.com/office/drawing/2010/main" val="0"/>
+                        </a:ext>
+                      </a:extLst>
+                    </a:blip>
+                    <a:stretch>
+                      <a:fillRect/>
+                    </a:stretch>
+                  </pic:blipFill>
+                  <pic:spPr>
+                    <a:xfrm>
+                      <a:off x="0" y="0"/>
+                      <a:ext cx="5943600" cy="3343275"/>
+                    </a:xfrm>
+                    <a:prstGeom prst="rect">
+                      <a:avLst/>
+                    </a:prstGeom>
+                  </pic:spPr>
+                </pic:pic>
+              </a:graphicData>
+            </a:graphic>
+          </wp:inline>
+        </w:drawing>
+      </w:r>
+    </w:p>
+    <w:tbl>
+      <w:tblPr>
+        <w:tblStyle w:val="TableGrid"/>
+        <w:tblW w:w="0" w:type="auto"/>
+        <w:tblLook w:val="04A0" w:firstRow="1" w:lastRow="0" w:firstColumn="1" w:lastColumn="0" w:noHBand="0" w:noVBand="1"/>
+      </w:tblPr>
+      <w:tblGrid>
+        <w:gridCol w:w="4675"/>
+        <w:gridCol w:w="4675"/>
+      </w:tblGrid>
+      <w:tr>
+        <w:tc>
+          <w:tcPr>
+            <w:tcW w:w="4675" w:type="dxa"/>
+          </w:tcPr>
+          <w:p>
+            <w:r>
+              <w:t>1 – Meteorologic Reading/Forecast/Hazzard Warning</w:t>
+            </w:r>
+          </w:p>
+        </w:tc>
+        <w:tc>
+          <w:tcPr>
+            <w:tcW w:w="4675" w:type="dxa"/>
+          </w:tcPr>
+          <w:p>
+            <w:r>
+              <w:t>2 – Colony Info (population, water, power)</w:t>
+            </w:r>
+          </w:p>
+        </w:tc>
+      </w:tr>
+      <w:tr>
+        <w:tc>
+          <w:tcPr>
+            <w:tcW w:w="4675" w:type="dxa"/>
+          </w:tcPr>
+          <w:p>
+            <w:r>
+              <w:t>3 – Hint System</w:t>
+            </w:r>
+          </w:p>
+        </w:tc>
+        <w:tc>
+          <w:tcPr>
+            <w:tcW w:w="4675" w:type="dxa"/>
+          </w:tcPr>
+          <w:p>
+            <w:r>
+              <w:t>4 – Structures/Roles Palette</w:t>
+            </w:r>
+          </w:p>
+        </w:tc>
+      </w:tr>
+      <w:tr>
+        <w:tc>
+          <w:tcPr>
+            <w:tcW w:w="4675" w:type="dxa"/>
+          </w:tcPr>
+          <w:p>
+            <w:r>
+              <w:t>5 – Structure Confirmations: build confirm, move/demolish</w:t>
+            </w:r>
+          </w:p>
+        </w:tc>
+        <w:tc>
+          <w:tcPr>
+            <w:tcW w:w="4675" w:type="dxa"/>
+          </w:tcPr>
+          <w:p>
+            <w:r>
+              <w:t>6 – House needs icon pop-up.</w:t>
+            </w:r>
+          </w:p>
+        </w:tc>
+      </w:tr>
+    </w:tbl>
     <w:p/>
     <w:p>
       <w:r>
-        <w:t>(</w:t>
-      </w:r>
-      <w:proofErr w:type="gramStart"/>
-      <w:r>
-        <w:t>mock</w:t>
-      </w:r>
-      <w:proofErr w:type="gramEnd"/>
-      <w:r>
-        <w:t xml:space="preserve"> ups)</w:t>
+        <w:rPr>
+          <w:noProof/>
+        </w:rPr>
+        <w:drawing>
+          <wp:inline distT="0" distB="0" distL="0" distR="0" wp14:anchorId="55587E7E" wp14:editId="68A866D6">
+            <wp:extent cx="5943600" cy="3343275"/>
+            <wp:effectExtent l="0" t="0" r="0" b="9525"/>
+            <wp:docPr id="2117155665" name="Picture 2"/>
+            <wp:cNvGraphicFramePr>
+              <a:graphicFrameLocks xmlns:a="http://schemas.openxmlformats.org/drawingml/2006/main" noChangeAspect="1"/>
+            </wp:cNvGraphicFramePr>
+            <a:graphic xmlns:a="http://schemas.openxmlformats.org/drawingml/2006/main">
+              <a:graphicData uri="http://schemas.openxmlformats.org/drawingml/2006/picture">
+                <pic:pic xmlns:pic="http://schemas.openxmlformats.org/drawingml/2006/picture">
+                  <pic:nvPicPr>
+                    <pic:cNvPr id="2117155665" name="Picture 2117155665"/>
+                    <pic:cNvPicPr/>
+                  </pic:nvPicPr>
+                  <pic:blipFill>
+                    <a:blip r:embed="rId12">
+                      <a:extLst>
+                        <a:ext uri="{28A0092B-C50C-407E-A947-70E740481C1C}">
+                          <a14:useLocalDpi xmlns:a14="http://schemas.microsoft.com/office/drawing/2010/main" val="0"/>
+                        </a:ext>
+                      </a:extLst>
+                    </a:blip>
+                    <a:stretch>
+                      <a:fillRect/>
+                    </a:stretch>
+                  </pic:blipFill>
+                  <pic:spPr>
+                    <a:xfrm>
+                      <a:off x="0" y="0"/>
+                      <a:ext cx="5943600" cy="3343275"/>
+                    </a:xfrm>
+                    <a:prstGeom prst="rect">
+                      <a:avLst/>
+                    </a:prstGeom>
+                  </pic:spPr>
+                </pic:pic>
+              </a:graphicData>
+            </a:graphic>
+          </wp:inline>
+        </w:drawing>
       </w:r>
     </w:p>
     <w:p/>
@@ -3111,6 +3269,7 @@
         <w:pStyle w:val="Heading3"/>
       </w:pPr>
       <w:r>
+        <w:lastRenderedPageBreak/>
         <w:t>Mechanics</w:t>
       </w:r>
     </w:p>
@@ -3123,16 +3282,7 @@
         </w:numPr>
       </w:pPr>
       <w:r>
-        <w:t>Mouse control</w:t>
-      </w:r>
-    </w:p>
-    <w:p/>
-    <w:p>
-      <w:pPr>
-        <w:pStyle w:val="Heading3"/>
-      </w:pPr>
-      <w:r>
-        <w:t>Losing Gameplay / Incorrect Concept Understanding</w:t>
+        <w:t>The game will be fully controlled via mouse or touch.</w:t>
       </w:r>
     </w:p>
     <w:p>
@@ -3144,10 +3294,54 @@
         </w:numPr>
       </w:pPr>
       <w:r>
-        <w:t>Blah</w:t>
+        <w:t>All inputs are done by simply clicking on the widgets. A highlight for these widgets will appear on mouse hover, or if they are selected.</w:t>
       </w:r>
     </w:p>
     <w:p/>
+    <w:p>
+      <w:pPr>
+        <w:pStyle w:val="Heading3"/>
+      </w:pPr>
+      <w:r>
+        <w:t>Losing Gameplay / Incorrect Concept Understanding</w:t>
+      </w:r>
+    </w:p>
+    <w:p>
+      <w:pPr>
+        <w:pStyle w:val="ListParagraph"/>
+        <w:numPr>
+          <w:ilvl w:val="0"/>
+          <w:numId w:val="24"/>
+        </w:numPr>
+      </w:pPr>
+      <w:r>
+        <w:t>There is no losing condition during Colony Sims. The player’s performance is simply rated at the end based on how much the population grew.</w:t>
+      </w:r>
+    </w:p>
+    <w:p>
+      <w:pPr>
+        <w:pStyle w:val="ListParagraph"/>
+        <w:numPr>
+          <w:ilvl w:val="0"/>
+          <w:numId w:val="24"/>
+        </w:numPr>
+      </w:pPr>
+      <w:r>
+        <w:t>The hint system will guide the player throughout the duration on how to grow/sustain the population.</w:t>
+      </w:r>
+    </w:p>
+    <w:p>
+      <w:pPr>
+        <w:pStyle w:val="ListParagraph"/>
+        <w:numPr>
+          <w:ilvl w:val="0"/>
+          <w:numId w:val="24"/>
+        </w:numPr>
+      </w:pPr>
+      <w:r>
+        <w:t>The house requirements to grow the population is tied to understanding how one can manipulate the environment to change the atmospheric condition.</w:t>
+      </w:r>
+    </w:p>
     <w:p/>
     <w:p>
       <w:pPr>
@@ -3165,7 +3359,6 @@
       <w:bookmarkStart w:id="15" w:name="_7rj3x13wsu21" w:colFirst="0" w:colLast="0"/>
       <w:bookmarkEnd w:id="15"/>
       <w:r>
-        <w:lastRenderedPageBreak/>
         <w:t>L.O. Concept(s) Covered</w:t>
       </w:r>
     </w:p>
@@ -3332,6 +3525,7 @@
       <w:bookmarkStart w:id="18" w:name="_qgyue44qr7pc" w:colFirst="0" w:colLast="0"/>
       <w:bookmarkEnd w:id="18"/>
       <w:r>
+        <w:lastRenderedPageBreak/>
         <w:t xml:space="preserve">Losing Gameplay / Incorrect Concept Understanding </w:t>
       </w:r>
     </w:p>
@@ -3421,7 +3615,6 @@
       <w:bookmarkStart w:id="22" w:name="_sfw8yv2xgnrn" w:colFirst="0" w:colLast="0"/>
       <w:bookmarkEnd w:id="22"/>
       <w:r>
-        <w:lastRenderedPageBreak/>
         <w:t>Summary</w:t>
       </w:r>
     </w:p>
@@ -4091,7 +4284,6 @@
                 <w:szCs w:val="21"/>
                 <w:highlight w:val="yellow"/>
               </w:rPr>
-              <w:lastRenderedPageBreak/>
               <w:t>Ocean water heats and cools more slowly than land, causing temperate climates in regions near the ocean.</w:t>
             </w:r>
           </w:p>
@@ -4691,25 +4883,8 @@
                 <w:szCs w:val="21"/>
                 <w:highlight w:val="yellow"/>
               </w:rPr>
-              <w:t xml:space="preserve">Atmospheric composition, including the </w:t>
-            </w:r>
-            <w:proofErr w:type="gramStart"/>
-            <w:r>
-              <w:rPr>
-                <w:sz w:val="21"/>
-                <w:szCs w:val="21"/>
-                <w:highlight w:val="yellow"/>
-              </w:rPr>
-              <w:t>amount</w:t>
-            </w:r>
-            <w:proofErr w:type="gramEnd"/>
-            <w:r>
-              <w:rPr>
-                <w:sz w:val="21"/>
-                <w:szCs w:val="21"/>
-                <w:highlight w:val="yellow"/>
-              </w:rPr>
-              <w:t xml:space="preserve"> of pollutants or greenhouse gases in the air, affects climate.</w:t>
+              <w:lastRenderedPageBreak/>
+              <w:t>Atmospheric composition, including the amount of pollutants or greenhouse gases in the air, affects climate.</w:t>
             </w:r>
           </w:p>
         </w:tc>
@@ -5257,12 +5432,11 @@
       <w:bookmarkStart w:id="47" w:name="_f51r4b8ioo7a" w:colFirst="0" w:colLast="0"/>
       <w:bookmarkEnd w:id="47"/>
       <w:r>
-        <w:lastRenderedPageBreak/>
         <w:t>Checklist Overview</w:t>
       </w:r>
     </w:p>
     <w:p>
-      <w:hyperlink r:id="rId11">
+      <w:hyperlink r:id="rId13">
         <w:r>
           <w:rPr>
             <w:color w:val="1155CC"/>
@@ -5664,6 +5838,7 @@
                 <w:sz w:val="20"/>
                 <w:szCs w:val="20"/>
               </w:rPr>
+              <w:lastRenderedPageBreak/>
               <w:t>All on-screen words spelled correctly and grammatically correct.</w:t>
             </w:r>
           </w:p>
@@ -5795,23 +5970,7 @@
                 <w:sz w:val="20"/>
                 <w:szCs w:val="20"/>
               </w:rPr>
-              <w:t xml:space="preserve">Game does not include material that is inappropriate for school. This includes, but is not limited to: violence, firearms, bombs, knives, daggers, blood, gore, smoking, vaping, drug use, any mind-altering substances, alcohol, harm to human-looking characters, harm to animals, insinuating killing or death, </w:t>
-            </w:r>
-            <w:proofErr w:type="gramStart"/>
-            <w:r>
-              <w:rPr>
-                <w:sz w:val="20"/>
-                <w:szCs w:val="20"/>
-              </w:rPr>
-              <w:t>ideally</w:t>
-            </w:r>
-            <w:proofErr w:type="gramEnd"/>
-            <w:r>
-              <w:rPr>
-                <w:sz w:val="20"/>
-                <w:szCs w:val="20"/>
-              </w:rPr>
-              <w:t xml:space="preserve"> they’re always chased away rather than eliminated. If there is conflict with an enemy in game, they are chased away rather than eliminated or killed. (There can be death if it is in the context of the learning objective – ex. The food chain) If you have any questions about this policy and your game, please ask us. </w:t>
+              <w:t xml:space="preserve">Game does not include material that is inappropriate for school. This includes, but is not limited to: violence, firearms, bombs, knives, daggers, blood, gore, smoking, vaping, drug use, any mind-altering substances, alcohol, harm to human-looking characters, harm to animals, insinuating killing or death, ideally they’re always chased away rather than eliminated. If there is conflict with an enemy in game, they are chased away rather than eliminated or killed. (There can be death if it is in the context of the learning objective – ex. The food chain) If you have any questions about this policy and your game, please ask us. </w:t>
             </w:r>
           </w:p>
         </w:tc>
@@ -6007,7 +6166,6 @@
                 <w:sz w:val="20"/>
                 <w:szCs w:val="20"/>
               </w:rPr>
-              <w:lastRenderedPageBreak/>
               <w:t xml:space="preserve">Players cannot simply click through and complete the game without learning. Players should be prompted to re-learn and re-do portions of the game where they had poor results due to less understanding of the academic material. Avoid the word “FAIL” if the student incorrectly understands academic material. </w:t>
             </w:r>
           </w:p>
@@ -6138,23 +6296,7 @@
                 <w:sz w:val="20"/>
                 <w:szCs w:val="20"/>
               </w:rPr>
-              <w:t xml:space="preserve">Gameplay mechanic reinforces the academic material, rather than being completely separate from instruction. </w:t>
-            </w:r>
-            <w:proofErr w:type="spellStart"/>
-            <w:r>
-              <w:rPr>
-                <w:sz w:val="20"/>
-                <w:szCs w:val="20"/>
-              </w:rPr>
-              <w:t>I.e</w:t>
-            </w:r>
-            <w:proofErr w:type="spellEnd"/>
-            <w:r>
-              <w:rPr>
-                <w:sz w:val="20"/>
-                <w:szCs w:val="20"/>
-              </w:rPr>
-              <w:t>, there is a focus on academic reasoning rather than concept / question repetition.</w:t>
+              <w:t>Gameplay mechanic reinforces the academic material, rather than being completely separate from instruction. I.e, there is a focus on academic reasoning rather than concept / question repetition.</w:t>
             </w:r>
           </w:p>
         </w:tc>
@@ -6285,7 +6427,15 @@
                 <w:sz w:val="20"/>
                 <w:szCs w:val="20"/>
               </w:rPr>
-              <w:t>Games should be fun and interesting, designed as non-educational games are designed, with design to encourage players to keep playing.</w:t>
+              <w:t xml:space="preserve">Games should be fun and interesting, designed as </w:t>
+            </w:r>
+            <w:r>
+              <w:rPr>
+                <w:sz w:val="20"/>
+                <w:szCs w:val="20"/>
+              </w:rPr>
+              <w:lastRenderedPageBreak/>
+              <w:t>non-educational games are designed, with design to encourage players to keep playing.</w:t>
             </w:r>
           </w:p>
         </w:tc>
@@ -6502,11 +6652,7 @@
         <w:t xml:space="preserve">In the Colony Simulation gameplay, the player will further learn how </w:t>
       </w:r>
       <w:r>
-        <w:t xml:space="preserve">the environment can be manipulated to change the local climate to allow for a suitable habitation. These are </w:t>
-      </w:r>
-      <w:r>
-        <w:lastRenderedPageBreak/>
-        <w:t>more implicit, and the game will make some quick explanations of these through the tutorial.</w:t>
+        <w:t>the environment can be manipulated to change the local climate to allow for a suitable habitation. These are more implicit, and the game will make some quick explanations of these through the tutorial.</w:t>
       </w:r>
     </w:p>
     <w:p>
@@ -6598,6 +6744,7 @@
         <w:rPr>
           <w:color w:val="0000FF"/>
         </w:rPr>
+        <w:lastRenderedPageBreak/>
         <w:t>Technical</w:t>
       </w:r>
     </w:p>
@@ -6733,20 +6880,12 @@
       <w:r>
         <w:t xml:space="preserve"> source of public domain music: </w:t>
       </w:r>
-      <w:hyperlink r:id="rId12" w:history="1">
-        <w:proofErr w:type="spellStart"/>
+      <w:hyperlink r:id="rId14" w:history="1">
         <w:r>
           <w:rPr>
             <w:rStyle w:val="Hyperlink"/>
           </w:rPr>
-          <w:t>Dova</w:t>
-        </w:r>
-        <w:proofErr w:type="spellEnd"/>
-        <w:r>
-          <w:rPr>
-            <w:rStyle w:val="Hyperlink"/>
-          </w:rPr>
-          <w:t>-Syndrome</w:t>
+          <w:t>Dova-Syndrome</w:t>
         </w:r>
       </w:hyperlink>
     </w:p>
@@ -6776,7 +6915,6 @@
         <w:rPr>
           <w:color w:val="0000FF"/>
         </w:rPr>
-        <w:lastRenderedPageBreak/>
         <w:t>Art Style</w:t>
       </w:r>
     </w:p>
@@ -6867,6 +7005,7 @@
       <w:bookmarkStart w:id="59" w:name="_2cxaegn1vq3j" w:colFirst="0" w:colLast="0"/>
       <w:bookmarkEnd w:id="59"/>
       <w:r>
+        <w:lastRenderedPageBreak/>
         <w:t>Back Story</w:t>
       </w:r>
     </w:p>

</xml_diff>

<commit_message>
start actual gameflow descriptions
</commit_message>
<xml_diff>
--- a/Docs/Renegadeware_MS_ESS2D1_GDD.docx
+++ b/Docs/Renegadeware_MS_ESS2D1_GDD.docx
@@ -2933,7 +2933,10 @@
         </w:numPr>
       </w:pPr>
       <w:r>
-        <w:t>Underground Critter – damages structures in its path as it moves across the landscape.</w:t>
+        <w:t>Ground</w:t>
+      </w:r>
+      <w:r>
+        <w:t xml:space="preserve"> Critter – damages structures in its path as it moves across the landscape.</w:t>
       </w:r>
     </w:p>
     <w:p>
@@ -3154,7 +3157,13 @@
           </w:tcPr>
           <w:p>
             <w:r>
-              <w:t>1 – Meteorologic Reading/Forecast/Hazzard Warning</w:t>
+              <w:t xml:space="preserve">1 – </w:t>
+            </w:r>
+            <w:r>
+              <w:t>Weather Reading</w:t>
+            </w:r>
+            <w:r>
+              <w:t>/Forecast/Hazzard Warning</w:t>
             </w:r>
           </w:p>
         </w:tc>
@@ -3348,7 +3357,16 @@
         <w:pStyle w:val="Heading2"/>
       </w:pPr>
       <w:r>
-        <w:t>Part 1 - [Name of this Portion of the Game]</w:t>
+        <w:t xml:space="preserve">Part 1 </w:t>
+      </w:r>
+      <w:r>
+        <w:t>–</w:t>
+      </w:r>
+      <w:r>
+        <w:t xml:space="preserve"> </w:t>
+      </w:r>
+      <w:r>
+        <w:t>Temperate Climate (Summer) Overworld</w:t>
       </w:r>
     </w:p>
     <w:p/>
@@ -3356,10 +3374,201 @@
       <w:pPr>
         <w:pStyle w:val="Heading3"/>
       </w:pPr>
-      <w:bookmarkStart w:id="15" w:name="_7rj3x13wsu21" w:colFirst="0" w:colLast="0"/>
-      <w:bookmarkEnd w:id="15"/>
-      <w:r>
-        <w:t>L.O. Concept(s) Covered</w:t>
+      <w:r>
+        <w:t>L.O. Concepts Covered</w:t>
+      </w:r>
+    </w:p>
+    <w:p>
+      <w:pPr>
+        <w:pStyle w:val="ListParagraph"/>
+        <w:numPr>
+          <w:ilvl w:val="0"/>
+          <w:numId w:val="25"/>
+        </w:numPr>
+      </w:pPr>
+      <w:r>
+        <w:t>Because of differential heating from the Sun, climate is warmer at equatorial regions and cooler at higher latitudes.</w:t>
+      </w:r>
+    </w:p>
+    <w:p>
+      <w:pPr>
+        <w:pStyle w:val="ListParagraph"/>
+        <w:numPr>
+          <w:ilvl w:val="0"/>
+          <w:numId w:val="25"/>
+        </w:numPr>
+      </w:pPr>
+      <w:r>
+        <w:t>The angle at which the sun strikes different latitudes on Earth causes unequal heating across the globe.</w:t>
+      </w:r>
+    </w:p>
+    <w:p>
+      <w:pPr>
+        <w:pStyle w:val="ListParagraph"/>
+        <w:numPr>
+          <w:ilvl w:val="0"/>
+          <w:numId w:val="25"/>
+        </w:numPr>
+      </w:pPr>
+      <w:r>
+        <w:t>Climate is defined as the average weather over decades in a particular region.</w:t>
+      </w:r>
+    </w:p>
+    <w:p>
+      <w:pPr>
+        <w:pStyle w:val="ListParagraph"/>
+        <w:numPr>
+          <w:ilvl w:val="0"/>
+          <w:numId w:val="25"/>
+        </w:numPr>
+      </w:pPr>
+      <w:r>
+        <w:t>The interactions affecting weather and climate vary with latitude, altitude, proximity to the ocean, topography, and surface characteristics.</w:t>
+      </w:r>
+    </w:p>
+    <w:p/>
+    <w:p>
+      <w:pPr>
+        <w:pStyle w:val="Heading3"/>
+      </w:pPr>
+      <w:r>
+        <w:t>Atmospheric Attribute Criteria</w:t>
+      </w:r>
+    </w:p>
+    <w:p>
+      <w:pPr>
+        <w:pStyle w:val="ListParagraph"/>
+        <w:numPr>
+          <w:ilvl w:val="0"/>
+          <w:numId w:val="25"/>
+        </w:numPr>
+      </w:pPr>
+      <w:r>
+        <w:t>Temperature</w:t>
+      </w:r>
+    </w:p>
+    <w:p>
+      <w:pPr>
+        <w:pStyle w:val="ListParagraph"/>
+        <w:numPr>
+          <w:ilvl w:val="0"/>
+          <w:numId w:val="25"/>
+        </w:numPr>
+      </w:pPr>
+      <w:r>
+        <w:t>Humidity</w:t>
+      </w:r>
+    </w:p>
+    <w:p/>
+    <w:p>
+      <w:pPr>
+        <w:pStyle w:val="Heading3"/>
+      </w:pPr>
+      <w:r>
+        <w:t>Summary</w:t>
+      </w:r>
+    </w:p>
+    <w:p>
+      <w:pPr>
+        <w:pStyle w:val="ListParagraph"/>
+        <w:numPr>
+          <w:ilvl w:val="0"/>
+          <w:numId w:val="24"/>
+        </w:numPr>
+      </w:pPr>
+      <w:r>
+        <w:t>The game will start with describing the earth’s orbit around the sun, and how it relates to the temperature pattern based on the latitude</w:t>
+      </w:r>
+      <w:r>
+        <w:t xml:space="preserve"> (show an animated visual of the earth orbiting the sun, along with its tilt).</w:t>
+      </w:r>
+    </w:p>
+    <w:p>
+      <w:pPr>
+        <w:pStyle w:val="ListParagraph"/>
+        <w:numPr>
+          <w:ilvl w:val="0"/>
+          <w:numId w:val="24"/>
+        </w:numPr>
+      </w:pPr>
+      <w:r>
+        <w:t>Only temperature and humidity overlay will be available.</w:t>
+      </w:r>
+    </w:p>
+    <w:p>
+      <w:pPr>
+        <w:pStyle w:val="ListParagraph"/>
+        <w:numPr>
+          <w:ilvl w:val="0"/>
+          <w:numId w:val="24"/>
+        </w:numPr>
+      </w:pPr>
+      <w:r>
+        <w:t>Hotspot investigation will be restricted to the correct one. A dialog will pop-up to give the player a hint if they choose the wrong one (also highlight the correct hotspot).</w:t>
+      </w:r>
+    </w:p>
+    <w:p>
+      <w:pPr>
+        <w:pStyle w:val="ListParagraph"/>
+        <w:numPr>
+          <w:ilvl w:val="0"/>
+          <w:numId w:val="24"/>
+        </w:numPr>
+      </w:pPr>
+      <w:r>
+        <w:lastRenderedPageBreak/>
+        <w:t>During hotspot investigation, the game will describe climate, and how changing location and time affects the average atmospheric attributes.</w:t>
+      </w:r>
+    </w:p>
+    <w:p>
+      <w:pPr>
+        <w:pStyle w:val="ListParagraph"/>
+        <w:numPr>
+          <w:ilvl w:val="0"/>
+          <w:numId w:val="24"/>
+        </w:numPr>
+      </w:pPr>
+      <w:r>
+        <w:t>There will be a tutorial on how to read the information provided, along with how to win over the majority of the frogs.</w:t>
+      </w:r>
+    </w:p>
+    <w:p>
+      <w:pPr>
+        <w:pStyle w:val="ListParagraph"/>
+        <w:numPr>
+          <w:ilvl w:val="0"/>
+          <w:numId w:val="24"/>
+        </w:numPr>
+      </w:pPr>
+      <w:r>
+        <w:t>The player will need to position the landing site correctly, and choose the “summer” season. This will be the only time the majority of the frogs will accept the decision.</w:t>
+      </w:r>
+    </w:p>
+    <w:p/>
+    <w:p>
+      <w:pPr>
+        <w:pStyle w:val="Heading2"/>
+      </w:pPr>
+      <w:r>
+        <w:t xml:space="preserve">Part </w:t>
+      </w:r>
+      <w:r>
+        <w:t>2</w:t>
+      </w:r>
+      <w:r>
+        <w:t xml:space="preserve"> – Temperate Climate (Summer)</w:t>
+      </w:r>
+      <w:r>
+        <w:t xml:space="preserve"> Colony Sim</w:t>
+      </w:r>
+    </w:p>
+    <w:p/>
+    <w:p>
+      <w:pPr>
+        <w:pStyle w:val="Heading3"/>
+      </w:pPr>
+      <w:r>
+        <w:t>L.O. Concepts Covered</w:t>
       </w:r>
     </w:p>
     <w:p>
@@ -3370,7 +3579,29 @@
         </w:numPr>
       </w:pPr>
       <w:r>
-        <w:t>List the concept(s) covered during this part of the game.</w:t>
+        <w:t>Weather is defined as the conditions of the atmosphere at a particular place and time.</w:t>
+      </w:r>
+    </w:p>
+    <w:p>
+      <w:pPr>
+        <w:numPr>
+          <w:ilvl w:val="0"/>
+          <w:numId w:val="19"/>
+        </w:numPr>
+      </w:pPr>
+      <w:r>
+        <w:t>Weather characteristics include: temperature, air pressure, humidity, precipitation, wind speed and direction.</w:t>
+      </w:r>
+    </w:p>
+    <w:p>
+      <w:pPr>
+        <w:numPr>
+          <w:ilvl w:val="0"/>
+          <w:numId w:val="19"/>
+        </w:numPr>
+      </w:pPr>
+      <w:r>
+        <w:t>The cycling of matter and energy between living things and the atmosphere affects climate.</w:t>
       </w:r>
     </w:p>
     <w:p/>
@@ -3378,222 +3609,111 @@
       <w:pPr>
         <w:pStyle w:val="Heading3"/>
       </w:pPr>
-      <w:bookmarkStart w:id="16" w:name="_w93n9hjgibra" w:colFirst="0" w:colLast="0"/>
-      <w:bookmarkEnd w:id="16"/>
-      <w:r>
-        <w:t>Summary</w:t>
-      </w:r>
-    </w:p>
-    <w:p>
-      <w:r>
-        <w:t>Questions to consider:</w:t>
-      </w:r>
-    </w:p>
-    <w:p>
-      <w:pPr>
-        <w:numPr>
-          <w:ilvl w:val="0"/>
-          <w:numId w:val="12"/>
-        </w:numPr>
-      </w:pPr>
-      <w:r>
-        <w:t>Indicate the gameplay goals. This is supposed to be fun, after all!</w:t>
-      </w:r>
-    </w:p>
-    <w:p>
-      <w:pPr>
-        <w:numPr>
-          <w:ilvl w:val="0"/>
-          <w:numId w:val="12"/>
-        </w:numPr>
-      </w:pPr>
-      <w:r>
-        <w:t>What is the flow of the gameplay?</w:t>
-      </w:r>
-    </w:p>
-    <w:p>
-      <w:pPr>
-        <w:numPr>
-          <w:ilvl w:val="0"/>
-          <w:numId w:val="12"/>
-        </w:numPr>
-      </w:pPr>
-      <w:r>
-        <w:t>What is the flow of the academic content?</w:t>
-      </w:r>
-    </w:p>
-    <w:p>
-      <w:pPr>
-        <w:numPr>
-          <w:ilvl w:val="0"/>
-          <w:numId w:val="12"/>
-        </w:numPr>
-      </w:pPr>
-      <w:r>
-        <w:rPr>
-          <w:rFonts w:ascii="Roboto" w:eastAsia="Roboto" w:hAnsi="Roboto" w:cs="Roboto"/>
-        </w:rPr>
-        <w:t>How will students/players be held accountable for understanding the academic content?</w:t>
-      </w:r>
-    </w:p>
-    <w:p>
-      <w:pPr>
-        <w:numPr>
-          <w:ilvl w:val="0"/>
-          <w:numId w:val="12"/>
-        </w:numPr>
-        <w:rPr>
-          <w:rFonts w:ascii="Roboto" w:eastAsia="Roboto" w:hAnsi="Roboto" w:cs="Roboto"/>
-        </w:rPr>
-      </w:pPr>
-      <w:r>
-        <w:rPr>
-          <w:rFonts w:ascii="Roboto" w:eastAsia="Roboto" w:hAnsi="Roboto" w:cs="Roboto"/>
-        </w:rPr>
-        <w:t>Note: it is okay if the game becomes progressively more difficult from a gameplay/academic standpoint. It’s good to challenge the student, as long as it is at the appropriate level for the target age!</w:t>
-      </w:r>
-    </w:p>
-    <w:p>
-      <w:pPr>
-        <w:rPr>
-          <w:rFonts w:ascii="Roboto" w:eastAsia="Roboto" w:hAnsi="Roboto" w:cs="Roboto"/>
-        </w:rPr>
-      </w:pPr>
-    </w:p>
-    <w:p>
-      <w:pPr>
-        <w:pStyle w:val="Heading3"/>
-      </w:pPr>
-      <w:bookmarkStart w:id="17" w:name="_nh90sk5jeis7" w:colFirst="0" w:colLast="0"/>
-      <w:bookmarkEnd w:id="17"/>
-      <w:r>
-        <w:t>Mechanics</w:t>
-      </w:r>
-    </w:p>
-    <w:p>
-      <w:pPr>
-        <w:numPr>
-          <w:ilvl w:val="0"/>
-          <w:numId w:val="11"/>
-        </w:numPr>
-      </w:pPr>
-      <w:r>
-        <w:t>What are the controls for these physical movements?</w:t>
-      </w:r>
-    </w:p>
-    <w:p>
-      <w:pPr>
-        <w:numPr>
-          <w:ilvl w:val="0"/>
-          <w:numId w:val="11"/>
-        </w:numPr>
-      </w:pPr>
-      <w:r>
-        <w:t>What are the physics of the movement through the game?</w:t>
-      </w:r>
-    </w:p>
-    <w:p>
-      <w:pPr>
-        <w:numPr>
-          <w:ilvl w:val="0"/>
-          <w:numId w:val="11"/>
-        </w:numPr>
-      </w:pPr>
-      <w:r>
-        <w:t>What “skills” will the player need to play this game?</w:t>
-      </w:r>
-    </w:p>
-    <w:p>
-      <w:pPr>
-        <w:numPr>
-          <w:ilvl w:val="1"/>
-          <w:numId w:val="11"/>
-        </w:numPr>
-      </w:pPr>
-      <w:r>
-        <w:rPr>
-          <w:rFonts w:ascii="Roboto" w:eastAsia="Roboto" w:hAnsi="Roboto" w:cs="Roboto"/>
-        </w:rPr>
-        <w:t>Examples: puzzle solving; manage resources; strategy; memory; drag and drop; tap on screen; rearranging pieces; platform jumping; etc.</w:t>
-      </w:r>
-    </w:p>
-    <w:p/>
-    <w:p>
-      <w:pPr>
-        <w:pStyle w:val="Heading3"/>
-      </w:pPr>
-      <w:bookmarkStart w:id="18" w:name="_qgyue44qr7pc" w:colFirst="0" w:colLast="0"/>
-      <w:bookmarkEnd w:id="18"/>
-      <w:r>
-        <w:lastRenderedPageBreak/>
-        <w:t xml:space="preserve">Losing Gameplay / Incorrect Concept Understanding </w:t>
-      </w:r>
-    </w:p>
-    <w:p>
-      <w:pPr>
-        <w:numPr>
-          <w:ilvl w:val="0"/>
-          <w:numId w:val="15"/>
-        </w:numPr>
-      </w:pPr>
-      <w:r>
-        <w:t>What happens if a student loses a level or fails a mission / puzzle?</w:t>
-      </w:r>
-    </w:p>
-    <w:p>
-      <w:pPr>
-        <w:numPr>
-          <w:ilvl w:val="0"/>
-          <w:numId w:val="15"/>
-        </w:numPr>
-      </w:pPr>
-      <w:r>
-        <w:t>How do they learn from their mistake(s)?</w:t>
-      </w:r>
-    </w:p>
-    <w:p>
-      <w:pPr>
-        <w:numPr>
-          <w:ilvl w:val="0"/>
-          <w:numId w:val="15"/>
-        </w:numPr>
-      </w:pPr>
-      <w:r>
-        <w:t>If the student loses due to not understanding the academic content, how will the game help them learn from their mistakes?</w:t>
-      </w:r>
-    </w:p>
-    <w:p/>
-    <w:p>
-      <w:pPr>
-        <w:pStyle w:val="Heading3"/>
-      </w:pPr>
-      <w:bookmarkStart w:id="19" w:name="_t28n5k8jjlvp" w:colFirst="0" w:colLast="0"/>
-      <w:bookmarkEnd w:id="19"/>
-      <w:r>
-        <w:t>Mockups</w:t>
-      </w:r>
-    </w:p>
-    <w:p>
-      <w:pPr>
-        <w:numPr>
-          <w:ilvl w:val="0"/>
-          <w:numId w:val="9"/>
-        </w:numPr>
-      </w:pPr>
-      <w:r>
-        <w:t>Show images of this part of gameplay here. Important items to show would be gameplay with the academic concepts integrated; the “losing gameplay” where students learn from their mistakes; and a good view of the mechanics</w:t>
+      <w:r>
+        <w:t>Structures</w:t>
       </w:r>
     </w:p>
     <w:p/>
     <w:p/>
     <w:p>
       <w:pPr>
+        <w:pStyle w:val="Heading3"/>
+      </w:pPr>
+      <w:r>
+        <w:t>Specialists</w:t>
+      </w:r>
+    </w:p>
+    <w:p>
+      <w:pPr>
+        <w:pStyle w:val="ListParagraph"/>
+        <w:numPr>
+          <w:ilvl w:val="0"/>
+          <w:numId w:val="24"/>
+        </w:numPr>
+      </w:pPr>
+      <w:r>
+        <w:t>Engineer</w:t>
+      </w:r>
+    </w:p>
+    <w:p>
+      <w:pPr>
+        <w:pStyle w:val="ListParagraph"/>
+        <w:numPr>
+          <w:ilvl w:val="0"/>
+          <w:numId w:val="24"/>
+        </w:numPr>
+      </w:pPr>
+      <w:r>
+        <w:t>Farmer</w:t>
+      </w:r>
+    </w:p>
+    <w:p>
+      <w:pPr>
+        <w:pStyle w:val="ListParagraph"/>
+        <w:numPr>
+          <w:ilvl w:val="0"/>
+          <w:numId w:val="24"/>
+        </w:numPr>
+      </w:pPr>
+      <w:r>
+        <w:t>Pest Control</w:t>
+      </w:r>
+    </w:p>
+    <w:p/>
+    <w:p>
+      <w:pPr>
+        <w:pStyle w:val="Heading3"/>
+      </w:pPr>
+      <w:r>
+        <w:t>Obstacles</w:t>
+      </w:r>
+    </w:p>
+    <w:p>
+      <w:pPr>
+        <w:pStyle w:val="ListParagraph"/>
+        <w:numPr>
+          <w:ilvl w:val="0"/>
+          <w:numId w:val="24"/>
+        </w:numPr>
+      </w:pPr>
+      <w:r>
+        <w:t>Weeds</w:t>
+      </w:r>
+    </w:p>
+    <w:p/>
+    <w:p>
+      <w:pPr>
+        <w:pStyle w:val="Heading3"/>
+      </w:pPr>
+      <w:r>
+        <w:t>Summary</w:t>
+      </w:r>
+    </w:p>
+    <w:p>
+      <w:pPr>
+        <w:pStyle w:val="ListParagraph"/>
+        <w:numPr>
+          <w:ilvl w:val="0"/>
+          <w:numId w:val="24"/>
+        </w:numPr>
+      </w:pPr>
+      <w:r>
+        <w:t>Blah</w:t>
+      </w:r>
+    </w:p>
+    <w:p/>
+    <w:p>
+      <w:pPr>
         <w:pStyle w:val="Heading2"/>
       </w:pPr>
-      <w:bookmarkStart w:id="20" w:name="_hcjn0t11npa8" w:colFirst="0" w:colLast="0"/>
-      <w:bookmarkEnd w:id="20"/>
-      <w:r>
-        <w:t>Part 2 - [Name of this Portion of the Game]</w:t>
+      <w:r>
+        <w:t xml:space="preserve">Part </w:t>
+      </w:r>
+      <w:r>
+        <w:t>3</w:t>
+      </w:r>
+      <w:r>
+        <w:t xml:space="preserve"> – Temperate Climate (Summer) Overworld</w:t>
       </w:r>
     </w:p>
     <w:p/>
@@ -3601,10 +3721,19 @@
       <w:pPr>
         <w:pStyle w:val="Heading3"/>
       </w:pPr>
-      <w:bookmarkStart w:id="21" w:name="_q73prq6q08uj" w:colFirst="0" w:colLast="0"/>
-      <w:bookmarkEnd w:id="21"/>
-      <w:r>
-        <w:t>L.O. Concept(s) Covered</w:t>
+      <w:r>
+        <w:t>L.O. Concepts Covered</w:t>
+      </w:r>
+    </w:p>
+    <w:p>
+      <w:pPr>
+        <w:numPr>
+          <w:ilvl w:val="0"/>
+          <w:numId w:val="19"/>
+        </w:numPr>
+      </w:pPr>
+      <w:r>
+        <w:t>List the concept(s) covered during this part of the game.</w:t>
       </w:r>
     </w:p>
     <w:p/>
@@ -3612,21 +3741,76 @@
       <w:pPr>
         <w:pStyle w:val="Heading3"/>
       </w:pPr>
-      <w:bookmarkStart w:id="22" w:name="_sfw8yv2xgnrn" w:colFirst="0" w:colLast="0"/>
-      <w:bookmarkEnd w:id="22"/>
+      <w:r>
+        <w:t>Atmospheric Attribute Criteria</w:t>
+      </w:r>
+    </w:p>
+    <w:p>
+      <w:pPr>
+        <w:pStyle w:val="ListParagraph"/>
+        <w:numPr>
+          <w:ilvl w:val="0"/>
+          <w:numId w:val="24"/>
+        </w:numPr>
+      </w:pPr>
+      <w:r>
+        <w:t>Temperature</w:t>
+      </w:r>
+    </w:p>
+    <w:p/>
+    <w:p>
+      <w:pPr>
+        <w:pStyle w:val="Heading3"/>
+      </w:pPr>
       <w:r>
         <w:t>Summary</w:t>
       </w:r>
     </w:p>
+    <w:p>
+      <w:pPr>
+        <w:pStyle w:val="ListParagraph"/>
+        <w:numPr>
+          <w:ilvl w:val="0"/>
+          <w:numId w:val="24"/>
+        </w:numPr>
+      </w:pPr>
+      <w:r>
+        <w:t>Blah</w:t>
+      </w:r>
+    </w:p>
     <w:p/>
     <w:p>
       <w:pPr>
+        <w:pStyle w:val="Heading2"/>
+      </w:pPr>
+      <w:r>
+        <w:t xml:space="preserve">Part </w:t>
+      </w:r>
+      <w:r>
+        <w:t>4</w:t>
+      </w:r>
+      <w:r>
+        <w:t xml:space="preserve"> – Temperate Climate (Summer) Colony Sim</w:t>
+      </w:r>
+    </w:p>
+    <w:p/>
+    <w:p>
+      <w:pPr>
         <w:pStyle w:val="Heading3"/>
       </w:pPr>
-      <w:bookmarkStart w:id="23" w:name="_2c8dov7re2rs" w:colFirst="0" w:colLast="0"/>
-      <w:bookmarkEnd w:id="23"/>
-      <w:r>
-        <w:t>Mechanics</w:t>
+      <w:r>
+        <w:t>L.O. Concepts Covered</w:t>
+      </w:r>
+    </w:p>
+    <w:p>
+      <w:pPr>
+        <w:numPr>
+          <w:ilvl w:val="0"/>
+          <w:numId w:val="19"/>
+        </w:numPr>
+      </w:pPr>
+      <w:r>
+        <w:t>List the concept(s) covered during this part of the game.</w:t>
       </w:r>
     </w:p>
     <w:p/>
@@ -3634,56 +3818,291 @@
       <w:pPr>
         <w:pStyle w:val="Heading3"/>
       </w:pPr>
-      <w:bookmarkStart w:id="24" w:name="_135fy35r9e58" w:colFirst="0" w:colLast="0"/>
-      <w:bookmarkEnd w:id="24"/>
-      <w:r>
-        <w:t>Losing Gameplay / Incorrect Concept Understanding</w:t>
+      <w:r>
+        <w:t>Summary</w:t>
+      </w:r>
+    </w:p>
+    <w:p>
+      <w:pPr>
+        <w:pStyle w:val="ListParagraph"/>
+        <w:numPr>
+          <w:ilvl w:val="0"/>
+          <w:numId w:val="24"/>
+        </w:numPr>
+      </w:pPr>
+      <w:r>
+        <w:t>Blah</w:t>
       </w:r>
     </w:p>
     <w:p/>
     <w:p>
       <w:pPr>
+        <w:pStyle w:val="Heading2"/>
+      </w:pPr>
+      <w:r>
+        <w:t xml:space="preserve">Part </w:t>
+      </w:r>
+      <w:r>
+        <w:t>5</w:t>
+      </w:r>
+      <w:r>
+        <w:t xml:space="preserve"> – Temperate Climate (Summer) Overworld</w:t>
+      </w:r>
+    </w:p>
+    <w:p/>
+    <w:p>
+      <w:pPr>
         <w:pStyle w:val="Heading3"/>
       </w:pPr>
-      <w:bookmarkStart w:id="25" w:name="_pqo6edtik4df" w:colFirst="0" w:colLast="0"/>
-      <w:bookmarkEnd w:id="25"/>
-      <w:r>
-        <w:t>Mockups</w:t>
+      <w:r>
+        <w:t>L.O. Concepts Covered</w:t>
+      </w:r>
+    </w:p>
+    <w:p>
+      <w:pPr>
+        <w:numPr>
+          <w:ilvl w:val="0"/>
+          <w:numId w:val="19"/>
+        </w:numPr>
+      </w:pPr>
+      <w:r>
+        <w:t>List the concept(s) covered during this part of the game.</w:t>
       </w:r>
     </w:p>
     <w:p/>
     <w:p>
       <w:pPr>
+        <w:pStyle w:val="Heading3"/>
+      </w:pPr>
+      <w:r>
+        <w:t>Atmospheric Attribute Criteria</w:t>
+      </w:r>
+    </w:p>
+    <w:p>
+      <w:pPr>
+        <w:pStyle w:val="ListParagraph"/>
+        <w:numPr>
+          <w:ilvl w:val="0"/>
+          <w:numId w:val="24"/>
+        </w:numPr>
+      </w:pPr>
+      <w:r>
+        <w:t>Temperature</w:t>
+      </w:r>
+    </w:p>
+    <w:p/>
+    <w:p>
+      <w:pPr>
+        <w:pStyle w:val="Heading3"/>
+      </w:pPr>
+      <w:r>
+        <w:t>Summary</w:t>
+      </w:r>
+    </w:p>
+    <w:p>
+      <w:pPr>
+        <w:pStyle w:val="ListParagraph"/>
+        <w:numPr>
+          <w:ilvl w:val="0"/>
+          <w:numId w:val="24"/>
+        </w:numPr>
+      </w:pPr>
+      <w:r>
+        <w:t>Blah</w:t>
+      </w:r>
+    </w:p>
+    <w:p/>
+    <w:p>
+      <w:pPr>
         <w:pStyle w:val="Heading2"/>
       </w:pPr>
-      <w:bookmarkStart w:id="26" w:name="_7719zk617dur" w:colFirst="0" w:colLast="0"/>
-      <w:bookmarkEnd w:id="26"/>
-      <w:r>
-        <w:t>Part 3 - [Name of this Portion of the Game]</w:t>
+      <w:r>
+        <w:t xml:space="preserve">Part </w:t>
+      </w:r>
+      <w:r>
+        <w:t>6</w:t>
+      </w:r>
+      <w:r>
+        <w:t xml:space="preserve"> – Temperate Climate (Summer) Colony Sim</w:t>
       </w:r>
     </w:p>
     <w:p/>
     <w:p>
-      <w:r>
-        <w:t>………</w:t>
+      <w:pPr>
+        <w:pStyle w:val="Heading3"/>
+      </w:pPr>
+      <w:r>
+        <w:t>L.O. Concepts Covered</w:t>
+      </w:r>
+    </w:p>
+    <w:p>
+      <w:pPr>
+        <w:numPr>
+          <w:ilvl w:val="0"/>
+          <w:numId w:val="19"/>
+        </w:numPr>
+      </w:pPr>
+      <w:r>
+        <w:t>List the concept(s) covered during this part of the game.</w:t>
       </w:r>
     </w:p>
     <w:p/>
     <w:p>
       <w:pPr>
+        <w:pStyle w:val="Heading3"/>
+      </w:pPr>
+      <w:r>
+        <w:t>Summary</w:t>
+      </w:r>
+    </w:p>
+    <w:p>
+      <w:pPr>
+        <w:pStyle w:val="ListParagraph"/>
+        <w:numPr>
+          <w:ilvl w:val="0"/>
+          <w:numId w:val="24"/>
+        </w:numPr>
+      </w:pPr>
+      <w:r>
+        <w:t>Blah</w:t>
+      </w:r>
+    </w:p>
+    <w:p/>
+    <w:p>
+      <w:pPr>
         <w:pStyle w:val="Heading2"/>
       </w:pPr>
-      <w:bookmarkStart w:id="27" w:name="_4ijz0uo2nv0z" w:colFirst="0" w:colLast="0"/>
-      <w:bookmarkEnd w:id="27"/>
-      <w:r>
-        <w:t>Etc.</w:t>
+      <w:r>
+        <w:t xml:space="preserve">Part </w:t>
+      </w:r>
+      <w:r>
+        <w:t>7</w:t>
+      </w:r>
+      <w:r>
+        <w:t xml:space="preserve"> – Temperate Climate (Summer) Overworld</w:t>
       </w:r>
     </w:p>
     <w:p/>
+    <w:p>
+      <w:pPr>
+        <w:pStyle w:val="Heading3"/>
+      </w:pPr>
+      <w:r>
+        <w:t>L.O. Concepts Covered</w:t>
+      </w:r>
+    </w:p>
+    <w:p>
+      <w:pPr>
+        <w:numPr>
+          <w:ilvl w:val="0"/>
+          <w:numId w:val="19"/>
+        </w:numPr>
+      </w:pPr>
+      <w:r>
+        <w:t>List the concept(s) covered during this part of the game.</w:t>
+      </w:r>
+    </w:p>
     <w:p/>
+    <w:p>
+      <w:pPr>
+        <w:pStyle w:val="Heading3"/>
+      </w:pPr>
+      <w:r>
+        <w:t>Atmospheric Attribute Criteria</w:t>
+      </w:r>
+    </w:p>
+    <w:p>
+      <w:pPr>
+        <w:pStyle w:val="ListParagraph"/>
+        <w:numPr>
+          <w:ilvl w:val="0"/>
+          <w:numId w:val="24"/>
+        </w:numPr>
+      </w:pPr>
+      <w:r>
+        <w:t>Temperature</w:t>
+      </w:r>
+    </w:p>
     <w:p/>
+    <w:p>
+      <w:pPr>
+        <w:pStyle w:val="Heading3"/>
+      </w:pPr>
+      <w:r>
+        <w:t>Summary</w:t>
+      </w:r>
+    </w:p>
+    <w:p>
+      <w:pPr>
+        <w:pStyle w:val="ListParagraph"/>
+        <w:numPr>
+          <w:ilvl w:val="0"/>
+          <w:numId w:val="24"/>
+        </w:numPr>
+      </w:pPr>
+      <w:r>
+        <w:t>Blah</w:t>
+      </w:r>
+    </w:p>
     <w:p/>
+    <w:p>
+      <w:pPr>
+        <w:pStyle w:val="Heading2"/>
+      </w:pPr>
+      <w:r>
+        <w:t xml:space="preserve">Part </w:t>
+      </w:r>
+      <w:r>
+        <w:t>8</w:t>
+      </w:r>
+      <w:r>
+        <w:t xml:space="preserve"> – Temperate Climate (Summer) Colony Sim</w:t>
+      </w:r>
+    </w:p>
     <w:p/>
+    <w:p>
+      <w:pPr>
+        <w:pStyle w:val="Heading3"/>
+      </w:pPr>
+      <w:r>
+        <w:t>L.O. Concepts Covered</w:t>
+      </w:r>
+    </w:p>
+    <w:p>
+      <w:pPr>
+        <w:numPr>
+          <w:ilvl w:val="0"/>
+          <w:numId w:val="19"/>
+        </w:numPr>
+      </w:pPr>
+      <w:r>
+        <w:t>List the concept(s) covered during this part of the game.</w:t>
+      </w:r>
+    </w:p>
+    <w:p/>
+    <w:p>
+      <w:pPr>
+        <w:pStyle w:val="Heading3"/>
+      </w:pPr>
+      <w:r>
+        <w:t>Summary</w:t>
+      </w:r>
+    </w:p>
+    <w:p>
+      <w:pPr>
+        <w:pStyle w:val="ListParagraph"/>
+        <w:numPr>
+          <w:ilvl w:val="0"/>
+          <w:numId w:val="24"/>
+        </w:numPr>
+      </w:pPr>
+      <w:r>
+        <w:t>Blah</w:t>
+      </w:r>
+      <w:r>
+        <w:br w:type="page"/>
+      </w:r>
+    </w:p>
     <w:p>
       <w:pPr>
         <w:pStyle w:val="Heading1"/>
@@ -3691,12 +4110,13 @@
           <w:color w:val="0000FF"/>
         </w:rPr>
       </w:pPr>
-      <w:bookmarkStart w:id="28" w:name="_ksso39ws6f3w" w:colFirst="0" w:colLast="0"/>
-      <w:bookmarkEnd w:id="28"/>
+      <w:bookmarkStart w:id="15" w:name="_ksso39ws6f3w" w:colFirst="0" w:colLast="0"/>
+      <w:bookmarkEnd w:id="15"/>
       <w:r>
         <w:rPr>
           <w:color w:val="0000FF"/>
         </w:rPr>
+        <w:lastRenderedPageBreak/>
         <w:t>LO Concept Coverage</w:t>
       </w:r>
     </w:p>
@@ -3705,8 +4125,8 @@
       <w:pPr>
         <w:pStyle w:val="Heading3"/>
       </w:pPr>
-      <w:bookmarkStart w:id="29" w:name="_jub7y4l2tdxk" w:colFirst="0" w:colLast="0"/>
-      <w:bookmarkEnd w:id="29"/>
+      <w:bookmarkStart w:id="16" w:name="_jub7y4l2tdxk" w:colFirst="0" w:colLast="0"/>
+      <w:bookmarkEnd w:id="16"/>
       <w:r>
         <w:t>Academic Concepts</w:t>
       </w:r>
@@ -3760,7 +4180,15 @@
                 <w:sz w:val="21"/>
                 <w:szCs w:val="21"/>
               </w:rPr>
-              <w:t>concept</w:t>
+              <w:t>C</w:t>
+            </w:r>
+            <w:r>
+              <w:rPr>
+                <w:b/>
+                <w:sz w:val="21"/>
+                <w:szCs w:val="21"/>
+              </w:rPr>
+              <w:t>oncept</w:t>
             </w:r>
           </w:p>
         </w:tc>
@@ -3870,7 +4298,7 @@
                 <w:id w:val="-766384279"/>
               </w:sdtPr>
               <w:sdtContent>
-                <w:ins w:id="30" w:author="Andrea Goddard" w:date="2023-05-24T17:06:00Z">
+                <w:ins w:id="17" w:author="Andrea Goddard" w:date="2023-05-24T17:06:00Z">
                   <w:r>
                     <w:rPr>
                       <w:b/>
@@ -3890,7 +4318,7 @@
                 <w:id w:val="321628593"/>
               </w:sdtPr>
               <w:sdtContent>
-                <w:del w:id="31" w:author="Andrea Goddard" w:date="2023-05-24T17:06:00Z">
+                <w:del w:id="18" w:author="Andrea Goddard" w:date="2023-05-24T17:06:00Z">
                   <w:r>
                     <w:rPr>
                       <w:sz w:val="21"/>
@@ -3976,7 +4404,7 @@
                 <w:id w:val="1122582285"/>
               </w:sdtPr>
               <w:sdtContent>
-                <w:ins w:id="32" w:author="Andrea Goddard" w:date="2023-05-24T17:07:00Z">
+                <w:ins w:id="19" w:author="Andrea Goddard" w:date="2023-05-24T17:07:00Z">
                   <w:r>
                     <w:rPr>
                       <w:b/>
@@ -3996,7 +4424,7 @@
                 <w:id w:val="683946335"/>
               </w:sdtPr>
               <w:sdtContent>
-                <w:del w:id="33" w:author="Andrea Goddard" w:date="2023-05-24T17:07:00Z">
+                <w:del w:id="20" w:author="Andrea Goddard" w:date="2023-05-24T17:07:00Z">
                   <w:r>
                     <w:rPr>
                       <w:sz w:val="21"/>
@@ -4076,7 +4504,7 @@
                 <w:id w:val="1500770827"/>
               </w:sdtPr>
               <w:sdtContent>
-                <w:ins w:id="34" w:author="Andrea Goddard" w:date="2023-05-24T17:07:00Z">
+                <w:ins w:id="21" w:author="Andrea Goddard" w:date="2023-05-24T17:07:00Z">
                   <w:r>
                     <w:rPr>
                       <w:b/>
@@ -4092,7 +4520,7 @@
                 <w:id w:val="-134416610"/>
               </w:sdtPr>
               <w:sdtContent>
-                <w:del w:id="35" w:author="Andrea Goddard" w:date="2023-05-24T17:07:00Z">
+                <w:del w:id="22" w:author="Andrea Goddard" w:date="2023-05-24T17:07:00Z">
                   <w:r>
                     <w:rPr>
                       <w:sz w:val="21"/>
@@ -4609,7 +5037,7 @@
                 <w:id w:val="-1257504717"/>
               </w:sdtPr>
               <w:sdtContent>
-                <w:ins w:id="36" w:author="Andrea Goddard" w:date="2023-05-24T17:09:00Z">
+                <w:ins w:id="23" w:author="Andrea Goddard" w:date="2023-05-24T17:09:00Z">
                   <w:r>
                     <w:rPr>
                       <w:b/>
@@ -4625,7 +5053,7 @@
                 <w:id w:val="-111905499"/>
               </w:sdtPr>
               <w:sdtContent>
-                <w:del w:id="37" w:author="Andrea Goddard" w:date="2023-05-24T17:09:00Z">
+                <w:del w:id="24" w:author="Andrea Goddard" w:date="2023-05-24T17:09:00Z">
                   <w:r>
                     <w:rPr>
                       <w:sz w:val="21"/>
@@ -4710,7 +5138,7 @@
                 <w:id w:val="1476956520"/>
               </w:sdtPr>
               <w:sdtContent>
-                <w:ins w:id="38" w:author="Andrea Goddard" w:date="2023-05-24T17:09:00Z">
+                <w:ins w:id="25" w:author="Andrea Goddard" w:date="2023-05-24T17:09:00Z">
                   <w:r>
                     <w:rPr>
                       <w:b/>
@@ -4730,7 +5158,7 @@
                 <w:id w:val="-1399433845"/>
               </w:sdtPr>
               <w:sdtContent>
-                <w:del w:id="39" w:author="Andrea Goddard" w:date="2023-05-24T17:09:00Z">
+                <w:del w:id="26" w:author="Andrea Goddard" w:date="2023-05-24T17:09:00Z">
                   <w:r>
                     <w:rPr>
                       <w:sz w:val="21"/>
@@ -4816,7 +5244,7 @@
                 <w:id w:val="49892518"/>
               </w:sdtPr>
               <w:sdtContent>
-                <w:ins w:id="40" w:author="Andrea Goddard" w:date="2023-05-24T17:09:00Z">
+                <w:ins w:id="27" w:author="Andrea Goddard" w:date="2023-05-24T17:09:00Z">
                   <w:r>
                     <w:rPr>
                       <w:b/>
@@ -4836,7 +5264,7 @@
                 <w:id w:val="-1092092221"/>
               </w:sdtPr>
               <w:sdtContent>
-                <w:del w:id="41" w:author="Andrea Goddard" w:date="2023-05-24T17:09:00Z">
+                <w:del w:id="28" w:author="Andrea Goddard" w:date="2023-05-24T17:09:00Z">
                   <w:r>
                     <w:rPr>
                       <w:sz w:val="21"/>
@@ -4883,7 +5311,6 @@
                 <w:szCs w:val="21"/>
                 <w:highlight w:val="yellow"/>
               </w:rPr>
-              <w:lastRenderedPageBreak/>
               <w:t>Atmospheric composition, including the amount of pollutants or greenhouse gases in the air, affects climate.</w:t>
             </w:r>
           </w:p>
@@ -4923,7 +5350,7 @@
                 <w:id w:val="-163085658"/>
               </w:sdtPr>
               <w:sdtContent>
-                <w:ins w:id="42" w:author="Andrea Goddard" w:date="2023-05-24T17:09:00Z">
+                <w:ins w:id="29" w:author="Andrea Goddard" w:date="2023-05-24T17:09:00Z">
                   <w:r>
                     <w:rPr>
                       <w:b/>
@@ -4943,7 +5370,7 @@
                 <w:id w:val="2067144786"/>
               </w:sdtPr>
               <w:sdtContent>
-                <w:del w:id="43" w:author="Andrea Goddard" w:date="2023-05-24T17:09:00Z">
+                <w:del w:id="30" w:author="Andrea Goddard" w:date="2023-05-24T17:09:00Z">
                   <w:r>
                     <w:rPr>
                       <w:sz w:val="21"/>
@@ -4990,6 +5417,7 @@
                 <w:szCs w:val="21"/>
                 <w:highlight w:val="yellow"/>
               </w:rPr>
+              <w:lastRenderedPageBreak/>
               <w:t>The interactions affecting weather and climate vary with latitude, altitude, proximity to the ocean, topography, and surface characteristics.</w:t>
             </w:r>
           </w:p>
@@ -5096,7 +5524,7 @@
                 <w:id w:val="642772137"/>
               </w:sdtPr>
               <w:sdtContent>
-                <w:ins w:id="44" w:author="Andrea Goddard" w:date="2023-05-24T17:09:00Z">
+                <w:ins w:id="31" w:author="Andrea Goddard" w:date="2023-05-24T17:09:00Z">
                   <w:r>
                     <w:rPr>
                       <w:b/>
@@ -5112,7 +5540,7 @@
                 <w:id w:val="1881510008"/>
               </w:sdtPr>
               <w:sdtContent>
-                <w:del w:id="45" w:author="Andrea Goddard" w:date="2023-05-24T17:09:00Z">
+                <w:del w:id="32" w:author="Andrea Goddard" w:date="2023-05-24T17:09:00Z">
                   <w:r>
                     <w:rPr>
                       <w:sz w:val="21"/>
@@ -5415,8 +5843,8 @@
           <w:color w:val="0000FF"/>
         </w:rPr>
       </w:pPr>
-      <w:bookmarkStart w:id="46" w:name="_htsps0f46zva" w:colFirst="0" w:colLast="0"/>
-      <w:bookmarkEnd w:id="46"/>
+      <w:bookmarkStart w:id="33" w:name="_htsps0f46zva" w:colFirst="0" w:colLast="0"/>
+      <w:bookmarkEnd w:id="33"/>
       <w:r>
         <w:rPr>
           <w:color w:val="0000FF"/>
@@ -5429,8 +5857,8 @@
       <w:pPr>
         <w:pStyle w:val="Heading3"/>
       </w:pPr>
-      <w:bookmarkStart w:id="47" w:name="_f51r4b8ioo7a" w:colFirst="0" w:colLast="0"/>
-      <w:bookmarkEnd w:id="47"/>
+      <w:bookmarkStart w:id="34" w:name="_f51r4b8ioo7a" w:colFirst="0" w:colLast="0"/>
+      <w:bookmarkEnd w:id="34"/>
       <w:r>
         <w:t>Checklist Overview</w:t>
       </w:r>
@@ -5838,7 +6266,6 @@
                 <w:sz w:val="20"/>
                 <w:szCs w:val="20"/>
               </w:rPr>
-              <w:lastRenderedPageBreak/>
               <w:t>All on-screen words spelled correctly and grammatically correct.</w:t>
             </w:r>
           </w:p>
@@ -5905,6 +6332,7 @@
                 <w:sz w:val="20"/>
                 <w:szCs w:val="20"/>
               </w:rPr>
+              <w:lastRenderedPageBreak/>
               <w:t>Vocabulary and reading level appropriate for the lowest grade level within the target audience and grade band.</w:t>
             </w:r>
           </w:p>
@@ -6427,15 +6855,7 @@
                 <w:sz w:val="20"/>
                 <w:szCs w:val="20"/>
               </w:rPr>
-              <w:t xml:space="preserve">Games should be fun and interesting, designed as </w:t>
-            </w:r>
-            <w:r>
-              <w:rPr>
-                <w:sz w:val="20"/>
-                <w:szCs w:val="20"/>
-              </w:rPr>
-              <w:lastRenderedPageBreak/>
-              <w:t>non-educational games are designed, with design to encourage players to keep playing.</w:t>
+              <w:t>Games should be fun and interesting, designed as non-educational games are designed, with design to encourage players to keep playing.</w:t>
             </w:r>
           </w:p>
         </w:tc>
@@ -6500,6 +6920,7 @@
                 <w:sz w:val="20"/>
                 <w:szCs w:val="20"/>
               </w:rPr>
+              <w:lastRenderedPageBreak/>
               <w:t>Game is between 5 and 25 minutes in duration.</w:t>
             </w:r>
           </w:p>
@@ -6601,8 +7022,8 @@
       <w:pPr>
         <w:pStyle w:val="Heading3"/>
       </w:pPr>
-      <w:bookmarkStart w:id="48" w:name="_8j8qo2nti00o" w:colFirst="0" w:colLast="0"/>
-      <w:bookmarkEnd w:id="48"/>
+      <w:bookmarkStart w:id="35" w:name="_8j8qo2nti00o" w:colFirst="0" w:colLast="0"/>
+      <w:bookmarkEnd w:id="35"/>
       <w:r>
         <w:t>Connection Between Gameplay and Learning</w:t>
       </w:r>
@@ -6659,8 +7080,8 @@
       <w:pPr>
         <w:pStyle w:val="Heading3"/>
       </w:pPr>
-      <w:bookmarkStart w:id="49" w:name="_woe6ankxv3c1" w:colFirst="0" w:colLast="0"/>
-      <w:bookmarkEnd w:id="49"/>
+      <w:bookmarkStart w:id="36" w:name="_woe6ankxv3c1" w:colFirst="0" w:colLast="0"/>
+      <w:bookmarkEnd w:id="36"/>
       <w:r>
         <w:t>Role of Text in Learning</w:t>
       </w:r>
@@ -6691,8 +7112,8 @@
       <w:pPr>
         <w:pStyle w:val="Heading3"/>
       </w:pPr>
-      <w:bookmarkStart w:id="50" w:name="_lt79bqy4gldx" w:colFirst="0" w:colLast="0"/>
-      <w:bookmarkEnd w:id="50"/>
+      <w:bookmarkStart w:id="37" w:name="_lt79bqy4gldx" w:colFirst="0" w:colLast="0"/>
+      <w:bookmarkEnd w:id="37"/>
       <w:r>
         <w:t>Characters - Diversity</w:t>
       </w:r>
@@ -6738,8 +7159,8 @@
           <w:color w:val="0000FF"/>
         </w:rPr>
       </w:pPr>
-      <w:bookmarkStart w:id="51" w:name="_oftwb572cwpn" w:colFirst="0" w:colLast="0"/>
-      <w:bookmarkEnd w:id="51"/>
+      <w:bookmarkStart w:id="38" w:name="_oftwb572cwpn" w:colFirst="0" w:colLast="0"/>
+      <w:bookmarkEnd w:id="38"/>
       <w:r>
         <w:rPr>
           <w:color w:val="0000FF"/>
@@ -6754,8 +7175,8 @@
         <w:shd w:val="clear" w:color="auto" w:fill="FFFFFF"/>
         <w:spacing w:before="200" w:after="200"/>
       </w:pPr>
-      <w:bookmarkStart w:id="52" w:name="_ileqj0wqbx92" w:colFirst="0" w:colLast="0"/>
-      <w:bookmarkEnd w:id="52"/>
+      <w:bookmarkStart w:id="39" w:name="_ileqj0wqbx92" w:colFirst="0" w:colLast="0"/>
+      <w:bookmarkEnd w:id="39"/>
       <w:r>
         <w:t>Development Hardware/Software</w:t>
       </w:r>
@@ -6809,8 +7230,8 @@
       <w:pPr>
         <w:pStyle w:val="Heading3"/>
       </w:pPr>
-      <w:bookmarkStart w:id="53" w:name="_b34pcjhox752" w:colFirst="0" w:colLast="0"/>
-      <w:bookmarkEnd w:id="53"/>
+      <w:bookmarkStart w:id="40" w:name="_b34pcjhox752" w:colFirst="0" w:colLast="0"/>
+      <w:bookmarkEnd w:id="40"/>
       <w:r>
         <w:t>Asset Summary</w:t>
       </w:r>
@@ -6858,8 +7279,8 @@
       <w:pPr>
         <w:pStyle w:val="Heading3"/>
       </w:pPr>
-      <w:bookmarkStart w:id="54" w:name="_7xcl4emkqa1o" w:colFirst="0" w:colLast="0"/>
-      <w:bookmarkEnd w:id="54"/>
+      <w:bookmarkStart w:id="41" w:name="_7xcl4emkqa1o" w:colFirst="0" w:colLast="0"/>
+      <w:bookmarkEnd w:id="41"/>
       <w:r>
         <w:t>Music and Sounds</w:t>
       </w:r>
@@ -6909,8 +7330,8 @@
           <w:color w:val="0000FF"/>
         </w:rPr>
       </w:pPr>
-      <w:bookmarkStart w:id="55" w:name="_uicrcm7meylh" w:colFirst="0" w:colLast="0"/>
-      <w:bookmarkEnd w:id="55"/>
+      <w:bookmarkStart w:id="42" w:name="_uicrcm7meylh" w:colFirst="0" w:colLast="0"/>
+      <w:bookmarkEnd w:id="42"/>
       <w:r>
         <w:rPr>
           <w:color w:val="0000FF"/>
@@ -6923,8 +7344,8 @@
       <w:pPr>
         <w:pStyle w:val="Heading3"/>
       </w:pPr>
-      <w:bookmarkStart w:id="56" w:name="_9defhc2f3dbt" w:colFirst="0" w:colLast="0"/>
-      <w:bookmarkEnd w:id="56"/>
+      <w:bookmarkStart w:id="43" w:name="_9defhc2f3dbt" w:colFirst="0" w:colLast="0"/>
+      <w:bookmarkEnd w:id="43"/>
       <w:r>
         <w:t>Mockups</w:t>
       </w:r>
@@ -6948,8 +7369,8 @@
           <w:color w:val="0000FF"/>
         </w:rPr>
       </w:pPr>
-      <w:bookmarkStart w:id="57" w:name="_5aez51ch4gc0" w:colFirst="0" w:colLast="0"/>
-      <w:bookmarkEnd w:id="57"/>
+      <w:bookmarkStart w:id="44" w:name="_5aez51ch4gc0" w:colFirst="0" w:colLast="0"/>
+      <w:bookmarkEnd w:id="44"/>
       <w:r>
         <w:rPr>
           <w:color w:val="0000FF"/>
@@ -6988,8 +7409,8 @@
           <w:color w:val="0000FF"/>
         </w:rPr>
       </w:pPr>
-      <w:bookmarkStart w:id="58" w:name="_3s5s7z0qgif" w:colFirst="0" w:colLast="0"/>
-      <w:bookmarkEnd w:id="58"/>
+      <w:bookmarkStart w:id="45" w:name="_3s5s7z0qgif" w:colFirst="0" w:colLast="0"/>
+      <w:bookmarkEnd w:id="45"/>
       <w:r>
         <w:rPr>
           <w:color w:val="0000FF"/>
@@ -7002,8 +7423,8 @@
       <w:pPr>
         <w:pStyle w:val="Heading3"/>
       </w:pPr>
-      <w:bookmarkStart w:id="59" w:name="_2cxaegn1vq3j" w:colFirst="0" w:colLast="0"/>
-      <w:bookmarkEnd w:id="59"/>
+      <w:bookmarkStart w:id="46" w:name="_2cxaegn1vq3j" w:colFirst="0" w:colLast="0"/>
+      <w:bookmarkEnd w:id="46"/>
       <w:r>
         <w:lastRenderedPageBreak/>
         <w:t>Back Story</w:t>
@@ -7025,8 +7446,8 @@
       <w:pPr>
         <w:pStyle w:val="Heading3"/>
       </w:pPr>
-      <w:bookmarkStart w:id="60" w:name="_d2mj3wwpm8" w:colFirst="0" w:colLast="0"/>
-      <w:bookmarkEnd w:id="60"/>
+      <w:bookmarkStart w:id="47" w:name="_d2mj3wwpm8" w:colFirst="0" w:colLast="0"/>
+      <w:bookmarkEnd w:id="47"/>
       <w:r>
         <w:t>Plot Elements</w:t>
       </w:r>
@@ -7734,6 +8155,118 @@
     </w:lvl>
   </w:abstractNum>
   <w:abstractNum w:abstractNumId="6" w15:restartNumberingAfterBreak="0">
+    <w:nsid w:val="32E114A1"/>
+    <w:multiLevelType w:val="hybridMultilevel"/>
+    <w:tmpl w:val="493281D8"/>
+    <w:lvl w:ilvl="0" w:tplc="7BCEFCFA">
+      <w:numFmt w:val="bullet"/>
+      <w:lvlText w:val=""/>
+      <w:lvlJc w:val="left"/>
+      <w:pPr>
+        <w:ind w:left="720" w:hanging="360"/>
+      </w:pPr>
+      <w:rPr>
+        <w:rFonts w:ascii="Symbol" w:eastAsia="Arial" w:hAnsi="Symbol" w:cs="Arial" w:hint="default"/>
+      </w:rPr>
+    </w:lvl>
+    <w:lvl w:ilvl="1" w:tplc="04090003" w:tentative="1">
+      <w:start w:val="1"/>
+      <w:numFmt w:val="bullet"/>
+      <w:lvlText w:val="o"/>
+      <w:lvlJc w:val="left"/>
+      <w:pPr>
+        <w:ind w:left="1440" w:hanging="360"/>
+      </w:pPr>
+      <w:rPr>
+        <w:rFonts w:ascii="Courier New" w:hAnsi="Courier New" w:cs="Courier New" w:hint="default"/>
+      </w:rPr>
+    </w:lvl>
+    <w:lvl w:ilvl="2" w:tplc="04090005" w:tentative="1">
+      <w:start w:val="1"/>
+      <w:numFmt w:val="bullet"/>
+      <w:lvlText w:val=""/>
+      <w:lvlJc w:val="left"/>
+      <w:pPr>
+        <w:ind w:left="2160" w:hanging="360"/>
+      </w:pPr>
+      <w:rPr>
+        <w:rFonts w:ascii="Wingdings" w:hAnsi="Wingdings" w:hint="default"/>
+      </w:rPr>
+    </w:lvl>
+    <w:lvl w:ilvl="3" w:tplc="04090001" w:tentative="1">
+      <w:start w:val="1"/>
+      <w:numFmt w:val="bullet"/>
+      <w:lvlText w:val=""/>
+      <w:lvlJc w:val="left"/>
+      <w:pPr>
+        <w:ind w:left="2880" w:hanging="360"/>
+      </w:pPr>
+      <w:rPr>
+        <w:rFonts w:ascii="Symbol" w:hAnsi="Symbol" w:hint="default"/>
+      </w:rPr>
+    </w:lvl>
+    <w:lvl w:ilvl="4" w:tplc="04090003" w:tentative="1">
+      <w:start w:val="1"/>
+      <w:numFmt w:val="bullet"/>
+      <w:lvlText w:val="o"/>
+      <w:lvlJc w:val="left"/>
+      <w:pPr>
+        <w:ind w:left="3600" w:hanging="360"/>
+      </w:pPr>
+      <w:rPr>
+        <w:rFonts w:ascii="Courier New" w:hAnsi="Courier New" w:cs="Courier New" w:hint="default"/>
+      </w:rPr>
+    </w:lvl>
+    <w:lvl w:ilvl="5" w:tplc="04090005" w:tentative="1">
+      <w:start w:val="1"/>
+      <w:numFmt w:val="bullet"/>
+      <w:lvlText w:val=""/>
+      <w:lvlJc w:val="left"/>
+      <w:pPr>
+        <w:ind w:left="4320" w:hanging="360"/>
+      </w:pPr>
+      <w:rPr>
+        <w:rFonts w:ascii="Wingdings" w:hAnsi="Wingdings" w:hint="default"/>
+      </w:rPr>
+    </w:lvl>
+    <w:lvl w:ilvl="6" w:tplc="04090001" w:tentative="1">
+      <w:start w:val="1"/>
+      <w:numFmt w:val="bullet"/>
+      <w:lvlText w:val=""/>
+      <w:lvlJc w:val="left"/>
+      <w:pPr>
+        <w:ind w:left="5040" w:hanging="360"/>
+      </w:pPr>
+      <w:rPr>
+        <w:rFonts w:ascii="Symbol" w:hAnsi="Symbol" w:hint="default"/>
+      </w:rPr>
+    </w:lvl>
+    <w:lvl w:ilvl="7" w:tplc="04090003" w:tentative="1">
+      <w:start w:val="1"/>
+      <w:numFmt w:val="bullet"/>
+      <w:lvlText w:val="o"/>
+      <w:lvlJc w:val="left"/>
+      <w:pPr>
+        <w:ind w:left="5760" w:hanging="360"/>
+      </w:pPr>
+      <w:rPr>
+        <w:rFonts w:ascii="Courier New" w:hAnsi="Courier New" w:cs="Courier New" w:hint="default"/>
+      </w:rPr>
+    </w:lvl>
+    <w:lvl w:ilvl="8" w:tplc="04090005" w:tentative="1">
+      <w:start w:val="1"/>
+      <w:numFmt w:val="bullet"/>
+      <w:lvlText w:val=""/>
+      <w:lvlJc w:val="left"/>
+      <w:pPr>
+        <w:ind w:left="6480" w:hanging="360"/>
+      </w:pPr>
+      <w:rPr>
+        <w:rFonts w:ascii="Wingdings" w:hAnsi="Wingdings" w:hint="default"/>
+      </w:rPr>
+    </w:lvl>
+  </w:abstractNum>
+  <w:abstractNum w:abstractNumId="7" w15:restartNumberingAfterBreak="0">
     <w:nsid w:val="34B711D6"/>
     <w:multiLevelType w:val="multilevel"/>
     <w:tmpl w:val="F6FCB682"/>
@@ -7846,7 +8379,7 @@
       </w:rPr>
     </w:lvl>
   </w:abstractNum>
-  <w:abstractNum w:abstractNumId="7" w15:restartNumberingAfterBreak="0">
+  <w:abstractNum w:abstractNumId="8" w15:restartNumberingAfterBreak="0">
     <w:nsid w:val="37E17D60"/>
     <w:multiLevelType w:val="multilevel"/>
     <w:tmpl w:val="5100D9C4"/>
@@ -7959,7 +8492,7 @@
       </w:rPr>
     </w:lvl>
   </w:abstractNum>
-  <w:abstractNum w:abstractNumId="8" w15:restartNumberingAfterBreak="0">
+  <w:abstractNum w:abstractNumId="9" w15:restartNumberingAfterBreak="0">
     <w:nsid w:val="401938F7"/>
     <w:multiLevelType w:val="multilevel"/>
     <w:tmpl w:val="4B183C10"/>
@@ -8072,7 +8605,7 @@
       </w:rPr>
     </w:lvl>
   </w:abstractNum>
-  <w:abstractNum w:abstractNumId="9" w15:restartNumberingAfterBreak="0">
+  <w:abstractNum w:abstractNumId="10" w15:restartNumberingAfterBreak="0">
     <w:nsid w:val="40C9322F"/>
     <w:multiLevelType w:val="multilevel"/>
     <w:tmpl w:val="CB946356"/>
@@ -8185,7 +8718,7 @@
       </w:rPr>
     </w:lvl>
   </w:abstractNum>
-  <w:abstractNum w:abstractNumId="10" w15:restartNumberingAfterBreak="0">
+  <w:abstractNum w:abstractNumId="11" w15:restartNumberingAfterBreak="0">
     <w:nsid w:val="40F658EB"/>
     <w:multiLevelType w:val="multilevel"/>
     <w:tmpl w:val="E6AE6672"/>
@@ -8298,7 +8831,7 @@
       </w:rPr>
     </w:lvl>
   </w:abstractNum>
-  <w:abstractNum w:abstractNumId="11" w15:restartNumberingAfterBreak="0">
+  <w:abstractNum w:abstractNumId="12" w15:restartNumberingAfterBreak="0">
     <w:nsid w:val="42866065"/>
     <w:multiLevelType w:val="multilevel"/>
     <w:tmpl w:val="968054AA"/>
@@ -8411,7 +8944,7 @@
       </w:rPr>
     </w:lvl>
   </w:abstractNum>
-  <w:abstractNum w:abstractNumId="12" w15:restartNumberingAfterBreak="0">
+  <w:abstractNum w:abstractNumId="13" w15:restartNumberingAfterBreak="0">
     <w:nsid w:val="44EE1943"/>
     <w:multiLevelType w:val="multilevel"/>
     <w:tmpl w:val="87241442"/>
@@ -8524,7 +9057,7 @@
       </w:rPr>
     </w:lvl>
   </w:abstractNum>
-  <w:abstractNum w:abstractNumId="13" w15:restartNumberingAfterBreak="0">
+  <w:abstractNum w:abstractNumId="14" w15:restartNumberingAfterBreak="0">
     <w:nsid w:val="464224A9"/>
     <w:multiLevelType w:val="multilevel"/>
     <w:tmpl w:val="51E6715C"/>
@@ -8637,7 +9170,7 @@
       </w:rPr>
     </w:lvl>
   </w:abstractNum>
-  <w:abstractNum w:abstractNumId="14" w15:restartNumberingAfterBreak="0">
+  <w:abstractNum w:abstractNumId="15" w15:restartNumberingAfterBreak="0">
     <w:nsid w:val="51160E55"/>
     <w:multiLevelType w:val="multilevel"/>
     <w:tmpl w:val="F6DE64FE"/>
@@ -8750,7 +9283,7 @@
       </w:rPr>
     </w:lvl>
   </w:abstractNum>
-  <w:abstractNum w:abstractNumId="15" w15:restartNumberingAfterBreak="0">
+  <w:abstractNum w:abstractNumId="16" w15:restartNumberingAfterBreak="0">
     <w:nsid w:val="58770740"/>
     <w:multiLevelType w:val="hybridMultilevel"/>
     <w:tmpl w:val="0CEE4814"/>
@@ -8862,7 +9395,7 @@
       </w:rPr>
     </w:lvl>
   </w:abstractNum>
-  <w:abstractNum w:abstractNumId="16" w15:restartNumberingAfterBreak="0">
+  <w:abstractNum w:abstractNumId="17" w15:restartNumberingAfterBreak="0">
     <w:nsid w:val="62052F1F"/>
     <w:multiLevelType w:val="multilevel"/>
     <w:tmpl w:val="DD905EE2"/>
@@ -8975,7 +9508,7 @@
       </w:rPr>
     </w:lvl>
   </w:abstractNum>
-  <w:abstractNum w:abstractNumId="17" w15:restartNumberingAfterBreak="0">
+  <w:abstractNum w:abstractNumId="18" w15:restartNumberingAfterBreak="0">
     <w:nsid w:val="710402D6"/>
     <w:multiLevelType w:val="multilevel"/>
     <w:tmpl w:val="0EBA5222"/>
@@ -9088,7 +9621,7 @@
       </w:rPr>
     </w:lvl>
   </w:abstractNum>
-  <w:abstractNum w:abstractNumId="18" w15:restartNumberingAfterBreak="0">
+  <w:abstractNum w:abstractNumId="19" w15:restartNumberingAfterBreak="0">
     <w:nsid w:val="73C173B5"/>
     <w:multiLevelType w:val="multilevel"/>
     <w:tmpl w:val="925A2536"/>
@@ -9201,7 +9734,7 @@
       </w:rPr>
     </w:lvl>
   </w:abstractNum>
-  <w:abstractNum w:abstractNumId="19" w15:restartNumberingAfterBreak="0">
+  <w:abstractNum w:abstractNumId="20" w15:restartNumberingAfterBreak="0">
     <w:nsid w:val="763C322E"/>
     <w:multiLevelType w:val="multilevel"/>
     <w:tmpl w:val="A08499CA"/>
@@ -9314,7 +9847,7 @@
       </w:rPr>
     </w:lvl>
   </w:abstractNum>
-  <w:abstractNum w:abstractNumId="20" w15:restartNumberingAfterBreak="0">
+  <w:abstractNum w:abstractNumId="21" w15:restartNumberingAfterBreak="0">
     <w:nsid w:val="77E5605A"/>
     <w:multiLevelType w:val="multilevel"/>
     <w:tmpl w:val="43883EBC"/>
@@ -9427,7 +9960,7 @@
       </w:rPr>
     </w:lvl>
   </w:abstractNum>
-  <w:abstractNum w:abstractNumId="21" w15:restartNumberingAfterBreak="0">
+  <w:abstractNum w:abstractNumId="22" w15:restartNumberingAfterBreak="0">
     <w:nsid w:val="7DFC703E"/>
     <w:multiLevelType w:val="multilevel"/>
     <w:tmpl w:val="AE7E9E92"/>
@@ -9540,10 +10073,10 @@
       </w:rPr>
     </w:lvl>
   </w:abstractNum>
-  <w:abstractNum w:abstractNumId="22" w15:restartNumberingAfterBreak="0">
+  <w:abstractNum w:abstractNumId="23" w15:restartNumberingAfterBreak="0">
     <w:nsid w:val="7E5F551C"/>
     <w:multiLevelType w:val="hybridMultilevel"/>
-    <w:tmpl w:val="C7F46A3A"/>
+    <w:tmpl w:val="834C5F06"/>
     <w:lvl w:ilvl="0" w:tplc="7BCEFCFA">
       <w:numFmt w:val="bullet"/>
       <w:lvlText w:val=""/>
@@ -9652,7 +10185,7 @@
       </w:rPr>
     </w:lvl>
   </w:abstractNum>
-  <w:abstractNum w:abstractNumId="23" w15:restartNumberingAfterBreak="0">
+  <w:abstractNum w:abstractNumId="24" w15:restartNumberingAfterBreak="0">
     <w:nsid w:val="7F3A2E05"/>
     <w:multiLevelType w:val="multilevel"/>
     <w:tmpl w:val="7F7C203C"/>
@@ -9766,13 +10299,13 @@
     </w:lvl>
   </w:abstractNum>
   <w:num w:numId="1" w16cid:durableId="424303122">
-    <w:abstractNumId w:val="18"/>
+    <w:abstractNumId w:val="19"/>
   </w:num>
   <w:num w:numId="2" w16cid:durableId="1673025035">
-    <w:abstractNumId w:val="8"/>
+    <w:abstractNumId w:val="9"/>
   </w:num>
   <w:num w:numId="3" w16cid:durableId="1451975148">
-    <w:abstractNumId w:val="11"/>
+    <w:abstractNumId w:val="12"/>
   </w:num>
   <w:num w:numId="4" w16cid:durableId="2133745313">
     <w:abstractNumId w:val="1"/>
@@ -9781,16 +10314,16 @@
     <w:abstractNumId w:val="0"/>
   </w:num>
   <w:num w:numId="6" w16cid:durableId="1994094960">
-    <w:abstractNumId w:val="17"/>
+    <w:abstractNumId w:val="18"/>
   </w:num>
   <w:num w:numId="7" w16cid:durableId="1014650389">
     <w:abstractNumId w:val="4"/>
   </w:num>
   <w:num w:numId="8" w16cid:durableId="1971476433">
-    <w:abstractNumId w:val="10"/>
+    <w:abstractNumId w:val="11"/>
   </w:num>
   <w:num w:numId="9" w16cid:durableId="117379417">
-    <w:abstractNumId w:val="16"/>
+    <w:abstractNumId w:val="17"/>
   </w:num>
   <w:num w:numId="10" w16cid:durableId="1028526405">
     <w:abstractNumId w:val="2"/>
@@ -9799,43 +10332,46 @@
     <w:abstractNumId w:val="5"/>
   </w:num>
   <w:num w:numId="12" w16cid:durableId="1726292071">
-    <w:abstractNumId w:val="19"/>
+    <w:abstractNumId w:val="20"/>
   </w:num>
   <w:num w:numId="13" w16cid:durableId="1991446455">
+    <w:abstractNumId w:val="8"/>
+  </w:num>
+  <w:num w:numId="14" w16cid:durableId="1083142468">
     <w:abstractNumId w:val="7"/>
   </w:num>
-  <w:num w:numId="14" w16cid:durableId="1083142468">
-    <w:abstractNumId w:val="6"/>
-  </w:num>
   <w:num w:numId="15" w16cid:durableId="1099252555">
-    <w:abstractNumId w:val="13"/>
+    <w:abstractNumId w:val="14"/>
   </w:num>
   <w:num w:numId="16" w16cid:durableId="808978693">
-    <w:abstractNumId w:val="9"/>
+    <w:abstractNumId w:val="10"/>
   </w:num>
   <w:num w:numId="17" w16cid:durableId="347491697">
-    <w:abstractNumId w:val="21"/>
+    <w:abstractNumId w:val="22"/>
   </w:num>
   <w:num w:numId="18" w16cid:durableId="1068698132">
     <w:abstractNumId w:val="3"/>
   </w:num>
   <w:num w:numId="19" w16cid:durableId="574626292">
-    <w:abstractNumId w:val="14"/>
+    <w:abstractNumId w:val="15"/>
   </w:num>
   <w:num w:numId="20" w16cid:durableId="1028680579">
+    <w:abstractNumId w:val="24"/>
+  </w:num>
+  <w:num w:numId="21" w16cid:durableId="1765220256">
+    <w:abstractNumId w:val="13"/>
+  </w:num>
+  <w:num w:numId="22" w16cid:durableId="754130867">
+    <w:abstractNumId w:val="21"/>
+  </w:num>
+  <w:num w:numId="23" w16cid:durableId="618266826">
+    <w:abstractNumId w:val="16"/>
+  </w:num>
+  <w:num w:numId="24" w16cid:durableId="1944220684">
     <w:abstractNumId w:val="23"/>
   </w:num>
-  <w:num w:numId="21" w16cid:durableId="1765220256">
-    <w:abstractNumId w:val="12"/>
-  </w:num>
-  <w:num w:numId="22" w16cid:durableId="754130867">
-    <w:abstractNumId w:val="20"/>
-  </w:num>
-  <w:num w:numId="23" w16cid:durableId="618266826">
-    <w:abstractNumId w:val="15"/>
-  </w:num>
-  <w:num w:numId="24" w16cid:durableId="1944220684">
-    <w:abstractNumId w:val="22"/>
+  <w:num w:numId="25" w16cid:durableId="194124946">
+    <w:abstractNumId w:val="6"/>
   </w:num>
 </w:numbering>
 </file>
@@ -10282,6 +10818,7 @@
     <w:name w:val="heading 3"/>
     <w:basedOn w:val="Normal"/>
     <w:next w:val="Normal"/>
+    <w:link w:val="Heading3Char"/>
     <w:uiPriority w:val="9"/>
     <w:unhideWhenUsed/>
     <w:qFormat/>
@@ -10495,6 +11032,19 @@
         <w:insideV w:val="single" w:sz="4" w:space="0" w:color="auto"/>
       </w:tblBorders>
     </w:tblPr>
+  </w:style>
+  <w:style w:type="character" w:customStyle="1" w:styleId="Heading3Char">
+    <w:name w:val="Heading 3 Char"/>
+    <w:basedOn w:val="DefaultParagraphFont"/>
+    <w:link w:val="Heading3"/>
+    <w:uiPriority w:val="9"/>
+    <w:rsid w:val="00772733"/>
+    <w:rPr>
+      <w:rFonts w:ascii="Roboto" w:eastAsia="Roboto" w:hAnsi="Roboto" w:cs="Roboto"/>
+      <w:b/>
+      <w:sz w:val="28"/>
+      <w:szCs w:val="28"/>
+    </w:rPr>
   </w:style>
 </w:styles>
 </file>

</xml_diff>

<commit_message>
review gdd, added colony sim sketch
</commit_message>
<xml_diff>
--- a/Docs/Renegadeware_MS_ESS2D1_GDD.docx
+++ b/Docs/Renegadeware_MS_ESS2D1_GDD.docx
@@ -1,6 +1,6 @@
 
 <file path=word/document.xml><?xml version="1.0" encoding="utf-8"?>
-<w:document xmlns:wpc="http://schemas.microsoft.com/office/word/2010/wordprocessingCanvas" xmlns:cx="http://schemas.microsoft.com/office/drawing/2014/chartex" xmlns:cx1="http://schemas.microsoft.com/office/drawing/2015/9/8/chartex" xmlns:cx2="http://schemas.microsoft.com/office/drawing/2015/10/21/chartex" xmlns:cx3="http://schemas.microsoft.com/office/drawing/2016/5/9/chartex" xmlns:cx4="http://schemas.microsoft.com/office/drawing/2016/5/10/chartex" xmlns:cx5="http://schemas.microsoft.com/office/drawing/2016/5/11/chartex" xmlns:cx6="http://schemas.microsoft.com/office/drawing/2016/5/12/chartex" xmlns:cx7="http://schemas.microsoft.com/office/drawing/2016/5/13/chartex" xmlns:cx8="http://schemas.microsoft.com/office/drawing/2016/5/14/chartex" xmlns:mc="http://schemas.openxmlformats.org/markup-compatibility/2006" xmlns:aink="http://schemas.microsoft.com/office/drawing/2016/ink" xmlns:am3d="http://schemas.microsoft.com/office/drawing/2017/model3d" xmlns:o="urn:schemas-microsoft-com:office:office" xmlns:oel="http://schemas.microsoft.com/office/2019/extlst" xmlns:r="http://schemas.openxmlformats.org/officeDocument/2006/relationships" xmlns:m="http://schemas.openxmlformats.org/officeDocument/2006/math" xmlns:v="urn:schemas-microsoft-com:vml" xmlns:wp14="http://schemas.microsoft.com/office/word/2010/wordprocessingDrawing" xmlns:wp="http://schemas.openxmlformats.org/drawingml/2006/wordprocessingDrawing" xmlns:w10="urn:schemas-microsoft-com:office:word" xmlns:w="http://schemas.openxmlformats.org/wordprocessingml/2006/main" xmlns:w14="http://schemas.microsoft.com/office/word/2010/wordml" xmlns:w15="http://schemas.microsoft.com/office/word/2012/wordml" xmlns:w16cex="http://schemas.microsoft.com/office/word/2018/wordml/cex" xmlns:w16cid="http://schemas.microsoft.com/office/word/2016/wordml/cid" xmlns:w16="http://schemas.microsoft.com/office/word/2018/wordml" xmlns:w16du="http://schemas.microsoft.com/office/word/2023/wordml/word16du" xmlns:w16sdtdh="http://schemas.microsoft.com/office/word/2020/wordml/sdtdatahash" xmlns:w16se="http://schemas.microsoft.com/office/word/2015/wordml/symex" xmlns:wpg="http://schemas.microsoft.com/office/word/2010/wordprocessingGroup" xmlns:wpi="http://schemas.microsoft.com/office/word/2010/wordprocessingInk" xmlns:wne="http://schemas.microsoft.com/office/word/2006/wordml" xmlns:wps="http://schemas.microsoft.com/office/word/2010/wordprocessingShape" mc:Ignorable="w14 w15 w16se w16cid w16 w16cex w16sdtdh wp14">
+<w:document xmlns:wpc="http://schemas.microsoft.com/office/word/2010/wordprocessingCanvas" xmlns:cx="http://schemas.microsoft.com/office/drawing/2014/chartex" xmlns:cx1="http://schemas.microsoft.com/office/drawing/2015/9/8/chartex" xmlns:cx2="http://schemas.microsoft.com/office/drawing/2015/10/21/chartex" xmlns:cx3="http://schemas.microsoft.com/office/drawing/2016/5/9/chartex" xmlns:cx4="http://schemas.microsoft.com/office/drawing/2016/5/10/chartex" xmlns:cx5="http://schemas.microsoft.com/office/drawing/2016/5/11/chartex" xmlns:cx6="http://schemas.microsoft.com/office/drawing/2016/5/12/chartex" xmlns:cx7="http://schemas.microsoft.com/office/drawing/2016/5/13/chartex" xmlns:cx8="http://schemas.microsoft.com/office/drawing/2016/5/14/chartex" xmlns:mc="http://schemas.openxmlformats.org/markup-compatibility/2006" xmlns:aink="http://schemas.microsoft.com/office/drawing/2016/ink" xmlns:am3d="http://schemas.microsoft.com/office/drawing/2017/model3d" xmlns:o="urn:schemas-microsoft-com:office:office" xmlns:oel="http://schemas.microsoft.com/office/2019/extlst" xmlns:r="http://schemas.openxmlformats.org/officeDocument/2006/relationships" xmlns:m="http://schemas.openxmlformats.org/officeDocument/2006/math" xmlns:v="urn:schemas-microsoft-com:vml" xmlns:wp14="http://schemas.microsoft.com/office/word/2010/wordprocessingDrawing" xmlns:wp="http://schemas.openxmlformats.org/drawingml/2006/wordprocessingDrawing" xmlns:w10="urn:schemas-microsoft-com:office:word" xmlns:w="http://schemas.openxmlformats.org/wordprocessingml/2006/main" xmlns:w14="http://schemas.microsoft.com/office/word/2010/wordml" xmlns:w15="http://schemas.microsoft.com/office/word/2012/wordml" xmlns:w16cex="http://schemas.microsoft.com/office/word/2018/wordml/cex" xmlns:w16cid="http://schemas.microsoft.com/office/word/2016/wordml/cid" xmlns:w16="http://schemas.microsoft.com/office/word/2018/wordml" xmlns:w16sdtdh="http://schemas.microsoft.com/office/word/2020/wordml/sdtdatahash" xmlns:w16se="http://schemas.microsoft.com/office/word/2015/wordml/symex" xmlns:wpg="http://schemas.microsoft.com/office/word/2010/wordprocessingGroup" xmlns:wpi="http://schemas.microsoft.com/office/word/2010/wordprocessingInk" xmlns:wne="http://schemas.microsoft.com/office/word/2006/wordml" xmlns:wps="http://schemas.microsoft.com/office/word/2010/wordprocessingShape" mc:Ignorable="w14 w15 w16se w16cid w16 w16cex w16sdtdh wp14">
   <w:body>
     <w:p>
       <w:pPr>
@@ -101,12 +101,14 @@
           <w:rFonts w:ascii="Roboto" w:eastAsia="Roboto" w:hAnsi="Roboto" w:cs="Roboto"/>
         </w:rPr>
       </w:pPr>
+      <w:proofErr w:type="spellStart"/>
       <w:r>
         <w:rPr>
           <w:rFonts w:ascii="Roboto" w:eastAsia="Roboto" w:hAnsi="Roboto" w:cs="Roboto"/>
         </w:rPr>
         <w:t>Renegadeware</w:t>
       </w:r>
+      <w:proofErr w:type="spellEnd"/>
     </w:p>
     <w:p>
       <w:pPr>
@@ -1032,28 +1034,10 @@
         <w:t xml:space="preserve"> </w:t>
       </w:r>
       <w:r>
-        <w:t xml:space="preserve">Sim – The player is tasked to maintain a healthy environment </w:t>
-      </w:r>
-      <w:r>
-        <w:t>for</w:t>
-      </w:r>
-      <w:r>
-        <w:t xml:space="preserve"> </w:t>
-      </w:r>
-      <w:r>
-        <w:t>a number of</w:t>
-      </w:r>
-      <w:r>
-        <w:t xml:space="preserve"> frogs within </w:t>
-      </w:r>
-      <w:r>
-        <w:t>a</w:t>
-      </w:r>
-      <w:r>
-        <w:t xml:space="preserve"> </w:t>
-      </w:r>
-      <w:r>
-        <w:t>region</w:t>
+        <w:t>Sim – The player is</w:t>
+      </w:r>
+      <w:r>
+        <w:t xml:space="preserve"> tasked to populate and sustain the population in regions with different climates</w:t>
       </w:r>
       <w:r>
         <w:t>.</w:t>
@@ -1067,10 +1051,28 @@
         </w:numPr>
       </w:pPr>
       <w:r>
-        <w:t>Frogs – Due to their subtle role of maintaining the environment’s equilibrium. They also indicate the health of an ecosystem: where there are frogs, the natural balance is sustained.</w:t>
-      </w:r>
-      <w:r>
-        <w:t xml:space="preserve"> Frogs are also known to have a social structure, which fits into the game’s genre.</w:t>
+        <w:t xml:space="preserve">Frogs – </w:t>
+      </w:r>
+      <w:r>
+        <w:t>These critters are chosen as the main characters d</w:t>
+      </w:r>
+      <w:r>
+        <w:t>ue to their</w:t>
+      </w:r>
+      <w:r>
+        <w:t xml:space="preserve"> ability to thrive in various climates where a fine balance is maintained</w:t>
+      </w:r>
+      <w:r>
+        <w:t>. They also indicate the health of an ecosystem: where there are frogs, the natural balance is sustained.</w:t>
+      </w:r>
+      <w:r>
+        <w:t xml:space="preserve"> Frogs are also known to have </w:t>
+      </w:r>
+      <w:r>
+        <w:t>some form of</w:t>
+      </w:r>
+      <w:r>
+        <w:t xml:space="preserve"> social structure, which fits into the game’s genre.</w:t>
       </w:r>
     </w:p>
     <w:p>
@@ -1081,7 +1083,22 @@
         </w:numPr>
       </w:pPr>
       <w:r>
-        <w:t>Planet Earth – The game will take place across Earth. This will help students associate the various attributes of the climates in some real sense.</w:t>
+        <w:t>Earth – The game take</w:t>
+      </w:r>
+      <w:r>
+        <w:t>s</w:t>
+      </w:r>
+      <w:r>
+        <w:t xml:space="preserve"> place across Earth. This will help students </w:t>
+      </w:r>
+      <w:r>
+        <w:t xml:space="preserve">connect to the real world when learning about </w:t>
+      </w:r>
+      <w:r>
+        <w:t>the various attributes of the climates.</w:t>
+      </w:r>
+      <w:r>
+        <w:t xml:space="preserve"> Although there will be some liberties to exaggerate/simplify the weather for gameplay purposes.</w:t>
       </w:r>
     </w:p>
     <w:p/>
@@ -1097,11 +1114,17 @@
     </w:p>
     <w:p>
       <w:r>
-        <w:t xml:space="preserve">The game consists of two parts: Overworld and Colony Sim. The Overworld will consist of finding a suitable place for the frogs to inhabit. Once a suitable place is found, the colony ship will land, and the Colony Sim gameplay begins. The Colony Sim will last for a fixed duration. </w:t>
+        <w:t xml:space="preserve">The game consists of two parts: Overworld and Colony Sim. The Overworld will consist of finding a suitable place for the frogs to inhabit. Once a suitable place is found, the colony ship </w:t>
       </w:r>
       <w:r>
         <w:lastRenderedPageBreak/>
-        <w:t>Afterwards, the game will continue with another colony ship to find a place to land, but with a different climate preference than before. Once all colony ships have landed, and the regions populated, the game ends.</w:t>
+        <w:t xml:space="preserve">will land, and the Colony Sim gameplay begins. The Colony Sim will last for a fixed duration. Afterwards, the game will continue with another colony ship to find a place to land, but with a different climate preference than before. Once all colony ships have landed, the game </w:t>
+      </w:r>
+      <w:r>
+        <w:t>is complete</w:t>
+      </w:r>
+      <w:r>
+        <w:t>.</w:t>
       </w:r>
     </w:p>
     <w:p>
@@ -1138,19 +1161,19 @@
         <w:t xml:space="preserve">general </w:t>
       </w:r>
       <w:r>
-        <w:t>guide. Overlay toggles are available to show the Earth’s attributes: temperature, wind, humidity, ocean flow.</w:t>
+        <w:t>guide. Overlay toggles are available to show the Earth’s attributes: temperature, wind, humidity.</w:t>
       </w:r>
     </w:p>
     <w:p/>
     <w:p>
       <w:r>
-        <w:t>When the player clicks on one of the hotspots, a more elaborate detail will be displayed for the region. From here, the player can adjust two things: landing area and timeframe.</w:t>
+        <w:t>When the player clicks one of the hotspots, a more elaborate detail will be displayed for the region. From here, the player can adjust two things: landing area and timeframe.</w:t>
       </w:r>
     </w:p>
     <w:p/>
     <w:p>
       <w:r>
-        <w:t xml:space="preserve">The landing area adjustment is essentially where the player chooses the altitude of area (can also factor in biomes). Adjusting this will update the general </w:t>
+        <w:t xml:space="preserve">The landing area adjustment is essentially where the player chooses the altitude of area (also factor in biomes). Adjusting this will update the general </w:t>
       </w:r>
       <w:r>
         <w:t xml:space="preserve">atmospheric </w:t>
@@ -1168,115 +1191,145 @@
     <w:p/>
     <w:p>
       <w:r>
-        <w:t xml:space="preserve">The timeframe adjustment determines the Colony Sim gameplay’s starting and ending time. The player is presented with the weather forecast in that region during that entire period. This helps the players understand how the </w:t>
-      </w:r>
-      <w:r>
-        <w:t xml:space="preserve">atmospheric </w:t>
-      </w:r>
-      <w:r>
-        <w:t xml:space="preserve">attributes </w:t>
-      </w:r>
-      <w:r>
-        <w:t>changes day-to-day</w:t>
+        <w:t>The timeframe adjustment determines the Colony Sim gameplay’s starting and ending time.</w:t>
+      </w:r>
+      <w:r>
+        <w:t xml:space="preserve"> This too will update the general atmospheric attributes, indicating the change of weather based on time.</w:t>
+      </w:r>
+    </w:p>
+    <w:p/>
+    <w:p>
+      <w:r>
+        <w:t>As the player is adjusting the landing area and timeframe, 5 frogs are displayed depicting their mood based on the decision: happy, neutral, sad. This determines if the time and place is ideal. The player must at least have 3 happy frogs. A hint system will give advice as to what the ideal adjusts should be (and also if the player should pick another hotspot).</w:t>
+      </w:r>
+    </w:p>
+    <w:p/>
+    <w:p>
+      <w:r>
+        <w:t>If all conditions are met (</w:t>
+      </w:r>
+      <w:r>
+        <w:t xml:space="preserve">at least </w:t>
+      </w:r>
+      <w:r>
+        <w:t>3 happy frogs), the player can click on “Launch” and commence the Colony Sim gameplay.</w:t>
+      </w:r>
+    </w:p>
+    <w:p/>
+    <w:p>
+      <w:pPr>
+        <w:pStyle w:val="Heading4"/>
+      </w:pPr>
+      <w:r>
+        <w:t>Colony Sim</w:t>
+      </w:r>
+    </w:p>
+    <w:p>
+      <w:r>
+        <w:t xml:space="preserve">In the Colony Sim gameplay, the player is tasked to maintain the </w:t>
+      </w:r>
+      <w:r>
+        <w:t>frogs’</w:t>
+      </w:r>
+      <w:r>
+        <w:t xml:space="preserve"> </w:t>
+      </w:r>
+      <w:r>
+        <w:t>ideal condition</w:t>
+      </w:r>
+      <w:r>
+        <w:t>s</w:t>
+      </w:r>
+      <w:r>
+        <w:t xml:space="preserve">: temperature, </w:t>
+      </w:r>
+      <w:r>
+        <w:t>humidity, water</w:t>
+      </w:r>
+      <w:r>
+        <w:t xml:space="preserve">, </w:t>
+      </w:r>
+      <w:r>
+        <w:t>food</w:t>
       </w:r>
       <w:r>
         <w:t>.</w:t>
       </w:r>
+      <w:r>
+        <w:t xml:space="preserve"> Maintaining these conditions will allow the population to increase, and vice-versa. After the gameplay ends, the player’s performance is dictated by the amount of population they were able to obtain.</w:t>
+      </w:r>
     </w:p>
     <w:p/>
     <w:p>
       <w:r>
-        <w:t>As the player is adjusting the landing area and timeframe, 5 frogs are displayed depicting their mood based on the decision: happy, neutral, sad. This determines if the time and place is ideal. The player must at least have 3 happy frogs. A hint system will give advice as to what the ideal adjusts should be (and also if the player should pick another hotspot).</w:t>
+        <w:lastRenderedPageBreak/>
+        <w:t>T</w:t>
+      </w:r>
+      <w:r>
+        <w:t xml:space="preserve">he player can build structures to </w:t>
+      </w:r>
+      <w:r>
+        <w:t>help maintain these attributes</w:t>
+      </w:r>
+      <w:r>
+        <w:t>.</w:t>
+      </w:r>
+      <w:r>
+        <w:t xml:space="preserve"> Each structure will however require certain resource, along with maintenance in order for them to function (e.g., agricultural structures require fresh water source, such as a well). Some of these resources can also be found naturally.</w:t>
       </w:r>
     </w:p>
     <w:p/>
     <w:p>
       <w:r>
-        <w:t>If all conditions are met (</w:t>
-      </w:r>
-      <w:r>
-        <w:t xml:space="preserve">at least </w:t>
-      </w:r>
-      <w:r>
-        <w:t>3 happy frogs), the player can click on “Launch” and commence the Colony Sim gameplay.</w:t>
+        <w:t xml:space="preserve">Along with structures, the player must assign roles </w:t>
+      </w:r>
+      <w:r>
+        <w:t>for</w:t>
+      </w:r>
+      <w:r>
+        <w:t xml:space="preserve"> special</w:t>
+      </w:r>
+      <w:r>
+        <w:t>ist</w:t>
+      </w:r>
+      <w:r>
+        <w:t xml:space="preserve"> frogs to help build, maintain, and manipulate the environment (e.g., structures can only be built/maintained if there is at least one engineer). These frogs can be reassigned </w:t>
+      </w:r>
+      <w:r>
+        <w:t xml:space="preserve">to </w:t>
+      </w:r>
+      <w:r>
+        <w:t>an</w:t>
+      </w:r>
+      <w:r>
+        <w:t>other</w:t>
+      </w:r>
+      <w:r>
+        <w:t xml:space="preserve"> role a</w:t>
+      </w:r>
+      <w:r>
+        <w:t>nytime</w:t>
+      </w:r>
+      <w:r>
+        <w:t>.</w:t>
       </w:r>
     </w:p>
     <w:p/>
     <w:p>
-      <w:pPr>
-        <w:pStyle w:val="Heading4"/>
-      </w:pPr>
-      <w:r>
-        <w:t>Colony Sim</w:t>
-      </w:r>
-    </w:p>
-    <w:p>
-      <w:r>
-        <w:t xml:space="preserve">In the Colony Sim gameplay, the player is tasked to maintain the </w:t>
-      </w:r>
-      <w:r>
-        <w:t>frogs’</w:t>
-      </w:r>
-      <w:r>
-        <w:t xml:space="preserve"> </w:t>
-      </w:r>
-      <w:r>
-        <w:t>ideal condition</w:t>
-      </w:r>
-      <w:r>
-        <w:t>s</w:t>
-      </w:r>
-      <w:r>
-        <w:t xml:space="preserve">: temperature, moisture, </w:t>
-      </w:r>
-      <w:r>
-        <w:t>food</w:t>
-      </w:r>
-      <w:r>
-        <w:t>.</w:t>
-      </w:r>
-      <w:r>
-        <w:t xml:space="preserve"> Maintaining these conditions will allow the population to increase, and vice-versa. After the gameplay ends, the player’s performance is dictated by the amount of population they were able to obtain.</w:t>
-      </w:r>
-    </w:p>
-    <w:p/>
-    <w:p>
-      <w:r>
-        <w:t>In order to maintain these 3 attributes, the player can build structures to help compensate for any obstructions that decrease them.</w:t>
-      </w:r>
-      <w:r>
-        <w:t xml:space="preserve"> Each structure will however require certain resource, </w:t>
-      </w:r>
-      <w:r>
-        <w:lastRenderedPageBreak/>
-        <w:t>along with maintenance in order for them to function (e.g., agricultural structures require fresh water source, such as a well). Some of these resources can also be found naturally.</w:t>
-      </w:r>
-    </w:p>
-    <w:p/>
-    <w:p>
-      <w:r>
-        <w:t>Along with structures, the player must assign roles to the special frogs to help build, maintain, and manipulate the environment (e.g., structures can only be built/maintained if there is at least one engineer). These frogs can be reassigned any roles as needed.</w:t>
-      </w:r>
-    </w:p>
-    <w:p/>
-    <w:p>
-      <w:r>
-        <w:t>The first structure the player must place is a house, which will start populati</w:t>
-      </w:r>
-      <w:r>
-        <w:t>ng to at least one</w:t>
-      </w:r>
-      <w:r>
-        <w:t>. Each house has a capacity of 5. Afterwards, the player can build structures around to help increase the population</w:t>
-      </w:r>
-      <w:r>
-        <w:t>s</w:t>
-      </w:r>
-      <w:r>
-        <w:t xml:space="preserve">. The game will </w:t>
-      </w:r>
-      <w:r>
-        <w:t>give hints throughout the cycle</w:t>
+      <w:r>
+        <w:t xml:space="preserve">The first structure the player must place is a house, which will start </w:t>
+      </w:r>
+      <w:r>
+        <w:t>with one population</w:t>
+      </w:r>
+      <w:r>
+        <w:t xml:space="preserve">. Each house has a capacity of 5. Afterwards, the player can build structures around to help increase the population. The game will </w:t>
+      </w:r>
+      <w:r>
+        <w:t xml:space="preserve">give hints </w:t>
+      </w:r>
+      <w:r>
+        <w:t>as time progresses</w:t>
       </w:r>
       <w:r>
         <w:t>.</w:t>
@@ -1457,6 +1510,7 @@
       <w:bookmarkStart w:id="12" w:name="_z6u0mxcbjqkh" w:colFirst="0" w:colLast="0"/>
       <w:bookmarkEnd w:id="12"/>
       <w:r>
+        <w:lastRenderedPageBreak/>
         <w:t>Target Platform(s)</w:t>
       </w:r>
     </w:p>
@@ -1488,7 +1542,6 @@
         <w:rPr>
           <w:color w:val="0000FF"/>
         </w:rPr>
-        <w:lastRenderedPageBreak/>
         <w:t>Game Flow</w:t>
       </w:r>
     </w:p>
@@ -1665,6 +1718,7 @@
         <w:pStyle w:val="Heading5"/>
       </w:pPr>
       <w:r>
+        <w:lastRenderedPageBreak/>
         <w:t>Hotspot Selection</w:t>
       </w:r>
       <w:r>
@@ -1758,7 +1812,6 @@
           </w:tcPr>
           <w:p>
             <w:r>
-              <w:lastRenderedPageBreak/>
               <w:t>3 – Overlay Control</w:t>
             </w:r>
           </w:p>
@@ -1969,6 +2022,7 @@
         <w:pStyle w:val="Heading4"/>
       </w:pPr>
       <w:r>
+        <w:lastRenderedPageBreak/>
         <w:t>Hotspot Investigation</w:t>
       </w:r>
     </w:p>
@@ -1981,7 +2035,19 @@
         </w:numPr>
       </w:pPr>
       <w:r>
-        <w:t>Upon selecting a hotspot, zoom into the general area of the hotspot.</w:t>
+        <w:t xml:space="preserve">Upon selecting a hotspot, </w:t>
+      </w:r>
+      <w:r>
+        <w:t xml:space="preserve">the view will </w:t>
+      </w:r>
+      <w:r>
+        <w:t xml:space="preserve">zoom into </w:t>
+      </w:r>
+      <w:r>
+        <w:t>its</w:t>
+      </w:r>
+      <w:r>
+        <w:t xml:space="preserve"> general area.</w:t>
       </w:r>
     </w:p>
     <w:p>
@@ -2077,22 +2143,52 @@
         </w:numPr>
       </w:pPr>
       <w:r>
-        <w:t>The time range can also be adjusted which is depicted by seasons.</w:t>
+        <w:t>The time range can also be adjusted</w:t>
+      </w:r>
+      <w:r>
+        <w:t>,</w:t>
+      </w:r>
+      <w:r>
+        <w:t xml:space="preserve"> which is depicted by seasons.</w:t>
       </w:r>
       <w:r>
         <w:t xml:space="preserve"> (Note: </w:t>
       </w:r>
       <w:r>
-        <w:t>Will</w:t>
-      </w:r>
-      <w:r>
-        <w:t xml:space="preserve"> need to describe seasons </w:t>
-      </w:r>
-      <w:r>
-        <w:t>based on the Earth’s position within the</w:t>
-      </w:r>
-      <w:r>
-        <w:t xml:space="preserve"> equinox and solstice. Also, the difference between meteorological vs. astronomical). This will also update the atmospheric attribute (also the landing site preview, if possible).</w:t>
+        <w:t>Game will</w:t>
+      </w:r>
+      <w:r>
+        <w:t xml:space="preserve"> describe seasons </w:t>
+      </w:r>
+      <w:r>
+        <w:t>as</w:t>
+      </w:r>
+      <w:r>
+        <w:t xml:space="preserve"> Earth’s position </w:t>
+      </w:r>
+      <w:r>
+        <w:t>relative to the sun (</w:t>
+      </w:r>
+      <w:r>
+        <w:t>equinox and solstice</w:t>
+      </w:r>
+      <w:r>
+        <w:t>)</w:t>
+      </w:r>
+      <w:r>
+        <w:t>. Also, the difference between meteorological vs. astronomical). This will also update the atmospheric attribute (</w:t>
+      </w:r>
+      <w:r>
+        <w:t>as well as</w:t>
+      </w:r>
+      <w:r>
+        <w:t xml:space="preserve"> the landing site </w:t>
+      </w:r>
+      <w:r>
+        <w:t xml:space="preserve">graphical </w:t>
+      </w:r>
+      <w:r>
+        <w:t>preview, if possible).</w:t>
       </w:r>
     </w:p>
     <w:p>
@@ -2116,7 +2212,13 @@
         </w:numPr>
       </w:pPr>
       <w:r>
-        <w:t>The player must have at least 3 happy and no sad to launch the expedition.</w:t>
+        <w:t xml:space="preserve">The player must have at least 3 happy </w:t>
+      </w:r>
+      <w:r>
+        <w:t>frogs</w:t>
+      </w:r>
+      <w:r>
+        <w:t xml:space="preserve"> to launch the expedition.</w:t>
       </w:r>
     </w:p>
     <w:p>
@@ -2134,40 +2236,46 @@
         <w:t>any time</w:t>
       </w:r>
       <w:r>
-        <w:t xml:space="preserve"> if none of the adjustments are satisfactory.</w:t>
-      </w:r>
-    </w:p>
-    <w:p>
-      <w:pPr>
-        <w:pStyle w:val="ListParagraph"/>
-        <w:numPr>
-          <w:ilvl w:val="0"/>
-          <w:numId w:val="24"/>
-        </w:numPr>
+        <w:t xml:space="preserve"> if none of the adjustments are </w:t>
+      </w:r>
+      <w:r>
+        <w:t xml:space="preserve">of </w:t>
+      </w:r>
+      <w:r>
+        <w:t>satisfactory.</w:t>
+      </w:r>
+    </w:p>
+    <w:p>
+      <w:pPr>
+        <w:pStyle w:val="ListParagraph"/>
+        <w:numPr>
+          <w:ilvl w:val="0"/>
+          <w:numId w:val="24"/>
+        </w:numPr>
+      </w:pPr>
+      <w:r>
+        <w:t>Once the player has most approvals, they can launch the expedition. Attempting to launch will simply activate the hint system.</w:t>
+      </w:r>
+    </w:p>
+    <w:p>
+      <w:pPr>
+        <w:pStyle w:val="ListParagraph"/>
+        <w:numPr>
+          <w:ilvl w:val="0"/>
+          <w:numId w:val="24"/>
+        </w:numPr>
+      </w:pPr>
+      <w:r>
+        <w:t>The hint system will suggest to the player what the sad frogs are looking for (e.g., low temperature, etc.).</w:t>
+      </w:r>
+    </w:p>
+    <w:p/>
+    <w:p>
+      <w:pPr>
+        <w:pStyle w:val="Heading5"/>
       </w:pPr>
       <w:r>
         <w:lastRenderedPageBreak/>
-        <w:t>Once the player has most approvals, they can launch the expedition. Attempting to launch will simply activate the hint system.</w:t>
-      </w:r>
-    </w:p>
-    <w:p>
-      <w:pPr>
-        <w:pStyle w:val="ListParagraph"/>
-        <w:numPr>
-          <w:ilvl w:val="0"/>
-          <w:numId w:val="24"/>
-        </w:numPr>
-      </w:pPr>
-      <w:r>
-        <w:t>The hint system will suggest to the player what the sad frogs are looking for (e.g., low temperature, etc.).</w:t>
-      </w:r>
-    </w:p>
-    <w:p/>
-    <w:p>
-      <w:pPr>
-        <w:pStyle w:val="Heading5"/>
-      </w:pPr>
-      <w:r>
         <w:t>Hotspot Investigation Mockup</w:t>
       </w:r>
     </w:p>
@@ -2406,689 +2514,725 @@
         </w:numPr>
       </w:pPr>
       <w:r>
+        <w:t>Along with the frog approvals, the hint system can be accessed to give hints on what to look for by understanding the atmospheric attributes (e.g., “Look for an area with trees to increase humidity).</w:t>
+      </w:r>
+    </w:p>
+    <w:p/>
+    <w:p>
+      <w:pPr>
+        <w:pStyle w:val="Heading2"/>
+      </w:pPr>
+      <w:r>
         <w:lastRenderedPageBreak/>
-        <w:t>Along with the frog approvals, the hint system can be accessed to give hints on what to look for by understanding the atmospheric attributes (e.g., “Look for an area with trees to increase humidity).</w:t>
+        <w:t>Colony Sim</w:t>
+      </w:r>
+    </w:p>
+    <w:p>
+      <w:pPr>
+        <w:pStyle w:val="Heading3"/>
+      </w:pPr>
+      <w:r>
+        <w:t>Summary</w:t>
+      </w:r>
+    </w:p>
+    <w:p>
+      <w:pPr>
+        <w:pStyle w:val="ListParagraph"/>
+        <w:numPr>
+          <w:ilvl w:val="0"/>
+          <w:numId w:val="24"/>
+        </w:numPr>
+      </w:pPr>
+      <w:r>
+        <w:t xml:space="preserve">Colony ship lands, and the weather forecast is displayed. The player can examine each weather type closely from here. Once they are ready, they can </w:t>
+      </w:r>
+      <w:r>
+        <w:t>click on “OK” to start the game.</w:t>
+      </w:r>
+    </w:p>
+    <w:p>
+      <w:pPr>
+        <w:pStyle w:val="ListParagraph"/>
+        <w:numPr>
+          <w:ilvl w:val="0"/>
+          <w:numId w:val="24"/>
+        </w:numPr>
+      </w:pPr>
+      <w:r>
+        <w:t>As time moves forward, weather will change as forecasted. The background will have a visual representation of the current weather.</w:t>
+      </w:r>
+    </w:p>
+    <w:p>
+      <w:pPr>
+        <w:pStyle w:val="ListParagraph"/>
+        <w:numPr>
+          <w:ilvl w:val="0"/>
+          <w:numId w:val="24"/>
+        </w:numPr>
+      </w:pPr>
+      <w:r>
+        <w:t>Each “day” is considered a cycle. The game will have ~7 days</w:t>
+      </w:r>
+      <w:r>
+        <w:t>/cycles</w:t>
+      </w:r>
+      <w:r>
+        <w:t xml:space="preserve"> for the entire duration (~2 minutes). These can be adjusted </w:t>
+      </w:r>
+      <w:r>
+        <w:t>when tweaking the game.</w:t>
+      </w:r>
+    </w:p>
+    <w:p>
+      <w:pPr>
+        <w:pStyle w:val="ListParagraph"/>
+        <w:numPr>
+          <w:ilvl w:val="0"/>
+          <w:numId w:val="24"/>
+        </w:numPr>
+      </w:pPr>
+      <w:r>
+        <w:t>The atmospheric measurements can be seen at all times at the corner of the screen. When an incoming hazard is about to happen (1-2 cycles away), an indicator will be displayed. Clicking on it will give further description of the hazard in question.</w:t>
+      </w:r>
+    </w:p>
+    <w:p>
+      <w:pPr>
+        <w:pStyle w:val="ListParagraph"/>
+        <w:numPr>
+          <w:ilvl w:val="0"/>
+          <w:numId w:val="24"/>
+        </w:numPr>
+      </w:pPr>
+      <w:r>
+        <w:t>The player is tasked to populate the regio</w:t>
+      </w:r>
+      <w:r>
+        <w:t>n</w:t>
+      </w:r>
+      <w:r>
+        <w:t>. To do this, they first need to build a house. Each house will have a maximum capacity of 5 frogs (note: can be adjust when tweaking the game).</w:t>
+      </w:r>
+      <w:r>
+        <w:t xml:space="preserve"> There is a maximum amount of houses the player can place (adjust as needed).</w:t>
+      </w:r>
+    </w:p>
+    <w:p>
+      <w:pPr>
+        <w:pStyle w:val="ListParagraph"/>
+        <w:numPr>
+          <w:ilvl w:val="0"/>
+          <w:numId w:val="24"/>
+        </w:numPr>
+      </w:pPr>
+      <w:r>
+        <w:t>A house requires certain things to increase its population:</w:t>
+      </w:r>
+    </w:p>
+    <w:p>
+      <w:pPr>
+        <w:pStyle w:val="ListParagraph"/>
+        <w:numPr>
+          <w:ilvl w:val="1"/>
+          <w:numId w:val="24"/>
+        </w:numPr>
+      </w:pPr>
+      <w:r>
+        <w:t>Temperature</w:t>
+      </w:r>
+    </w:p>
+    <w:p>
+      <w:pPr>
+        <w:pStyle w:val="ListParagraph"/>
+        <w:numPr>
+          <w:ilvl w:val="1"/>
+          <w:numId w:val="24"/>
+        </w:numPr>
+      </w:pPr>
+      <w:r>
+        <w:t>Humidity</w:t>
+      </w:r>
+    </w:p>
+    <w:p>
+      <w:pPr>
+        <w:pStyle w:val="ListParagraph"/>
+        <w:numPr>
+          <w:ilvl w:val="1"/>
+          <w:numId w:val="24"/>
+        </w:numPr>
+      </w:pPr>
+      <w:r>
+        <w:t>Food</w:t>
+      </w:r>
+    </w:p>
+    <w:p>
+      <w:pPr>
+        <w:pStyle w:val="ListParagraph"/>
+        <w:numPr>
+          <w:ilvl w:val="1"/>
+          <w:numId w:val="24"/>
+        </w:numPr>
+      </w:pPr>
+      <w:r>
+        <w:t>Water</w:t>
+      </w:r>
+    </w:p>
+    <w:p>
+      <w:pPr>
+        <w:pStyle w:val="ListParagraph"/>
+        <w:numPr>
+          <w:ilvl w:val="0"/>
+          <w:numId w:val="24"/>
+        </w:numPr>
+      </w:pPr>
+      <w:r>
+        <w:t>When a requirement is not met, a popup with an icon that represents what is lacking will show on top of the house.</w:t>
+      </w:r>
+    </w:p>
+    <w:p>
+      <w:pPr>
+        <w:pStyle w:val="ListParagraph"/>
+        <w:numPr>
+          <w:ilvl w:val="0"/>
+          <w:numId w:val="24"/>
+        </w:numPr>
+      </w:pPr>
+      <w:r>
+        <w:t xml:space="preserve">Population increases/decreases each cycle. If all requirements are met, the population of a house will increase. If 2 requirements are not met, it will decrease (note: </w:t>
+      </w:r>
+      <w:r>
+        <w:t>tweak if</w:t>
+      </w:r>
+      <w:r>
+        <w:t xml:space="preserve"> needed).</w:t>
+      </w:r>
+    </w:p>
+    <w:p>
+      <w:pPr>
+        <w:pStyle w:val="ListParagraph"/>
+        <w:numPr>
+          <w:ilvl w:val="0"/>
+          <w:numId w:val="24"/>
+        </w:numPr>
+      </w:pPr>
+      <w:r>
+        <w:t xml:space="preserve">To help </w:t>
+      </w:r>
+      <w:r>
+        <w:t>with</w:t>
+      </w:r>
+      <w:r>
+        <w:t xml:space="preserve"> the requirements, the player can build structures to manipulate the environment.</w:t>
+      </w:r>
+      <w:r>
+        <w:t xml:space="preserve"> Some of these structures, however, will require energy</w:t>
+      </w:r>
+      <w:r>
+        <w:t xml:space="preserve"> or water</w:t>
+      </w:r>
+      <w:r>
+        <w:t>. A balance must be made.</w:t>
+      </w:r>
+    </w:p>
+    <w:p>
+      <w:pPr>
+        <w:pStyle w:val="ListParagraph"/>
+        <w:numPr>
+          <w:ilvl w:val="0"/>
+          <w:numId w:val="24"/>
+        </w:numPr>
+      </w:pPr>
+      <w:r>
+        <w:t xml:space="preserve">Certain structures will be different based on the region (or based on the colony ship). Some structures will also only </w:t>
+      </w:r>
+      <w:r>
+        <w:t xml:space="preserve">be </w:t>
+      </w:r>
+      <w:r>
+        <w:t>available in some regions.</w:t>
+      </w:r>
+    </w:p>
+    <w:p>
+      <w:pPr>
+        <w:pStyle w:val="ListParagraph"/>
+        <w:numPr>
+          <w:ilvl w:val="0"/>
+          <w:numId w:val="24"/>
+        </w:numPr>
+      </w:pPr>
+      <w:r>
+        <w:t>The following are the structures available for construction (rough idea):</w:t>
+      </w:r>
+    </w:p>
+    <w:p>
+      <w:pPr>
+        <w:pStyle w:val="ListParagraph"/>
+        <w:numPr>
+          <w:ilvl w:val="1"/>
+          <w:numId w:val="24"/>
+        </w:numPr>
+      </w:pPr>
+      <w:r>
+        <w:t>Power: wind turbine, solar panel, hydropower, coal power station.</w:t>
+      </w:r>
+      <w:r>
+        <w:t xml:space="preserve"> Each power has a capacity and charging rate. Any structures that require power will reduce the charge rate (can be negative).</w:t>
+      </w:r>
+      <w:r>
+        <w:t xml:space="preserve"> Some power structure will require certain environment</w:t>
+      </w:r>
+      <w:r>
+        <w:t>al</w:t>
+      </w:r>
+      <w:r>
+        <w:t xml:space="preserve"> condition: strong wind, sunny, etc.</w:t>
+      </w:r>
+    </w:p>
+    <w:p>
+      <w:pPr>
+        <w:pStyle w:val="ListParagraph"/>
+        <w:numPr>
+          <w:ilvl w:val="1"/>
+          <w:numId w:val="24"/>
+        </w:numPr>
+      </w:pPr>
+      <w:r>
+        <w:t>Water: well, water tank, saltwater converter.</w:t>
+      </w:r>
+      <w:r>
+        <w:t xml:space="preserve"> Just like power, water has a charge rate, and this charge rate is consumed by each house. And just like power structures, some will require certain environment</w:t>
+      </w:r>
+      <w:r>
+        <w:t>al</w:t>
+      </w:r>
+      <w:r>
+        <w:t xml:space="preserve"> condition: rain, ocean tide level.</w:t>
+      </w:r>
+    </w:p>
+    <w:p>
+      <w:pPr>
+        <w:pStyle w:val="ListParagraph"/>
+        <w:numPr>
+          <w:ilvl w:val="1"/>
+          <w:numId w:val="24"/>
+        </w:numPr>
+      </w:pPr>
+      <w:r>
+        <w:t>Heat Generator – place next to/near house.</w:t>
+      </w:r>
+    </w:p>
+    <w:p>
+      <w:pPr>
+        <w:pStyle w:val="ListParagraph"/>
+        <w:numPr>
+          <w:ilvl w:val="1"/>
+          <w:numId w:val="24"/>
+        </w:numPr>
+      </w:pPr>
+      <w:r>
+        <w:t>A/C Unit – place next to/near house.</w:t>
+      </w:r>
+    </w:p>
+    <w:p>
+      <w:pPr>
+        <w:pStyle w:val="ListParagraph"/>
+        <w:numPr>
+          <w:ilvl w:val="1"/>
+          <w:numId w:val="24"/>
+        </w:numPr>
+      </w:pPr>
+      <w:r>
+        <w:lastRenderedPageBreak/>
+        <w:t>Bunker – for hazardous weather.</w:t>
+      </w:r>
+      <w:r>
+        <w:t xml:space="preserve"> Each bunker can hold 10 frogs (adjust as needed).</w:t>
+      </w:r>
+    </w:p>
+    <w:p>
+      <w:pPr>
+        <w:pStyle w:val="ListParagraph"/>
+        <w:numPr>
+          <w:ilvl w:val="0"/>
+          <w:numId w:val="24"/>
+        </w:numPr>
+      </w:pPr>
+      <w:r>
+        <w:t>To place a structure, the player clicks on the “structure” tab at the bottom, then click on the icon that represents the structure they want (e.g., thunder = power, a label will also be shown). Once a structure is selected, a ghost preview of the structure is shown on the landscape. The player can hover the mouse around to determine its placement. If it’s valid, the ghost tint will be green, otherwise it will be red. Clicking on a valid spot will give the player a confirmation by a pop-up. Once confirmed, the structure is placed it as “under construction”. Cancelling will stop the entire placement process (player needs to click on the structure again to place). At least one engineer must be available to build the structure. More engineers will build it faster.</w:t>
+      </w:r>
+    </w:p>
+    <w:p>
+      <w:pPr>
+        <w:pStyle w:val="ListParagraph"/>
+        <w:numPr>
+          <w:ilvl w:val="0"/>
+          <w:numId w:val="24"/>
+        </w:numPr>
+      </w:pPr>
+      <w:r>
+        <w:t>If the player wants to move the structure, or demolish it, they can click on the structure, and an action context will popup. Moving the structure will be similar to placing it, clicking on an invalid spot will cancel the move action. Just like placement, a confirmation is shown. Once confirmed, a</w:t>
+      </w:r>
+      <w:r>
+        <w:t xml:space="preserve">n engineering </w:t>
+      </w:r>
+      <w:r>
+        <w:t>queue will be placed for: deconstruct</w:t>
+      </w:r>
+      <w:r>
+        <w:t xml:space="preserve"> previous structure, construct same structure to a new location. Clicking on demolish will simply </w:t>
+      </w:r>
+      <w:r>
+        <w:t>queue the building for demolish</w:t>
+      </w:r>
+      <w:r>
+        <w:t>.</w:t>
+      </w:r>
+    </w:p>
+    <w:p>
+      <w:pPr>
+        <w:pStyle w:val="ListParagraph"/>
+        <w:numPr>
+          <w:ilvl w:val="0"/>
+          <w:numId w:val="24"/>
+        </w:numPr>
+      </w:pPr>
+      <w:r>
+        <w:t xml:space="preserve">Along with structures, the player can choose roles for a number of specialist frogs. The capacity for specialists starts with 1, </w:t>
+      </w:r>
+      <w:r>
+        <w:t>increased by 1 per house</w:t>
+      </w:r>
+      <w:r>
+        <w:t>.</w:t>
+      </w:r>
+    </w:p>
+    <w:p>
+      <w:pPr>
+        <w:pStyle w:val="ListParagraph"/>
+        <w:numPr>
+          <w:ilvl w:val="0"/>
+          <w:numId w:val="24"/>
+        </w:numPr>
+      </w:pPr>
+      <w:r>
+        <w:t>The following are the roles the frogs can be assigned to</w:t>
+      </w:r>
+      <w:r>
+        <w:t>. And just like structures, some of them will only be available in certain regions</w:t>
+      </w:r>
+      <w:r>
+        <w:t xml:space="preserve"> (rough idea)</w:t>
+      </w:r>
+      <w:r>
+        <w:t>:</w:t>
+      </w:r>
+    </w:p>
+    <w:p>
+      <w:pPr>
+        <w:pStyle w:val="ListParagraph"/>
+        <w:numPr>
+          <w:ilvl w:val="1"/>
+          <w:numId w:val="24"/>
+        </w:numPr>
+      </w:pPr>
+      <w:r>
+        <w:t>Engineer – the game starts with one frog assigned to this. They are responsible for: building, demolishing, repair of structures.</w:t>
+      </w:r>
+    </w:p>
+    <w:p>
+      <w:pPr>
+        <w:pStyle w:val="ListParagraph"/>
+        <w:numPr>
+          <w:ilvl w:val="1"/>
+          <w:numId w:val="24"/>
+        </w:numPr>
+      </w:pPr>
+      <w:r>
+        <w:t>Farmer – they grow a “sunflower” near each house. There is a limit of one “sunflower” per household.</w:t>
+      </w:r>
+    </w:p>
+    <w:p>
+      <w:pPr>
+        <w:pStyle w:val="ListParagraph"/>
+        <w:numPr>
+          <w:ilvl w:val="1"/>
+          <w:numId w:val="24"/>
+        </w:numPr>
+      </w:pPr>
+      <w:r>
+        <w:t xml:space="preserve">Forester – they grow trees </w:t>
+      </w:r>
+      <w:r>
+        <w:t>around the landscape</w:t>
+      </w:r>
+      <w:r>
+        <w:t>. These trees help with increasing humidity of the region. The more assigned to this, the more trees are planted. They will need a source of water to plant trees.</w:t>
+      </w:r>
+    </w:p>
+    <w:p>
+      <w:pPr>
+        <w:pStyle w:val="ListParagraph"/>
+        <w:numPr>
+          <w:ilvl w:val="1"/>
+          <w:numId w:val="24"/>
+        </w:numPr>
+      </w:pPr>
+      <w:r>
+        <w:t>Medic – tend to wounded frogs. Frogs are wounded if they are attacked by pests, harmed by weeds/mushrooms, or by hazardous weather.</w:t>
+      </w:r>
+    </w:p>
+    <w:p>
+      <w:pPr>
+        <w:pStyle w:val="ListParagraph"/>
+        <w:numPr>
+          <w:ilvl w:val="1"/>
+          <w:numId w:val="24"/>
+        </w:numPr>
+      </w:pPr>
+      <w:r>
+        <w:t>Pest Control – attacks pests, weeds, mushrooms, etc.</w:t>
+      </w:r>
+    </w:p>
+    <w:p>
+      <w:pPr>
+        <w:pStyle w:val="ListParagraph"/>
+        <w:numPr>
+          <w:ilvl w:val="0"/>
+          <w:numId w:val="24"/>
+        </w:numPr>
+      </w:pPr>
+      <w:r>
+        <w:t>Specialist frogs reside in the colony ship, and as they are assigned/reassigned, they will emerge from it.</w:t>
+      </w:r>
+    </w:p>
+    <w:p>
+      <w:pPr>
+        <w:pStyle w:val="ListParagraph"/>
+        <w:numPr>
+          <w:ilvl w:val="0"/>
+          <w:numId w:val="24"/>
+        </w:numPr>
+      </w:pPr>
+      <w:r>
+        <w:t>To deploy specialist frogs, the player clicks on the “frogs” tab at the bottom, then click on an existing frog slot or empty slot. From there, a popup will display a list of specialists. The player can then click on one of the specialists to reassign/assign the role. The player can click outside the list to cancel this process.</w:t>
+      </w:r>
+    </w:p>
+    <w:p>
+      <w:pPr>
+        <w:pStyle w:val="ListParagraph"/>
+        <w:numPr>
+          <w:ilvl w:val="0"/>
+          <w:numId w:val="24"/>
+        </w:numPr>
+      </w:pPr>
+      <w:r>
+        <w:t>Harmful entities in the region will come in different forms</w:t>
+      </w:r>
+      <w:r>
+        <w:t>:</w:t>
+      </w:r>
+    </w:p>
+    <w:p>
+      <w:pPr>
+        <w:pStyle w:val="ListParagraph"/>
+        <w:numPr>
+          <w:ilvl w:val="1"/>
+          <w:numId w:val="24"/>
+        </w:numPr>
+      </w:pPr>
+      <w:r>
+        <w:t>Pests</w:t>
+      </w:r>
+    </w:p>
+    <w:p>
+      <w:pPr>
+        <w:pStyle w:val="ListParagraph"/>
+        <w:numPr>
+          <w:ilvl w:val="2"/>
+          <w:numId w:val="24"/>
+        </w:numPr>
+      </w:pPr>
+      <w:r>
+        <w:t>Fly – flies around menacingly. Can get caught in a wind turbine, causing damage. They also eat “sunflowers”.</w:t>
+      </w:r>
+    </w:p>
+    <w:p>
+      <w:pPr>
+        <w:pStyle w:val="ListParagraph"/>
+        <w:numPr>
+          <w:ilvl w:val="2"/>
+          <w:numId w:val="24"/>
+        </w:numPr>
+      </w:pPr>
+      <w:r>
+        <w:t>Hopper – hops around, injuring any frogs it touches.</w:t>
+      </w:r>
+    </w:p>
+    <w:p>
+      <w:pPr>
+        <w:pStyle w:val="ListParagraph"/>
+        <w:numPr>
+          <w:ilvl w:val="2"/>
+          <w:numId w:val="24"/>
+        </w:numPr>
+      </w:pPr>
+      <w:r>
+        <w:t>Ground</w:t>
+      </w:r>
+      <w:r>
+        <w:t xml:space="preserve"> Critter – damages structures in its path as it moves across the landscape.</w:t>
+      </w:r>
+    </w:p>
+    <w:p>
+      <w:pPr>
+        <w:pStyle w:val="ListParagraph"/>
+        <w:numPr>
+          <w:ilvl w:val="1"/>
+          <w:numId w:val="24"/>
+        </w:numPr>
+      </w:pPr>
+      <w:r>
+        <w:lastRenderedPageBreak/>
+        <w:t>Flora</w:t>
+      </w:r>
+    </w:p>
+    <w:p>
+      <w:pPr>
+        <w:pStyle w:val="ListParagraph"/>
+        <w:numPr>
+          <w:ilvl w:val="2"/>
+          <w:numId w:val="24"/>
+        </w:numPr>
+      </w:pPr>
+      <w:r>
+        <w:t>Weed – grows on “sunflowers”, and eats it away.</w:t>
+      </w:r>
+    </w:p>
+    <w:p>
+      <w:pPr>
+        <w:pStyle w:val="ListParagraph"/>
+        <w:numPr>
+          <w:ilvl w:val="2"/>
+          <w:numId w:val="24"/>
+        </w:numPr>
+      </w:pPr>
+      <w:r>
+        <w:t>Mushroom – grows randomly around the landscape, destroying “sunflowers” and injuring frogs in contact.</w:t>
+      </w:r>
+    </w:p>
+    <w:p>
+      <w:pPr>
+        <w:pStyle w:val="ListParagraph"/>
+        <w:numPr>
+          <w:ilvl w:val="2"/>
+          <w:numId w:val="24"/>
+        </w:numPr>
+      </w:pPr>
+      <w:r>
+        <w:t xml:space="preserve">Vine </w:t>
+      </w:r>
+      <w:r>
+        <w:t>– gradually grows on structures, eventually damaging it.</w:t>
+      </w:r>
+    </w:p>
+    <w:p>
+      <w:pPr>
+        <w:pStyle w:val="ListParagraph"/>
+        <w:numPr>
+          <w:ilvl w:val="0"/>
+          <w:numId w:val="24"/>
+        </w:numPr>
+      </w:pPr>
+      <w:r>
+        <w:t>During hazard weather, the frogs will take shelter.</w:t>
+      </w:r>
+      <w:r>
+        <w:t xml:space="preserve"> Hazards will cause damages to some structures as it progresses. Some frogs that took shelter in houses will get injured.</w:t>
+      </w:r>
+    </w:p>
+    <w:p>
+      <w:pPr>
+        <w:pStyle w:val="ListParagraph"/>
+        <w:numPr>
+          <w:ilvl w:val="0"/>
+          <w:numId w:val="24"/>
+        </w:numPr>
+      </w:pPr>
+      <w:r>
+        <w:t>Injured frogs will disappear after a certain duration if they are not healed by a medic in time.</w:t>
+      </w:r>
+      <w:r>
+        <w:t xml:space="preserve"> In the case of specialists, they will be removed from their assignment.</w:t>
+      </w:r>
+    </w:p>
+    <w:p>
+      <w:pPr>
+        <w:pStyle w:val="ListParagraph"/>
+        <w:numPr>
+          <w:ilvl w:val="0"/>
+          <w:numId w:val="24"/>
+        </w:numPr>
+      </w:pPr>
+      <w:r>
+        <w:t xml:space="preserve">Frogs will come out of the house from time to time to wander around. This is simply an aesthetic to signify a thriving population (though they can </w:t>
+      </w:r>
+      <w:r>
+        <w:t>be injured</w:t>
+      </w:r>
+      <w:r>
+        <w:t xml:space="preserve"> </w:t>
+      </w:r>
+      <w:r>
+        <w:t xml:space="preserve">by </w:t>
+      </w:r>
+      <w:r>
+        <w:t>harmful entities).</w:t>
+      </w:r>
+    </w:p>
+    <w:p>
+      <w:pPr>
+        <w:pStyle w:val="ListParagraph"/>
+        <w:numPr>
+          <w:ilvl w:val="0"/>
+          <w:numId w:val="24"/>
+        </w:numPr>
+      </w:pPr>
+      <w:r>
+        <w:t>Hint System</w:t>
+      </w:r>
+      <w:r>
+        <w:t xml:space="preserve"> – the hint system is accessed through an icon at the side of the screen, it’ll show up whenever there’s something the player ought to know or do (e.g., houses lacking food, water, power, etc.). This is also congruent with the pop-up icon that shows on structures that lack resources.</w:t>
+      </w:r>
+    </w:p>
+    <w:p>
+      <w:pPr>
+        <w:pStyle w:val="ListParagraph"/>
+        <w:numPr>
+          <w:ilvl w:val="0"/>
+          <w:numId w:val="24"/>
+        </w:numPr>
+      </w:pPr>
+      <w:r>
+        <w:t>Fast Forward – if needed/possible, we can add a fast forward feature. Will of course be disabled when there’s a hazard weather event, or certain actions need to take place.</w:t>
+      </w:r>
+    </w:p>
+    <w:p>
+      <w:pPr>
+        <w:pStyle w:val="ListParagraph"/>
+        <w:numPr>
+          <w:ilvl w:val="0"/>
+          <w:numId w:val="24"/>
+        </w:numPr>
+      </w:pPr>
+      <w:r>
+        <w:t>Once all the cycles have ended, it would be noon, where the sun is at its summit. All the frogs will gather around the colony ship to celebrate. Rays of sunshine, and special FX will play to emphasize this victory.</w:t>
       </w:r>
     </w:p>
     <w:p/>
     <w:p>
       <w:pPr>
-        <w:pStyle w:val="Heading2"/>
-      </w:pPr>
-      <w:r>
-        <w:t>Colony Sim</w:t>
-      </w:r>
-    </w:p>
-    <w:p>
-      <w:pPr>
-        <w:pStyle w:val="Heading3"/>
-      </w:pPr>
-      <w:r>
-        <w:t>Summary</w:t>
-      </w:r>
-    </w:p>
-    <w:p>
-      <w:pPr>
-        <w:pStyle w:val="ListParagraph"/>
-        <w:numPr>
-          <w:ilvl w:val="0"/>
-          <w:numId w:val="24"/>
-        </w:numPr>
-      </w:pPr>
-      <w:r>
-        <w:t xml:space="preserve">Colony ship lands, and the weather forecast is displayed. The player can examine each weather type closely from here. Once they are ready, they can </w:t>
-      </w:r>
-      <w:r>
-        <w:t>click on “OK” to start the game.</w:t>
-      </w:r>
-    </w:p>
-    <w:p>
-      <w:pPr>
-        <w:pStyle w:val="ListParagraph"/>
-        <w:numPr>
-          <w:ilvl w:val="0"/>
-          <w:numId w:val="24"/>
-        </w:numPr>
-      </w:pPr>
-      <w:r>
-        <w:t>As time moves forward, weather will change as forecasted. The background will have a visual representation of the current weather.</w:t>
-      </w:r>
-    </w:p>
-    <w:p>
-      <w:pPr>
-        <w:pStyle w:val="ListParagraph"/>
-        <w:numPr>
-          <w:ilvl w:val="0"/>
-          <w:numId w:val="24"/>
-        </w:numPr>
-      </w:pPr>
-      <w:r>
-        <w:t>Each “day” is considered a cycle. The game will have ~7 days</w:t>
-      </w:r>
-      <w:r>
-        <w:t>/cycles</w:t>
-      </w:r>
-      <w:r>
-        <w:t xml:space="preserve"> for the entire duration (~2 minutes). These can be adjusted </w:t>
-      </w:r>
-      <w:r>
-        <w:t>when tweaking the game.</w:t>
-      </w:r>
-    </w:p>
-    <w:p>
-      <w:pPr>
-        <w:pStyle w:val="ListParagraph"/>
-        <w:numPr>
-          <w:ilvl w:val="0"/>
-          <w:numId w:val="24"/>
-        </w:numPr>
-      </w:pPr>
-      <w:r>
-        <w:t>The atmospheric measurements can be seen at all times at the corner of the screen. When an incoming hazard is about to happen (1-2 cycles away), an indicator will be displayed. Clicking on it will give further description of the hazard in question, along with a suggestion on what to do.</w:t>
-      </w:r>
-    </w:p>
-    <w:p>
-      <w:pPr>
-        <w:pStyle w:val="ListParagraph"/>
-        <w:numPr>
-          <w:ilvl w:val="0"/>
-          <w:numId w:val="24"/>
-        </w:numPr>
-      </w:pPr>
-      <w:r>
-        <w:t>The player is tasked to populate the region as much as possible. To do this, they first need to build a house. Each house will have a maximum capacity of 5 frogs (note: can be adjust when tweaking the game).</w:t>
-      </w:r>
-      <w:r>
-        <w:t xml:space="preserve"> There is a maximum amount of houses the player can place (adjust as needed).</w:t>
-      </w:r>
-    </w:p>
-    <w:p>
-      <w:pPr>
-        <w:pStyle w:val="ListParagraph"/>
-        <w:numPr>
-          <w:ilvl w:val="0"/>
-          <w:numId w:val="24"/>
-        </w:numPr>
-      </w:pPr>
-      <w:r>
-        <w:t>A house requires certain things to increase its population:</w:t>
-      </w:r>
-    </w:p>
-    <w:p>
-      <w:pPr>
-        <w:pStyle w:val="ListParagraph"/>
-        <w:numPr>
-          <w:ilvl w:val="1"/>
-          <w:numId w:val="24"/>
-        </w:numPr>
-      </w:pPr>
-      <w:r>
-        <w:t>Temperature</w:t>
-      </w:r>
-    </w:p>
-    <w:p>
-      <w:pPr>
-        <w:pStyle w:val="ListParagraph"/>
-        <w:numPr>
-          <w:ilvl w:val="1"/>
-          <w:numId w:val="24"/>
-        </w:numPr>
-      </w:pPr>
-      <w:r>
-        <w:t>Humidity</w:t>
-      </w:r>
-    </w:p>
-    <w:p>
-      <w:pPr>
-        <w:pStyle w:val="ListParagraph"/>
-        <w:numPr>
-          <w:ilvl w:val="1"/>
-          <w:numId w:val="24"/>
-        </w:numPr>
-      </w:pPr>
-      <w:r>
-        <w:t>Food</w:t>
-      </w:r>
-    </w:p>
-    <w:p>
-      <w:pPr>
-        <w:pStyle w:val="ListParagraph"/>
-        <w:numPr>
-          <w:ilvl w:val="1"/>
-          <w:numId w:val="24"/>
-        </w:numPr>
-      </w:pPr>
-      <w:r>
-        <w:t>Water</w:t>
-      </w:r>
-    </w:p>
-    <w:p>
-      <w:pPr>
-        <w:pStyle w:val="ListParagraph"/>
-        <w:numPr>
-          <w:ilvl w:val="0"/>
-          <w:numId w:val="24"/>
-        </w:numPr>
-      </w:pPr>
-      <w:r>
-        <w:t>When a requirement is not met, a popup with an icon that represents what is lacking will show on the top of the house.</w:t>
-      </w:r>
-    </w:p>
-    <w:p>
-      <w:pPr>
-        <w:pStyle w:val="ListParagraph"/>
-        <w:numPr>
-          <w:ilvl w:val="0"/>
-          <w:numId w:val="24"/>
-        </w:numPr>
-      </w:pPr>
-      <w:r>
-        <w:t>Population increases/decreases each cycle. If all requirements are met, the population of a house will increase. If 2 requirements are not met, it will decrease (note: can be adjusted as needed).</w:t>
-      </w:r>
-    </w:p>
-    <w:p>
-      <w:pPr>
-        <w:pStyle w:val="ListParagraph"/>
-        <w:numPr>
-          <w:ilvl w:val="0"/>
-          <w:numId w:val="24"/>
-        </w:numPr>
-      </w:pPr>
-      <w:r>
-        <w:t xml:space="preserve">To help </w:t>
-      </w:r>
-      <w:r>
-        <w:t>with</w:t>
-      </w:r>
-      <w:r>
-        <w:t xml:space="preserve"> the requirements, the player can build structures to manipulate the environment.</w:t>
-      </w:r>
-      <w:r>
-        <w:t xml:space="preserve"> Some of these structures, however, will require energy. A balance must be made.</w:t>
-      </w:r>
-    </w:p>
-    <w:p>
-      <w:pPr>
-        <w:pStyle w:val="ListParagraph"/>
-        <w:numPr>
-          <w:ilvl w:val="0"/>
-          <w:numId w:val="24"/>
-        </w:numPr>
-      </w:pPr>
-      <w:r>
-        <w:t xml:space="preserve">Certain structures will be different based on the region (or based on the colony ship). Some structures will also only </w:t>
-      </w:r>
-      <w:r>
-        <w:t xml:space="preserve">be </w:t>
-      </w:r>
-      <w:r>
-        <w:t>available in some regions.</w:t>
-      </w:r>
-    </w:p>
-    <w:p>
-      <w:pPr>
-        <w:pStyle w:val="ListParagraph"/>
-        <w:numPr>
-          <w:ilvl w:val="0"/>
-          <w:numId w:val="24"/>
-        </w:numPr>
-      </w:pPr>
-      <w:r>
-        <w:t>The following are the structures available for construction (rough idea):</w:t>
-      </w:r>
-    </w:p>
-    <w:p>
-      <w:pPr>
-        <w:pStyle w:val="ListParagraph"/>
-        <w:numPr>
-          <w:ilvl w:val="1"/>
-          <w:numId w:val="24"/>
-        </w:numPr>
-      </w:pPr>
-      <w:r>
-        <w:t>Power: wind turbine, solar panel, hydropower, coal power station.</w:t>
-      </w:r>
-      <w:r>
-        <w:t xml:space="preserve"> Each power has a capacity and charging rate. Any structures that require power will reduce the charge rate (can be negative).</w:t>
-      </w:r>
-      <w:r>
-        <w:t xml:space="preserve"> Some power structure will require certain environment condition: strong wind, sunny, etc.</w:t>
-      </w:r>
-    </w:p>
-    <w:p>
-      <w:pPr>
-        <w:pStyle w:val="ListParagraph"/>
-        <w:numPr>
-          <w:ilvl w:val="1"/>
-          <w:numId w:val="24"/>
-        </w:numPr>
-      </w:pPr>
-      <w:r>
-        <w:lastRenderedPageBreak/>
-        <w:t>Water: well, water tank, saltwater converter.</w:t>
-      </w:r>
-      <w:r>
-        <w:t xml:space="preserve"> Just like power, water has a charge rate, and this charge rate is consumed by each house. And just like power structures, some will require certain environment</w:t>
-      </w:r>
-      <w:r>
-        <w:t>al</w:t>
-      </w:r>
-      <w:r>
-        <w:t xml:space="preserve"> condition: rain, ocean tide level.</w:t>
-      </w:r>
-    </w:p>
-    <w:p>
-      <w:pPr>
-        <w:pStyle w:val="ListParagraph"/>
-        <w:numPr>
-          <w:ilvl w:val="1"/>
-          <w:numId w:val="24"/>
-        </w:numPr>
-      </w:pPr>
-      <w:r>
-        <w:t>Heat Generator – place next to/near house.</w:t>
-      </w:r>
-    </w:p>
-    <w:p>
-      <w:pPr>
-        <w:pStyle w:val="ListParagraph"/>
-        <w:numPr>
-          <w:ilvl w:val="1"/>
-          <w:numId w:val="24"/>
-        </w:numPr>
-      </w:pPr>
-      <w:r>
-        <w:t>A/C Unit – place next to/near house.</w:t>
-      </w:r>
-    </w:p>
-    <w:p>
-      <w:pPr>
-        <w:pStyle w:val="ListParagraph"/>
-        <w:numPr>
-          <w:ilvl w:val="1"/>
-          <w:numId w:val="24"/>
-        </w:numPr>
-      </w:pPr>
-      <w:r>
-        <w:t>Bunker – for hazardous weather.</w:t>
-      </w:r>
-      <w:r>
-        <w:t xml:space="preserve"> Each bunker can hold 10 frogs (adjust as needed).</w:t>
-      </w:r>
-    </w:p>
-    <w:p>
-      <w:pPr>
-        <w:pStyle w:val="ListParagraph"/>
-        <w:numPr>
-          <w:ilvl w:val="0"/>
-          <w:numId w:val="24"/>
-        </w:numPr>
-      </w:pPr>
-      <w:r>
-        <w:t>To place a structure, the player clicks on the “structure” tab at the bottom, then click on the icon that represents the structure they want (e.g., thunder = power, a label will also be shown). Once a structure is selected, a ghost preview of the structure is shown on the landscape. The player can hover the mouse around to determine its placement. If it’s valid, the ghost tint will be green, otherwise it will be red. Clicking on a valid spot will give the player a confirmation by a pop-up. Once confirmed, the structure is placed it as “under construction”. Cancelling will stop the entire placement process (player needs to click on the structure again to place). At least one engineer must be available to build the structure. More engineers will build it faster.</w:t>
-      </w:r>
-    </w:p>
-    <w:p>
-      <w:pPr>
-        <w:pStyle w:val="ListParagraph"/>
-        <w:numPr>
-          <w:ilvl w:val="0"/>
-          <w:numId w:val="24"/>
-        </w:numPr>
-      </w:pPr>
-      <w:r>
-        <w:t>If the player wants to move the structure, or demolish it, they can click on the structure, and an action context will popup. Moving the structure will be similar to placing it, clicking on an invalid spot will cancel the move action. Just like placement, a confirmation is shown. Once confirmed, a construction queue will be placed for: deconstruct</w:t>
-      </w:r>
-      <w:r>
-        <w:t xml:space="preserve"> previous structure, construct same structure to a new location. Clicking on demolish will simply </w:t>
-      </w:r>
-      <w:r>
-        <w:t>queue the building for demolish</w:t>
-      </w:r>
-      <w:r>
-        <w:t xml:space="preserve"> after a confirmation.</w:t>
-      </w:r>
-    </w:p>
-    <w:p>
-      <w:pPr>
-        <w:pStyle w:val="ListParagraph"/>
-        <w:numPr>
-          <w:ilvl w:val="0"/>
-          <w:numId w:val="24"/>
-        </w:numPr>
-      </w:pPr>
-      <w:r>
-        <w:t xml:space="preserve">Along with structures, the player can choose roles for a number of specialist frogs. The capacity for specialists starts with 1, </w:t>
-      </w:r>
-      <w:r>
-        <w:t>increased by 1 per house</w:t>
-      </w:r>
-      <w:r>
-        <w:t>.</w:t>
-      </w:r>
-    </w:p>
-    <w:p>
-      <w:pPr>
-        <w:pStyle w:val="ListParagraph"/>
-        <w:numPr>
-          <w:ilvl w:val="0"/>
-          <w:numId w:val="24"/>
-        </w:numPr>
-      </w:pPr>
-      <w:r>
-        <w:t>The following are the roles the frogs can be assigned to</w:t>
-      </w:r>
-      <w:r>
-        <w:t>. And just like structures, some of them will only be available in certain regions</w:t>
-      </w:r>
-      <w:r>
-        <w:t xml:space="preserve"> (rough idea)</w:t>
-      </w:r>
-      <w:r>
-        <w:t>:</w:t>
-      </w:r>
-    </w:p>
-    <w:p>
-      <w:pPr>
-        <w:pStyle w:val="ListParagraph"/>
-        <w:numPr>
-          <w:ilvl w:val="1"/>
-          <w:numId w:val="24"/>
-        </w:numPr>
-      </w:pPr>
-      <w:r>
-        <w:t>Engineer – the game starts with one frog assigned to this. They are responsible for: building, demolishing, repair of structures.</w:t>
-      </w:r>
-    </w:p>
-    <w:p>
-      <w:pPr>
-        <w:pStyle w:val="ListParagraph"/>
-        <w:numPr>
-          <w:ilvl w:val="1"/>
-          <w:numId w:val="24"/>
-        </w:numPr>
-      </w:pPr>
-      <w:r>
-        <w:t>Farmer – they grow a “sunflower” near each house. There is a limit of one “sunflower” per household.</w:t>
-      </w:r>
-    </w:p>
-    <w:p>
-      <w:pPr>
-        <w:pStyle w:val="ListParagraph"/>
-        <w:numPr>
-          <w:ilvl w:val="1"/>
-          <w:numId w:val="24"/>
-        </w:numPr>
-      </w:pPr>
-      <w:r>
-        <w:t>Forester – they grow trees behind the structures. These trees help with increasing humidity of the region. The more assigned to this, the more trees are planted. They will need a source of water to plant trees. They will have an icon of a water if they lack it.</w:t>
-      </w:r>
-    </w:p>
-    <w:p>
-      <w:pPr>
-        <w:pStyle w:val="ListParagraph"/>
-        <w:numPr>
-          <w:ilvl w:val="1"/>
-          <w:numId w:val="24"/>
-        </w:numPr>
-      </w:pPr>
-      <w:r>
-        <w:t>Medic – tend to wounded frogs. Frogs are wounded if they are attacked by pests, harmed by weeds/mushrooms, or by hazardous weather.</w:t>
-      </w:r>
-    </w:p>
-    <w:p>
-      <w:pPr>
-        <w:pStyle w:val="ListParagraph"/>
-        <w:numPr>
-          <w:ilvl w:val="1"/>
-          <w:numId w:val="24"/>
-        </w:numPr>
-      </w:pPr>
-      <w:r>
-        <w:t>Pest Control – attacks pests, weeds, mushrooms, etc.</w:t>
-      </w:r>
-    </w:p>
-    <w:p>
-      <w:pPr>
-        <w:pStyle w:val="ListParagraph"/>
-        <w:numPr>
-          <w:ilvl w:val="0"/>
-          <w:numId w:val="24"/>
-        </w:numPr>
-      </w:pPr>
-      <w:r>
-        <w:t>Specialist frogs reside in the colony ship, and as they are assigned/reassigned, they will emerge from it.</w:t>
-      </w:r>
-    </w:p>
-    <w:p>
-      <w:pPr>
-        <w:pStyle w:val="ListParagraph"/>
-        <w:numPr>
-          <w:ilvl w:val="0"/>
-          <w:numId w:val="24"/>
-        </w:numPr>
-      </w:pPr>
-      <w:r>
-        <w:t>To deploy specialist frogs, the player clicks on the “frogs” tab at the bottom, then click on an existing frog slot or empty slot. From there, a popup will display a list of specialists. The player can then click on one of the specialists to reassign/assign the role. The player can click outside the list to cancel this process.</w:t>
-      </w:r>
-    </w:p>
-    <w:p>
-      <w:pPr>
-        <w:pStyle w:val="ListParagraph"/>
-        <w:numPr>
-          <w:ilvl w:val="0"/>
-          <w:numId w:val="24"/>
-        </w:numPr>
-      </w:pPr>
-      <w:r>
-        <w:lastRenderedPageBreak/>
-        <w:t>Harmful entities in the region will come in different forms</w:t>
-      </w:r>
-      <w:r>
-        <w:t>:</w:t>
-      </w:r>
-    </w:p>
-    <w:p>
-      <w:pPr>
-        <w:pStyle w:val="ListParagraph"/>
-        <w:numPr>
-          <w:ilvl w:val="1"/>
-          <w:numId w:val="24"/>
-        </w:numPr>
-      </w:pPr>
-      <w:r>
-        <w:t>Pests</w:t>
-      </w:r>
-    </w:p>
-    <w:p>
-      <w:pPr>
-        <w:pStyle w:val="ListParagraph"/>
-        <w:numPr>
-          <w:ilvl w:val="2"/>
-          <w:numId w:val="24"/>
-        </w:numPr>
-      </w:pPr>
-      <w:r>
-        <w:t>Fly – flies around menacingly. Can get caught in a wind turbine, causing damage. They also eat “sunflowers”.</w:t>
-      </w:r>
-    </w:p>
-    <w:p>
-      <w:pPr>
-        <w:pStyle w:val="ListParagraph"/>
-        <w:numPr>
-          <w:ilvl w:val="2"/>
-          <w:numId w:val="24"/>
-        </w:numPr>
-      </w:pPr>
-      <w:r>
-        <w:t>Hopper – hops around, injuring any frogs it touches.</w:t>
-      </w:r>
-    </w:p>
-    <w:p>
-      <w:pPr>
-        <w:pStyle w:val="ListParagraph"/>
-        <w:numPr>
-          <w:ilvl w:val="2"/>
-          <w:numId w:val="24"/>
-        </w:numPr>
-      </w:pPr>
-      <w:r>
-        <w:t>Ground</w:t>
-      </w:r>
-      <w:r>
-        <w:t xml:space="preserve"> Critter – damages structures in its path as it moves across the landscape.</w:t>
-      </w:r>
-    </w:p>
-    <w:p>
-      <w:pPr>
-        <w:pStyle w:val="ListParagraph"/>
-        <w:numPr>
-          <w:ilvl w:val="1"/>
-          <w:numId w:val="24"/>
-        </w:numPr>
-      </w:pPr>
-      <w:r>
-        <w:t>Flora</w:t>
-      </w:r>
-    </w:p>
-    <w:p>
-      <w:pPr>
-        <w:pStyle w:val="ListParagraph"/>
-        <w:numPr>
-          <w:ilvl w:val="2"/>
-          <w:numId w:val="24"/>
-        </w:numPr>
-      </w:pPr>
-      <w:r>
-        <w:t>Weed – grows on “sunflowers”, and eats it away.</w:t>
-      </w:r>
-    </w:p>
-    <w:p>
-      <w:pPr>
-        <w:pStyle w:val="ListParagraph"/>
-        <w:numPr>
-          <w:ilvl w:val="2"/>
-          <w:numId w:val="24"/>
-        </w:numPr>
-      </w:pPr>
-      <w:r>
-        <w:t>Mushroom – grows randomly around the landscape, destroying “sunflowers” and injuring frogs in contact.</w:t>
-      </w:r>
-    </w:p>
-    <w:p>
-      <w:pPr>
-        <w:pStyle w:val="ListParagraph"/>
-        <w:numPr>
-          <w:ilvl w:val="2"/>
-          <w:numId w:val="24"/>
-        </w:numPr>
-      </w:pPr>
-      <w:r>
-        <w:t xml:space="preserve">Vine </w:t>
-      </w:r>
-      <w:r>
-        <w:t>– gradually grows on structures, eventually damaging it.</w:t>
-      </w:r>
-    </w:p>
-    <w:p>
-      <w:pPr>
-        <w:pStyle w:val="ListParagraph"/>
-        <w:numPr>
-          <w:ilvl w:val="0"/>
-          <w:numId w:val="24"/>
-        </w:numPr>
-      </w:pPr>
-      <w:r>
-        <w:t>During hazard weather, the frogs will take shelter.</w:t>
-      </w:r>
-      <w:r>
-        <w:t xml:space="preserve"> Hazards will cause damages to some structures as it progresses. Some frogs that took shelter in houses will get injured.</w:t>
-      </w:r>
-    </w:p>
-    <w:p>
-      <w:pPr>
-        <w:pStyle w:val="ListParagraph"/>
-        <w:numPr>
-          <w:ilvl w:val="0"/>
-          <w:numId w:val="24"/>
-        </w:numPr>
-      </w:pPr>
-      <w:r>
-        <w:t>Injured frogs will disappear after a certain duration if they are not healed by a medic in time.</w:t>
-      </w:r>
-      <w:r>
-        <w:t xml:space="preserve"> In the case of specialists, they will be removed from their assignment.</w:t>
-      </w:r>
-    </w:p>
-    <w:p>
-      <w:pPr>
-        <w:pStyle w:val="ListParagraph"/>
-        <w:numPr>
-          <w:ilvl w:val="0"/>
-          <w:numId w:val="24"/>
-        </w:numPr>
-      </w:pPr>
-      <w:r>
-        <w:t xml:space="preserve">Frogs will come out of the house from time to time to wander around. This is simply an aesthetic to signify a thriving population (though they can </w:t>
-      </w:r>
-      <w:r>
-        <w:t>be injured</w:t>
-      </w:r>
-      <w:r>
-        <w:t xml:space="preserve"> </w:t>
-      </w:r>
-      <w:r>
-        <w:t xml:space="preserve">by </w:t>
-      </w:r>
-      <w:r>
-        <w:t>harmful entities).</w:t>
-      </w:r>
-    </w:p>
-    <w:p>
-      <w:pPr>
-        <w:pStyle w:val="ListParagraph"/>
-        <w:numPr>
-          <w:ilvl w:val="0"/>
-          <w:numId w:val="24"/>
-        </w:numPr>
-      </w:pPr>
-      <w:r>
-        <w:t>Hint System</w:t>
-      </w:r>
-      <w:r>
-        <w:t xml:space="preserve"> – the hint system is accessed through an icon at the side of the screen, it’ll show up whenever there’s something the player ought to know or do (e.g., houses lacking food, water, power, etc.). This is also congruent with the pop-up icon that shows on structures that lack resources.</w:t>
-      </w:r>
-    </w:p>
-    <w:p>
-      <w:pPr>
-        <w:pStyle w:val="ListParagraph"/>
-        <w:numPr>
-          <w:ilvl w:val="0"/>
-          <w:numId w:val="24"/>
-        </w:numPr>
-      </w:pPr>
-      <w:r>
-        <w:t>Fast Forward – if needed/possible, we can add a fast forward feature. Will of course be disabled when there’s a hazard weather event, or certain actions need to take place.</w:t>
-      </w:r>
-    </w:p>
-    <w:p>
-      <w:pPr>
-        <w:pStyle w:val="ListParagraph"/>
-        <w:numPr>
-          <w:ilvl w:val="0"/>
-          <w:numId w:val="24"/>
-        </w:numPr>
-      </w:pPr>
-      <w:r>
-        <w:t>Once all the cycles have ended, it would be perfectly noon, where the sun is at its summit. All the frogs will gather around the colony ship to celebrate. Rays of sunshine, and special FX will play to emphasize this victory.</w:t>
-      </w:r>
-    </w:p>
-    <w:p>
-      <w:pPr>
         <w:pStyle w:val="Heading5"/>
       </w:pPr>
       <w:r>
-        <w:lastRenderedPageBreak/>
         <w:t>Colony Sims Mockups</w:t>
       </w:r>
     </w:p>
@@ -3207,6 +3351,7 @@
           </w:tcPr>
           <w:p>
             <w:r>
+              <w:lastRenderedPageBreak/>
               <w:t>5 – Structure Confirmations: build confirm, move/demolish</w:t>
             </w:r>
           </w:p>
@@ -3278,32 +3423,152 @@
         <w:pStyle w:val="Heading3"/>
       </w:pPr>
       <w:r>
+        <w:t>Mechanics</w:t>
+      </w:r>
+    </w:p>
+    <w:p>
+      <w:pPr>
+        <w:pStyle w:val="ListParagraph"/>
+        <w:numPr>
+          <w:ilvl w:val="0"/>
+          <w:numId w:val="24"/>
+        </w:numPr>
+      </w:pPr>
+      <w:r>
+        <w:t>The game will be fully controlled via mouse or touch.</w:t>
+      </w:r>
+    </w:p>
+    <w:p>
+      <w:pPr>
+        <w:pStyle w:val="ListParagraph"/>
+        <w:numPr>
+          <w:ilvl w:val="0"/>
+          <w:numId w:val="24"/>
+        </w:numPr>
+      </w:pPr>
+      <w:r>
+        <w:t>All inputs are done by simply clicking on the widgets. A highlight for these widgets will appear on mouse hover, or if they are selected.</w:t>
+      </w:r>
+    </w:p>
+    <w:p/>
+    <w:p>
+      <w:pPr>
+        <w:pStyle w:val="Heading3"/>
+      </w:pPr>
+      <w:r>
+        <w:t>Losing Gameplay / Incorrect Concept Understanding</w:t>
+      </w:r>
+    </w:p>
+    <w:p>
+      <w:pPr>
+        <w:pStyle w:val="ListParagraph"/>
+        <w:numPr>
+          <w:ilvl w:val="0"/>
+          <w:numId w:val="24"/>
+        </w:numPr>
+      </w:pPr>
+      <w:r>
+        <w:t>There is no losing condition during Colony Sims. The player’s performance is simply rated at the end based on how much the population grew.</w:t>
+      </w:r>
+    </w:p>
+    <w:p>
+      <w:pPr>
+        <w:pStyle w:val="ListParagraph"/>
+        <w:numPr>
+          <w:ilvl w:val="0"/>
+          <w:numId w:val="24"/>
+        </w:numPr>
+      </w:pPr>
+      <w:r>
+        <w:t>The hint system will guide the player throughout on how to grow/sustain the population.</w:t>
+      </w:r>
+    </w:p>
+    <w:p>
+      <w:pPr>
+        <w:pStyle w:val="ListParagraph"/>
+        <w:numPr>
+          <w:ilvl w:val="0"/>
+          <w:numId w:val="24"/>
+        </w:numPr>
+      </w:pPr>
+      <w:r>
+        <w:t>The house requirements to grow the population is tied to understanding how one can manipulate the environment to change the atmospheric condition.</w:t>
+      </w:r>
+    </w:p>
+    <w:p/>
+    <w:p>
+      <w:pPr>
+        <w:pStyle w:val="Heading2"/>
+      </w:pPr>
+      <w:r>
+        <w:t xml:space="preserve">Part 1 </w:t>
+      </w:r>
+      <w:r>
+        <w:t>–</w:t>
+      </w:r>
+      <w:r>
+        <w:t xml:space="preserve"> </w:t>
+      </w:r>
+      <w:r>
+        <w:t>Temperate Climate (Summer) Overworld</w:t>
+      </w:r>
+    </w:p>
+    <w:p/>
+    <w:p>
+      <w:pPr>
+        <w:pStyle w:val="Heading3"/>
+      </w:pPr>
+      <w:r>
+        <w:t>L.O. Concepts Covered</w:t>
+      </w:r>
+    </w:p>
+    <w:p>
+      <w:pPr>
+        <w:pStyle w:val="ListParagraph"/>
+        <w:numPr>
+          <w:ilvl w:val="0"/>
+          <w:numId w:val="25"/>
+        </w:numPr>
+      </w:pPr>
+      <w:r>
+        <w:t>Because of differential heating from the Sun, climate is warmer at equatorial regions and cooler at higher latitudes.</w:t>
+      </w:r>
+    </w:p>
+    <w:p>
+      <w:pPr>
+        <w:pStyle w:val="ListParagraph"/>
+        <w:numPr>
+          <w:ilvl w:val="0"/>
+          <w:numId w:val="25"/>
+        </w:numPr>
+      </w:pPr>
+      <w:r>
         <w:lastRenderedPageBreak/>
-        <w:t>Mechanics</w:t>
-      </w:r>
-    </w:p>
-    <w:p>
-      <w:pPr>
-        <w:pStyle w:val="ListParagraph"/>
-        <w:numPr>
-          <w:ilvl w:val="0"/>
-          <w:numId w:val="24"/>
-        </w:numPr>
-      </w:pPr>
-      <w:r>
-        <w:t>The game will be fully controlled via mouse or touch.</w:t>
-      </w:r>
-    </w:p>
-    <w:p>
-      <w:pPr>
-        <w:pStyle w:val="ListParagraph"/>
-        <w:numPr>
-          <w:ilvl w:val="0"/>
-          <w:numId w:val="24"/>
-        </w:numPr>
-      </w:pPr>
-      <w:r>
-        <w:t>All inputs are done by simply clicking on the widgets. A highlight for these widgets will appear on mouse hover, or if they are selected.</w:t>
+        <w:t>The angle at which the sun strikes different latitudes on Earth causes unequal heating across the globe.</w:t>
+      </w:r>
+    </w:p>
+    <w:p>
+      <w:pPr>
+        <w:pStyle w:val="ListParagraph"/>
+        <w:numPr>
+          <w:ilvl w:val="0"/>
+          <w:numId w:val="25"/>
+        </w:numPr>
+      </w:pPr>
+      <w:r>
+        <w:t>Climate is defined as the average weather over decades in a particular region.</w:t>
+      </w:r>
+    </w:p>
+    <w:p>
+      <w:pPr>
+        <w:pStyle w:val="ListParagraph"/>
+        <w:numPr>
+          <w:ilvl w:val="0"/>
+          <w:numId w:val="25"/>
+        </w:numPr>
+      </w:pPr>
+      <w:r>
+        <w:t>The interactions affecting weather and climate vary with latitude, altitude, proximity to the ocean, topography, and surface characteristics.</w:t>
       </w:r>
     </w:p>
     <w:p/>
@@ -3312,43 +3577,112 @@
         <w:pStyle w:val="Heading3"/>
       </w:pPr>
       <w:r>
-        <w:t>Losing Gameplay / Incorrect Concept Understanding</w:t>
-      </w:r>
-    </w:p>
-    <w:p>
-      <w:pPr>
-        <w:pStyle w:val="ListParagraph"/>
-        <w:numPr>
-          <w:ilvl w:val="0"/>
-          <w:numId w:val="24"/>
-        </w:numPr>
-      </w:pPr>
-      <w:r>
-        <w:t>There is no losing condition during Colony Sims. The player’s performance is simply rated at the end based on how much the population grew.</w:t>
-      </w:r>
-    </w:p>
-    <w:p>
-      <w:pPr>
-        <w:pStyle w:val="ListParagraph"/>
-        <w:numPr>
-          <w:ilvl w:val="0"/>
-          <w:numId w:val="24"/>
-        </w:numPr>
-      </w:pPr>
-      <w:r>
-        <w:t>The hint system will guide the player throughout the duration on how to grow/sustain the population.</w:t>
-      </w:r>
-    </w:p>
-    <w:p>
-      <w:pPr>
-        <w:pStyle w:val="ListParagraph"/>
-        <w:numPr>
-          <w:ilvl w:val="0"/>
-          <w:numId w:val="24"/>
-        </w:numPr>
-      </w:pPr>
-      <w:r>
-        <w:t>The house requirements to grow the population is tied to understanding how one can manipulate the environment to change the atmospheric condition.</w:t>
+        <w:t>Summary</w:t>
+      </w:r>
+    </w:p>
+    <w:p>
+      <w:pPr>
+        <w:pStyle w:val="ListParagraph"/>
+        <w:numPr>
+          <w:ilvl w:val="0"/>
+          <w:numId w:val="24"/>
+        </w:numPr>
+      </w:pPr>
+      <w:r>
+        <w:t>The game will start with describing the earth’s orbit around the sun, and how it relates to the temperature pattern based on the latitude</w:t>
+      </w:r>
+      <w:r>
+        <w:t xml:space="preserve"> (show an animated visual of the earth orbiting the sun, along with its tilt).</w:t>
+      </w:r>
+    </w:p>
+    <w:p>
+      <w:pPr>
+        <w:pStyle w:val="ListParagraph"/>
+        <w:numPr>
+          <w:ilvl w:val="0"/>
+          <w:numId w:val="24"/>
+        </w:numPr>
+      </w:pPr>
+      <w:r>
+        <w:t>Only two criteria are needed: temperature and humidity.</w:t>
+      </w:r>
+    </w:p>
+    <w:p>
+      <w:pPr>
+        <w:pStyle w:val="ListParagraph"/>
+        <w:numPr>
+          <w:ilvl w:val="0"/>
+          <w:numId w:val="24"/>
+        </w:numPr>
+      </w:pPr>
+      <w:r>
+        <w:t>Only temperature and humidity overlay will be available.</w:t>
+      </w:r>
+    </w:p>
+    <w:p>
+      <w:pPr>
+        <w:pStyle w:val="ListParagraph"/>
+        <w:numPr>
+          <w:ilvl w:val="0"/>
+          <w:numId w:val="24"/>
+        </w:numPr>
+      </w:pPr>
+      <w:r>
+        <w:t>Hotspot investigation will be restricted to the correct one. A dialog will pop-up to give the player a hint if they choose the wrong one (also highlight the correct hotspot).</w:t>
+      </w:r>
+    </w:p>
+    <w:p>
+      <w:pPr>
+        <w:pStyle w:val="ListParagraph"/>
+        <w:numPr>
+          <w:ilvl w:val="0"/>
+          <w:numId w:val="24"/>
+        </w:numPr>
+      </w:pPr>
+      <w:r>
+        <w:t>During hotspot investigation, the game will describe climate, and how changing location and time affects the average atmospheric attributes.</w:t>
+      </w:r>
+    </w:p>
+    <w:p>
+      <w:pPr>
+        <w:pStyle w:val="ListParagraph"/>
+        <w:numPr>
+          <w:ilvl w:val="0"/>
+          <w:numId w:val="24"/>
+        </w:numPr>
+      </w:pPr>
+      <w:r>
+        <w:t>An explanation of the timeline will also provide information regarding how heating from the sun affects the Earth (equinox/solstice).</w:t>
+      </w:r>
+    </w:p>
+    <w:p>
+      <w:pPr>
+        <w:pStyle w:val="ListParagraph"/>
+        <w:numPr>
+          <w:ilvl w:val="0"/>
+          <w:numId w:val="24"/>
+        </w:numPr>
+      </w:pPr>
+      <w:r>
+        <w:t>There will be a tutorial on how to read the information provided, along with how to win over the majority of the frogs.</w:t>
+      </w:r>
+    </w:p>
+    <w:p>
+      <w:pPr>
+        <w:pStyle w:val="ListParagraph"/>
+        <w:numPr>
+          <w:ilvl w:val="0"/>
+          <w:numId w:val="24"/>
+        </w:numPr>
+      </w:pPr>
+      <w:r>
+        <w:t>The player will need to position the landing site correctly, and choose the “summer” season</w:t>
+      </w:r>
+      <w:r>
+        <w:t xml:space="preserve"> (maybe also spring)</w:t>
+      </w:r>
+      <w:r>
+        <w:t>. This will be the only time the majority of the frogs will accept the decision.</w:t>
       </w:r>
     </w:p>
     <w:p/>
@@ -3357,16 +3691,7 @@
         <w:pStyle w:val="Heading2"/>
       </w:pPr>
       <w:r>
-        <w:t xml:space="preserve">Part 1 </w:t>
-      </w:r>
-      <w:r>
-        <w:t>–</w:t>
-      </w:r>
-      <w:r>
-        <w:t xml:space="preserve"> </w:t>
-      </w:r>
-      <w:r>
-        <w:t>Temperate Climate (Summer) Overworld</w:t>
+        <w:t>Part 2 – Temperate Climate (Summer) Colony Sim</w:t>
       </w:r>
     </w:p>
     <w:p/>
@@ -3380,50 +3705,24 @@
     </w:p>
     <w:p>
       <w:pPr>
-        <w:pStyle w:val="ListParagraph"/>
-        <w:numPr>
-          <w:ilvl w:val="0"/>
-          <w:numId w:val="25"/>
-        </w:numPr>
-      </w:pPr>
-      <w:r>
-        <w:t>Because of differential heating from the Sun, climate is warmer at equatorial regions and cooler at higher latitudes.</w:t>
-      </w:r>
-    </w:p>
-    <w:p>
-      <w:pPr>
-        <w:pStyle w:val="ListParagraph"/>
-        <w:numPr>
-          <w:ilvl w:val="0"/>
-          <w:numId w:val="25"/>
-        </w:numPr>
-      </w:pPr>
-      <w:r>
-        <w:t>The angle at which the sun strikes different latitudes on Earth causes unequal heating across the globe.</w:t>
-      </w:r>
-    </w:p>
-    <w:p>
-      <w:pPr>
-        <w:pStyle w:val="ListParagraph"/>
-        <w:numPr>
-          <w:ilvl w:val="0"/>
-          <w:numId w:val="25"/>
-        </w:numPr>
-      </w:pPr>
-      <w:r>
-        <w:t>Climate is defined as the average weather over decades in a particular region.</w:t>
-      </w:r>
-    </w:p>
-    <w:p>
-      <w:pPr>
-        <w:pStyle w:val="ListParagraph"/>
-        <w:numPr>
-          <w:ilvl w:val="0"/>
-          <w:numId w:val="25"/>
-        </w:numPr>
-      </w:pPr>
-      <w:r>
-        <w:t>The interactions affecting weather and climate vary with latitude, altitude, proximity to the ocean, topography, and surface characteristics.</w:t>
+        <w:numPr>
+          <w:ilvl w:val="0"/>
+          <w:numId w:val="19"/>
+        </w:numPr>
+      </w:pPr>
+      <w:r>
+        <w:t>Weather is defined as the conditions of the atmosphere at a particular place and time.</w:t>
+      </w:r>
+    </w:p>
+    <w:p>
+      <w:pPr>
+        <w:numPr>
+          <w:ilvl w:val="0"/>
+          <w:numId w:val="19"/>
+        </w:numPr>
+      </w:pPr>
+      <w:r>
+        <w:t>Weather characteristics include: temperature, air pressure, humidity, precipitation, wind speed and direction.</w:t>
       </w:r>
     </w:p>
     <w:p/>
@@ -3432,6 +3731,130 @@
         <w:pStyle w:val="Heading3"/>
       </w:pPr>
       <w:r>
+        <w:t>Structures</w:t>
+      </w:r>
+    </w:p>
+    <w:p>
+      <w:pPr>
+        <w:pStyle w:val="ListParagraph"/>
+        <w:numPr>
+          <w:ilvl w:val="0"/>
+          <w:numId w:val="24"/>
+        </w:numPr>
+      </w:pPr>
+      <w:r>
+        <w:t>House</w:t>
+      </w:r>
+    </w:p>
+    <w:p>
+      <w:pPr>
+        <w:pStyle w:val="ListParagraph"/>
+        <w:numPr>
+          <w:ilvl w:val="0"/>
+          <w:numId w:val="24"/>
+        </w:numPr>
+      </w:pPr>
+      <w:r>
+        <w:t>Solar Panel</w:t>
+      </w:r>
+    </w:p>
+    <w:p>
+      <w:pPr>
+        <w:pStyle w:val="ListParagraph"/>
+        <w:numPr>
+          <w:ilvl w:val="0"/>
+          <w:numId w:val="24"/>
+        </w:numPr>
+      </w:pPr>
+      <w:r>
+        <w:t>Water Tank</w:t>
+      </w:r>
+    </w:p>
+    <w:p/>
+    <w:p>
+      <w:pPr>
+        <w:pStyle w:val="Heading3"/>
+      </w:pPr>
+      <w:r>
+        <w:lastRenderedPageBreak/>
+        <w:t>Specialists</w:t>
+      </w:r>
+    </w:p>
+    <w:p>
+      <w:pPr>
+        <w:pStyle w:val="ListParagraph"/>
+        <w:numPr>
+          <w:ilvl w:val="0"/>
+          <w:numId w:val="24"/>
+        </w:numPr>
+      </w:pPr>
+      <w:r>
+        <w:t>Engineer</w:t>
+      </w:r>
+    </w:p>
+    <w:p>
+      <w:pPr>
+        <w:pStyle w:val="ListParagraph"/>
+        <w:numPr>
+          <w:ilvl w:val="0"/>
+          <w:numId w:val="24"/>
+        </w:numPr>
+      </w:pPr>
+      <w:r>
+        <w:t>Farmer</w:t>
+      </w:r>
+    </w:p>
+    <w:p>
+      <w:pPr>
+        <w:pStyle w:val="ListParagraph"/>
+        <w:numPr>
+          <w:ilvl w:val="0"/>
+          <w:numId w:val="24"/>
+        </w:numPr>
+      </w:pPr>
+      <w:r>
+        <w:t>Pest Control</w:t>
+      </w:r>
+    </w:p>
+    <w:p/>
+    <w:p>
+      <w:pPr>
+        <w:pStyle w:val="Heading3"/>
+      </w:pPr>
+      <w:r>
+        <w:t>Obstacles</w:t>
+      </w:r>
+    </w:p>
+    <w:p>
+      <w:pPr>
+        <w:pStyle w:val="ListParagraph"/>
+        <w:numPr>
+          <w:ilvl w:val="0"/>
+          <w:numId w:val="24"/>
+        </w:numPr>
+      </w:pPr>
+      <w:r>
+        <w:t>Weeds</w:t>
+      </w:r>
+    </w:p>
+    <w:p>
+      <w:pPr>
+        <w:pStyle w:val="ListParagraph"/>
+        <w:numPr>
+          <w:ilvl w:val="0"/>
+          <w:numId w:val="24"/>
+        </w:numPr>
+      </w:pPr>
+      <w:r>
+        <w:t>Fly</w:t>
+      </w:r>
+    </w:p>
+    <w:p/>
+    <w:p>
+      <w:pPr>
+        <w:pStyle w:val="Heading3"/>
+      </w:pPr>
+      <w:r>
         <w:t>Summary</w:t>
       </w:r>
     </w:p>
@@ -3444,25 +3867,109 @@
         </w:numPr>
       </w:pPr>
       <w:r>
-        <w:t>The game will start with describing the earth’s orbit around the sun, and how it relates to the temperature pattern based on the latitude</w:t>
-      </w:r>
-      <w:r>
-        <w:t xml:space="preserve"> (show an animated visual of the earth orbiting the sun, along with its tilt).</w:t>
-      </w:r>
-    </w:p>
-    <w:p>
-      <w:pPr>
-        <w:pStyle w:val="ListParagraph"/>
-        <w:numPr>
-          <w:ilvl w:val="0"/>
-          <w:numId w:val="24"/>
-        </w:numPr>
-      </w:pPr>
-      <w:r>
-        <w:t xml:space="preserve">Only two criteria are needed: </w:t>
-      </w:r>
-      <w:r>
-        <w:t>temperature and humidity</w:t>
+        <w:t>On this first colony, the game will guide the player step-by-step on how to grow the population.</w:t>
+      </w:r>
+      <w:r>
+        <w:t xml:space="preserve"> Essentially, this is the tutorial level.</w:t>
+      </w:r>
+    </w:p>
+    <w:p>
+      <w:pPr>
+        <w:pStyle w:val="ListParagraph"/>
+        <w:numPr>
+          <w:ilvl w:val="0"/>
+          <w:numId w:val="24"/>
+        </w:numPr>
+      </w:pPr>
+      <w:r>
+        <w:t>The game will also describe how weather differs from climate.</w:t>
+      </w:r>
+    </w:p>
+    <w:p/>
+    <w:p>
+      <w:pPr>
+        <w:pStyle w:val="Heading2"/>
+      </w:pPr>
+      <w:r>
+        <w:t xml:space="preserve">Part 3 – </w:t>
+      </w:r>
+      <w:r>
+        <w:t>Oceanic</w:t>
+      </w:r>
+      <w:r>
+        <w:t xml:space="preserve"> Climate Overworld</w:t>
+      </w:r>
+    </w:p>
+    <w:p/>
+    <w:p>
+      <w:pPr>
+        <w:pStyle w:val="Heading3"/>
+      </w:pPr>
+      <w:r>
+        <w:t>L.O. Concepts Covered</w:t>
+      </w:r>
+    </w:p>
+    <w:p>
+      <w:pPr>
+        <w:numPr>
+          <w:ilvl w:val="0"/>
+          <w:numId w:val="19"/>
+        </w:numPr>
+      </w:pPr>
+      <w:r>
+        <w:t>The Coriolis effect deflects atmospheric and oceanic currents, which affects regional climates.</w:t>
+      </w:r>
+    </w:p>
+    <w:p>
+      <w:pPr>
+        <w:numPr>
+          <w:ilvl w:val="0"/>
+          <w:numId w:val="19"/>
+        </w:numPr>
+      </w:pPr>
+      <w:r>
+        <w:t>Ocean water heats and cools more slowly than land, causing temperate climates in regions near the ocean.</w:t>
+      </w:r>
+    </w:p>
+    <w:p>
+      <w:pPr>
+        <w:numPr>
+          <w:ilvl w:val="0"/>
+          <w:numId w:val="19"/>
+        </w:numPr>
+      </w:pPr>
+      <w:r>
+        <w:t>Earth's hydrosphere includes all of the water existing in the atmosphere, bodies of water, and ground.</w:t>
+      </w:r>
+    </w:p>
+    <w:p/>
+    <w:p>
+      <w:pPr>
+        <w:pStyle w:val="Heading3"/>
+      </w:pPr>
+      <w:r>
+        <w:t>Summary</w:t>
+      </w:r>
+    </w:p>
+    <w:p>
+      <w:pPr>
+        <w:pStyle w:val="ListParagraph"/>
+        <w:numPr>
+          <w:ilvl w:val="0"/>
+          <w:numId w:val="24"/>
+        </w:numPr>
+      </w:pPr>
+      <w:r>
+        <w:t>During this part, the game will introduce how wind affects the atmospheric attributes of Earth</w:t>
+      </w:r>
+      <w:r>
+        <w:t xml:space="preserve"> (Coriolis effect,</w:t>
+      </w:r>
+      <w:r>
+        <w:t xml:space="preserve"> etc.</w:t>
+      </w:r>
+      <w:r>
+        <w:t>)</w:t>
       </w:r>
       <w:r>
         <w:t>.</w:t>
@@ -3477,55 +3984,43 @@
         </w:numPr>
       </w:pPr>
       <w:r>
-        <w:t>Only temperature and humidity overlay will be available.</w:t>
-      </w:r>
-    </w:p>
-    <w:p>
-      <w:pPr>
-        <w:pStyle w:val="ListParagraph"/>
-        <w:numPr>
-          <w:ilvl w:val="0"/>
-          <w:numId w:val="24"/>
-        </w:numPr>
-      </w:pPr>
-      <w:r>
-        <w:t>Hotspot investigation will be restricted to the correct one. A dialog will pop-up to give the player a hint if they choose the wrong one (also highlight the correct hotspot).</w:t>
-      </w:r>
-    </w:p>
-    <w:p>
-      <w:pPr>
-        <w:pStyle w:val="ListParagraph"/>
-        <w:numPr>
-          <w:ilvl w:val="0"/>
-          <w:numId w:val="24"/>
-        </w:numPr>
-      </w:pPr>
-      <w:r>
-        <w:t>During hotspot investigation, the game will describe climate, and how changing location and time affects the average atmospheric attributes.</w:t>
-      </w:r>
-    </w:p>
-    <w:p>
-      <w:pPr>
-        <w:pStyle w:val="ListParagraph"/>
-        <w:numPr>
-          <w:ilvl w:val="0"/>
-          <w:numId w:val="24"/>
-        </w:numPr>
-      </w:pPr>
-      <w:r>
-        <w:t>There will be a tutorial on how to read the information provided, along with how to win over the majority of the frogs.</w:t>
-      </w:r>
-    </w:p>
-    <w:p>
-      <w:pPr>
-        <w:pStyle w:val="ListParagraph"/>
-        <w:numPr>
-          <w:ilvl w:val="0"/>
-          <w:numId w:val="24"/>
-        </w:numPr>
-      </w:pPr>
-      <w:r>
-        <w:t>The player will need to position the landing site correctly, and choose the “summer” season. This will be the only time the majority of the frogs will accept the decision.</w:t>
+        <w:t>The hotspots will be positioned in such a way that the player will ultimately choose an area next to the ocean.</w:t>
+      </w:r>
+    </w:p>
+    <w:p>
+      <w:pPr>
+        <w:pStyle w:val="ListParagraph"/>
+        <w:numPr>
+          <w:ilvl w:val="0"/>
+          <w:numId w:val="24"/>
+        </w:numPr>
+      </w:pPr>
+      <w:r>
+        <w:t>The game will go into details on how the ocean transfers energy across the continents through an animated illustration</w:t>
+      </w:r>
+      <w:r>
+        <w:t xml:space="preserve"> (Ocean water dynamics, hydrosphere, etc.)</w:t>
+      </w:r>
+      <w:r>
+        <w:t>.</w:t>
+      </w:r>
+    </w:p>
+    <w:p>
+      <w:pPr>
+        <w:pStyle w:val="ListParagraph"/>
+        <w:numPr>
+          <w:ilvl w:val="0"/>
+          <w:numId w:val="24"/>
+        </w:numPr>
+      </w:pPr>
+      <w:r>
+        <w:t>The wind strength overlay will also now be available, and the game will go through how they influence climate. The visual of wind movement across Earth will help with th</w:t>
+      </w:r>
+      <w:r>
+        <w:t>is</w:t>
+      </w:r>
+      <w:r>
+        <w:t xml:space="preserve"> explanation.</w:t>
       </w:r>
     </w:p>
     <w:p/>
@@ -3534,7 +4029,14 @@
         <w:pStyle w:val="Heading2"/>
       </w:pPr>
       <w:r>
-        <w:t>Part 2 – Temperate Climate (Summer) Colony Sim</w:t>
+        <w:lastRenderedPageBreak/>
+        <w:t xml:space="preserve">Part 4 – </w:t>
+      </w:r>
+      <w:r>
+        <w:t>Oceanic</w:t>
+      </w:r>
+      <w:r>
+        <w:t xml:space="preserve"> Climate Colony Sim</w:t>
       </w:r>
     </w:p>
     <w:p/>
@@ -3554,7 +4056,335 @@
         </w:numPr>
       </w:pPr>
       <w:r>
-        <w:t>Weather is defined as the conditions of the atmosphere at a particular place and time.</w:t>
+        <w:t>When warm water evaporates from the ocean, it can condense to form storm clouds or intense tropical storm systems, such as hurricanes and tsunamis.</w:t>
+      </w:r>
+    </w:p>
+    <w:p/>
+    <w:p>
+      <w:pPr>
+        <w:pStyle w:val="Heading3"/>
+      </w:pPr>
+      <w:r>
+        <w:t>Structures</w:t>
+      </w:r>
+    </w:p>
+    <w:p>
+      <w:pPr>
+        <w:pStyle w:val="ListParagraph"/>
+        <w:numPr>
+          <w:ilvl w:val="0"/>
+          <w:numId w:val="24"/>
+        </w:numPr>
+      </w:pPr>
+      <w:r>
+        <w:t>House</w:t>
+      </w:r>
+    </w:p>
+    <w:p>
+      <w:pPr>
+        <w:pStyle w:val="ListParagraph"/>
+        <w:numPr>
+          <w:ilvl w:val="0"/>
+          <w:numId w:val="24"/>
+        </w:numPr>
+      </w:pPr>
+      <w:r>
+        <w:t>Wind Turbine</w:t>
+      </w:r>
+    </w:p>
+    <w:p>
+      <w:pPr>
+        <w:pStyle w:val="ListParagraph"/>
+        <w:numPr>
+          <w:ilvl w:val="0"/>
+          <w:numId w:val="24"/>
+        </w:numPr>
+      </w:pPr>
+      <w:r>
+        <w:t>Hydroelectricity (maybe)</w:t>
+      </w:r>
+    </w:p>
+    <w:p>
+      <w:pPr>
+        <w:pStyle w:val="ListParagraph"/>
+        <w:numPr>
+          <w:ilvl w:val="0"/>
+          <w:numId w:val="24"/>
+        </w:numPr>
+      </w:pPr>
+      <w:r>
+        <w:t>Water Tank</w:t>
+      </w:r>
+    </w:p>
+    <w:p>
+      <w:pPr>
+        <w:pStyle w:val="ListParagraph"/>
+        <w:numPr>
+          <w:ilvl w:val="0"/>
+          <w:numId w:val="24"/>
+        </w:numPr>
+      </w:pPr>
+      <w:r>
+        <w:t>Saltwater Converter (maybe)</w:t>
+      </w:r>
+    </w:p>
+    <w:p>
+      <w:pPr>
+        <w:pStyle w:val="ListParagraph"/>
+        <w:numPr>
+          <w:ilvl w:val="0"/>
+          <w:numId w:val="24"/>
+        </w:numPr>
+      </w:pPr>
+      <w:r>
+        <w:t>Bunker</w:t>
+      </w:r>
+    </w:p>
+    <w:p/>
+    <w:p>
+      <w:pPr>
+        <w:pStyle w:val="Heading3"/>
+      </w:pPr>
+      <w:r>
+        <w:t>Specialists</w:t>
+      </w:r>
+    </w:p>
+    <w:p>
+      <w:pPr>
+        <w:pStyle w:val="ListParagraph"/>
+        <w:numPr>
+          <w:ilvl w:val="0"/>
+          <w:numId w:val="24"/>
+        </w:numPr>
+      </w:pPr>
+      <w:r>
+        <w:t>Engineer</w:t>
+      </w:r>
+    </w:p>
+    <w:p>
+      <w:pPr>
+        <w:pStyle w:val="ListParagraph"/>
+        <w:numPr>
+          <w:ilvl w:val="0"/>
+          <w:numId w:val="24"/>
+        </w:numPr>
+      </w:pPr>
+      <w:r>
+        <w:t>Farmer</w:t>
+      </w:r>
+    </w:p>
+    <w:p>
+      <w:pPr>
+        <w:pStyle w:val="ListParagraph"/>
+        <w:numPr>
+          <w:ilvl w:val="0"/>
+          <w:numId w:val="24"/>
+        </w:numPr>
+      </w:pPr>
+      <w:r>
+        <w:t>Medic</w:t>
+      </w:r>
+    </w:p>
+    <w:p>
+      <w:pPr>
+        <w:pStyle w:val="ListParagraph"/>
+        <w:numPr>
+          <w:ilvl w:val="0"/>
+          <w:numId w:val="24"/>
+        </w:numPr>
+      </w:pPr>
+      <w:r>
+        <w:t>Pest Control</w:t>
+      </w:r>
+    </w:p>
+    <w:p/>
+    <w:p>
+      <w:pPr>
+        <w:pStyle w:val="Heading3"/>
+      </w:pPr>
+      <w:r>
+        <w:t>Obstacles</w:t>
+      </w:r>
+    </w:p>
+    <w:p>
+      <w:pPr>
+        <w:pStyle w:val="ListParagraph"/>
+        <w:numPr>
+          <w:ilvl w:val="0"/>
+          <w:numId w:val="24"/>
+        </w:numPr>
+      </w:pPr>
+      <w:r>
+        <w:t>Weeds</w:t>
+      </w:r>
+    </w:p>
+    <w:p>
+      <w:pPr>
+        <w:pStyle w:val="ListParagraph"/>
+        <w:numPr>
+          <w:ilvl w:val="0"/>
+          <w:numId w:val="24"/>
+        </w:numPr>
+      </w:pPr>
+      <w:r>
+        <w:t>“Mushrooms” (or something equivalent in an oceanic environment)</w:t>
+      </w:r>
+    </w:p>
+    <w:p>
+      <w:pPr>
+        <w:pStyle w:val="ListParagraph"/>
+        <w:numPr>
+          <w:ilvl w:val="0"/>
+          <w:numId w:val="24"/>
+        </w:numPr>
+      </w:pPr>
+      <w:r>
+        <w:t>Ground Critter</w:t>
+      </w:r>
+    </w:p>
+    <w:p>
+      <w:pPr>
+        <w:pStyle w:val="ListParagraph"/>
+        <w:numPr>
+          <w:ilvl w:val="0"/>
+          <w:numId w:val="24"/>
+        </w:numPr>
+      </w:pPr>
+      <w:r>
+        <w:t>Tsunami</w:t>
+      </w:r>
+    </w:p>
+    <w:p/>
+    <w:p>
+      <w:pPr>
+        <w:pStyle w:val="Heading3"/>
+      </w:pPr>
+      <w:r>
+        <w:t>Summary</w:t>
+      </w:r>
+    </w:p>
+    <w:p>
+      <w:pPr>
+        <w:pStyle w:val="ListParagraph"/>
+        <w:numPr>
+          <w:ilvl w:val="0"/>
+          <w:numId w:val="24"/>
+        </w:numPr>
+      </w:pPr>
+      <w:r>
+        <w:t>In this level</w:t>
+      </w:r>
+      <w:r>
+        <w:t>, the game will introduce harmful elements that can affect the population.</w:t>
+      </w:r>
+    </w:p>
+    <w:p>
+      <w:pPr>
+        <w:pStyle w:val="ListParagraph"/>
+        <w:numPr>
+          <w:ilvl w:val="0"/>
+          <w:numId w:val="24"/>
+        </w:numPr>
+      </w:pPr>
+      <w:r>
+        <w:t>Along with these new harmful elements, is the hazardous weather. The landscape and weather background will show signs of an incoming tsunami</w:t>
+      </w:r>
+      <w:r>
+        <w:t xml:space="preserve"> (e.g., water </w:t>
+      </w:r>
+      <w:r>
+        <w:t>receding</w:t>
+      </w:r>
+      <w:r>
+        <w:t>)</w:t>
+      </w:r>
+      <w:r>
+        <w:t>. Along with the visuals, there will be a dialog, and some illustrations showing the science behind it.</w:t>
+      </w:r>
+    </w:p>
+    <w:p/>
+    <w:p>
+      <w:pPr>
+        <w:pStyle w:val="Heading2"/>
+      </w:pPr>
+      <w:r>
+        <w:t xml:space="preserve">Part 5 – </w:t>
+      </w:r>
+      <w:r>
+        <w:t>Arid</w:t>
+      </w:r>
+      <w:r>
+        <w:t xml:space="preserve"> Climate Overworld</w:t>
+      </w:r>
+    </w:p>
+    <w:p/>
+    <w:p>
+      <w:pPr>
+        <w:pStyle w:val="Heading3"/>
+      </w:pPr>
+      <w:r>
+        <w:lastRenderedPageBreak/>
+        <w:t>Summary</w:t>
+      </w:r>
+    </w:p>
+    <w:p>
+      <w:pPr>
+        <w:pStyle w:val="ListParagraph"/>
+        <w:numPr>
+          <w:ilvl w:val="0"/>
+          <w:numId w:val="24"/>
+        </w:numPr>
+      </w:pPr>
+      <w:r>
+        <w:t xml:space="preserve">Not much is covered here, other than a brief description of arid climates, and how small regions can </w:t>
+      </w:r>
+      <w:r>
+        <w:t xml:space="preserve">be made to </w:t>
+      </w:r>
+      <w:r>
+        <w:t>have a different climate</w:t>
+      </w:r>
+      <w:r>
+        <w:t xml:space="preserve"> (oasis)</w:t>
+      </w:r>
+      <w:r>
+        <w:t>.</w:t>
+      </w:r>
+    </w:p>
+    <w:p>
+      <w:pPr>
+        <w:pStyle w:val="ListParagraph"/>
+        <w:numPr>
+          <w:ilvl w:val="0"/>
+          <w:numId w:val="24"/>
+        </w:numPr>
+      </w:pPr>
+      <w:r>
+        <w:t>The correct hotspot for this will obviously be in the desert. The landscape will present information about underground water (to allow the building of well, and planting of flora).</w:t>
+      </w:r>
+    </w:p>
+    <w:p/>
+    <w:p>
+      <w:pPr>
+        <w:pStyle w:val="Heading2"/>
+      </w:pPr>
+      <w:r>
+        <w:t xml:space="preserve">Part 6 – </w:t>
+      </w:r>
+      <w:r>
+        <w:t>Arid</w:t>
+      </w:r>
+      <w:r>
+        <w:t xml:space="preserve"> Climate Colony Sim</w:t>
+      </w:r>
+    </w:p>
+    <w:p/>
+    <w:p>
+      <w:pPr>
+        <w:pStyle w:val="Heading3"/>
+      </w:pPr>
+      <w:r>
+        <w:t>L.O. Concepts Covered</w:t>
       </w:r>
     </w:p>
     <w:p>
@@ -3565,7 +4395,26 @@
         </w:numPr>
       </w:pPr>
       <w:r>
-        <w:t>Weather characteristics include: temperature, air pressure, humidity, precipitation, wind speed and direction.</w:t>
+        <w:t>The cycling of matter and energy between living things and the atmosphere affects climate.</w:t>
+      </w:r>
+    </w:p>
+    <w:p>
+      <w:pPr>
+        <w:numPr>
+          <w:ilvl w:val="0"/>
+          <w:numId w:val="19"/>
+        </w:numPr>
+      </w:pPr>
+      <w:r>
+        <w:t xml:space="preserve">Atmospheric composition, including the </w:t>
+      </w:r>
+      <w:proofErr w:type="gramStart"/>
+      <w:r>
+        <w:t>amount</w:t>
+      </w:r>
+      <w:proofErr w:type="gramEnd"/>
+      <w:r>
+        <w:t xml:space="preserve"> of pollutants or greenhouse gases in the air, affects climate.</w:t>
       </w:r>
     </w:p>
     <w:p/>
@@ -3598,7 +4447,301 @@
         </w:numPr>
       </w:pPr>
       <w:r>
-        <w:t>Solar Panel</w:t>
+        <w:t>Wind Turbine / Solar Panel</w:t>
+      </w:r>
+    </w:p>
+    <w:p>
+      <w:pPr>
+        <w:pStyle w:val="ListParagraph"/>
+        <w:numPr>
+          <w:ilvl w:val="0"/>
+          <w:numId w:val="24"/>
+        </w:numPr>
+      </w:pPr>
+      <w:r>
+        <w:t>Well</w:t>
+      </w:r>
+    </w:p>
+    <w:p>
+      <w:pPr>
+        <w:pStyle w:val="ListParagraph"/>
+        <w:numPr>
+          <w:ilvl w:val="0"/>
+          <w:numId w:val="24"/>
+        </w:numPr>
+      </w:pPr>
+      <w:r>
+        <w:t>Bunker</w:t>
+      </w:r>
+    </w:p>
+    <w:p/>
+    <w:p>
+      <w:pPr>
+        <w:pStyle w:val="Heading3"/>
+      </w:pPr>
+      <w:r>
+        <w:t>Specialists</w:t>
+      </w:r>
+    </w:p>
+    <w:p>
+      <w:pPr>
+        <w:pStyle w:val="ListParagraph"/>
+        <w:numPr>
+          <w:ilvl w:val="0"/>
+          <w:numId w:val="24"/>
+        </w:numPr>
+      </w:pPr>
+      <w:r>
+        <w:t>Engineer</w:t>
+      </w:r>
+    </w:p>
+    <w:p>
+      <w:pPr>
+        <w:pStyle w:val="ListParagraph"/>
+        <w:numPr>
+          <w:ilvl w:val="0"/>
+          <w:numId w:val="24"/>
+        </w:numPr>
+      </w:pPr>
+      <w:r>
+        <w:t>Farmer</w:t>
+      </w:r>
+    </w:p>
+    <w:p>
+      <w:pPr>
+        <w:pStyle w:val="ListParagraph"/>
+        <w:numPr>
+          <w:ilvl w:val="0"/>
+          <w:numId w:val="24"/>
+        </w:numPr>
+      </w:pPr>
+      <w:r>
+        <w:t>Medic</w:t>
+      </w:r>
+    </w:p>
+    <w:p>
+      <w:pPr>
+        <w:pStyle w:val="ListParagraph"/>
+        <w:numPr>
+          <w:ilvl w:val="0"/>
+          <w:numId w:val="24"/>
+        </w:numPr>
+      </w:pPr>
+      <w:r>
+        <w:t>Forester</w:t>
+      </w:r>
+    </w:p>
+    <w:p>
+      <w:pPr>
+        <w:pStyle w:val="ListParagraph"/>
+        <w:numPr>
+          <w:ilvl w:val="0"/>
+          <w:numId w:val="24"/>
+        </w:numPr>
+      </w:pPr>
+      <w:r>
+        <w:t>Pest Control</w:t>
+      </w:r>
+    </w:p>
+    <w:p/>
+    <w:p>
+      <w:pPr>
+        <w:pStyle w:val="Heading3"/>
+      </w:pPr>
+      <w:r>
+        <w:t>Obstacles</w:t>
+      </w:r>
+    </w:p>
+    <w:p>
+      <w:pPr>
+        <w:pStyle w:val="ListParagraph"/>
+        <w:numPr>
+          <w:ilvl w:val="0"/>
+          <w:numId w:val="24"/>
+        </w:numPr>
+      </w:pPr>
+      <w:r>
+        <w:t>Hopper</w:t>
+      </w:r>
+    </w:p>
+    <w:p>
+      <w:pPr>
+        <w:pStyle w:val="ListParagraph"/>
+        <w:numPr>
+          <w:ilvl w:val="0"/>
+          <w:numId w:val="24"/>
+        </w:numPr>
+      </w:pPr>
+      <w:r>
+        <w:t>Ground Critter</w:t>
+      </w:r>
+    </w:p>
+    <w:p>
+      <w:pPr>
+        <w:pStyle w:val="ListParagraph"/>
+        <w:numPr>
+          <w:ilvl w:val="0"/>
+          <w:numId w:val="24"/>
+        </w:numPr>
+      </w:pPr>
+      <w:r>
+        <w:t>Fly</w:t>
+      </w:r>
+    </w:p>
+    <w:p>
+      <w:pPr>
+        <w:pStyle w:val="ListParagraph"/>
+        <w:numPr>
+          <w:ilvl w:val="0"/>
+          <w:numId w:val="24"/>
+        </w:numPr>
+      </w:pPr>
+      <w:r>
+        <w:t>Sandstorm</w:t>
+      </w:r>
+    </w:p>
+    <w:p/>
+    <w:p>
+      <w:pPr>
+        <w:pStyle w:val="Heading3"/>
+      </w:pPr>
+      <w:r>
+        <w:lastRenderedPageBreak/>
+        <w:t>Summary</w:t>
+      </w:r>
+    </w:p>
+    <w:p>
+      <w:pPr>
+        <w:pStyle w:val="ListParagraph"/>
+        <w:numPr>
+          <w:ilvl w:val="0"/>
+          <w:numId w:val="24"/>
+        </w:numPr>
+      </w:pPr>
+      <w:r>
+        <w:t>On this particular region, the game will explain how the player can manipulate the environment to have a different climate than its surroundings. This alludes to generating an oasis as a microclimate to temper the weather.</w:t>
+      </w:r>
+    </w:p>
+    <w:p/>
+    <w:p>
+      <w:pPr>
+        <w:pStyle w:val="Heading2"/>
+      </w:pPr>
+      <w:r>
+        <w:t xml:space="preserve">Part 7 – </w:t>
+      </w:r>
+      <w:r>
+        <w:t>Alpine</w:t>
+      </w:r>
+      <w:r>
+        <w:t xml:space="preserve"> Climate Overworld</w:t>
+      </w:r>
+    </w:p>
+    <w:p/>
+    <w:p>
+      <w:pPr>
+        <w:pStyle w:val="Heading3"/>
+      </w:pPr>
+      <w:r>
+        <w:t>L.O. Concepts Covered</w:t>
+      </w:r>
+    </w:p>
+    <w:p>
+      <w:pPr>
+        <w:numPr>
+          <w:ilvl w:val="0"/>
+          <w:numId w:val="19"/>
+        </w:numPr>
+      </w:pPr>
+      <w:r>
+        <w:t>Air pressure and temperature drop with elevation, causing changes in climate.</w:t>
+      </w:r>
+    </w:p>
+    <w:p/>
+    <w:p>
+      <w:pPr>
+        <w:pStyle w:val="Heading3"/>
+      </w:pPr>
+      <w:r>
+        <w:t>Summary</w:t>
+      </w:r>
+    </w:p>
+    <w:p>
+      <w:pPr>
+        <w:pStyle w:val="ListParagraph"/>
+        <w:numPr>
+          <w:ilvl w:val="0"/>
+          <w:numId w:val="24"/>
+        </w:numPr>
+      </w:pPr>
+      <w:r>
+        <w:t xml:space="preserve">The game will explain how much altitude can really change the atmospheric attributes. Though players may have observed this </w:t>
+      </w:r>
+      <w:r>
+        <w:t>in previous levels</w:t>
+      </w:r>
+      <w:r>
+        <w:t xml:space="preserve">, the game will </w:t>
+      </w:r>
+      <w:r>
+        <w:t>further explain it here</w:t>
+      </w:r>
+      <w:r>
+        <w:t xml:space="preserve"> (</w:t>
+      </w:r>
+      <w:r>
+        <w:t xml:space="preserve">with </w:t>
+      </w:r>
+      <w:r>
+        <w:t>animated illustration).</w:t>
+      </w:r>
+    </w:p>
+    <w:p/>
+    <w:p>
+      <w:pPr>
+        <w:pStyle w:val="Heading2"/>
+      </w:pPr>
+      <w:r>
+        <w:t xml:space="preserve">Part 8 – </w:t>
+      </w:r>
+      <w:r>
+        <w:t>Alpine Climate</w:t>
+      </w:r>
+      <w:r>
+        <w:t xml:space="preserve"> Colony Sim</w:t>
+      </w:r>
+    </w:p>
+    <w:p/>
+    <w:p>
+      <w:pPr>
+        <w:pStyle w:val="Heading3"/>
+      </w:pPr>
+      <w:r>
+        <w:t>Structures</w:t>
+      </w:r>
+    </w:p>
+    <w:p>
+      <w:pPr>
+        <w:pStyle w:val="ListParagraph"/>
+        <w:numPr>
+          <w:ilvl w:val="0"/>
+          <w:numId w:val="24"/>
+        </w:numPr>
+      </w:pPr>
+      <w:r>
+        <w:t>House</w:t>
+      </w:r>
+    </w:p>
+    <w:p>
+      <w:pPr>
+        <w:pStyle w:val="ListParagraph"/>
+        <w:numPr>
+          <w:ilvl w:val="0"/>
+          <w:numId w:val="24"/>
+        </w:numPr>
+      </w:pPr>
+      <w:r>
+        <w:t>Wind Turbine</w:t>
       </w:r>
     </w:p>
     <w:p>
@@ -3613,945 +4756,24 @@
         <w:t>Water Tank</w:t>
       </w:r>
     </w:p>
+    <w:p>
+      <w:pPr>
+        <w:pStyle w:val="ListParagraph"/>
+        <w:numPr>
+          <w:ilvl w:val="0"/>
+          <w:numId w:val="24"/>
+        </w:numPr>
+      </w:pPr>
+      <w:r>
+        <w:t>Heater</w:t>
+      </w:r>
+    </w:p>
     <w:p/>
     <w:p>
       <w:pPr>
         <w:pStyle w:val="Heading3"/>
       </w:pPr>
       <w:r>
-        <w:t>Specialists</w:t>
-      </w:r>
-    </w:p>
-    <w:p>
-      <w:pPr>
-        <w:pStyle w:val="ListParagraph"/>
-        <w:numPr>
-          <w:ilvl w:val="0"/>
-          <w:numId w:val="24"/>
-        </w:numPr>
-      </w:pPr>
-      <w:r>
-        <w:t>Engineer</w:t>
-      </w:r>
-    </w:p>
-    <w:p>
-      <w:pPr>
-        <w:pStyle w:val="ListParagraph"/>
-        <w:numPr>
-          <w:ilvl w:val="0"/>
-          <w:numId w:val="24"/>
-        </w:numPr>
-      </w:pPr>
-      <w:r>
-        <w:t>Farmer</w:t>
-      </w:r>
-    </w:p>
-    <w:p>
-      <w:pPr>
-        <w:pStyle w:val="ListParagraph"/>
-        <w:numPr>
-          <w:ilvl w:val="0"/>
-          <w:numId w:val="24"/>
-        </w:numPr>
-      </w:pPr>
-      <w:r>
-        <w:t>Pest Control</w:t>
-      </w:r>
-    </w:p>
-    <w:p/>
-    <w:p>
-      <w:pPr>
-        <w:pStyle w:val="Heading3"/>
-      </w:pPr>
-      <w:r>
-        <w:t>Obstacles</w:t>
-      </w:r>
-    </w:p>
-    <w:p>
-      <w:pPr>
-        <w:pStyle w:val="ListParagraph"/>
-        <w:numPr>
-          <w:ilvl w:val="0"/>
-          <w:numId w:val="24"/>
-        </w:numPr>
-      </w:pPr>
-      <w:r>
-        <w:t>Weeds</w:t>
-      </w:r>
-    </w:p>
-    <w:p>
-      <w:pPr>
-        <w:pStyle w:val="ListParagraph"/>
-        <w:numPr>
-          <w:ilvl w:val="0"/>
-          <w:numId w:val="24"/>
-        </w:numPr>
-      </w:pPr>
-      <w:r>
-        <w:t>Fly</w:t>
-      </w:r>
-    </w:p>
-    <w:p/>
-    <w:p>
-      <w:pPr>
-        <w:pStyle w:val="Heading3"/>
-      </w:pPr>
-      <w:r>
-        <w:t>Summary</w:t>
-      </w:r>
-    </w:p>
-    <w:p>
-      <w:pPr>
-        <w:pStyle w:val="ListParagraph"/>
-        <w:numPr>
-          <w:ilvl w:val="0"/>
-          <w:numId w:val="24"/>
-        </w:numPr>
-      </w:pPr>
-      <w:r>
-        <w:t>On this first colony, the game will guide the player step-by-step on how to grow the population.</w:t>
-      </w:r>
-    </w:p>
-    <w:p>
-      <w:pPr>
-        <w:pStyle w:val="ListParagraph"/>
-        <w:numPr>
-          <w:ilvl w:val="0"/>
-          <w:numId w:val="24"/>
-        </w:numPr>
-      </w:pPr>
-      <w:r>
-        <w:t>The game will also describe how weather differs from climate.</w:t>
-      </w:r>
-    </w:p>
-    <w:p/>
-    <w:p>
-      <w:pPr>
-        <w:pStyle w:val="Heading2"/>
-      </w:pPr>
-      <w:r>
-        <w:t xml:space="preserve">Part 3 – </w:t>
-      </w:r>
-      <w:r>
-        <w:t>Oceanic</w:t>
-      </w:r>
-      <w:r>
-        <w:t xml:space="preserve"> Climate Overworld</w:t>
-      </w:r>
-    </w:p>
-    <w:p/>
-    <w:p>
-      <w:pPr>
-        <w:pStyle w:val="Heading3"/>
-      </w:pPr>
-      <w:r>
-        <w:t>L.O. Concepts Covered</w:t>
-      </w:r>
-    </w:p>
-    <w:p>
-      <w:pPr>
-        <w:numPr>
-          <w:ilvl w:val="0"/>
-          <w:numId w:val="19"/>
-        </w:numPr>
-      </w:pPr>
-      <w:r>
-        <w:t>The Coriolis effect deflects atmospheric and oceanic currents, which affects regional climates.</w:t>
-      </w:r>
-    </w:p>
-    <w:p>
-      <w:pPr>
-        <w:numPr>
-          <w:ilvl w:val="0"/>
-          <w:numId w:val="19"/>
-        </w:numPr>
-      </w:pPr>
-      <w:r>
-        <w:t>Ocean water heats and cools more slowly than land, causing temperate climates in regions near the ocean.</w:t>
-      </w:r>
-    </w:p>
-    <w:p>
-      <w:pPr>
-        <w:numPr>
-          <w:ilvl w:val="0"/>
-          <w:numId w:val="19"/>
-        </w:numPr>
-      </w:pPr>
-      <w:r>
-        <w:lastRenderedPageBreak/>
-        <w:t>Earth's hydrosphere includes all of the water existing in the atmosphere, bodies of water, and ground.</w:t>
-      </w:r>
-    </w:p>
-    <w:p/>
-    <w:p>
-      <w:pPr>
-        <w:pStyle w:val="Heading3"/>
-      </w:pPr>
-      <w:r>
-        <w:t>Summary</w:t>
-      </w:r>
-    </w:p>
-    <w:p>
-      <w:pPr>
-        <w:pStyle w:val="ListParagraph"/>
-        <w:numPr>
-          <w:ilvl w:val="0"/>
-          <w:numId w:val="24"/>
-        </w:numPr>
-      </w:pPr>
-      <w:r>
-        <w:t>During this part, the game will introduce how wind affects the atmospheric attributes of Earth.</w:t>
-      </w:r>
-    </w:p>
-    <w:p>
-      <w:pPr>
-        <w:pStyle w:val="ListParagraph"/>
-        <w:numPr>
-          <w:ilvl w:val="0"/>
-          <w:numId w:val="24"/>
-        </w:numPr>
-      </w:pPr>
-      <w:r>
-        <w:t>The hotspots will be positioned in such a way that the player will ultimately choose an area next to the ocean.</w:t>
-      </w:r>
-    </w:p>
-    <w:p>
-      <w:pPr>
-        <w:pStyle w:val="ListParagraph"/>
-        <w:numPr>
-          <w:ilvl w:val="0"/>
-          <w:numId w:val="24"/>
-        </w:numPr>
-      </w:pPr>
-      <w:r>
-        <w:t>The game will go into details on how the ocean transfers energy across the continents through an animated illustration.</w:t>
-      </w:r>
-    </w:p>
-    <w:p>
-      <w:pPr>
-        <w:pStyle w:val="ListParagraph"/>
-        <w:numPr>
-          <w:ilvl w:val="0"/>
-          <w:numId w:val="24"/>
-        </w:numPr>
-      </w:pPr>
-      <w:r>
-        <w:t>The wind strength overlay will also now be available, and the game will go through how they influence climate. The visual of wind movement across Earth will help with the explanations.</w:t>
-      </w:r>
-    </w:p>
-    <w:p/>
-    <w:p>
-      <w:pPr>
-        <w:pStyle w:val="Heading2"/>
-      </w:pPr>
-      <w:r>
-        <w:t xml:space="preserve">Part 4 – </w:t>
-      </w:r>
-      <w:r>
-        <w:t>Oceanic</w:t>
-      </w:r>
-      <w:r>
-        <w:t xml:space="preserve"> Climate Colony Sim</w:t>
-      </w:r>
-    </w:p>
-    <w:p/>
-    <w:p>
-      <w:pPr>
-        <w:pStyle w:val="Heading3"/>
-      </w:pPr>
-      <w:r>
-        <w:t>L.O. Concepts Covered</w:t>
-      </w:r>
-    </w:p>
-    <w:p>
-      <w:pPr>
-        <w:numPr>
-          <w:ilvl w:val="0"/>
-          <w:numId w:val="19"/>
-        </w:numPr>
-      </w:pPr>
-      <w:r>
-        <w:t>When warm water evaporates from the ocean, it can condense to form storm clouds or intense tropical storm systems, such as hurricanes and tsunamis.</w:t>
-      </w:r>
-    </w:p>
-    <w:p/>
-    <w:p>
-      <w:pPr>
-        <w:pStyle w:val="Heading3"/>
-      </w:pPr>
-      <w:r>
-        <w:t>Structures</w:t>
-      </w:r>
-    </w:p>
-    <w:p>
-      <w:pPr>
-        <w:pStyle w:val="ListParagraph"/>
-        <w:numPr>
-          <w:ilvl w:val="0"/>
-          <w:numId w:val="24"/>
-        </w:numPr>
-      </w:pPr>
-      <w:r>
-        <w:t>House</w:t>
-      </w:r>
-    </w:p>
-    <w:p>
-      <w:pPr>
-        <w:pStyle w:val="ListParagraph"/>
-        <w:numPr>
-          <w:ilvl w:val="0"/>
-          <w:numId w:val="24"/>
-        </w:numPr>
-      </w:pPr>
-      <w:r>
-        <w:t>Wind Turbine</w:t>
-      </w:r>
-    </w:p>
-    <w:p>
-      <w:pPr>
-        <w:pStyle w:val="ListParagraph"/>
-        <w:numPr>
-          <w:ilvl w:val="0"/>
-          <w:numId w:val="24"/>
-        </w:numPr>
-      </w:pPr>
-      <w:r>
-        <w:t>Hydroelectricity (maybe)</w:t>
-      </w:r>
-    </w:p>
-    <w:p>
-      <w:pPr>
-        <w:pStyle w:val="ListParagraph"/>
-        <w:numPr>
-          <w:ilvl w:val="0"/>
-          <w:numId w:val="24"/>
-        </w:numPr>
-      </w:pPr>
-      <w:r>
-        <w:t>Water Tank</w:t>
-      </w:r>
-    </w:p>
-    <w:p>
-      <w:pPr>
-        <w:pStyle w:val="ListParagraph"/>
-        <w:numPr>
-          <w:ilvl w:val="0"/>
-          <w:numId w:val="24"/>
-        </w:numPr>
-      </w:pPr>
-      <w:r>
-        <w:t>Saltwater Converter (maybe)</w:t>
-      </w:r>
-    </w:p>
-    <w:p>
-      <w:pPr>
-        <w:pStyle w:val="ListParagraph"/>
-        <w:numPr>
-          <w:ilvl w:val="0"/>
-          <w:numId w:val="24"/>
-        </w:numPr>
-      </w:pPr>
-      <w:r>
-        <w:t>Bunker</w:t>
-      </w:r>
-    </w:p>
-    <w:p/>
-    <w:p>
-      <w:pPr>
-        <w:pStyle w:val="Heading3"/>
-      </w:pPr>
-      <w:r>
-        <w:t>Specialists</w:t>
-      </w:r>
-    </w:p>
-    <w:p>
-      <w:pPr>
-        <w:pStyle w:val="ListParagraph"/>
-        <w:numPr>
-          <w:ilvl w:val="0"/>
-          <w:numId w:val="24"/>
-        </w:numPr>
-      </w:pPr>
-      <w:r>
-        <w:t>Engineer</w:t>
-      </w:r>
-    </w:p>
-    <w:p>
-      <w:pPr>
-        <w:pStyle w:val="ListParagraph"/>
-        <w:numPr>
-          <w:ilvl w:val="0"/>
-          <w:numId w:val="24"/>
-        </w:numPr>
-      </w:pPr>
-      <w:r>
-        <w:t>Farmer</w:t>
-      </w:r>
-    </w:p>
-    <w:p>
-      <w:pPr>
-        <w:pStyle w:val="ListParagraph"/>
-        <w:numPr>
-          <w:ilvl w:val="0"/>
-          <w:numId w:val="24"/>
-        </w:numPr>
-      </w:pPr>
-      <w:r>
-        <w:t>Medic</w:t>
-      </w:r>
-    </w:p>
-    <w:p>
-      <w:pPr>
-        <w:pStyle w:val="ListParagraph"/>
-        <w:numPr>
-          <w:ilvl w:val="0"/>
-          <w:numId w:val="24"/>
-        </w:numPr>
-      </w:pPr>
-      <w:r>
-        <w:t>Pest Control</w:t>
-      </w:r>
-    </w:p>
-    <w:p/>
-    <w:p>
-      <w:pPr>
-        <w:pStyle w:val="Heading3"/>
-      </w:pPr>
-      <w:r>
-        <w:t>Obstacles</w:t>
-      </w:r>
-    </w:p>
-    <w:p>
-      <w:pPr>
-        <w:pStyle w:val="ListParagraph"/>
-        <w:numPr>
-          <w:ilvl w:val="0"/>
-          <w:numId w:val="24"/>
-        </w:numPr>
-      </w:pPr>
-      <w:r>
-        <w:t>Weeds</w:t>
-      </w:r>
-    </w:p>
-    <w:p>
-      <w:pPr>
-        <w:pStyle w:val="ListParagraph"/>
-        <w:numPr>
-          <w:ilvl w:val="0"/>
-          <w:numId w:val="24"/>
-        </w:numPr>
-      </w:pPr>
-      <w:r>
-        <w:lastRenderedPageBreak/>
-        <w:t>“Mushrooms” (or something equivalent in an oceanic environment)</w:t>
-      </w:r>
-    </w:p>
-    <w:p>
-      <w:pPr>
-        <w:pStyle w:val="ListParagraph"/>
-        <w:numPr>
-          <w:ilvl w:val="0"/>
-          <w:numId w:val="24"/>
-        </w:numPr>
-      </w:pPr>
-      <w:r>
-        <w:t>Ground Critter</w:t>
-      </w:r>
-    </w:p>
-    <w:p>
-      <w:pPr>
-        <w:pStyle w:val="ListParagraph"/>
-        <w:numPr>
-          <w:ilvl w:val="0"/>
-          <w:numId w:val="24"/>
-        </w:numPr>
-      </w:pPr>
-      <w:r>
-        <w:t>Tsunami</w:t>
-      </w:r>
-    </w:p>
-    <w:p/>
-    <w:p>
-      <w:pPr>
-        <w:pStyle w:val="Heading3"/>
-      </w:pPr>
-      <w:r>
-        <w:t>Summary</w:t>
-      </w:r>
-    </w:p>
-    <w:p>
-      <w:pPr>
-        <w:pStyle w:val="ListParagraph"/>
-        <w:numPr>
-          <w:ilvl w:val="0"/>
-          <w:numId w:val="24"/>
-        </w:numPr>
-      </w:pPr>
-      <w:r>
-        <w:t>On this colony, the game will introduce harmful elements that can affect the population.</w:t>
-      </w:r>
-    </w:p>
-    <w:p>
-      <w:pPr>
-        <w:pStyle w:val="ListParagraph"/>
-        <w:numPr>
-          <w:ilvl w:val="0"/>
-          <w:numId w:val="24"/>
-        </w:numPr>
-      </w:pPr>
-      <w:r>
-        <w:t>Along with these new harmful elements, is the hazardous weather. The landscape and weather background will show signs of an incoming tsunami</w:t>
-      </w:r>
-      <w:r>
-        <w:t xml:space="preserve"> (e.g., water </w:t>
-      </w:r>
-      <w:r>
-        <w:t>receding</w:t>
-      </w:r>
-      <w:r>
-        <w:t>)</w:t>
-      </w:r>
-      <w:r>
-        <w:t>. Along with the visuals, there will be a dialog, and some illustrations showing the science behind it.</w:t>
-      </w:r>
-    </w:p>
-    <w:p/>
-    <w:p>
-      <w:pPr>
-        <w:pStyle w:val="Heading2"/>
-      </w:pPr>
-      <w:r>
-        <w:t xml:space="preserve">Part 5 – </w:t>
-      </w:r>
-      <w:r>
-        <w:t>Arid</w:t>
-      </w:r>
-      <w:r>
-        <w:t xml:space="preserve"> Climate Overworld</w:t>
-      </w:r>
-    </w:p>
-    <w:p/>
-    <w:p>
-      <w:pPr>
-        <w:pStyle w:val="Heading3"/>
-      </w:pPr>
-      <w:r>
-        <w:t>Summary</w:t>
-      </w:r>
-    </w:p>
-    <w:p>
-      <w:pPr>
-        <w:pStyle w:val="ListParagraph"/>
-        <w:numPr>
-          <w:ilvl w:val="0"/>
-          <w:numId w:val="24"/>
-        </w:numPr>
-      </w:pPr>
-      <w:r>
-        <w:t>Not much is covered here, other than a brief description of arid climates, and how small regions can have a different climate.</w:t>
-      </w:r>
-    </w:p>
-    <w:p/>
-    <w:p>
-      <w:pPr>
-        <w:pStyle w:val="Heading2"/>
-      </w:pPr>
-      <w:r>
-        <w:t xml:space="preserve">Part 6 – </w:t>
-      </w:r>
-      <w:r>
-        <w:t>Arid</w:t>
-      </w:r>
-      <w:r>
-        <w:t xml:space="preserve"> Climate Colony Sim</w:t>
-      </w:r>
-    </w:p>
-    <w:p/>
-    <w:p>
-      <w:pPr>
-        <w:pStyle w:val="Heading3"/>
-      </w:pPr>
-      <w:r>
-        <w:t>L.O. Concepts Covered</w:t>
-      </w:r>
-    </w:p>
-    <w:p>
-      <w:pPr>
-        <w:numPr>
-          <w:ilvl w:val="0"/>
-          <w:numId w:val="19"/>
-        </w:numPr>
-      </w:pPr>
-      <w:r>
-        <w:t>The cycling of matter and energy between living things and the atmosphere affects climate.</w:t>
-      </w:r>
-    </w:p>
-    <w:p>
-      <w:pPr>
-        <w:numPr>
-          <w:ilvl w:val="0"/>
-          <w:numId w:val="19"/>
-        </w:numPr>
-      </w:pPr>
-      <w:r>
-        <w:t>Atmospheric composition, including the amount of pollutants or greenhouse gases in the air, affects climate.</w:t>
-      </w:r>
-    </w:p>
-    <w:p/>
-    <w:p>
-      <w:pPr>
-        <w:pStyle w:val="Heading3"/>
-      </w:pPr>
-      <w:r>
-        <w:t>Structures</w:t>
-      </w:r>
-    </w:p>
-    <w:p>
-      <w:pPr>
-        <w:pStyle w:val="ListParagraph"/>
-        <w:numPr>
-          <w:ilvl w:val="0"/>
-          <w:numId w:val="24"/>
-        </w:numPr>
-      </w:pPr>
-      <w:r>
-        <w:t>House</w:t>
-      </w:r>
-    </w:p>
-    <w:p>
-      <w:pPr>
-        <w:pStyle w:val="ListParagraph"/>
-        <w:numPr>
-          <w:ilvl w:val="0"/>
-          <w:numId w:val="24"/>
-        </w:numPr>
-      </w:pPr>
-      <w:r>
-        <w:t>Wind Turbine</w:t>
-      </w:r>
-      <w:r>
-        <w:t xml:space="preserve"> / Solar Panel</w:t>
-      </w:r>
-    </w:p>
-    <w:p>
-      <w:pPr>
-        <w:pStyle w:val="ListParagraph"/>
-        <w:numPr>
-          <w:ilvl w:val="0"/>
-          <w:numId w:val="24"/>
-        </w:numPr>
-      </w:pPr>
-      <w:r>
-        <w:t>Well</w:t>
-      </w:r>
-    </w:p>
-    <w:p>
-      <w:pPr>
-        <w:pStyle w:val="ListParagraph"/>
-        <w:numPr>
-          <w:ilvl w:val="0"/>
-          <w:numId w:val="24"/>
-        </w:numPr>
-      </w:pPr>
-      <w:r>
-        <w:t>Bunker</w:t>
-      </w:r>
-    </w:p>
-    <w:p/>
-    <w:p>
-      <w:pPr>
-        <w:pStyle w:val="Heading3"/>
-      </w:pPr>
-      <w:r>
-        <w:t>Specialists</w:t>
-      </w:r>
-    </w:p>
-    <w:p>
-      <w:pPr>
-        <w:pStyle w:val="ListParagraph"/>
-        <w:numPr>
-          <w:ilvl w:val="0"/>
-          <w:numId w:val="24"/>
-        </w:numPr>
-      </w:pPr>
-      <w:r>
-        <w:t>Engineer</w:t>
-      </w:r>
-    </w:p>
-    <w:p>
-      <w:pPr>
-        <w:pStyle w:val="ListParagraph"/>
-        <w:numPr>
-          <w:ilvl w:val="0"/>
-          <w:numId w:val="24"/>
-        </w:numPr>
-      </w:pPr>
-      <w:r>
-        <w:t>Farmer</w:t>
-      </w:r>
-    </w:p>
-    <w:p>
-      <w:pPr>
-        <w:pStyle w:val="ListParagraph"/>
-        <w:numPr>
-          <w:ilvl w:val="0"/>
-          <w:numId w:val="24"/>
-        </w:numPr>
-      </w:pPr>
-      <w:r>
-        <w:t>Medic</w:t>
-      </w:r>
-    </w:p>
-    <w:p>
-      <w:pPr>
-        <w:pStyle w:val="ListParagraph"/>
-        <w:numPr>
-          <w:ilvl w:val="0"/>
-          <w:numId w:val="24"/>
-        </w:numPr>
-      </w:pPr>
-      <w:r>
-        <w:lastRenderedPageBreak/>
-        <w:t>Forester</w:t>
-      </w:r>
-    </w:p>
-    <w:p>
-      <w:pPr>
-        <w:pStyle w:val="ListParagraph"/>
-        <w:numPr>
-          <w:ilvl w:val="0"/>
-          <w:numId w:val="24"/>
-        </w:numPr>
-      </w:pPr>
-      <w:r>
-        <w:t>Pest Control</w:t>
-      </w:r>
-    </w:p>
-    <w:p/>
-    <w:p>
-      <w:pPr>
-        <w:pStyle w:val="Heading3"/>
-      </w:pPr>
-      <w:r>
-        <w:t>Obstacles</w:t>
-      </w:r>
-    </w:p>
-    <w:p>
-      <w:pPr>
-        <w:pStyle w:val="ListParagraph"/>
-        <w:numPr>
-          <w:ilvl w:val="0"/>
-          <w:numId w:val="24"/>
-        </w:numPr>
-      </w:pPr>
-      <w:r>
-        <w:t>Hopper</w:t>
-      </w:r>
-    </w:p>
-    <w:p>
-      <w:pPr>
-        <w:pStyle w:val="ListParagraph"/>
-        <w:numPr>
-          <w:ilvl w:val="0"/>
-          <w:numId w:val="24"/>
-        </w:numPr>
-      </w:pPr>
-      <w:r>
-        <w:t>Ground Critter</w:t>
-      </w:r>
-    </w:p>
-    <w:p>
-      <w:pPr>
-        <w:pStyle w:val="ListParagraph"/>
-        <w:numPr>
-          <w:ilvl w:val="0"/>
-          <w:numId w:val="24"/>
-        </w:numPr>
-      </w:pPr>
-      <w:r>
-        <w:t>Fly</w:t>
-      </w:r>
-    </w:p>
-    <w:p>
-      <w:pPr>
-        <w:pStyle w:val="ListParagraph"/>
-        <w:numPr>
-          <w:ilvl w:val="0"/>
-          <w:numId w:val="24"/>
-        </w:numPr>
-      </w:pPr>
-      <w:r>
-        <w:t>Sandstorm</w:t>
-      </w:r>
-    </w:p>
-    <w:p/>
-    <w:p>
-      <w:pPr>
-        <w:pStyle w:val="Heading3"/>
-      </w:pPr>
-      <w:r>
-        <w:t>Summary</w:t>
-      </w:r>
-    </w:p>
-    <w:p>
-      <w:pPr>
-        <w:pStyle w:val="ListParagraph"/>
-        <w:numPr>
-          <w:ilvl w:val="0"/>
-          <w:numId w:val="24"/>
-        </w:numPr>
-      </w:pPr>
-      <w:r>
-        <w:t>On this particular region, the game will explain how the player can manipulate the environment to have a different climate than its surroundings. This alludes to generating an oasis as a microclimate to temper the weather.</w:t>
-      </w:r>
-    </w:p>
-    <w:p/>
-    <w:p>
-      <w:pPr>
-        <w:pStyle w:val="Heading2"/>
-      </w:pPr>
-      <w:r>
-        <w:t xml:space="preserve">Part 7 – </w:t>
-      </w:r>
-      <w:r>
-        <w:t>Alpine</w:t>
-      </w:r>
-      <w:r>
-        <w:t xml:space="preserve"> Climate Overworld</w:t>
-      </w:r>
-    </w:p>
-    <w:p/>
-    <w:p>
-      <w:pPr>
-        <w:pStyle w:val="Heading3"/>
-      </w:pPr>
-      <w:r>
-        <w:t>L.O. Concepts Covered</w:t>
-      </w:r>
-    </w:p>
-    <w:p>
-      <w:pPr>
-        <w:numPr>
-          <w:ilvl w:val="0"/>
-          <w:numId w:val="19"/>
-        </w:numPr>
-      </w:pPr>
-      <w:r>
-        <w:t>Air pressure and temperature drop with elevation, causing changes in climate.</w:t>
-      </w:r>
-    </w:p>
-    <w:p/>
-    <w:p>
-      <w:pPr>
-        <w:pStyle w:val="Heading3"/>
-      </w:pPr>
-      <w:r>
-        <w:t>Summary</w:t>
-      </w:r>
-    </w:p>
-    <w:p>
-      <w:pPr>
-        <w:pStyle w:val="ListParagraph"/>
-        <w:numPr>
-          <w:ilvl w:val="0"/>
-          <w:numId w:val="24"/>
-        </w:numPr>
-      </w:pPr>
-      <w:r>
-        <w:t xml:space="preserve">The game will explain how much altitude can really change the atmospheric attributes. Though players may have observed this previously, the game will </w:t>
-      </w:r>
-      <w:r>
-        <w:t>be</w:t>
-      </w:r>
-      <w:r>
-        <w:t xml:space="preserve"> explicit here (</w:t>
-      </w:r>
-      <w:r>
-        <w:t xml:space="preserve">with </w:t>
-      </w:r>
-      <w:r>
-        <w:t>animated illustration).</w:t>
-      </w:r>
-    </w:p>
-    <w:p/>
-    <w:p>
-      <w:pPr>
-        <w:pStyle w:val="Heading2"/>
-      </w:pPr>
-      <w:r>
-        <w:t xml:space="preserve">Part 8 – </w:t>
-      </w:r>
-      <w:r>
-        <w:t>Alpine Climate</w:t>
-      </w:r>
-      <w:r>
-        <w:t xml:space="preserve"> Colony Sim</w:t>
-      </w:r>
-    </w:p>
-    <w:p/>
-    <w:p>
-      <w:pPr>
-        <w:pStyle w:val="Heading3"/>
-      </w:pPr>
-      <w:r>
-        <w:t>Structures</w:t>
-      </w:r>
-    </w:p>
-    <w:p>
-      <w:pPr>
-        <w:pStyle w:val="ListParagraph"/>
-        <w:numPr>
-          <w:ilvl w:val="0"/>
-          <w:numId w:val="24"/>
-        </w:numPr>
-      </w:pPr>
-      <w:r>
-        <w:t>House</w:t>
-      </w:r>
-    </w:p>
-    <w:p>
-      <w:pPr>
-        <w:pStyle w:val="ListParagraph"/>
-        <w:numPr>
-          <w:ilvl w:val="0"/>
-          <w:numId w:val="24"/>
-        </w:numPr>
-      </w:pPr>
-      <w:r>
-        <w:t>Wind Turbine</w:t>
-      </w:r>
-    </w:p>
-    <w:p>
-      <w:pPr>
-        <w:pStyle w:val="ListParagraph"/>
-        <w:numPr>
-          <w:ilvl w:val="0"/>
-          <w:numId w:val="24"/>
-        </w:numPr>
-      </w:pPr>
-      <w:r>
-        <w:t>Water Tank</w:t>
-      </w:r>
-    </w:p>
-    <w:p>
-      <w:pPr>
-        <w:pStyle w:val="ListParagraph"/>
-        <w:numPr>
-          <w:ilvl w:val="0"/>
-          <w:numId w:val="24"/>
-        </w:numPr>
-      </w:pPr>
-      <w:r>
-        <w:t>Heater</w:t>
-      </w:r>
-    </w:p>
-    <w:p/>
-    <w:p>
-      <w:pPr>
-        <w:pStyle w:val="Heading3"/>
-      </w:pPr>
-      <w:r>
-        <w:lastRenderedPageBreak/>
         <w:t>Specialists</w:t>
       </w:r>
     </w:p>
@@ -5935,7 +6157,25 @@
                 <w:szCs w:val="21"/>
                 <w:highlight w:val="yellow"/>
               </w:rPr>
-              <w:t>Atmospheric composition, including the amount of pollutants or greenhouse gases in the air, affects climate.</w:t>
+              <w:t xml:space="preserve">Atmospheric composition, including the </w:t>
+            </w:r>
+            <w:proofErr w:type="gramStart"/>
+            <w:r>
+              <w:rPr>
+                <w:sz w:val="21"/>
+                <w:szCs w:val="21"/>
+                <w:highlight w:val="yellow"/>
+              </w:rPr>
+              <w:t>amount</w:t>
+            </w:r>
+            <w:proofErr w:type="gramEnd"/>
+            <w:r>
+              <w:rPr>
+                <w:sz w:val="21"/>
+                <w:szCs w:val="21"/>
+                <w:highlight w:val="yellow"/>
+              </w:rPr>
+              <w:t xml:space="preserve"> of pollutants or greenhouse gases in the air, affects climate.</w:t>
             </w:r>
           </w:p>
         </w:tc>
@@ -7022,7 +7262,23 @@
                 <w:sz w:val="20"/>
                 <w:szCs w:val="20"/>
               </w:rPr>
-              <w:t xml:space="preserve">Game does not include material that is inappropriate for school. This includes, but is not limited to: violence, firearms, bombs, knives, daggers, blood, gore, smoking, vaping, drug use, any mind-altering substances, alcohol, harm to human-looking characters, harm to animals, insinuating killing or death, ideally they’re always chased away rather than eliminated. If there is conflict with an enemy in game, they are chased away rather than eliminated or killed. (There can be death if it is in the context of the learning objective – ex. The food chain) If you have any questions about this policy and your game, please ask us. </w:t>
+              <w:t xml:space="preserve">Game does not include material that is inappropriate for school. This includes, but is not limited to: violence, firearms, bombs, knives, daggers, blood, gore, smoking, vaping, drug use, any mind-altering substances, alcohol, harm to human-looking characters, harm to animals, insinuating killing or death, </w:t>
+            </w:r>
+            <w:proofErr w:type="gramStart"/>
+            <w:r>
+              <w:rPr>
+                <w:sz w:val="20"/>
+                <w:szCs w:val="20"/>
+              </w:rPr>
+              <w:t>ideally</w:t>
+            </w:r>
+            <w:proofErr w:type="gramEnd"/>
+            <w:r>
+              <w:rPr>
+                <w:sz w:val="20"/>
+                <w:szCs w:val="20"/>
+              </w:rPr>
+              <w:t xml:space="preserve"> they’re always chased away rather than eliminated. If there is conflict with an enemy in game, they are chased away rather than eliminated or killed. (There can be death if it is in the context of the learning objective – ex. The food chain) If you have any questions about this policy and your game, please ask us. </w:t>
             </w:r>
           </w:p>
         </w:tc>
@@ -7348,7 +7604,23 @@
                 <w:sz w:val="20"/>
                 <w:szCs w:val="20"/>
               </w:rPr>
-              <w:t>Gameplay mechanic reinforces the academic material, rather than being completely separate from instruction. I.e, there is a focus on academic reasoning rather than concept / question repetition.</w:t>
+              <w:t xml:space="preserve">Gameplay mechanic reinforces the academic material, rather than being completely separate from instruction. </w:t>
+            </w:r>
+            <w:proofErr w:type="spellStart"/>
+            <w:r>
+              <w:rPr>
+                <w:sz w:val="20"/>
+                <w:szCs w:val="20"/>
+              </w:rPr>
+              <w:t>I.e</w:t>
+            </w:r>
+            <w:proofErr w:type="spellEnd"/>
+            <w:r>
+              <w:rPr>
+                <w:sz w:val="20"/>
+                <w:szCs w:val="20"/>
+              </w:rPr>
+              <w:t>, there is a focus on academic reasoning rather than concept / question repetition.</w:t>
             </w:r>
           </w:p>
         </w:tc>
@@ -7666,7 +7938,13 @@
         <w:t>atmospheric measurement</w:t>
       </w:r>
       <w:r>
-        <w:t xml:space="preserve"> of Earth. From here, they can intuitively see how the systems work via animation that simulates how they would work in the real world. Each Overworld level will of course gradually explain these systems in a more scientific way (along with more in-depth animated illustrations). Seeing these systems work in a simplified representation of Earth will also make the players feel familiar with how it ties with their existing geographical knowledge.</w:t>
+        <w:t xml:space="preserve"> of Earth. From here, they can intuitively see how the systems work via </w:t>
+      </w:r>
+      <w:r>
+        <w:t xml:space="preserve">the wind </w:t>
+      </w:r>
+      <w:r>
+        <w:t>animation that simulates how they would work in the real world. Each Overworld level will of course gradually explain these systems in a more scientific way (along with more in-depth animated illustrations). Seeing these systems work in a simplified representation of Earth will also make the players feel familiar with how it ties with their existing geographical knowledge.</w:t>
       </w:r>
     </w:p>
     <w:p>
@@ -7683,7 +7961,19 @@
         <w:t>atmospheric measurement</w:t>
       </w:r>
       <w:r>
-        <w:t xml:space="preserve"> of Earth during Overworld gameplay, the student must also assess where and when to land the frogs’ colony ship. They will see how these systems further work based on altitude and season.</w:t>
+        <w:t xml:space="preserve"> of Earth during Overworld gameplay, the student must also assess where and when to land the frogs’ colony ship. They will see how these systems further work based on </w:t>
+      </w:r>
+      <w:r>
+        <w:t>location</w:t>
+      </w:r>
+      <w:r>
+        <w:t xml:space="preserve"> and </w:t>
+      </w:r>
+      <w:r>
+        <w:t>time</w:t>
+      </w:r>
+      <w:r>
+        <w:t>.</w:t>
       </w:r>
     </w:p>
     <w:p>
@@ -7694,10 +7984,34 @@
         </w:numPr>
       </w:pPr>
       <w:r>
-        <w:t xml:space="preserve">In the Colony Simulation gameplay, the player will further learn how </w:t>
-      </w:r>
-      <w:r>
-        <w:t>the environment can be manipulated to change the local climate to allow for a suitable habitation. These are more implicit, and the game will make some quick explanations of these through the tutorial.</w:t>
+        <w:t xml:space="preserve">In the Colony Simulation gameplay, the player will </w:t>
+      </w:r>
+      <w:r>
+        <w:t>learn how weather is different from day-to-day.</w:t>
+      </w:r>
+      <w:r>
+        <w:t xml:space="preserve"> </w:t>
+      </w:r>
+      <w:r>
+        <w:t xml:space="preserve">They will also </w:t>
+      </w:r>
+      <w:r>
+        <w:t xml:space="preserve">learn how </w:t>
+      </w:r>
+      <w:r>
+        <w:t>the environment can be manipulated to change the local climate to allow for suitable habitation. These are more implicit, and the game will</w:t>
+      </w:r>
+      <w:r>
+        <w:t xml:space="preserve"> provide some explanations </w:t>
+      </w:r>
+      <w:r>
+        <w:t>through</w:t>
+      </w:r>
+      <w:r>
+        <w:t>out the game</w:t>
+      </w:r>
+      <w:r>
+        <w:t>.</w:t>
       </w:r>
     </w:p>
     <w:p>
@@ -7718,7 +8032,13 @@
         </w:numPr>
       </w:pPr>
       <w:r>
-        <w:t>The game will mostly use text to describe the visual simulation of the atmospheric measurement during Overworld gameplay. Most of these explanations will be accompanied with an in-depth animation of the systems.</w:t>
+        <w:t>The game will mostly use text to describe the visual simulation of the atmospheric measurement during Overworld gameplay. Most of these explanations will be accompanied with an</w:t>
+      </w:r>
+      <w:r>
+        <w:t xml:space="preserve"> animated illustration</w:t>
+      </w:r>
+      <w:r>
+        <w:t>.</w:t>
       </w:r>
     </w:p>
     <w:p>
@@ -7729,7 +8049,19 @@
         </w:numPr>
       </w:pPr>
       <w:r>
-        <w:t>Text will also be used to teach the player the objective of the game, and will further support the LOs that these tie into.</w:t>
+        <w:t>Text will also be used to teach the player the objective of the game, and will further support the LOs that the</w:t>
+      </w:r>
+      <w:r>
+        <w:t>y</w:t>
+      </w:r>
+      <w:r>
+        <w:t xml:space="preserve"> tie </w:t>
+      </w:r>
+      <w:r>
+        <w:t>to</w:t>
+      </w:r>
+      <w:r>
+        <w:t>.</w:t>
       </w:r>
     </w:p>
     <w:p>
@@ -7752,7 +8084,16 @@
         <w:spacing w:after="200"/>
       </w:pPr>
       <w:r>
-        <w:t>Frogs – The frogs will come with various colors to indicate their preferred climate. This is merely used as a way to ascertain where to bring these frogs on Earth.</w:t>
+        <w:t xml:space="preserve">Frogs – The frogs will come with various colors to indicate their preferred climate. This is merely used as a way to ascertain where </w:t>
+      </w:r>
+      <w:r>
+        <w:t>on Earth to</w:t>
+      </w:r>
+      <w:r>
+        <w:t xml:space="preserve"> bring these frogs.</w:t>
+      </w:r>
+      <w:r>
+        <w:t xml:space="preserve"> Certain frogs will also be wearing a hat that signifies their role.</w:t>
       </w:r>
     </w:p>
     <w:p>
@@ -7899,6 +8240,7 @@
         <w:t>The game will be delivered via WebGL (targeting desktops and touchpads).</w:t>
       </w:r>
     </w:p>
+    <w:p/>
     <w:p>
       <w:pPr>
         <w:pStyle w:val="Heading3"/>
@@ -7926,11 +8268,19 @@
         <w:t xml:space="preserve"> source of public domain music: </w:t>
       </w:r>
       <w:hyperlink r:id="rId14" w:history="1">
+        <w:proofErr w:type="spellStart"/>
         <w:r>
           <w:rPr>
             <w:rStyle w:val="Hyperlink"/>
           </w:rPr>
-          <w:t>Dova-Syndrome</w:t>
+          <w:t>Dova</w:t>
+        </w:r>
+        <w:proofErr w:type="spellEnd"/>
+        <w:r>
+          <w:rPr>
+            <w:rStyle w:val="Hyperlink"/>
+          </w:rPr>
+          <w:t>-Syndrome</w:t>
         </w:r>
       </w:hyperlink>
     </w:p>
@@ -7945,7 +8295,11 @@
         <w:t>All sound effects will be acquired via our collection which is comprised of various licenses: purchased or public.</w:t>
       </w:r>
     </w:p>
-    <w:p/>
+    <w:p>
+      <w:r>
+        <w:br w:type="page"/>
+      </w:r>
+    </w:p>
     <w:p/>
     <w:p>
       <w:pPr>
@@ -7963,26 +8317,56 @@
         <w:t>Art Style</w:t>
       </w:r>
     </w:p>
-    <w:p/>
-    <w:p>
-      <w:pPr>
-        <w:pStyle w:val="Heading3"/>
-      </w:pPr>
+    <w:p>
       <w:bookmarkStart w:id="43" w:name="_9defhc2f3dbt" w:colFirst="0" w:colLast="0"/>
       <w:bookmarkEnd w:id="43"/>
-      <w:r>
-        <w:t>Mockups</w:t>
-      </w:r>
-    </w:p>
-    <w:p>
-      <w:pPr>
-        <w:numPr>
-          <w:ilvl w:val="0"/>
-          <w:numId w:val="14"/>
-        </w:numPr>
-      </w:pPr>
-      <w:r>
-        <w:t>Show a few examples</w:t>
+    </w:p>
+    <w:p>
+      <w:r>
+        <w:rPr>
+          <w:noProof/>
+        </w:rPr>
+        <w:drawing>
+          <wp:inline distT="0" distB="0" distL="0" distR="0" wp14:anchorId="1FA92125" wp14:editId="6DFD6A88">
+            <wp:extent cx="6087533" cy="3465353"/>
+            <wp:effectExtent l="0" t="0" r="8890" b="1905"/>
+            <wp:docPr id="764521242" name="Picture 1"/>
+            <wp:cNvGraphicFramePr>
+              <a:graphicFrameLocks xmlns:a="http://schemas.openxmlformats.org/drawingml/2006/main" noChangeAspect="1"/>
+            </wp:cNvGraphicFramePr>
+            <a:graphic xmlns:a="http://schemas.openxmlformats.org/drawingml/2006/main">
+              <a:graphicData uri="http://schemas.openxmlformats.org/drawingml/2006/picture">
+                <pic:pic xmlns:pic="http://schemas.openxmlformats.org/drawingml/2006/picture">
+                  <pic:nvPicPr>
+                    <pic:cNvPr id="764521242" name="Picture 764521242"/>
+                    <pic:cNvPicPr/>
+                  </pic:nvPicPr>
+                  <pic:blipFill>
+                    <a:blip r:embed="rId15" cstate="print">
+                      <a:extLst>
+                        <a:ext uri="{28A0092B-C50C-407E-A947-70E740481C1C}">
+                          <a14:useLocalDpi xmlns:a14="http://schemas.microsoft.com/office/drawing/2010/main" val="0"/>
+                        </a:ext>
+                      </a:extLst>
+                    </a:blip>
+                    <a:stretch>
+                      <a:fillRect/>
+                    </a:stretch>
+                  </pic:blipFill>
+                  <pic:spPr>
+                    <a:xfrm>
+                      <a:off x="0" y="0"/>
+                      <a:ext cx="6126092" cy="3487303"/>
+                    </a:xfrm>
+                    <a:prstGeom prst="rect">
+                      <a:avLst/>
+                    </a:prstGeom>
+                  </pic:spPr>
+                </pic:pic>
+              </a:graphicData>
+            </a:graphic>
+          </wp:inline>
+        </w:drawing>
       </w:r>
     </w:p>
     <w:p/>
@@ -8050,7 +8434,6 @@
       <w:bookmarkStart w:id="46" w:name="_2cxaegn1vq3j" w:colFirst="0" w:colLast="0"/>
       <w:bookmarkEnd w:id="46"/>
       <w:r>
-        <w:lastRenderedPageBreak/>
         <w:t>Back Story</w:t>
       </w:r>
     </w:p>
@@ -8099,7 +8482,7 @@
 </file>
 
 <file path=word/numbering.xml><?xml version="1.0" encoding="utf-8"?>
-<w:numbering xmlns:wpc="http://schemas.microsoft.com/office/word/2010/wordprocessingCanvas" xmlns:cx="http://schemas.microsoft.com/office/drawing/2014/chartex" xmlns:cx1="http://schemas.microsoft.com/office/drawing/2015/9/8/chartex" xmlns:cx2="http://schemas.microsoft.com/office/drawing/2015/10/21/chartex" xmlns:cx3="http://schemas.microsoft.com/office/drawing/2016/5/9/chartex" xmlns:cx4="http://schemas.microsoft.com/office/drawing/2016/5/10/chartex" xmlns:cx5="http://schemas.microsoft.com/office/drawing/2016/5/11/chartex" xmlns:cx6="http://schemas.microsoft.com/office/drawing/2016/5/12/chartex" xmlns:cx7="http://schemas.microsoft.com/office/drawing/2016/5/13/chartex" xmlns:cx8="http://schemas.microsoft.com/office/drawing/2016/5/14/chartex" xmlns:mc="http://schemas.openxmlformats.org/markup-compatibility/2006" xmlns:aink="http://schemas.microsoft.com/office/drawing/2016/ink" xmlns:am3d="http://schemas.microsoft.com/office/drawing/2017/model3d" xmlns:o="urn:schemas-microsoft-com:office:office" xmlns:oel="http://schemas.microsoft.com/office/2019/extlst" xmlns:r="http://schemas.openxmlformats.org/officeDocument/2006/relationships" xmlns:m="http://schemas.openxmlformats.org/officeDocument/2006/math" xmlns:v="urn:schemas-microsoft-com:vml" xmlns:wp14="http://schemas.microsoft.com/office/word/2010/wordprocessingDrawing" xmlns:wp="http://schemas.openxmlformats.org/drawingml/2006/wordprocessingDrawing" xmlns:w10="urn:schemas-microsoft-com:office:word" xmlns:w="http://schemas.openxmlformats.org/wordprocessingml/2006/main" xmlns:w14="http://schemas.microsoft.com/office/word/2010/wordml" xmlns:w15="http://schemas.microsoft.com/office/word/2012/wordml" xmlns:w16cex="http://schemas.microsoft.com/office/word/2018/wordml/cex" xmlns:w16cid="http://schemas.microsoft.com/office/word/2016/wordml/cid" xmlns:w16="http://schemas.microsoft.com/office/word/2018/wordml" xmlns:w16du="http://schemas.microsoft.com/office/word/2023/wordml/word16du" xmlns:w16sdtdh="http://schemas.microsoft.com/office/word/2020/wordml/sdtdatahash" xmlns:w16se="http://schemas.microsoft.com/office/word/2015/wordml/symex" xmlns:wpg="http://schemas.microsoft.com/office/word/2010/wordprocessingGroup" xmlns:wpi="http://schemas.microsoft.com/office/word/2010/wordprocessingInk" xmlns:wne="http://schemas.microsoft.com/office/word/2006/wordml" xmlns:wps="http://schemas.microsoft.com/office/word/2010/wordprocessingShape" mc:Ignorable="w14 w15 w16se w16cid w16 w16cex w16sdtdh wp14">
+<w:numbering xmlns:wpc="http://schemas.microsoft.com/office/word/2010/wordprocessingCanvas" xmlns:cx="http://schemas.microsoft.com/office/drawing/2014/chartex" xmlns:cx1="http://schemas.microsoft.com/office/drawing/2015/9/8/chartex" xmlns:cx2="http://schemas.microsoft.com/office/drawing/2015/10/21/chartex" xmlns:cx3="http://schemas.microsoft.com/office/drawing/2016/5/9/chartex" xmlns:cx4="http://schemas.microsoft.com/office/drawing/2016/5/10/chartex" xmlns:cx5="http://schemas.microsoft.com/office/drawing/2016/5/11/chartex" xmlns:cx6="http://schemas.microsoft.com/office/drawing/2016/5/12/chartex" xmlns:cx7="http://schemas.microsoft.com/office/drawing/2016/5/13/chartex" xmlns:cx8="http://schemas.microsoft.com/office/drawing/2016/5/14/chartex" xmlns:mc="http://schemas.openxmlformats.org/markup-compatibility/2006" xmlns:aink="http://schemas.microsoft.com/office/drawing/2016/ink" xmlns:am3d="http://schemas.microsoft.com/office/drawing/2017/model3d" xmlns:o="urn:schemas-microsoft-com:office:office" xmlns:oel="http://schemas.microsoft.com/office/2019/extlst" xmlns:r="http://schemas.openxmlformats.org/officeDocument/2006/relationships" xmlns:m="http://schemas.openxmlformats.org/officeDocument/2006/math" xmlns:v="urn:schemas-microsoft-com:vml" xmlns:wp14="http://schemas.microsoft.com/office/word/2010/wordprocessingDrawing" xmlns:wp="http://schemas.openxmlformats.org/drawingml/2006/wordprocessingDrawing" xmlns:w10="urn:schemas-microsoft-com:office:word" xmlns:w="http://schemas.openxmlformats.org/wordprocessingml/2006/main" xmlns:w14="http://schemas.microsoft.com/office/word/2010/wordml" xmlns:w15="http://schemas.microsoft.com/office/word/2012/wordml" xmlns:w16cex="http://schemas.microsoft.com/office/word/2018/wordml/cex" xmlns:w16cid="http://schemas.microsoft.com/office/word/2016/wordml/cid" xmlns:w16="http://schemas.microsoft.com/office/word/2018/wordml" xmlns:w16sdtdh="http://schemas.microsoft.com/office/word/2020/wordml/sdtdatahash" xmlns:w16se="http://schemas.microsoft.com/office/word/2015/wordml/symex" xmlns:wpg="http://schemas.microsoft.com/office/word/2010/wordprocessingGroup" xmlns:wpi="http://schemas.microsoft.com/office/word/2010/wordprocessingInk" xmlns:wne="http://schemas.microsoft.com/office/word/2006/wordml" xmlns:wps="http://schemas.microsoft.com/office/word/2010/wordprocessingShape" mc:Ignorable="w14 w15 w16se w16cid w16 w16cex w16sdtdh wp14">
   <w:abstractNum w:abstractNumId="0" w15:restartNumberingAfterBreak="0">
     <w:nsid w:val="086246A2"/>
     <w:multiLevelType w:val="multilevel"/>

</xml_diff>

<commit_message>
one final look over of GDD before submitting first pass
</commit_message>
<xml_diff>
--- a/Docs/Renegadeware_MS_ESS2D1_GDD.docx
+++ b/Docs/Renegadeware_MS_ESS2D1_GDD.docx
@@ -152,7 +152,7 @@
       <w:pPr>
         <w:pStyle w:val="Heading1"/>
       </w:pPr>
-      <w:bookmarkStart w:id="4" w:name="_Toc137145966"/>
+      <w:bookmarkStart w:id="4" w:name="_Toc137214333"/>
       <w:r>
         <w:t>Table of Contents</w:t>
       </w:r>
@@ -167,6 +167,13 @@
     </w:p>
     <w:sdt>
       <w:sdtPr>
+        <w:rPr>
+          <w:rFonts w:ascii="Arial" w:eastAsia="Arial" w:hAnsi="Arial" w:cs="Arial"/>
+          <w:color w:val="auto"/>
+          <w:sz w:val="22"/>
+          <w:szCs w:val="22"/>
+          <w:lang w:val="en"/>
+        </w:rPr>
         <w:id w:val="1689251842"/>
         <w:docPartObj>
           <w:docPartGallery w:val="Table of Contents"/>
@@ -175,14 +182,9 @@
       </w:sdtPr>
       <w:sdtEndPr>
         <w:rPr>
-          <w:rFonts w:ascii="Arial" w:eastAsia="Arial" w:hAnsi="Arial" w:cs="Arial"/>
           <w:b/>
           <w:bCs/>
           <w:noProof/>
-          <w:color w:val="auto"/>
-          <w:sz w:val="22"/>
-          <w:szCs w:val="22"/>
-          <w:lang w:val="en"/>
         </w:rPr>
       </w:sdtEndPr>
       <w:sdtContent>
@@ -217,7 +219,7 @@
           <w:r>
             <w:fldChar w:fldCharType="separate"/>
           </w:r>
-          <w:hyperlink w:anchor="_Toc137145966" w:history="1">
+          <w:hyperlink w:anchor="_Toc137214333" w:history="1">
             <w:r>
               <w:rPr>
                 <w:rStyle w:val="Hyperlink"/>
@@ -244,7 +246,7 @@
                 <w:noProof/>
                 <w:webHidden/>
               </w:rPr>
-              <w:instrText xml:space="preserve"> PAGEREF _Toc137145966 \h </w:instrText>
+              <w:instrText xml:space="preserve"> PAGEREF _Toc137214333 \h </w:instrText>
             </w:r>
             <w:r>
               <w:rPr>
@@ -289,7 +291,7 @@
               <w14:ligatures w14:val="standardContextual"/>
             </w:rPr>
           </w:pPr>
-          <w:hyperlink w:anchor="_Toc137145967" w:history="1">
+          <w:hyperlink w:anchor="_Toc137214334" w:history="1">
             <w:r>
               <w:rPr>
                 <w:rStyle w:val="Hyperlink"/>
@@ -316,7 +318,7 @@
                 <w:noProof/>
                 <w:webHidden/>
               </w:rPr>
-              <w:instrText xml:space="preserve"> PAGEREF _Toc137145967 \h </w:instrText>
+              <w:instrText xml:space="preserve"> PAGEREF _Toc137214334 \h </w:instrText>
             </w:r>
             <w:r>
               <w:rPr>
@@ -361,7 +363,7 @@
               <w14:ligatures w14:val="standardContextual"/>
             </w:rPr>
           </w:pPr>
-          <w:hyperlink w:anchor="_Toc137145968" w:history="1">
+          <w:hyperlink w:anchor="_Toc137214335" w:history="1">
             <w:r>
               <w:rPr>
                 <w:rStyle w:val="Hyperlink"/>
@@ -388,7 +390,7 @@
                 <w:noProof/>
                 <w:webHidden/>
               </w:rPr>
-              <w:instrText xml:space="preserve"> PAGEREF _Toc137145968 \h </w:instrText>
+              <w:instrText xml:space="preserve"> PAGEREF _Toc137214335 \h </w:instrText>
             </w:r>
             <w:r>
               <w:rPr>
@@ -433,7 +435,7 @@
               <w14:ligatures w14:val="standardContextual"/>
             </w:rPr>
           </w:pPr>
-          <w:hyperlink w:anchor="_Toc137145969" w:history="1">
+          <w:hyperlink w:anchor="_Toc137214336" w:history="1">
             <w:r>
               <w:rPr>
                 <w:rStyle w:val="Hyperlink"/>
@@ -460,7 +462,7 @@
                 <w:noProof/>
                 <w:webHidden/>
               </w:rPr>
-              <w:instrText xml:space="preserve"> PAGEREF _Toc137145969 \h </w:instrText>
+              <w:instrText xml:space="preserve"> PAGEREF _Toc137214336 \h </w:instrText>
             </w:r>
             <w:r>
               <w:rPr>
@@ -505,7 +507,7 @@
               <w14:ligatures w14:val="standardContextual"/>
             </w:rPr>
           </w:pPr>
-          <w:hyperlink w:anchor="_Toc137145970" w:history="1">
+          <w:hyperlink w:anchor="_Toc137214337" w:history="1">
             <w:r>
               <w:rPr>
                 <w:rStyle w:val="Hyperlink"/>
@@ -532,7 +534,7 @@
                 <w:noProof/>
                 <w:webHidden/>
               </w:rPr>
-              <w:instrText xml:space="preserve"> PAGEREF _Toc137145970 \h </w:instrText>
+              <w:instrText xml:space="preserve"> PAGEREF _Toc137214337 \h </w:instrText>
             </w:r>
             <w:r>
               <w:rPr>
@@ -577,7 +579,7 @@
               <w14:ligatures w14:val="standardContextual"/>
             </w:rPr>
           </w:pPr>
-          <w:hyperlink w:anchor="_Toc137145971" w:history="1">
+          <w:hyperlink w:anchor="_Toc137214338" w:history="1">
             <w:r>
               <w:rPr>
                 <w:rStyle w:val="Hyperlink"/>
@@ -604,7 +606,7 @@
                 <w:noProof/>
                 <w:webHidden/>
               </w:rPr>
-              <w:instrText xml:space="preserve"> PAGEREF _Toc137145971 \h </w:instrText>
+              <w:instrText xml:space="preserve"> PAGEREF _Toc137214338 \h </w:instrText>
             </w:r>
             <w:r>
               <w:rPr>
@@ -649,7 +651,7 @@
               <w14:ligatures w14:val="standardContextual"/>
             </w:rPr>
           </w:pPr>
-          <w:hyperlink w:anchor="_Toc137145972" w:history="1">
+          <w:hyperlink w:anchor="_Toc137214339" w:history="1">
             <w:r>
               <w:rPr>
                 <w:rStyle w:val="Hyperlink"/>
@@ -676,7 +678,7 @@
                 <w:noProof/>
                 <w:webHidden/>
               </w:rPr>
-              <w:instrText xml:space="preserve"> PAGEREF _Toc137145972 \h </w:instrText>
+              <w:instrText xml:space="preserve"> PAGEREF _Toc137214339 \h </w:instrText>
             </w:r>
             <w:r>
               <w:rPr>
@@ -721,7 +723,7 @@
               <w14:ligatures w14:val="standardContextual"/>
             </w:rPr>
           </w:pPr>
-          <w:hyperlink w:anchor="_Toc137145973" w:history="1">
+          <w:hyperlink w:anchor="_Toc137214340" w:history="1">
             <w:r>
               <w:rPr>
                 <w:rStyle w:val="Hyperlink"/>
@@ -748,7 +750,7 @@
                 <w:noProof/>
                 <w:webHidden/>
               </w:rPr>
-              <w:instrText xml:space="preserve"> PAGEREF _Toc137145973 \h </w:instrText>
+              <w:instrText xml:space="preserve"> PAGEREF _Toc137214340 \h </w:instrText>
             </w:r>
             <w:r>
               <w:rPr>
@@ -793,7 +795,7 @@
               <w14:ligatures w14:val="standardContextual"/>
             </w:rPr>
           </w:pPr>
-          <w:hyperlink w:anchor="_Toc137145974" w:history="1">
+          <w:hyperlink w:anchor="_Toc137214341" w:history="1">
             <w:r>
               <w:rPr>
                 <w:rStyle w:val="Hyperlink"/>
@@ -820,7 +822,7 @@
                 <w:noProof/>
                 <w:webHidden/>
               </w:rPr>
-              <w:instrText xml:space="preserve"> PAGEREF _Toc137145974 \h </w:instrText>
+              <w:instrText xml:space="preserve"> PAGEREF _Toc137214341 \h </w:instrText>
             </w:r>
             <w:r>
               <w:rPr>
@@ -865,7 +867,7 @@
               <w14:ligatures w14:val="standardContextual"/>
             </w:rPr>
           </w:pPr>
-          <w:hyperlink w:anchor="_Toc137145975" w:history="1">
+          <w:hyperlink w:anchor="_Toc137214342" w:history="1">
             <w:r>
               <w:rPr>
                 <w:rStyle w:val="Hyperlink"/>
@@ -892,7 +894,7 @@
                 <w:noProof/>
                 <w:webHidden/>
               </w:rPr>
-              <w:instrText xml:space="preserve"> PAGEREF _Toc137145975 \h </w:instrText>
+              <w:instrText xml:space="preserve"> PAGEREF _Toc137214342 \h </w:instrText>
             </w:r>
             <w:r>
               <w:rPr>
@@ -937,7 +939,7 @@
               <w14:ligatures w14:val="standardContextual"/>
             </w:rPr>
           </w:pPr>
-          <w:hyperlink w:anchor="_Toc137145976" w:history="1">
+          <w:hyperlink w:anchor="_Toc137214343" w:history="1">
             <w:r>
               <w:rPr>
                 <w:rStyle w:val="Hyperlink"/>
@@ -964,7 +966,7 @@
                 <w:noProof/>
                 <w:webHidden/>
               </w:rPr>
-              <w:instrText xml:space="preserve"> PAGEREF _Toc137145976 \h </w:instrText>
+              <w:instrText xml:space="preserve"> PAGEREF _Toc137214343 \h </w:instrText>
             </w:r>
             <w:r>
               <w:rPr>
@@ -1009,7 +1011,7 @@
               <w14:ligatures w14:val="standardContextual"/>
             </w:rPr>
           </w:pPr>
-          <w:hyperlink w:anchor="_Toc137145977" w:history="1">
+          <w:hyperlink w:anchor="_Toc137214344" w:history="1">
             <w:r>
               <w:rPr>
                 <w:rStyle w:val="Hyperlink"/>
@@ -1036,7 +1038,7 @@
                 <w:noProof/>
                 <w:webHidden/>
               </w:rPr>
-              <w:instrText xml:space="preserve"> PAGEREF _Toc137145977 \h </w:instrText>
+              <w:instrText xml:space="preserve"> PAGEREF _Toc137214344 \h </w:instrText>
             </w:r>
             <w:r>
               <w:rPr>
@@ -1081,7 +1083,7 @@
               <w14:ligatures w14:val="standardContextual"/>
             </w:rPr>
           </w:pPr>
-          <w:hyperlink w:anchor="_Toc137145978" w:history="1">
+          <w:hyperlink w:anchor="_Toc137214345" w:history="1">
             <w:r>
               <w:rPr>
                 <w:rStyle w:val="Hyperlink"/>
@@ -1108,7 +1110,7 @@
                 <w:noProof/>
                 <w:webHidden/>
               </w:rPr>
-              <w:instrText xml:space="preserve"> PAGEREF _Toc137145978 \h </w:instrText>
+              <w:instrText xml:space="preserve"> PAGEREF _Toc137214345 \h </w:instrText>
             </w:r>
             <w:r>
               <w:rPr>
@@ -1153,7 +1155,7 @@
               <w14:ligatures w14:val="standardContextual"/>
             </w:rPr>
           </w:pPr>
-          <w:hyperlink w:anchor="_Toc137145979" w:history="1">
+          <w:hyperlink w:anchor="_Toc137214346" w:history="1">
             <w:r>
               <w:rPr>
                 <w:rStyle w:val="Hyperlink"/>
@@ -1180,7 +1182,7 @@
                 <w:noProof/>
                 <w:webHidden/>
               </w:rPr>
-              <w:instrText xml:space="preserve"> PAGEREF _Toc137145979 \h </w:instrText>
+              <w:instrText xml:space="preserve"> PAGEREF _Toc137214346 \h </w:instrText>
             </w:r>
             <w:r>
               <w:rPr>
@@ -1225,7 +1227,7 @@
               <w14:ligatures w14:val="standardContextual"/>
             </w:rPr>
           </w:pPr>
-          <w:hyperlink w:anchor="_Toc137145980" w:history="1">
+          <w:hyperlink w:anchor="_Toc137214347" w:history="1">
             <w:r>
               <w:rPr>
                 <w:rStyle w:val="Hyperlink"/>
@@ -1252,7 +1254,7 @@
                 <w:noProof/>
                 <w:webHidden/>
               </w:rPr>
-              <w:instrText xml:space="preserve"> PAGEREF _Toc137145980 \h </w:instrText>
+              <w:instrText xml:space="preserve"> PAGEREF _Toc137214347 \h </w:instrText>
             </w:r>
             <w:r>
               <w:rPr>
@@ -1297,7 +1299,7 @@
               <w14:ligatures w14:val="standardContextual"/>
             </w:rPr>
           </w:pPr>
-          <w:hyperlink w:anchor="_Toc137145981" w:history="1">
+          <w:hyperlink w:anchor="_Toc137214348" w:history="1">
             <w:r>
               <w:rPr>
                 <w:rStyle w:val="Hyperlink"/>
@@ -1324,7 +1326,7 @@
                 <w:noProof/>
                 <w:webHidden/>
               </w:rPr>
-              <w:instrText xml:space="preserve"> PAGEREF _Toc137145981 \h </w:instrText>
+              <w:instrText xml:space="preserve"> PAGEREF _Toc137214348 \h </w:instrText>
             </w:r>
             <w:r>
               <w:rPr>
@@ -1369,7 +1371,7 @@
               <w14:ligatures w14:val="standardContextual"/>
             </w:rPr>
           </w:pPr>
-          <w:hyperlink w:anchor="_Toc137145982" w:history="1">
+          <w:hyperlink w:anchor="_Toc137214349" w:history="1">
             <w:r>
               <w:rPr>
                 <w:rStyle w:val="Hyperlink"/>
@@ -1396,7 +1398,7 @@
                 <w:noProof/>
                 <w:webHidden/>
               </w:rPr>
-              <w:instrText xml:space="preserve"> PAGEREF _Toc137145982 \h </w:instrText>
+              <w:instrText xml:space="preserve"> PAGEREF _Toc137214349 \h </w:instrText>
             </w:r>
             <w:r>
               <w:rPr>
@@ -1441,7 +1443,7 @@
               <w14:ligatures w14:val="standardContextual"/>
             </w:rPr>
           </w:pPr>
-          <w:hyperlink w:anchor="_Toc137145983" w:history="1">
+          <w:hyperlink w:anchor="_Toc137214350" w:history="1">
             <w:r>
               <w:rPr>
                 <w:rStyle w:val="Hyperlink"/>
@@ -1468,7 +1470,7 @@
                 <w:noProof/>
                 <w:webHidden/>
               </w:rPr>
-              <w:instrText xml:space="preserve"> PAGEREF _Toc137145983 \h </w:instrText>
+              <w:instrText xml:space="preserve"> PAGEREF _Toc137214350 \h </w:instrText>
             </w:r>
             <w:r>
               <w:rPr>
@@ -1513,7 +1515,7 @@
               <w14:ligatures w14:val="standardContextual"/>
             </w:rPr>
           </w:pPr>
-          <w:hyperlink w:anchor="_Toc137145984" w:history="1">
+          <w:hyperlink w:anchor="_Toc137214351" w:history="1">
             <w:r>
               <w:rPr>
                 <w:rStyle w:val="Hyperlink"/>
@@ -1540,7 +1542,7 @@
                 <w:noProof/>
                 <w:webHidden/>
               </w:rPr>
-              <w:instrText xml:space="preserve"> PAGEREF _Toc137145984 \h </w:instrText>
+              <w:instrText xml:space="preserve"> PAGEREF _Toc137214351 \h </w:instrText>
             </w:r>
             <w:r>
               <w:rPr>
@@ -1585,7 +1587,7 @@
               <w14:ligatures w14:val="standardContextual"/>
             </w:rPr>
           </w:pPr>
-          <w:hyperlink w:anchor="_Toc137145985" w:history="1">
+          <w:hyperlink w:anchor="_Toc137214352" w:history="1">
             <w:r>
               <w:rPr>
                 <w:rStyle w:val="Hyperlink"/>
@@ -1612,7 +1614,7 @@
                 <w:noProof/>
                 <w:webHidden/>
               </w:rPr>
-              <w:instrText xml:space="preserve"> PAGEREF _Toc137145985 \h </w:instrText>
+              <w:instrText xml:space="preserve"> PAGEREF _Toc137214352 \h </w:instrText>
             </w:r>
             <w:r>
               <w:rPr>
@@ -1657,7 +1659,7 @@
               <w14:ligatures w14:val="standardContextual"/>
             </w:rPr>
           </w:pPr>
-          <w:hyperlink w:anchor="_Toc137145986" w:history="1">
+          <w:hyperlink w:anchor="_Toc137214353" w:history="1">
             <w:r>
               <w:rPr>
                 <w:rStyle w:val="Hyperlink"/>
@@ -1684,7 +1686,7 @@
                 <w:noProof/>
                 <w:webHidden/>
               </w:rPr>
-              <w:instrText xml:space="preserve"> PAGEREF _Toc137145986 \h </w:instrText>
+              <w:instrText xml:space="preserve"> PAGEREF _Toc137214353 \h </w:instrText>
             </w:r>
             <w:r>
               <w:rPr>
@@ -1729,7 +1731,7 @@
               <w14:ligatures w14:val="standardContextual"/>
             </w:rPr>
           </w:pPr>
-          <w:hyperlink w:anchor="_Toc137145987" w:history="1">
+          <w:hyperlink w:anchor="_Toc137214354" w:history="1">
             <w:r>
               <w:rPr>
                 <w:rStyle w:val="Hyperlink"/>
@@ -1756,7 +1758,7 @@
                 <w:noProof/>
                 <w:webHidden/>
               </w:rPr>
-              <w:instrText xml:space="preserve"> PAGEREF _Toc137145987 \h </w:instrText>
+              <w:instrText xml:space="preserve"> PAGEREF _Toc137214354 \h </w:instrText>
             </w:r>
             <w:r>
               <w:rPr>
@@ -1801,7 +1803,7 @@
               <w14:ligatures w14:val="standardContextual"/>
             </w:rPr>
           </w:pPr>
-          <w:hyperlink w:anchor="_Toc137145988" w:history="1">
+          <w:hyperlink w:anchor="_Toc137214355" w:history="1">
             <w:r>
               <w:rPr>
                 <w:rStyle w:val="Hyperlink"/>
@@ -1828,7 +1830,7 @@
                 <w:noProof/>
                 <w:webHidden/>
               </w:rPr>
-              <w:instrText xml:space="preserve"> PAGEREF _Toc137145988 \h </w:instrText>
+              <w:instrText xml:space="preserve"> PAGEREF _Toc137214355 \h </w:instrText>
             </w:r>
             <w:r>
               <w:rPr>
@@ -1873,7 +1875,7 @@
               <w14:ligatures w14:val="standardContextual"/>
             </w:rPr>
           </w:pPr>
-          <w:hyperlink w:anchor="_Toc137145989" w:history="1">
+          <w:hyperlink w:anchor="_Toc137214356" w:history="1">
             <w:r>
               <w:rPr>
                 <w:rStyle w:val="Hyperlink"/>
@@ -1900,7 +1902,7 @@
                 <w:noProof/>
                 <w:webHidden/>
               </w:rPr>
-              <w:instrText xml:space="preserve"> PAGEREF _Toc137145989 \h </w:instrText>
+              <w:instrText xml:space="preserve"> PAGEREF _Toc137214356 \h </w:instrText>
             </w:r>
             <w:r>
               <w:rPr>
@@ -1945,7 +1947,7 @@
               <w14:ligatures w14:val="standardContextual"/>
             </w:rPr>
           </w:pPr>
-          <w:hyperlink w:anchor="_Toc137145990" w:history="1">
+          <w:hyperlink w:anchor="_Toc137214357" w:history="1">
             <w:r>
               <w:rPr>
                 <w:rStyle w:val="Hyperlink"/>
@@ -1972,7 +1974,7 @@
                 <w:noProof/>
                 <w:webHidden/>
               </w:rPr>
-              <w:instrText xml:space="preserve"> PAGEREF _Toc137145990 \h </w:instrText>
+              <w:instrText xml:space="preserve"> PAGEREF _Toc137214357 \h </w:instrText>
             </w:r>
             <w:r>
               <w:rPr>
@@ -2017,7 +2019,7 @@
               <w14:ligatures w14:val="standardContextual"/>
             </w:rPr>
           </w:pPr>
-          <w:hyperlink w:anchor="_Toc137145991" w:history="1">
+          <w:hyperlink w:anchor="_Toc137214358" w:history="1">
             <w:r>
               <w:rPr>
                 <w:rStyle w:val="Hyperlink"/>
@@ -2044,7 +2046,7 @@
                 <w:noProof/>
                 <w:webHidden/>
               </w:rPr>
-              <w:instrText xml:space="preserve"> PAGEREF _Toc137145991 \h </w:instrText>
+              <w:instrText xml:space="preserve"> PAGEREF _Toc137214358 \h </w:instrText>
             </w:r>
             <w:r>
               <w:rPr>
@@ -2089,7 +2091,7 @@
               <w14:ligatures w14:val="standardContextual"/>
             </w:rPr>
           </w:pPr>
-          <w:hyperlink w:anchor="_Toc137145992" w:history="1">
+          <w:hyperlink w:anchor="_Toc137214359" w:history="1">
             <w:r>
               <w:rPr>
                 <w:rStyle w:val="Hyperlink"/>
@@ -2116,7 +2118,7 @@
                 <w:noProof/>
                 <w:webHidden/>
               </w:rPr>
-              <w:instrText xml:space="preserve"> PAGEREF _Toc137145992 \h </w:instrText>
+              <w:instrText xml:space="preserve"> PAGEREF _Toc137214359 \h </w:instrText>
             </w:r>
             <w:r>
               <w:rPr>
@@ -2161,7 +2163,7 @@
               <w14:ligatures w14:val="standardContextual"/>
             </w:rPr>
           </w:pPr>
-          <w:hyperlink w:anchor="_Toc137145993" w:history="1">
+          <w:hyperlink w:anchor="_Toc137214360" w:history="1">
             <w:r>
               <w:rPr>
                 <w:rStyle w:val="Hyperlink"/>
@@ -2188,7 +2190,7 @@
                 <w:noProof/>
                 <w:webHidden/>
               </w:rPr>
-              <w:instrText xml:space="preserve"> PAGEREF _Toc137145993 \h </w:instrText>
+              <w:instrText xml:space="preserve"> PAGEREF _Toc137214360 \h </w:instrText>
             </w:r>
             <w:r>
               <w:rPr>
@@ -2233,7 +2235,7 @@
               <w14:ligatures w14:val="standardContextual"/>
             </w:rPr>
           </w:pPr>
-          <w:hyperlink w:anchor="_Toc137145994" w:history="1">
+          <w:hyperlink w:anchor="_Toc137214361" w:history="1">
             <w:r>
               <w:rPr>
                 <w:rStyle w:val="Hyperlink"/>
@@ -2260,7 +2262,7 @@
                 <w:noProof/>
                 <w:webHidden/>
               </w:rPr>
-              <w:instrText xml:space="preserve"> PAGEREF _Toc137145994 \h </w:instrText>
+              <w:instrText xml:space="preserve"> PAGEREF _Toc137214361 \h </w:instrText>
             </w:r>
             <w:r>
               <w:rPr>
@@ -2305,7 +2307,7 @@
               <w14:ligatures w14:val="standardContextual"/>
             </w:rPr>
           </w:pPr>
-          <w:hyperlink w:anchor="_Toc137145995" w:history="1">
+          <w:hyperlink w:anchor="_Toc137214362" w:history="1">
             <w:r>
               <w:rPr>
                 <w:rStyle w:val="Hyperlink"/>
@@ -2332,7 +2334,7 @@
                 <w:noProof/>
                 <w:webHidden/>
               </w:rPr>
-              <w:instrText xml:space="preserve"> PAGEREF _Toc137145995 \h </w:instrText>
+              <w:instrText xml:space="preserve"> PAGEREF _Toc137214362 \h </w:instrText>
             </w:r>
             <w:r>
               <w:rPr>
@@ -2377,7 +2379,7 @@
               <w14:ligatures w14:val="standardContextual"/>
             </w:rPr>
           </w:pPr>
-          <w:hyperlink w:anchor="_Toc137145996" w:history="1">
+          <w:hyperlink w:anchor="_Toc137214363" w:history="1">
             <w:r>
               <w:rPr>
                 <w:rStyle w:val="Hyperlink"/>
@@ -2404,7 +2406,7 @@
                 <w:noProof/>
                 <w:webHidden/>
               </w:rPr>
-              <w:instrText xml:space="preserve"> PAGEREF _Toc137145996 \h </w:instrText>
+              <w:instrText xml:space="preserve"> PAGEREF _Toc137214363 \h </w:instrText>
             </w:r>
             <w:r>
               <w:rPr>
@@ -2449,7 +2451,7 @@
               <w14:ligatures w14:val="standardContextual"/>
             </w:rPr>
           </w:pPr>
-          <w:hyperlink w:anchor="_Toc137145997" w:history="1">
+          <w:hyperlink w:anchor="_Toc137214364" w:history="1">
             <w:r>
               <w:rPr>
                 <w:rStyle w:val="Hyperlink"/>
@@ -2476,7 +2478,7 @@
                 <w:noProof/>
                 <w:webHidden/>
               </w:rPr>
-              <w:instrText xml:space="preserve"> PAGEREF _Toc137145997 \h </w:instrText>
+              <w:instrText xml:space="preserve"> PAGEREF _Toc137214364 \h </w:instrText>
             </w:r>
             <w:r>
               <w:rPr>
@@ -2521,7 +2523,7 @@
               <w14:ligatures w14:val="standardContextual"/>
             </w:rPr>
           </w:pPr>
-          <w:hyperlink w:anchor="_Toc137145998" w:history="1">
+          <w:hyperlink w:anchor="_Toc137214365" w:history="1">
             <w:r>
               <w:rPr>
                 <w:rStyle w:val="Hyperlink"/>
@@ -2548,7 +2550,7 @@
                 <w:noProof/>
                 <w:webHidden/>
               </w:rPr>
-              <w:instrText xml:space="preserve"> PAGEREF _Toc137145998 \h </w:instrText>
+              <w:instrText xml:space="preserve"> PAGEREF _Toc137214365 \h </w:instrText>
             </w:r>
             <w:r>
               <w:rPr>
@@ -2593,7 +2595,7 @@
               <w14:ligatures w14:val="standardContextual"/>
             </w:rPr>
           </w:pPr>
-          <w:hyperlink w:anchor="_Toc137145999" w:history="1">
+          <w:hyperlink w:anchor="_Toc137214366" w:history="1">
             <w:r>
               <w:rPr>
                 <w:rStyle w:val="Hyperlink"/>
@@ -2620,7 +2622,7 @@
                 <w:noProof/>
                 <w:webHidden/>
               </w:rPr>
-              <w:instrText xml:space="preserve"> PAGEREF _Toc137145999 \h </w:instrText>
+              <w:instrText xml:space="preserve"> PAGEREF _Toc137214366 \h </w:instrText>
             </w:r>
             <w:r>
               <w:rPr>
@@ -2665,7 +2667,7 @@
               <w14:ligatures w14:val="standardContextual"/>
             </w:rPr>
           </w:pPr>
-          <w:hyperlink w:anchor="_Toc137146000" w:history="1">
+          <w:hyperlink w:anchor="_Toc137214367" w:history="1">
             <w:r>
               <w:rPr>
                 <w:rStyle w:val="Hyperlink"/>
@@ -2692,7 +2694,7 @@
                 <w:noProof/>
                 <w:webHidden/>
               </w:rPr>
-              <w:instrText xml:space="preserve"> PAGEREF _Toc137146000 \h </w:instrText>
+              <w:instrText xml:space="preserve"> PAGEREF _Toc137214367 \h </w:instrText>
             </w:r>
             <w:r>
               <w:rPr>
@@ -2737,7 +2739,7 @@
               <w14:ligatures w14:val="standardContextual"/>
             </w:rPr>
           </w:pPr>
-          <w:hyperlink w:anchor="_Toc137146001" w:history="1">
+          <w:hyperlink w:anchor="_Toc137214368" w:history="1">
             <w:r>
               <w:rPr>
                 <w:rStyle w:val="Hyperlink"/>
@@ -2764,7 +2766,7 @@
                 <w:noProof/>
                 <w:webHidden/>
               </w:rPr>
-              <w:instrText xml:space="preserve"> PAGEREF _Toc137146001 \h </w:instrText>
+              <w:instrText xml:space="preserve"> PAGEREF _Toc137214368 \h </w:instrText>
             </w:r>
             <w:r>
               <w:rPr>
@@ -2809,7 +2811,7 @@
               <w14:ligatures w14:val="standardContextual"/>
             </w:rPr>
           </w:pPr>
-          <w:hyperlink w:anchor="_Toc137146002" w:history="1">
+          <w:hyperlink w:anchor="_Toc137214369" w:history="1">
             <w:r>
               <w:rPr>
                 <w:rStyle w:val="Hyperlink"/>
@@ -2836,7 +2838,7 @@
                 <w:noProof/>
                 <w:webHidden/>
               </w:rPr>
-              <w:instrText xml:space="preserve"> PAGEREF _Toc137146002 \h </w:instrText>
+              <w:instrText xml:space="preserve"> PAGEREF _Toc137214369 \h </w:instrText>
             </w:r>
             <w:r>
               <w:rPr>
@@ -2881,7 +2883,7 @@
               <w14:ligatures w14:val="standardContextual"/>
             </w:rPr>
           </w:pPr>
-          <w:hyperlink w:anchor="_Toc137146003" w:history="1">
+          <w:hyperlink w:anchor="_Toc137214370" w:history="1">
             <w:r>
               <w:rPr>
                 <w:rStyle w:val="Hyperlink"/>
@@ -2908,7 +2910,7 @@
                 <w:noProof/>
                 <w:webHidden/>
               </w:rPr>
-              <w:instrText xml:space="preserve"> PAGEREF _Toc137146003 \h </w:instrText>
+              <w:instrText xml:space="preserve"> PAGEREF _Toc137214370 \h </w:instrText>
             </w:r>
             <w:r>
               <w:rPr>
@@ -2953,7 +2955,7 @@
               <w14:ligatures w14:val="standardContextual"/>
             </w:rPr>
           </w:pPr>
-          <w:hyperlink w:anchor="_Toc137146004" w:history="1">
+          <w:hyperlink w:anchor="_Toc137214371" w:history="1">
             <w:r>
               <w:rPr>
                 <w:rStyle w:val="Hyperlink"/>
@@ -2980,7 +2982,7 @@
                 <w:noProof/>
                 <w:webHidden/>
               </w:rPr>
-              <w:instrText xml:space="preserve"> PAGEREF _Toc137146004 \h </w:instrText>
+              <w:instrText xml:space="preserve"> PAGEREF _Toc137214371 \h </w:instrText>
             </w:r>
             <w:r>
               <w:rPr>
@@ -3025,7 +3027,7 @@
               <w14:ligatures w14:val="standardContextual"/>
             </w:rPr>
           </w:pPr>
-          <w:hyperlink w:anchor="_Toc137146005" w:history="1">
+          <w:hyperlink w:anchor="_Toc137214372" w:history="1">
             <w:r>
               <w:rPr>
                 <w:rStyle w:val="Hyperlink"/>
@@ -3052,7 +3054,7 @@
                 <w:noProof/>
                 <w:webHidden/>
               </w:rPr>
-              <w:instrText xml:space="preserve"> PAGEREF _Toc137146005 \h </w:instrText>
+              <w:instrText xml:space="preserve"> PAGEREF _Toc137214372 \h </w:instrText>
             </w:r>
             <w:r>
               <w:rPr>
@@ -3097,7 +3099,7 @@
               <w14:ligatures w14:val="standardContextual"/>
             </w:rPr>
           </w:pPr>
-          <w:hyperlink w:anchor="_Toc137146006" w:history="1">
+          <w:hyperlink w:anchor="_Toc137214373" w:history="1">
             <w:r>
               <w:rPr>
                 <w:rStyle w:val="Hyperlink"/>
@@ -3124,7 +3126,7 @@
                 <w:noProof/>
                 <w:webHidden/>
               </w:rPr>
-              <w:instrText xml:space="preserve"> PAGEREF _Toc137146006 \h </w:instrText>
+              <w:instrText xml:space="preserve"> PAGEREF _Toc137214373 \h </w:instrText>
             </w:r>
             <w:r>
               <w:rPr>
@@ -3169,7 +3171,7 @@
               <w14:ligatures w14:val="standardContextual"/>
             </w:rPr>
           </w:pPr>
-          <w:hyperlink w:anchor="_Toc137146007" w:history="1">
+          <w:hyperlink w:anchor="_Toc137214374" w:history="1">
             <w:r>
               <w:rPr>
                 <w:rStyle w:val="Hyperlink"/>
@@ -3196,7 +3198,7 @@
                 <w:noProof/>
                 <w:webHidden/>
               </w:rPr>
-              <w:instrText xml:space="preserve"> PAGEREF _Toc137146007 \h </w:instrText>
+              <w:instrText xml:space="preserve"> PAGEREF _Toc137214374 \h </w:instrText>
             </w:r>
             <w:r>
               <w:rPr>
@@ -3241,7 +3243,7 @@
               <w14:ligatures w14:val="standardContextual"/>
             </w:rPr>
           </w:pPr>
-          <w:hyperlink w:anchor="_Toc137146008" w:history="1">
+          <w:hyperlink w:anchor="_Toc137214375" w:history="1">
             <w:r>
               <w:rPr>
                 <w:rStyle w:val="Hyperlink"/>
@@ -3268,7 +3270,7 @@
                 <w:noProof/>
                 <w:webHidden/>
               </w:rPr>
-              <w:instrText xml:space="preserve"> PAGEREF _Toc137146008 \h </w:instrText>
+              <w:instrText xml:space="preserve"> PAGEREF _Toc137214375 \h </w:instrText>
             </w:r>
             <w:r>
               <w:rPr>
@@ -3313,7 +3315,7 @@
               <w14:ligatures w14:val="standardContextual"/>
             </w:rPr>
           </w:pPr>
-          <w:hyperlink w:anchor="_Toc137146009" w:history="1">
+          <w:hyperlink w:anchor="_Toc137214376" w:history="1">
             <w:r>
               <w:rPr>
                 <w:rStyle w:val="Hyperlink"/>
@@ -3340,7 +3342,7 @@
                 <w:noProof/>
                 <w:webHidden/>
               </w:rPr>
-              <w:instrText xml:space="preserve"> PAGEREF _Toc137146009 \h </w:instrText>
+              <w:instrText xml:space="preserve"> PAGEREF _Toc137214376 \h </w:instrText>
             </w:r>
             <w:r>
               <w:rPr>
@@ -3385,7 +3387,7 @@
               <w14:ligatures w14:val="standardContextual"/>
             </w:rPr>
           </w:pPr>
-          <w:hyperlink w:anchor="_Toc137146010" w:history="1">
+          <w:hyperlink w:anchor="_Toc137214377" w:history="1">
             <w:r>
               <w:rPr>
                 <w:rStyle w:val="Hyperlink"/>
@@ -3412,7 +3414,7 @@
                 <w:noProof/>
                 <w:webHidden/>
               </w:rPr>
-              <w:instrText xml:space="preserve"> PAGEREF _Toc137146010 \h </w:instrText>
+              <w:instrText xml:space="preserve"> PAGEREF _Toc137214377 \h </w:instrText>
             </w:r>
             <w:r>
               <w:rPr>
@@ -3457,7 +3459,7 @@
               <w14:ligatures w14:val="standardContextual"/>
             </w:rPr>
           </w:pPr>
-          <w:hyperlink w:anchor="_Toc137146011" w:history="1">
+          <w:hyperlink w:anchor="_Toc137214378" w:history="1">
             <w:r>
               <w:rPr>
                 <w:rStyle w:val="Hyperlink"/>
@@ -3484,7 +3486,7 @@
                 <w:noProof/>
                 <w:webHidden/>
               </w:rPr>
-              <w:instrText xml:space="preserve"> PAGEREF _Toc137146011 \h </w:instrText>
+              <w:instrText xml:space="preserve"> PAGEREF _Toc137214378 \h </w:instrText>
             </w:r>
             <w:r>
               <w:rPr>
@@ -3529,7 +3531,7 @@
               <w14:ligatures w14:val="standardContextual"/>
             </w:rPr>
           </w:pPr>
-          <w:hyperlink w:anchor="_Toc137146012" w:history="1">
+          <w:hyperlink w:anchor="_Toc137214379" w:history="1">
             <w:r>
               <w:rPr>
                 <w:rStyle w:val="Hyperlink"/>
@@ -3556,7 +3558,7 @@
                 <w:noProof/>
                 <w:webHidden/>
               </w:rPr>
-              <w:instrText xml:space="preserve"> PAGEREF _Toc137146012 \h </w:instrText>
+              <w:instrText xml:space="preserve"> PAGEREF _Toc137214379 \h </w:instrText>
             </w:r>
             <w:r>
               <w:rPr>
@@ -3601,7 +3603,7 @@
               <w14:ligatures w14:val="standardContextual"/>
             </w:rPr>
           </w:pPr>
-          <w:hyperlink w:anchor="_Toc137146013" w:history="1">
+          <w:hyperlink w:anchor="_Toc137214380" w:history="1">
             <w:r>
               <w:rPr>
                 <w:rStyle w:val="Hyperlink"/>
@@ -3628,7 +3630,7 @@
                 <w:noProof/>
                 <w:webHidden/>
               </w:rPr>
-              <w:instrText xml:space="preserve"> PAGEREF _Toc137146013 \h </w:instrText>
+              <w:instrText xml:space="preserve"> PAGEREF _Toc137214380 \h </w:instrText>
             </w:r>
             <w:r>
               <w:rPr>
@@ -3673,7 +3675,7 @@
               <w14:ligatures w14:val="standardContextual"/>
             </w:rPr>
           </w:pPr>
-          <w:hyperlink w:anchor="_Toc137146014" w:history="1">
+          <w:hyperlink w:anchor="_Toc137214381" w:history="1">
             <w:r>
               <w:rPr>
                 <w:rStyle w:val="Hyperlink"/>
@@ -3700,7 +3702,7 @@
                 <w:noProof/>
                 <w:webHidden/>
               </w:rPr>
-              <w:instrText xml:space="preserve"> PAGEREF _Toc137146014 \h </w:instrText>
+              <w:instrText xml:space="preserve"> PAGEREF _Toc137214381 \h </w:instrText>
             </w:r>
             <w:r>
               <w:rPr>
@@ -3745,7 +3747,7 @@
               <w14:ligatures w14:val="standardContextual"/>
             </w:rPr>
           </w:pPr>
-          <w:hyperlink w:anchor="_Toc137146015" w:history="1">
+          <w:hyperlink w:anchor="_Toc137214382" w:history="1">
             <w:r>
               <w:rPr>
                 <w:rStyle w:val="Hyperlink"/>
@@ -3772,7 +3774,7 @@
                 <w:noProof/>
                 <w:webHidden/>
               </w:rPr>
-              <w:instrText xml:space="preserve"> PAGEREF _Toc137146015 \h </w:instrText>
+              <w:instrText xml:space="preserve"> PAGEREF _Toc137214382 \h </w:instrText>
             </w:r>
             <w:r>
               <w:rPr>
@@ -3817,7 +3819,7 @@
               <w14:ligatures w14:val="standardContextual"/>
             </w:rPr>
           </w:pPr>
-          <w:hyperlink w:anchor="_Toc137146016" w:history="1">
+          <w:hyperlink w:anchor="_Toc137214383" w:history="1">
             <w:r>
               <w:rPr>
                 <w:rStyle w:val="Hyperlink"/>
@@ -3844,7 +3846,7 @@
                 <w:noProof/>
                 <w:webHidden/>
               </w:rPr>
-              <w:instrText xml:space="preserve"> PAGEREF _Toc137146016 \h </w:instrText>
+              <w:instrText xml:space="preserve"> PAGEREF _Toc137214383 \h </w:instrText>
             </w:r>
             <w:r>
               <w:rPr>
@@ -3889,7 +3891,7 @@
               <w14:ligatures w14:val="standardContextual"/>
             </w:rPr>
           </w:pPr>
-          <w:hyperlink w:anchor="_Toc137146017" w:history="1">
+          <w:hyperlink w:anchor="_Toc137214384" w:history="1">
             <w:r>
               <w:rPr>
                 <w:rStyle w:val="Hyperlink"/>
@@ -3916,7 +3918,7 @@
                 <w:noProof/>
                 <w:webHidden/>
               </w:rPr>
-              <w:instrText xml:space="preserve"> PAGEREF _Toc137146017 \h </w:instrText>
+              <w:instrText xml:space="preserve"> PAGEREF _Toc137214384 \h </w:instrText>
             </w:r>
             <w:r>
               <w:rPr>
@@ -3961,7 +3963,7 @@
               <w14:ligatures w14:val="standardContextual"/>
             </w:rPr>
           </w:pPr>
-          <w:hyperlink w:anchor="_Toc137146018" w:history="1">
+          <w:hyperlink w:anchor="_Toc137214385" w:history="1">
             <w:r>
               <w:rPr>
                 <w:rStyle w:val="Hyperlink"/>
@@ -3988,7 +3990,7 @@
                 <w:noProof/>
                 <w:webHidden/>
               </w:rPr>
-              <w:instrText xml:space="preserve"> PAGEREF _Toc137146018 \h </w:instrText>
+              <w:instrText xml:space="preserve"> PAGEREF _Toc137214385 \h </w:instrText>
             </w:r>
             <w:r>
               <w:rPr>
@@ -4033,7 +4035,7 @@
               <w14:ligatures w14:val="standardContextual"/>
             </w:rPr>
           </w:pPr>
-          <w:hyperlink w:anchor="_Toc137146019" w:history="1">
+          <w:hyperlink w:anchor="_Toc137214386" w:history="1">
             <w:r>
               <w:rPr>
                 <w:rStyle w:val="Hyperlink"/>
@@ -4060,7 +4062,7 @@
                 <w:noProof/>
                 <w:webHidden/>
               </w:rPr>
-              <w:instrText xml:space="preserve"> PAGEREF _Toc137146019 \h </w:instrText>
+              <w:instrText xml:space="preserve"> PAGEREF _Toc137214386 \h </w:instrText>
             </w:r>
             <w:r>
               <w:rPr>
@@ -4105,7 +4107,7 @@
               <w14:ligatures w14:val="standardContextual"/>
             </w:rPr>
           </w:pPr>
-          <w:hyperlink w:anchor="_Toc137146020" w:history="1">
+          <w:hyperlink w:anchor="_Toc137214387" w:history="1">
             <w:r>
               <w:rPr>
                 <w:rStyle w:val="Hyperlink"/>
@@ -4132,7 +4134,7 @@
                 <w:noProof/>
                 <w:webHidden/>
               </w:rPr>
-              <w:instrText xml:space="preserve"> PAGEREF _Toc137146020 \h </w:instrText>
+              <w:instrText xml:space="preserve"> PAGEREF _Toc137214387 \h </w:instrText>
             </w:r>
             <w:r>
               <w:rPr>
@@ -4177,7 +4179,7 @@
               <w14:ligatures w14:val="standardContextual"/>
             </w:rPr>
           </w:pPr>
-          <w:hyperlink w:anchor="_Toc137146021" w:history="1">
+          <w:hyperlink w:anchor="_Toc137214388" w:history="1">
             <w:r>
               <w:rPr>
                 <w:rStyle w:val="Hyperlink"/>
@@ -4204,7 +4206,7 @@
                 <w:noProof/>
                 <w:webHidden/>
               </w:rPr>
-              <w:instrText xml:space="preserve"> PAGEREF _Toc137146021 \h </w:instrText>
+              <w:instrText xml:space="preserve"> PAGEREF _Toc137214388 \h </w:instrText>
             </w:r>
             <w:r>
               <w:rPr>
@@ -4249,7 +4251,7 @@
               <w14:ligatures w14:val="standardContextual"/>
             </w:rPr>
           </w:pPr>
-          <w:hyperlink w:anchor="_Toc137146022" w:history="1">
+          <w:hyperlink w:anchor="_Toc137214389" w:history="1">
             <w:r>
               <w:rPr>
                 <w:rStyle w:val="Hyperlink"/>
@@ -4276,7 +4278,7 @@
                 <w:noProof/>
                 <w:webHidden/>
               </w:rPr>
-              <w:instrText xml:space="preserve"> PAGEREF _Toc137146022 \h </w:instrText>
+              <w:instrText xml:space="preserve"> PAGEREF _Toc137214389 \h </w:instrText>
             </w:r>
             <w:r>
               <w:rPr>
@@ -4337,7 +4339,7 @@
         <w:pStyle w:val="Heading1"/>
       </w:pPr>
       <w:bookmarkStart w:id="5" w:name="_hwrjwon3wat1" w:colFirst="0" w:colLast="0"/>
-      <w:bookmarkStart w:id="6" w:name="_Toc137145967"/>
+      <w:bookmarkStart w:id="6" w:name="_Toc137214334"/>
       <w:bookmarkEnd w:id="5"/>
       <w:r>
         <w:rPr>
@@ -4368,7 +4370,7 @@
       <w:pPr>
         <w:pStyle w:val="Heading3"/>
       </w:pPr>
-      <w:bookmarkStart w:id="7" w:name="_Toc137145968"/>
+      <w:bookmarkStart w:id="7" w:name="_Toc137214335"/>
       <w:r>
         <w:t>Target Learning Objective (LO)</w:t>
       </w:r>
@@ -4398,7 +4400,7 @@
       <w:pPr>
         <w:pStyle w:val="Heading3"/>
       </w:pPr>
-      <w:bookmarkStart w:id="8" w:name="_Toc137145969"/>
+      <w:bookmarkStart w:id="8" w:name="_Toc137214336"/>
       <w:r>
         <w:t>Demographics - Target Audience</w:t>
       </w:r>
@@ -4420,7 +4422,7 @@
       <w:pPr>
         <w:pStyle w:val="Heading3"/>
       </w:pPr>
-      <w:bookmarkStart w:id="9" w:name="_Toc137145970"/>
+      <w:bookmarkStart w:id="9" w:name="_Toc137214337"/>
       <w:r>
         <w:t>Genre / Theme / Setting</w:t>
       </w:r>
@@ -4443,7 +4445,25 @@
         <w:t>Sim – The player is</w:t>
       </w:r>
       <w:r>
-        <w:t xml:space="preserve"> tasked to populate and sustain the population in regions with different climates</w:t>
+        <w:t xml:space="preserve"> tasked to populate</w:t>
+      </w:r>
+      <w:r>
+        <w:t>,</w:t>
+      </w:r>
+      <w:r>
+        <w:t xml:space="preserve"> and sustain </w:t>
+      </w:r>
+      <w:r>
+        <w:t>a</w:t>
+      </w:r>
+      <w:r>
+        <w:t xml:space="preserve"> population in regions </w:t>
+      </w:r>
+      <w:r>
+        <w:t>of various</w:t>
+      </w:r>
+      <w:r>
+        <w:t xml:space="preserve"> climates</w:t>
       </w:r>
       <w:r>
         <w:t>.</w:t>
@@ -4460,7 +4480,7 @@
         <w:t xml:space="preserve">Frogs – </w:t>
       </w:r>
       <w:r>
-        <w:t>These critters are chosen as the main characters d</w:t>
+        <w:t>These critters are chosen as the characters d</w:t>
       </w:r>
       <w:r>
         <w:t>ue to their</w:t>
@@ -4469,7 +4489,13 @@
         <w:t xml:space="preserve"> ability to thrive in various climates where a fine balance is maintained</w:t>
       </w:r>
       <w:r>
-        <w:t>. They also indicate the health of an ecosystem: where there are frogs, the natural balance is sustained.</w:t>
+        <w:t xml:space="preserve">. They also indicate the health of an ecosystem: where there are frogs, the </w:t>
+      </w:r>
+      <w:r>
+        <w:t>ecology is in good condition</w:t>
+      </w:r>
+      <w:r>
+        <w:t>.</w:t>
       </w:r>
       <w:r>
         <w:t xml:space="preserve"> Frogs are also known to have </w:t>
@@ -4478,7 +4504,13 @@
         <w:t>some form of</w:t>
       </w:r>
       <w:r>
-        <w:t xml:space="preserve"> social structure, which fits into the game’s genre.</w:t>
+        <w:t xml:space="preserve"> social structure, which fits into th</w:t>
+      </w:r>
+      <w:r>
+        <w:t>is</w:t>
+      </w:r>
+      <w:r>
+        <w:t xml:space="preserve"> game’s genre.</w:t>
       </w:r>
     </w:p>
     <w:p>
@@ -4495,13 +4527,37 @@
         <w:t>s</w:t>
       </w:r>
       <w:r>
-        <w:t xml:space="preserve"> place across Earth. This will help students </w:t>
-      </w:r>
-      <w:r>
-        <w:t xml:space="preserve">connect to the real world when learning about </w:t>
-      </w:r>
-      <w:r>
-        <w:t>the various attributes of the climates.</w:t>
+        <w:t xml:space="preserve"> place </w:t>
+      </w:r>
+      <w:r>
+        <w:t>on</w:t>
+      </w:r>
+      <w:r>
+        <w:t xml:space="preserve"> Earth. This will help students </w:t>
+      </w:r>
+      <w:r>
+        <w:t xml:space="preserve">see a </w:t>
+      </w:r>
+      <w:r>
+        <w:t>connect</w:t>
+      </w:r>
+      <w:r>
+        <w:t>ion</w:t>
+      </w:r>
+      <w:r>
+        <w:t xml:space="preserve"> </w:t>
+      </w:r>
+      <w:r>
+        <w:t>in</w:t>
+      </w:r>
+      <w:r>
+        <w:t xml:space="preserve">to the real world </w:t>
+      </w:r>
+      <w:r>
+        <w:t>with the lessons</w:t>
+      </w:r>
+      <w:r>
+        <w:t>.</w:t>
       </w:r>
       <w:r>
         <w:t xml:space="preserve"> Although there will be some liberties to exaggerate/simplify the weather for gameplay purposes.</w:t>
@@ -4512,7 +4568,7 @@
       <w:pPr>
         <w:pStyle w:val="Heading3"/>
       </w:pPr>
-      <w:bookmarkStart w:id="10" w:name="_Toc137145971"/>
+      <w:bookmarkStart w:id="10" w:name="_Toc137214338"/>
       <w:r>
         <w:t>Core Gameplay Summary</w:t>
       </w:r>
@@ -4520,7 +4576,13 @@
     </w:p>
     <w:p>
       <w:r>
-        <w:t xml:space="preserve">The game consists of two parts: Overworld and Colony Sim. The Overworld will consist of finding a suitable place for the frogs to inhabit. Once a suitable place is found, the colony ship will land, and the Colony Sim gameplay begins. The Colony Sim will last for a fixed duration. Afterwards, the game will continue with another colony ship to find a place to land, but with a different climate preference than before. Once all colony ships have landed, the game </w:t>
+        <w:t>The game consists of two parts: Overworld and Colony Sim. The Overworld will consist of finding a suitable place for the frogs to inhabit. Once a suitable place is found, the colony ship will land, and the Colony Sim gameplay begins. The Colony Sim will last for a fixed duration. Afterwards, the game will continue with another colony ship to find a place to land</w:t>
+      </w:r>
+      <w:r>
+        <w:t xml:space="preserve"> </w:t>
+      </w:r>
+      <w:r>
+        <w:t xml:space="preserve">with a different preference. Once all colony ships have landed, the game </w:t>
       </w:r>
       <w:r>
         <w:t>is complete</w:t>
@@ -4529,6 +4591,7 @@
         <w:t>.</w:t>
       </w:r>
     </w:p>
+    <w:p/>
     <w:p>
       <w:pPr>
         <w:pStyle w:val="Heading4"/>
@@ -4570,22 +4633,43 @@
     <w:p/>
     <w:p>
       <w:r>
-        <w:t>When the player clicks one of the hotspots, a more elaborate detail will be displayed for the region. From here, the player can adjust two things: landing area and timeframe.</w:t>
+        <w:t xml:space="preserve">When the player clicks </w:t>
+      </w:r>
+      <w:r>
+        <w:t xml:space="preserve">on </w:t>
+      </w:r>
+      <w:r>
+        <w:t>one of the hotspots, a more elaborate detail will be displayed for the region. From here, the player can adjust two things: landing area and timeframe.</w:t>
       </w:r>
     </w:p>
     <w:p/>
     <w:p>
       <w:r>
-        <w:t xml:space="preserve">The landing area adjustment is essentially where the player chooses the altitude of area (also factor in biomes). Adjusting this will update the general </w:t>
+        <w:t xml:space="preserve">The landing area adjustment is essentially where the player chooses the altitude of </w:t>
+      </w:r>
+      <w:r>
+        <w:t xml:space="preserve">an </w:t>
+      </w:r>
+      <w:r>
+        <w:t xml:space="preserve">area (also factor in biomes). Adjusting this will update the general </w:t>
       </w:r>
       <w:r>
         <w:t xml:space="preserve">atmospheric </w:t>
       </w:r>
       <w:r>
-        <w:t xml:space="preserve">attributes of the hotspot, demonstrating how certain areas (altitude) can change the </w:t>
-      </w:r>
-      <w:r>
-        <w:t>atmospheric attributes</w:t>
+        <w:t>attributes, demonstrating how certain areas (altitude</w:t>
+      </w:r>
+      <w:r>
+        <w:t>/biome</w:t>
+      </w:r>
+      <w:r>
+        <w:t xml:space="preserve">) can change the </w:t>
+      </w:r>
+      <w:r>
+        <w:t>weather</w:t>
+      </w:r>
+      <w:r>
+        <w:t xml:space="preserve"> pattern</w:t>
       </w:r>
       <w:r>
         <w:t>.</w:t>
@@ -4594,16 +4678,40 @@
     <w:p/>
     <w:p>
       <w:r>
-        <w:t>The timeframe adjustment determines the Colony Sim gameplay’s starting and ending time.</w:t>
-      </w:r>
-      <w:r>
-        <w:t xml:space="preserve"> This too will update the general atmospheric attributes, indicating the change of weather based on time.</w:t>
+        <w:t>The timeframe</w:t>
+      </w:r>
+      <w:r>
+        <w:t xml:space="preserve"> (seasons)</w:t>
+      </w:r>
+      <w:r>
+        <w:t xml:space="preserve"> adjustment determines the Colony Sim gameplay’s starting and ending time.</w:t>
+      </w:r>
+      <w:r>
+        <w:t xml:space="preserve"> This will </w:t>
+      </w:r>
+      <w:r>
+        <w:t xml:space="preserve">also </w:t>
+      </w:r>
+      <w:r>
+        <w:t xml:space="preserve">update the general atmospheric attributes, indicating the change of weather </w:t>
+      </w:r>
+      <w:r>
+        <w:t xml:space="preserve">pattern </w:t>
+      </w:r>
+      <w:r>
+        <w:t>based on time.</w:t>
       </w:r>
     </w:p>
     <w:p/>
     <w:p>
       <w:r>
-        <w:t>As the player is adjusting the landing area and timeframe, 5 frogs are displayed depicting their mood based on the decision: happy, neutral, sad. This determines if the time and place is ideal. The player must at least have 3 happy frogs. A hint system will give advice as to what the ideal adjusts should be (and also if the player should pick another hotspot).</w:t>
+        <w:t>As the player is adjusting the landing area and timeframe, 5 frogs are displayed depicting their mood based on the decision: happy, neutral, sad. This determines if the time and place is ideal. The player must at least have 3 happy frogs. A hint system will give advice as to what the ideal adjust</w:t>
+      </w:r>
+      <w:r>
+        <w:t>ments</w:t>
+      </w:r>
+      <w:r>
+        <w:t xml:space="preserve"> should be (and also if the player should pick another hotspot).</w:t>
       </w:r>
     </w:p>
     <w:p/>
@@ -4659,7 +4767,25 @@
         <w:t>.</w:t>
       </w:r>
       <w:r>
-        <w:t xml:space="preserve"> Maintaining these conditions will allow the population to increase, and vice-versa. After the gameplay ends, the player’s performance is dictated by the amount of population they were able to obtain.</w:t>
+        <w:t xml:space="preserve"> Maintaining these conditions will allow the population to increase, and vice-versa. After the gameplay ends, the player’s performance is dictated by the </w:t>
+      </w:r>
+      <w:r>
+        <w:t>number</w:t>
+      </w:r>
+      <w:r>
+        <w:t xml:space="preserve"> of population</w:t>
+      </w:r>
+      <w:r>
+        <w:t>s</w:t>
+      </w:r>
+      <w:r>
+        <w:t xml:space="preserve"> they were able </w:t>
+      </w:r>
+      <w:r>
+        <w:t>to reach</w:t>
+      </w:r>
+      <w:r>
+        <w:t>.</w:t>
       </w:r>
     </w:p>
     <w:p/>
@@ -4683,7 +4809,13 @@
     <w:p/>
     <w:p>
       <w:r>
-        <w:t xml:space="preserve">Along with structures, the player must assign roles </w:t>
+        <w:t xml:space="preserve">Along with structures, the player </w:t>
+      </w:r>
+      <w:r>
+        <w:t>can</w:t>
+      </w:r>
+      <w:r>
+        <w:t xml:space="preserve"> assign roles </w:t>
       </w:r>
       <w:r>
         <w:t>for</w:t>
@@ -4764,7 +4896,7 @@
       <w:pPr>
         <w:pStyle w:val="Heading3"/>
       </w:pPr>
-      <w:bookmarkStart w:id="11" w:name="_Toc137145972"/>
+      <w:bookmarkStart w:id="11" w:name="_Toc137214339"/>
       <w:r>
         <w:t>Look and Feel</w:t>
       </w:r>
@@ -5028,7 +5160,7 @@
       <w:pPr>
         <w:pStyle w:val="Heading3"/>
       </w:pPr>
-      <w:bookmarkStart w:id="12" w:name="_Toc137145973"/>
+      <w:bookmarkStart w:id="12" w:name="_Toc137214340"/>
       <w:r>
         <w:t>Target Platform(s)</w:t>
       </w:r>
@@ -5060,7 +5192,7 @@
           <w:color w:val="0000FF"/>
         </w:rPr>
       </w:pPr>
-      <w:bookmarkStart w:id="13" w:name="_Toc137145974"/>
+      <w:bookmarkStart w:id="13" w:name="_Toc137214341"/>
       <w:r>
         <w:rPr>
           <w:color w:val="0000FF"/>
@@ -5074,7 +5206,7 @@
       <w:pPr>
         <w:pStyle w:val="Heading2"/>
       </w:pPr>
-      <w:bookmarkStart w:id="14" w:name="_Toc137145975"/>
+      <w:bookmarkStart w:id="14" w:name="_Toc137214342"/>
       <w:r>
         <w:t>Overworld</w:t>
       </w:r>
@@ -5084,7 +5216,7 @@
       <w:pPr>
         <w:pStyle w:val="Heading3"/>
       </w:pPr>
-      <w:bookmarkStart w:id="15" w:name="_Toc137145976"/>
+      <w:bookmarkStart w:id="15" w:name="_Toc137214343"/>
       <w:r>
         <w:t>Summary</w:t>
       </w:r>
@@ -5693,16 +5825,25 @@
         <w:t xml:space="preserve"> Earth’s position </w:t>
       </w:r>
       <w:r>
-        <w:t>relative to the sun (</w:t>
+        <w:t xml:space="preserve">relative to the sun </w:t>
+      </w:r>
+      <w:r>
+        <w:t>[</w:t>
       </w:r>
       <w:r>
         <w:t>equinox and solstice</w:t>
       </w:r>
       <w:r>
-        <w:t>)</w:t>
-      </w:r>
-      <w:r>
-        <w:t>. Also, the difference between meteorological vs. astronomical). This will also update the atmospheric attribute (</w:t>
+        <w:t>]</w:t>
+      </w:r>
+      <w:r>
+        <w:t>. Also, the difference between meteorological vs. astronomical</w:t>
+      </w:r>
+      <w:r>
+        <w:t xml:space="preserve"> season</w:t>
+      </w:r>
+      <w:r>
+        <w:t>). This will also update the atmospheric attribute (</w:t>
       </w:r>
       <w:r>
         <w:t>as well as</w:t>
@@ -5958,7 +6099,7 @@
       <w:pPr>
         <w:pStyle w:val="Heading3"/>
       </w:pPr>
-      <w:bookmarkStart w:id="16" w:name="_Toc137145977"/>
+      <w:bookmarkStart w:id="16" w:name="_Toc137214344"/>
       <w:r>
         <w:t>Mechanics</w:t>
       </w:r>
@@ -5973,7 +6114,13 @@
         </w:numPr>
       </w:pPr>
       <w:r>
-        <w:t>The game will be fully controlled via mouse or touch.</w:t>
+        <w:t>The game will be fully controlled via mouse or touch</w:t>
+      </w:r>
+      <w:r>
+        <w:t xml:space="preserve"> (iPad)</w:t>
+      </w:r>
+      <w:r>
+        <w:t>.</w:t>
       </w:r>
     </w:p>
     <w:p>
@@ -6005,7 +6152,7 @@
       <w:pPr>
         <w:pStyle w:val="Heading3"/>
       </w:pPr>
-      <w:bookmarkStart w:id="17" w:name="_Toc137145978"/>
+      <w:bookmarkStart w:id="17" w:name="_Toc137214345"/>
       <w:r>
         <w:t>Losing Gameplay / Incorrect Concept Understanding</w:t>
       </w:r>
@@ -6053,7 +6200,7 @@
       <w:pPr>
         <w:pStyle w:val="Heading2"/>
       </w:pPr>
-      <w:bookmarkStart w:id="18" w:name="_Toc137145979"/>
+      <w:bookmarkStart w:id="18" w:name="_Toc137214346"/>
       <w:r>
         <w:t>Colony Sim</w:t>
       </w:r>
@@ -6063,7 +6210,7 @@
       <w:pPr>
         <w:pStyle w:val="Heading3"/>
       </w:pPr>
-      <w:bookmarkStart w:id="19" w:name="_Toc137145980"/>
+      <w:bookmarkStart w:id="19" w:name="_Toc137214347"/>
       <w:r>
         <w:t>Summary</w:t>
       </w:r>
@@ -6149,6 +6296,17 @@
       <w:r>
         <w:t xml:space="preserve"> There is a maximum amount of houses the player can place (adjust as needed).</w:t>
       </w:r>
+      <w:r>
+        <w:t xml:space="preserve"> (</w:t>
+      </w:r>
+      <w:proofErr w:type="gramStart"/>
+      <w:r>
+        <w:t>note</w:t>
+      </w:r>
+      <w:proofErr w:type="gramEnd"/>
+      <w:r>
+        <w:t>: could also have the player upgrade the house, and each new upgrade adds a new attribute to satisfy)</w:t>
+      </w:r>
     </w:p>
     <w:p>
       <w:pPr>
@@ -6354,6 +6512,9 @@
       <w:r>
         <w:t>Heat Generator – place next to/near house.</w:t>
       </w:r>
+      <w:r>
+        <w:t xml:space="preserve"> (Note: may just be a house upgrade)</w:t>
+      </w:r>
     </w:p>
     <w:p>
       <w:pPr>
@@ -6366,6 +6527,12 @@
       <w:r>
         <w:t>A/C Unit – place next to/near house.</w:t>
       </w:r>
+      <w:r>
+        <w:t xml:space="preserve"> </w:t>
+      </w:r>
+      <w:r>
+        <w:t>(Note: may just be a house upgrade)</w:t>
+      </w:r>
     </w:p>
     <w:p>
       <w:pPr>
@@ -6692,7 +6859,19 @@
         </w:numPr>
       </w:pPr>
       <w:r>
-        <w:t>Injured frogs will disappear after a certain duration if they are not healed by a medic in time.</w:t>
+        <w:t>Injured frogs will disappear</w:t>
+      </w:r>
+      <w:r>
+        <w:t xml:space="preserve"> (or return </w:t>
+      </w:r>
+      <w:r>
+        <w:t xml:space="preserve">disappointingly </w:t>
+      </w:r>
+      <w:r>
+        <w:t>to the colony ship)</w:t>
+      </w:r>
+      <w:r>
+        <w:t xml:space="preserve"> after a certain duration if they are not healed by a medic.</w:t>
       </w:r>
       <w:r>
         <w:t xml:space="preserve"> In the case of specialists, they will be removed from their assignment.</w:t>
@@ -6707,7 +6886,13 @@
         </w:numPr>
       </w:pPr>
       <w:r>
-        <w:t xml:space="preserve">Frogs will come out of the house from time to time to wander around. This is simply an aesthetic to signify a thriving population (though they can </w:t>
+        <w:t xml:space="preserve">Frogs will come out of the house from time to time to wander around. This is </w:t>
+      </w:r>
+      <w:r>
+        <w:t>mostly</w:t>
+      </w:r>
+      <w:r>
+        <w:t xml:space="preserve"> an aesthetic to signify a thriving population (though they can </w:t>
       </w:r>
       <w:r>
         <w:t>be injured</w:t>
@@ -6746,7 +6931,10 @@
         </w:numPr>
       </w:pPr>
       <w:r>
-        <w:t>Fast Forward – if needed/possible, we can add a fast forward feature. Will of course be disabled when there’s a hazard weather event, or certain actions need to take place.</w:t>
+        <w:t>Fast Forward – if needed/possible, we can add a fast forward feature. Will of course be disabled when there’s a hazard event, or certain actions need to take place.</w:t>
+      </w:r>
+      <w:r>
+        <w:t xml:space="preserve"> This will also allow us to increase the cycle duration to give players more leeway.</w:t>
       </w:r>
     </w:p>
     <w:p>
@@ -6759,6 +6947,24 @@
       </w:pPr>
       <w:r>
         <w:t>Once all the cycles have ended, it would be noon, where the sun is at its summit. All the frogs will gather around the colony ship to celebrate. Rays of sunshine, and special FX will play to emphasize this victory.</w:t>
+      </w:r>
+    </w:p>
+    <w:p>
+      <w:pPr>
+        <w:pStyle w:val="ListParagraph"/>
+        <w:numPr>
+          <w:ilvl w:val="0"/>
+          <w:numId w:val="24"/>
+        </w:numPr>
+      </w:pPr>
+      <w:r>
+        <w:t xml:space="preserve">The victory modal will give the player a summary of their performance. This will be based on population count. Other things to consider: population </w:t>
+      </w:r>
+      <w:r>
+        <w:t>growth graph</w:t>
+      </w:r>
+      <w:r>
+        <w:t>.</w:t>
       </w:r>
     </w:p>
     <w:p/>
@@ -6956,7 +7162,7 @@
       <w:pPr>
         <w:pStyle w:val="Heading3"/>
       </w:pPr>
-      <w:bookmarkStart w:id="20" w:name="_Toc137145981"/>
+      <w:bookmarkStart w:id="20" w:name="_Toc137214348"/>
       <w:r>
         <w:lastRenderedPageBreak/>
         <w:t>Mechanics</w:t>
@@ -6972,7 +7178,19 @@
         </w:numPr>
       </w:pPr>
       <w:r>
-        <w:t>The game will be fully controlled via mouse or touch.</w:t>
+        <w:t>The game will be fully controlled via mouse or touch</w:t>
+      </w:r>
+      <w:r>
+        <w:t xml:space="preserve"> (i</w:t>
+      </w:r>
+      <w:r>
+        <w:t>P</w:t>
+      </w:r>
+      <w:r>
+        <w:t>ad)</w:t>
+      </w:r>
+      <w:r>
+        <w:t>.</w:t>
       </w:r>
     </w:p>
     <w:p>
@@ -6992,7 +7210,7 @@
       <w:pPr>
         <w:pStyle w:val="Heading3"/>
       </w:pPr>
-      <w:bookmarkStart w:id="21" w:name="_Toc137145982"/>
+      <w:bookmarkStart w:id="21" w:name="_Toc137214349"/>
       <w:r>
         <w:t>Losing Gameplay / Incorrect Concept Understanding</w:t>
       </w:r>
@@ -7007,7 +7225,13 @@
         </w:numPr>
       </w:pPr>
       <w:r>
-        <w:t>There is no losing condition during Colony Sims. The player’s performance is simply rated at the end based on how much the population grew.</w:t>
+        <w:t xml:space="preserve">There is no losing condition during Colony Sims. The player’s performance is simply rated at the end based on </w:t>
+      </w:r>
+      <w:r>
+        <w:t>population count</w:t>
+      </w:r>
+      <w:r>
+        <w:t>.</w:t>
       </w:r>
     </w:p>
     <w:p>
@@ -7039,7 +7263,7 @@
       <w:pPr>
         <w:pStyle w:val="Heading2"/>
       </w:pPr>
-      <w:bookmarkStart w:id="22" w:name="_Toc137145983"/>
+      <w:bookmarkStart w:id="22" w:name="_Toc137214350"/>
       <w:r>
         <w:t xml:space="preserve">Part 1 </w:t>
       </w:r>
@@ -7059,7 +7283,7 @@
       <w:pPr>
         <w:pStyle w:val="Heading3"/>
       </w:pPr>
-      <w:bookmarkStart w:id="23" w:name="_Toc137145984"/>
+      <w:bookmarkStart w:id="23" w:name="_Toc137214351"/>
       <w:r>
         <w:t>L.O. Concepts Covered</w:t>
       </w:r>
@@ -7118,7 +7342,7 @@
       <w:pPr>
         <w:pStyle w:val="Heading3"/>
       </w:pPr>
-      <w:bookmarkStart w:id="24" w:name="_Toc137145985"/>
+      <w:bookmarkStart w:id="24" w:name="_Toc137214352"/>
       <w:r>
         <w:t>Summary</w:t>
       </w:r>
@@ -7196,7 +7420,13 @@
         </w:numPr>
       </w:pPr>
       <w:r>
-        <w:t>An explanation of the timeline will also provide information regarding how heating from the sun affects the Earth (equinox/solstice).</w:t>
+        <w:t xml:space="preserve">An explanation of the timeline will also provide information regarding how heating from the sun affects the Earth </w:t>
+      </w:r>
+      <w:r>
+        <w:t>based on season</w:t>
+      </w:r>
+      <w:r>
+        <w:t>.</w:t>
       </w:r>
     </w:p>
     <w:p>
@@ -7235,7 +7465,7 @@
       <w:pPr>
         <w:pStyle w:val="Heading2"/>
       </w:pPr>
-      <w:bookmarkStart w:id="25" w:name="_Toc137145986"/>
+      <w:bookmarkStart w:id="25" w:name="_Toc137214353"/>
       <w:r>
         <w:t>Part 2 – Temperate Climate (Summer) Colony Sim</w:t>
       </w:r>
@@ -7246,7 +7476,7 @@
       <w:pPr>
         <w:pStyle w:val="Heading3"/>
       </w:pPr>
-      <w:bookmarkStart w:id="26" w:name="_Toc137145987"/>
+      <w:bookmarkStart w:id="26" w:name="_Toc137214354"/>
       <w:r>
         <w:t>L.O. Concepts Covered</w:t>
       </w:r>
@@ -7402,7 +7632,7 @@
       <w:pPr>
         <w:pStyle w:val="Heading3"/>
       </w:pPr>
-      <w:bookmarkStart w:id="27" w:name="_Toc137145988"/>
+      <w:bookmarkStart w:id="27" w:name="_Toc137214355"/>
       <w:r>
         <w:t>Summary</w:t>
       </w:r>
@@ -7432,7 +7662,19 @@
         </w:numPr>
       </w:pPr>
       <w:r>
-        <w:t>The game will also describe how weather differs from climate.</w:t>
+        <w:t xml:space="preserve">The game will also describe </w:t>
+      </w:r>
+      <w:r>
+        <w:t>the</w:t>
+      </w:r>
+      <w:r>
+        <w:t xml:space="preserve"> weather</w:t>
+      </w:r>
+      <w:r>
+        <w:t>, and how it</w:t>
+      </w:r>
+      <w:r>
+        <w:t xml:space="preserve"> differs from climate.</w:t>
       </w:r>
     </w:p>
     <w:p/>
@@ -7440,7 +7682,7 @@
       <w:pPr>
         <w:pStyle w:val="Heading2"/>
       </w:pPr>
-      <w:bookmarkStart w:id="28" w:name="_Toc137145989"/>
+      <w:bookmarkStart w:id="28" w:name="_Toc137214356"/>
       <w:r>
         <w:t xml:space="preserve">Part 3 – </w:t>
       </w:r>
@@ -7457,7 +7699,7 @@
       <w:pPr>
         <w:pStyle w:val="Heading3"/>
       </w:pPr>
-      <w:bookmarkStart w:id="29" w:name="_Toc137145990"/>
+      <w:bookmarkStart w:id="29" w:name="_Toc137214357"/>
       <w:r>
         <w:t>L.O. Concepts Covered</w:t>
       </w:r>
@@ -7502,7 +7744,7 @@
       <w:pPr>
         <w:pStyle w:val="Heading3"/>
       </w:pPr>
-      <w:bookmarkStart w:id="30" w:name="_Toc137145991"/>
+      <w:bookmarkStart w:id="30" w:name="_Toc137214358"/>
       <w:r>
         <w:t>Summary</w:t>
       </w:r>
@@ -7585,7 +7827,7 @@
       <w:pPr>
         <w:pStyle w:val="Heading2"/>
       </w:pPr>
-      <w:bookmarkStart w:id="31" w:name="_Toc137145992"/>
+      <w:bookmarkStart w:id="31" w:name="_Toc137214359"/>
       <w:r>
         <w:t xml:space="preserve">Part 4 – </w:t>
       </w:r>
@@ -7602,7 +7844,7 @@
       <w:pPr>
         <w:pStyle w:val="Heading3"/>
       </w:pPr>
-      <w:bookmarkStart w:id="32" w:name="_Toc137145993"/>
+      <w:bookmarkStart w:id="32" w:name="_Toc137214360"/>
       <w:r>
         <w:t>L.O. Concepts Covered</w:t>
       </w:r>
@@ -7820,7 +8062,7 @@
       <w:pPr>
         <w:pStyle w:val="Heading3"/>
       </w:pPr>
-      <w:bookmarkStart w:id="33" w:name="_Toc137145994"/>
+      <w:bookmarkStart w:id="33" w:name="_Toc137214361"/>
       <w:r>
         <w:t>Summary</w:t>
       </w:r>
@@ -7870,7 +8112,7 @@
       <w:pPr>
         <w:pStyle w:val="Heading2"/>
       </w:pPr>
-      <w:bookmarkStart w:id="34" w:name="_Toc137145995"/>
+      <w:bookmarkStart w:id="34" w:name="_Toc137214362"/>
       <w:r>
         <w:t xml:space="preserve">Part 5 – </w:t>
       </w:r>
@@ -7887,7 +8129,7 @@
       <w:pPr>
         <w:pStyle w:val="Heading3"/>
       </w:pPr>
-      <w:bookmarkStart w:id="35" w:name="_Toc137145996"/>
+      <w:bookmarkStart w:id="35" w:name="_Toc137214363"/>
       <w:r>
         <w:t>Summary</w:t>
       </w:r>
@@ -7934,7 +8176,7 @@
       <w:pPr>
         <w:pStyle w:val="Heading2"/>
       </w:pPr>
-      <w:bookmarkStart w:id="36" w:name="_Toc137145997"/>
+      <w:bookmarkStart w:id="36" w:name="_Toc137214364"/>
       <w:r>
         <w:t xml:space="preserve">Part 6 – </w:t>
       </w:r>
@@ -7951,7 +8193,7 @@
       <w:pPr>
         <w:pStyle w:val="Heading3"/>
       </w:pPr>
-      <w:bookmarkStart w:id="37" w:name="_Toc137145998"/>
+      <w:bookmarkStart w:id="37" w:name="_Toc137214365"/>
       <w:r>
         <w:t>L.O. Concepts Covered</w:t>
       </w:r>
@@ -8017,7 +8259,7 @@
         </w:numPr>
       </w:pPr>
       <w:r>
-        <w:t>Wind Turbine / Solar Panel</w:t>
+        <w:t>Coal Powerplant (for some reason this colony ship does not have solar panels, also used for LO purpose)</w:t>
       </w:r>
     </w:p>
     <w:p>
@@ -8074,6 +8316,7 @@
         </w:numPr>
       </w:pPr>
       <w:r>
+        <w:lastRenderedPageBreak/>
         <w:t>Farmer</w:t>
       </w:r>
     </w:p>
@@ -8086,7 +8329,6 @@
         </w:numPr>
       </w:pPr>
       <w:r>
-        <w:lastRenderedPageBreak/>
         <w:t>Medic</w:t>
       </w:r>
     </w:p>
@@ -8101,6 +8343,9 @@
       <w:r>
         <w:t>Forester</w:t>
       </w:r>
+      <w:r>
+        <w:t xml:space="preserve"> – the forest will also help with the CO2 absorption from the powerplant.</w:t>
+      </w:r>
     </w:p>
     <w:p>
       <w:pPr>
@@ -8176,7 +8421,7 @@
       <w:pPr>
         <w:pStyle w:val="Heading3"/>
       </w:pPr>
-      <w:bookmarkStart w:id="38" w:name="_Toc137145999"/>
+      <w:bookmarkStart w:id="38" w:name="_Toc137214366"/>
       <w:r>
         <w:t>Summary</w:t>
       </w:r>
@@ -8199,7 +8444,7 @@
       <w:pPr>
         <w:pStyle w:val="Heading2"/>
       </w:pPr>
-      <w:bookmarkStart w:id="39" w:name="_Toc137146000"/>
+      <w:bookmarkStart w:id="39" w:name="_Toc137214367"/>
       <w:r>
         <w:t xml:space="preserve">Part 7 – </w:t>
       </w:r>
@@ -8216,7 +8461,7 @@
       <w:pPr>
         <w:pStyle w:val="Heading3"/>
       </w:pPr>
-      <w:bookmarkStart w:id="40" w:name="_Toc137146001"/>
+      <w:bookmarkStart w:id="40" w:name="_Toc137214368"/>
       <w:r>
         <w:t>L.O. Concepts Covered</w:t>
       </w:r>
@@ -8238,7 +8483,7 @@
       <w:pPr>
         <w:pStyle w:val="Heading3"/>
       </w:pPr>
-      <w:bookmarkStart w:id="41" w:name="_Toc137146002"/>
+      <w:bookmarkStart w:id="41" w:name="_Toc137214369"/>
       <w:r>
         <w:t>Summary</w:t>
       </w:r>
@@ -8279,7 +8524,7 @@
       <w:pPr>
         <w:pStyle w:val="Heading2"/>
       </w:pPr>
-      <w:bookmarkStart w:id="42" w:name="_Toc137146003"/>
+      <w:bookmarkStart w:id="42" w:name="_Toc137214370"/>
       <w:r>
         <w:t xml:space="preserve">Part 8 – </w:t>
       </w:r>
@@ -8323,6 +8568,9 @@
       <w:r>
         <w:t>Wind Turbine</w:t>
       </w:r>
+      <w:r>
+        <w:t>/Solar panel</w:t>
+      </w:r>
     </w:p>
     <w:p>
       <w:pPr>
@@ -8354,6 +8602,7 @@
         <w:pStyle w:val="Heading4"/>
       </w:pPr>
       <w:r>
+        <w:lastRenderedPageBreak/>
         <w:t>Specialists</w:t>
       </w:r>
     </w:p>
@@ -8378,7 +8627,6 @@
         </w:numPr>
       </w:pPr>
       <w:r>
-        <w:lastRenderedPageBreak/>
         <w:t>Farmer</w:t>
       </w:r>
     </w:p>
@@ -8477,7 +8725,7 @@
       <w:pPr>
         <w:pStyle w:val="Heading3"/>
       </w:pPr>
-      <w:bookmarkStart w:id="43" w:name="_Toc137146004"/>
+      <w:bookmarkStart w:id="43" w:name="_Toc137214371"/>
       <w:r>
         <w:t>Summary</w:t>
       </w:r>
@@ -8531,7 +8779,7 @@
           <w:color w:val="0000FF"/>
         </w:rPr>
       </w:pPr>
-      <w:bookmarkStart w:id="44" w:name="_Toc137146005"/>
+      <w:bookmarkStart w:id="44" w:name="_Toc137214372"/>
       <w:r>
         <w:rPr>
           <w:color w:val="0000FF"/>
@@ -8546,7 +8794,7 @@
       <w:pPr>
         <w:pStyle w:val="Heading3"/>
       </w:pPr>
-      <w:bookmarkStart w:id="45" w:name="_Toc137146006"/>
+      <w:bookmarkStart w:id="45" w:name="_Toc137214373"/>
       <w:r>
         <w:t>Academic Concepts</w:t>
       </w:r>
@@ -10290,7 +10538,7 @@
           <w:color w:val="0000FF"/>
         </w:rPr>
       </w:pPr>
-      <w:bookmarkStart w:id="62" w:name="_Toc137146007"/>
+      <w:bookmarkStart w:id="62" w:name="_Toc137214374"/>
       <w:r>
         <w:rPr>
           <w:color w:val="0000FF"/>
@@ -10304,7 +10552,7 @@
       <w:pPr>
         <w:pStyle w:val="Heading3"/>
       </w:pPr>
-      <w:bookmarkStart w:id="63" w:name="_Toc137146008"/>
+      <w:bookmarkStart w:id="63" w:name="_Toc137214375"/>
       <w:r>
         <w:t>Checklist Overview</w:t>
       </w:r>
@@ -11501,7 +11749,7 @@
       <w:pPr>
         <w:pStyle w:val="Heading3"/>
       </w:pPr>
-      <w:bookmarkStart w:id="64" w:name="_Toc137146009"/>
+      <w:bookmarkStart w:id="64" w:name="_Toc137214376"/>
       <w:r>
         <w:t>Connection Between Gameplay and Learning</w:t>
       </w:r>
@@ -11601,7 +11849,7 @@
       <w:pPr>
         <w:pStyle w:val="Heading3"/>
       </w:pPr>
-      <w:bookmarkStart w:id="65" w:name="_Toc137146010"/>
+      <w:bookmarkStart w:id="65" w:name="_Toc137214377"/>
       <w:r>
         <w:t>Role of Text in Learning</w:t>
       </w:r>
@@ -11632,6 +11880,17 @@
         </w:numPr>
       </w:pPr>
       <w:r>
+        <w:t>Though some of the learning happen implicitly, the texts will reinforce this with the studies surrounding the gameplay elements.</w:t>
+      </w:r>
+    </w:p>
+    <w:p>
+      <w:pPr>
+        <w:numPr>
+          <w:ilvl w:val="0"/>
+          <w:numId w:val="16"/>
+        </w:numPr>
+      </w:pPr>
+      <w:r>
         <w:t>Text will also be used to teach the player the objective of the game, and will further support the LOs that the</w:t>
       </w:r>
       <w:r>
@@ -11651,7 +11910,7 @@
       <w:pPr>
         <w:pStyle w:val="Heading3"/>
       </w:pPr>
-      <w:bookmarkStart w:id="66" w:name="_Toc137146011"/>
+      <w:bookmarkStart w:id="66" w:name="_Toc137214378"/>
       <w:r>
         <w:t>Characters - Diversity</w:t>
       </w:r>
@@ -11707,7 +11966,7 @@
           <w:color w:val="0000FF"/>
         </w:rPr>
       </w:pPr>
-      <w:bookmarkStart w:id="67" w:name="_Toc137146012"/>
+      <w:bookmarkStart w:id="67" w:name="_Toc137214379"/>
       <w:r>
         <w:rPr>
           <w:color w:val="0000FF"/>
@@ -11723,7 +11982,7 @@
         <w:shd w:val="clear" w:color="auto" w:fill="FFFFFF"/>
         <w:spacing w:before="200" w:after="200"/>
       </w:pPr>
-      <w:bookmarkStart w:id="68" w:name="_Toc137146013"/>
+      <w:bookmarkStart w:id="68" w:name="_Toc137214380"/>
       <w:r>
         <w:t>Development Hardware/Software</w:t>
       </w:r>
@@ -11778,7 +12037,7 @@
       <w:pPr>
         <w:pStyle w:val="Heading3"/>
       </w:pPr>
-      <w:bookmarkStart w:id="69" w:name="_Toc137146014"/>
+      <w:bookmarkStart w:id="69" w:name="_Toc137214381"/>
       <w:r>
         <w:t>Asset Summary</w:t>
       </w:r>
@@ -11792,7 +12051,21 @@
         </w:numPr>
       </w:pPr>
       <w:r>
-        <w:t xml:space="preserve">Earth map – derive from a satellite image, simplify to reduce the noise and add clarity. Each overlay will use a specific sample from </w:t>
+        <w:t>Earth map – derive from a satellite image, simplify to reduce the noise and add clarity</w:t>
+      </w:r>
+      <w:r>
+        <w:t xml:space="preserve"> (also to reduce </w:t>
+      </w:r>
+      <w:proofErr w:type="spellStart"/>
+      <w:r>
+        <w:t>filesize</w:t>
+      </w:r>
+      <w:proofErr w:type="spellEnd"/>
+      <w:r>
+        <w:t>)</w:t>
+      </w:r>
+      <w:r>
+        <w:t xml:space="preserve">. Each overlay will use a specific sample from </w:t>
       </w:r>
       <w:r>
         <w:t>a</w:t>
@@ -11828,7 +12101,7 @@
       <w:pPr>
         <w:pStyle w:val="Heading3"/>
       </w:pPr>
-      <w:bookmarkStart w:id="70" w:name="_Toc137146015"/>
+      <w:bookmarkStart w:id="70" w:name="_Toc137214382"/>
       <w:r>
         <w:t>Music and Sounds</w:t>
       </w:r>
@@ -11875,7 +12148,7 @@
         </w:numPr>
       </w:pPr>
       <w:r>
-        <w:t>All sound effects will be acquired via our collection which is comprised of various licenses: purchased or public.</w:t>
+        <w:t>We have a growing library of sound effects that are comprised of public licenses, as well as purchased licenses.</w:t>
       </w:r>
     </w:p>
     <w:p>
@@ -11891,7 +12164,7 @@
           <w:color w:val="0000FF"/>
         </w:rPr>
       </w:pPr>
-      <w:bookmarkStart w:id="71" w:name="_Toc137146016"/>
+      <w:bookmarkStart w:id="71" w:name="_Toc137214383"/>
       <w:r>
         <w:rPr>
           <w:color w:val="0000FF"/>
@@ -11905,7 +12178,7 @@
       <w:pPr>
         <w:pStyle w:val="Heading3"/>
       </w:pPr>
-      <w:bookmarkStart w:id="72" w:name="_Toc137146017"/>
+      <w:bookmarkStart w:id="72" w:name="_Toc137214384"/>
       <w:r>
         <w:t>Gameplay</w:t>
       </w:r>
@@ -11964,7 +12237,7 @@
       <w:pPr>
         <w:pStyle w:val="Heading3"/>
       </w:pPr>
-      <w:bookmarkStart w:id="73" w:name="_Toc137146018"/>
+      <w:bookmarkStart w:id="73" w:name="_Toc137214385"/>
       <w:r>
         <w:t>Specialist Frogs</w:t>
       </w:r>
@@ -12290,7 +12563,7 @@
           <w:color w:val="0000FF"/>
         </w:rPr>
       </w:pPr>
-      <w:bookmarkStart w:id="74" w:name="_Toc137146019"/>
+      <w:bookmarkStart w:id="74" w:name="_Toc137214386"/>
       <w:r>
         <w:rPr>
           <w:color w:val="0000FF"/>
@@ -12372,7 +12645,7 @@
           <w:color w:val="0000FF"/>
         </w:rPr>
       </w:pPr>
-      <w:bookmarkStart w:id="75" w:name="_Toc137146020"/>
+      <w:bookmarkStart w:id="75" w:name="_Toc137214387"/>
       <w:r>
         <w:rPr>
           <w:color w:val="0000FF"/>
@@ -12386,7 +12659,7 @@
       <w:pPr>
         <w:pStyle w:val="Heading3"/>
       </w:pPr>
-      <w:bookmarkStart w:id="76" w:name="_Toc137146021"/>
+      <w:bookmarkStart w:id="76" w:name="_Toc137214388"/>
       <w:r>
         <w:t>Back Story</w:t>
       </w:r>
@@ -12403,7 +12676,7 @@
         <w:t xml:space="preserve"> galaxy, looking for a new home.</w:t>
       </w:r>
       <w:r>
-        <w:t xml:space="preserve"> There won’t be any explicit explanation, other than finding Earth as a new suitable habitation.</w:t>
+        <w:t xml:space="preserve"> There won’t be any explicit explanation other than finding Earth as a new suitable habitation.</w:t>
       </w:r>
     </w:p>
     <w:p/>
@@ -12411,7 +12684,7 @@
       <w:pPr>
         <w:pStyle w:val="Heading3"/>
       </w:pPr>
-      <w:bookmarkStart w:id="77" w:name="_Toc137146022"/>
+      <w:bookmarkStart w:id="77" w:name="_Toc137214389"/>
       <w:r>
         <w:t>Plot Elements</w:t>
       </w:r>

</xml_diff>